<commit_message>
fjernet .html i lenker i ID'r
</commit_message>
<xml_diff>
--- a/integrasjonsguide_oppslagstjenesten.docx
+++ b/integrasjonsguide_oppslagstjenesten.docx
@@ -40,6 +40,7 @@
               <w:pStyle w:val="Tittelrapport"/>
               <w:framePr w:hSpace="0" w:wrap="auto" w:vAnchor="margin" w:hAnchor="text" w:xAlign="left" w:yAlign="inline"/>
               <w:rPr>
+                <w:b w:val="0"/>
                 <w:sz w:val="72"/>
               </w:rPr>
             </w:pPr>
@@ -59,13 +60,10 @@
             <w:bookmarkEnd w:id="0"/>
             <w:proofErr w:type="gramStart"/>
             <w:r>
-              <w:t>2</w:t>
+              <w:t>03.03</w:t>
             </w:r>
             <w:r>
-              <w:t>6</w:t>
-            </w:r>
-            <w:r>
-              <w:t>.02.2014</w:t>
+              <w:t>.2014</w:t>
             </w:r>
             <w:proofErr w:type="gramEnd"/>
           </w:p>
@@ -624,6 +622,54 @@
           </w:p>
         </w:tc>
       </w:tr>
+      <w:tr>
+        <w:trPr>
+          <w:cnfStyle w:val="000000100000" w:firstRow="0" w:lastRow="0" w:firstColumn="0" w:lastColumn="0" w:oddVBand="0" w:evenVBand="0" w:oddHBand="1" w:evenHBand="0" w:firstRowFirstColumn="0" w:firstRowLastColumn="0" w:lastRowFirstColumn="0" w:lastRowLastColumn="0"/>
+          <w:trHeight w:val="290"/>
+        </w:trPr>
+        <w:tc>
+          <w:tcPr>
+            <w:tcW w:w="1014" w:type="pct"/>
+          </w:tcPr>
+          <w:p>
+            <w:proofErr w:type="gramStart"/>
+            <w:r>
+              <w:t>0.90</w:t>
+            </w:r>
+            <w:proofErr w:type="gramEnd"/>
+          </w:p>
+        </w:tc>
+        <w:tc>
+          <w:tcPr>
+            <w:tcW w:w="1040" w:type="pct"/>
+          </w:tcPr>
+          <w:p>
+            <w:r>
+              <w:t>03.03.14</w:t>
+            </w:r>
+          </w:p>
+        </w:tc>
+        <w:tc>
+          <w:tcPr>
+            <w:tcW w:w="1559" w:type="pct"/>
+          </w:tcPr>
+          <w:p>
+            <w:r>
+              <w:t>Lagt til info om strategier for håndteringen av lokale kopier</w:t>
+            </w:r>
+          </w:p>
+        </w:tc>
+        <w:tc>
+          <w:tcPr>
+            <w:tcW w:w="1387" w:type="pct"/>
+          </w:tcPr>
+          <w:p>
+            <w:r>
+              <w:t>Arne Berner</w:t>
+            </w:r>
+          </w:p>
+        </w:tc>
+      </w:tr>
     </w:tbl>
     <w:p/>
     <w:p/>
@@ -947,7 +993,7 @@
       <w:r>
         <w:fldChar w:fldCharType="separate"/>
       </w:r>
-      <w:hyperlink w:anchor="_Toc381186644" w:history="1">
+      <w:hyperlink w:anchor="_Toc381652365" w:history="1">
         <w:r>
           <w:rPr>
             <w:rStyle w:val="Hyperkobling"/>
@@ -985,7 +1031,7 @@
           <w:rPr>
             <w:webHidden/>
           </w:rPr>
-          <w:instrText xml:space="preserve"> PAGEREF _Toc381186644 \h </w:instrText>
+          <w:instrText xml:space="preserve"> PAGEREF _Toc381652365 \h </w:instrText>
         </w:r>
         <w:r>
           <w:rPr>
@@ -1021,7 +1067,7 @@
           <w:szCs w:val="22"/>
         </w:rPr>
       </w:pPr>
-      <w:hyperlink w:anchor="_Toc381186645" w:history="1">
+      <w:hyperlink w:anchor="_Toc381652366" w:history="1">
         <w:r>
           <w:rPr>
             <w:rStyle w:val="Hyperkobling"/>
@@ -1058,7 +1104,7 @@
           <w:rPr>
             <w:webHidden/>
           </w:rPr>
-          <w:instrText xml:space="preserve"> PAGEREF _Toc381186645 \h </w:instrText>
+          <w:instrText xml:space="preserve"> PAGEREF _Toc381652366 \h </w:instrText>
         </w:r>
         <w:r>
           <w:rPr>
@@ -1094,7 +1140,7 @@
           <w:szCs w:val="22"/>
         </w:rPr>
       </w:pPr>
-      <w:hyperlink w:anchor="_Toc381186646" w:history="1">
+      <w:hyperlink w:anchor="_Toc381652367" w:history="1">
         <w:r>
           <w:rPr>
             <w:rStyle w:val="Hyperkobling"/>
@@ -1131,7 +1177,7 @@
           <w:rPr>
             <w:webHidden/>
           </w:rPr>
-          <w:instrText xml:space="preserve"> PAGEREF _Toc381186646 \h </w:instrText>
+          <w:instrText xml:space="preserve"> PAGEREF _Toc381652367 \h </w:instrText>
         </w:r>
         <w:r>
           <w:rPr>
@@ -1167,7 +1213,7 @@
           <w:szCs w:val="22"/>
         </w:rPr>
       </w:pPr>
-      <w:hyperlink w:anchor="_Toc381186647" w:history="1">
+      <w:hyperlink w:anchor="_Toc381652368" w:history="1">
         <w:r>
           <w:rPr>
             <w:rStyle w:val="Hyperkobling"/>
@@ -1204,7 +1250,7 @@
           <w:rPr>
             <w:webHidden/>
           </w:rPr>
-          <w:instrText xml:space="preserve"> PAGEREF _Toc381186647 \h </w:instrText>
+          <w:instrText xml:space="preserve"> PAGEREF _Toc381652368 \h </w:instrText>
         </w:r>
         <w:r>
           <w:rPr>
@@ -1241,7 +1287,7 @@
           <w:szCs w:val="22"/>
         </w:rPr>
       </w:pPr>
-      <w:hyperlink w:anchor="_Toc381186648" w:history="1">
+      <w:hyperlink w:anchor="_Toc381652369" w:history="1">
         <w:r>
           <w:rPr>
             <w:rStyle w:val="Hyperkobling"/>
@@ -1279,7 +1325,7 @@
           <w:rPr>
             <w:webHidden/>
           </w:rPr>
-          <w:instrText xml:space="preserve"> PAGEREF _Toc381186648 \h </w:instrText>
+          <w:instrText xml:space="preserve"> PAGEREF _Toc381652369 \h </w:instrText>
         </w:r>
         <w:r>
           <w:rPr>
@@ -1315,7 +1361,7 @@
           <w:szCs w:val="22"/>
         </w:rPr>
       </w:pPr>
-      <w:hyperlink w:anchor="_Toc381186649" w:history="1">
+      <w:hyperlink w:anchor="_Toc381652370" w:history="1">
         <w:r>
           <w:rPr>
             <w:rStyle w:val="Hyperkobling"/>
@@ -1352,7 +1398,7 @@
           <w:rPr>
             <w:webHidden/>
           </w:rPr>
-          <w:instrText xml:space="preserve"> PAGEREF _Toc381186649 \h </w:instrText>
+          <w:instrText xml:space="preserve"> PAGEREF _Toc381652370 \h </w:instrText>
         </w:r>
         <w:r>
           <w:rPr>
@@ -1378,24 +1424,22 @@
           <w:fldChar w:fldCharType="end"/>
         </w:r>
       </w:hyperlink>
-      <w:bookmarkStart w:id="14" w:name="_GoBack"/>
-      <w:bookmarkEnd w:id="14"/>
-    </w:p>
-    <w:p>
-      <w:pPr>
-        <w:pStyle w:val="INNH3"/>
+    </w:p>
+    <w:p>
+      <w:pPr>
+        <w:pStyle w:val="INNH2"/>
         <w:rPr>
           <w:rFonts w:asciiTheme="minorHAnsi" w:eastAsiaTheme="minorEastAsia" w:hAnsiTheme="minorHAnsi" w:cstheme="minorBidi"/>
           <w:sz w:val="22"/>
           <w:szCs w:val="22"/>
         </w:rPr>
       </w:pPr>
-      <w:hyperlink w:anchor="_Toc381186650" w:history="1">
+      <w:hyperlink w:anchor="_Toc381652371" w:history="1">
         <w:r>
           <w:rPr>
             <w:rStyle w:val="Hyperkobling"/>
           </w:rPr>
-          <w:t>2.1.1</w:t>
+          <w:t>2.2</w:t>
         </w:r>
         <w:r>
           <w:rPr>
@@ -1427,7 +1471,7 @@
           <w:rPr>
             <w:webHidden/>
           </w:rPr>
-          <w:instrText xml:space="preserve"> PAGEREF _Toc381186650 \h </w:instrText>
+          <w:instrText xml:space="preserve"> PAGEREF _Toc381652371 \h </w:instrText>
         </w:r>
         <w:r>
           <w:rPr>
@@ -1456,19 +1500,19 @@
     </w:p>
     <w:p>
       <w:pPr>
-        <w:pStyle w:val="INNH3"/>
+        <w:pStyle w:val="INNH2"/>
         <w:rPr>
           <w:rFonts w:asciiTheme="minorHAnsi" w:eastAsiaTheme="minorEastAsia" w:hAnsiTheme="minorHAnsi" w:cstheme="minorBidi"/>
           <w:sz w:val="22"/>
           <w:szCs w:val="22"/>
         </w:rPr>
       </w:pPr>
-      <w:hyperlink w:anchor="_Toc381186651" w:history="1">
+      <w:hyperlink w:anchor="_Toc381652373" w:history="1">
         <w:r>
           <w:rPr>
             <w:rStyle w:val="Hyperkobling"/>
           </w:rPr>
-          <w:t>2.1.2</w:t>
+          <w:t>2.3</w:t>
         </w:r>
         <w:r>
           <w:rPr>
@@ -1482,7 +1526,7 @@
           <w:rPr>
             <w:rStyle w:val="Hyperkobling"/>
           </w:rPr>
-          <w:t>Brukstilfeller</w:t>
+          <w:t>Lokal kopi av kontakt og reservasjonsregisteret</w:t>
         </w:r>
         <w:r>
           <w:rPr>
@@ -1500,7 +1544,7 @@
           <w:rPr>
             <w:webHidden/>
           </w:rPr>
-          <w:instrText xml:space="preserve"> PAGEREF _Toc381186651 \h </w:instrText>
+          <w:instrText xml:space="preserve"> PAGEREF _Toc381652373 \h </w:instrText>
         </w:r>
         <w:r>
           <w:rPr>
@@ -1536,12 +1580,12 @@
           <w:szCs w:val="22"/>
         </w:rPr>
       </w:pPr>
-      <w:hyperlink w:anchor="_Toc381186652" w:history="1">
+      <w:hyperlink w:anchor="_Toc381652374" w:history="1">
         <w:r>
           <w:rPr>
             <w:rStyle w:val="Hyperkobling"/>
           </w:rPr>
-          <w:t>2.1.3</w:t>
+          <w:t>2.3.1</w:t>
         </w:r>
         <w:r>
           <w:rPr>
@@ -1573,7 +1617,7 @@
           <w:rPr>
             <w:webHidden/>
           </w:rPr>
-          <w:instrText xml:space="preserve"> PAGEREF _Toc381186652 \h </w:instrText>
+          <w:instrText xml:space="preserve"> PAGEREF _Toc381652374 \h </w:instrText>
         </w:r>
         <w:r>
           <w:rPr>
@@ -1602,19 +1646,19 @@
     </w:p>
     <w:p>
       <w:pPr>
-        <w:pStyle w:val="INNH3"/>
+        <w:pStyle w:val="INNH2"/>
         <w:rPr>
           <w:rFonts w:asciiTheme="minorHAnsi" w:eastAsiaTheme="minorEastAsia" w:hAnsiTheme="minorHAnsi" w:cstheme="minorBidi"/>
           <w:sz w:val="22"/>
           <w:szCs w:val="22"/>
         </w:rPr>
       </w:pPr>
-      <w:hyperlink w:anchor="_Toc381186653" w:history="1">
+      <w:hyperlink w:anchor="_Toc381652375" w:history="1">
         <w:r>
           <w:rPr>
             <w:rStyle w:val="Hyperkobling"/>
           </w:rPr>
-          <w:t>2.1.4</w:t>
+          <w:t>2.4</w:t>
         </w:r>
         <w:r>
           <w:rPr>
@@ -1646,7 +1690,7 @@
           <w:rPr>
             <w:webHidden/>
           </w:rPr>
-          <w:instrText xml:space="preserve"> PAGEREF _Toc381186653 \h </w:instrText>
+          <w:instrText xml:space="preserve"> PAGEREF _Toc381652375 \h </w:instrText>
         </w:r>
         <w:r>
           <w:rPr>
@@ -1683,7 +1727,7 @@
           <w:szCs w:val="22"/>
         </w:rPr>
       </w:pPr>
-      <w:hyperlink w:anchor="_Toc381186654" w:history="1">
+      <w:hyperlink w:anchor="_Toc381652376" w:history="1">
         <w:r>
           <w:rPr>
             <w:rStyle w:val="Hyperkobling"/>
@@ -1721,7 +1765,7 @@
           <w:rPr>
             <w:webHidden/>
           </w:rPr>
-          <w:instrText xml:space="preserve"> PAGEREF _Toc381186654 \h </w:instrText>
+          <w:instrText xml:space="preserve"> PAGEREF _Toc381652376 \h </w:instrText>
         </w:r>
         <w:r>
           <w:rPr>
@@ -1757,7 +1801,7 @@
           <w:szCs w:val="22"/>
         </w:rPr>
       </w:pPr>
-      <w:hyperlink w:anchor="_Toc381186655" w:history="1">
+      <w:hyperlink w:anchor="_Toc381652377" w:history="1">
         <w:r>
           <w:rPr>
             <w:rStyle w:val="Hyperkobling"/>
@@ -1794,7 +1838,7 @@
           <w:rPr>
             <w:webHidden/>
           </w:rPr>
-          <w:instrText xml:space="preserve"> PAGEREF _Toc381186655 \h </w:instrText>
+          <w:instrText xml:space="preserve"> PAGEREF _Toc381652377 \h </w:instrText>
         </w:r>
         <w:r>
           <w:rPr>
@@ -1811,7 +1855,7 @@
           <w:rPr>
             <w:webHidden/>
           </w:rPr>
-          <w:t>6</w:t>
+          <w:t>5</w:t>
         </w:r>
         <w:r>
           <w:rPr>
@@ -1831,7 +1875,7 @@
           <w:szCs w:val="22"/>
         </w:rPr>
       </w:pPr>
-      <w:hyperlink w:anchor="_Toc381186656" w:history="1">
+      <w:hyperlink w:anchor="_Toc381652378" w:history="1">
         <w:r>
           <w:rPr>
             <w:rStyle w:val="Hyperkobling"/>
@@ -1869,7 +1913,7 @@
           <w:rPr>
             <w:webHidden/>
           </w:rPr>
-          <w:instrText xml:space="preserve"> PAGEREF _Toc381186656 \h </w:instrText>
+          <w:instrText xml:space="preserve"> PAGEREF _Toc381652378 \h </w:instrText>
         </w:r>
         <w:r>
           <w:rPr>
@@ -1905,7 +1949,7 @@
           <w:szCs w:val="22"/>
         </w:rPr>
       </w:pPr>
-      <w:hyperlink w:anchor="_Toc381186657" w:history="1">
+      <w:hyperlink w:anchor="_Toc381652379" w:history="1">
         <w:r>
           <w:rPr>
             <w:rStyle w:val="Hyperkobling"/>
@@ -1942,7 +1986,7 @@
           <w:rPr>
             <w:webHidden/>
           </w:rPr>
-          <w:instrText xml:space="preserve"> PAGEREF _Toc381186657 \h </w:instrText>
+          <w:instrText xml:space="preserve"> PAGEREF _Toc381652379 \h </w:instrText>
         </w:r>
         <w:r>
           <w:rPr>
@@ -1978,7 +2022,7 @@
           <w:szCs w:val="22"/>
         </w:rPr>
       </w:pPr>
-      <w:hyperlink w:anchor="_Toc381186658" w:history="1">
+      <w:hyperlink w:anchor="_Toc381652380" w:history="1">
         <w:r>
           <w:rPr>
             <w:rStyle w:val="Hyperkobling"/>
@@ -2015,7 +2059,7 @@
           <w:rPr>
             <w:webHidden/>
           </w:rPr>
-          <w:instrText xml:space="preserve"> PAGEREF _Toc381186658 \h </w:instrText>
+          <w:instrText xml:space="preserve"> PAGEREF _Toc381652380 \h </w:instrText>
         </w:r>
         <w:r>
           <w:rPr>
@@ -2052,7 +2096,7 @@
           <w:szCs w:val="22"/>
         </w:rPr>
       </w:pPr>
-      <w:hyperlink w:anchor="_Toc381186659" w:history="1">
+      <w:hyperlink w:anchor="_Toc381652381" w:history="1">
         <w:r>
           <w:rPr>
             <w:rStyle w:val="Hyperkobling"/>
@@ -2090,7 +2134,7 @@
           <w:rPr>
             <w:webHidden/>
           </w:rPr>
-          <w:instrText xml:space="preserve"> PAGEREF _Toc381186659 \h </w:instrText>
+          <w:instrText xml:space="preserve"> PAGEREF _Toc381652381 \h </w:instrText>
         </w:r>
         <w:r>
           <w:rPr>
@@ -2107,7 +2151,7 @@
           <w:rPr>
             <w:webHidden/>
           </w:rPr>
-          <w:t>7</w:t>
+          <w:t>6</w:t>
         </w:r>
         <w:r>
           <w:rPr>
@@ -2126,7 +2170,7 @@
           <w:szCs w:val="22"/>
         </w:rPr>
       </w:pPr>
-      <w:hyperlink w:anchor="_Toc381186660" w:history="1">
+      <w:hyperlink w:anchor="_Toc381652382" w:history="1">
         <w:r>
           <w:rPr>
             <w:rStyle w:val="Hyperkobling"/>
@@ -2163,7 +2207,7 @@
           <w:rPr>
             <w:webHidden/>
           </w:rPr>
-          <w:instrText xml:space="preserve"> PAGEREF _Toc381186660 \h </w:instrText>
+          <w:instrText xml:space="preserve"> PAGEREF _Toc381652382 \h </w:instrText>
         </w:r>
         <w:r>
           <w:rPr>
@@ -2180,7 +2224,7 @@
           <w:rPr>
             <w:webHidden/>
           </w:rPr>
-          <w:t>7</w:t>
+          <w:t>6</w:t>
         </w:r>
         <w:r>
           <w:rPr>
@@ -2199,7 +2243,7 @@
           <w:szCs w:val="22"/>
         </w:rPr>
       </w:pPr>
-      <w:hyperlink w:anchor="_Toc381186661" w:history="1">
+      <w:hyperlink w:anchor="_Toc381652383" w:history="1">
         <w:r>
           <w:rPr>
             <w:rStyle w:val="Hyperkobling"/>
@@ -2236,7 +2280,7 @@
           <w:rPr>
             <w:webHidden/>
           </w:rPr>
-          <w:instrText xml:space="preserve"> PAGEREF _Toc381186661 \h </w:instrText>
+          <w:instrText xml:space="preserve"> PAGEREF _Toc381652383 \h </w:instrText>
         </w:r>
         <w:r>
           <w:rPr>
@@ -2272,7 +2316,7 @@
           <w:szCs w:val="22"/>
         </w:rPr>
       </w:pPr>
-      <w:hyperlink w:anchor="_Toc381186662" w:history="1">
+      <w:hyperlink w:anchor="_Toc381652384" w:history="1">
         <w:r>
           <w:rPr>
             <w:rStyle w:val="Hyperkobling"/>
@@ -2309,7 +2353,7 @@
           <w:rPr>
             <w:webHidden/>
           </w:rPr>
-          <w:instrText xml:space="preserve"> PAGEREF _Toc381186662 \h </w:instrText>
+          <w:instrText xml:space="preserve"> PAGEREF _Toc381652384 \h </w:instrText>
         </w:r>
         <w:r>
           <w:rPr>
@@ -2345,7 +2389,7 @@
           <w:szCs w:val="22"/>
         </w:rPr>
       </w:pPr>
-      <w:hyperlink w:anchor="_Toc381186663" w:history="1">
+      <w:hyperlink w:anchor="_Toc381652385" w:history="1">
         <w:r>
           <w:rPr>
             <w:rStyle w:val="Hyperkobling"/>
@@ -2382,7 +2426,7 @@
           <w:rPr>
             <w:webHidden/>
           </w:rPr>
-          <w:instrText xml:space="preserve"> PAGEREF _Toc381186663 \h </w:instrText>
+          <w:instrText xml:space="preserve"> PAGEREF _Toc381652385 \h </w:instrText>
         </w:r>
         <w:r>
           <w:rPr>
@@ -2399,7 +2443,7 @@
           <w:rPr>
             <w:webHidden/>
           </w:rPr>
-          <w:t>9</w:t>
+          <w:t>8</w:t>
         </w:r>
         <w:r>
           <w:rPr>
@@ -2418,7 +2462,7 @@
           <w:szCs w:val="22"/>
         </w:rPr>
       </w:pPr>
-      <w:hyperlink w:anchor="_Toc381186664" w:history="1">
+      <w:hyperlink w:anchor="_Toc381652386" w:history="1">
         <w:r>
           <w:rPr>
             <w:rStyle w:val="Hyperkobling"/>
@@ -2455,7 +2499,7 @@
           <w:rPr>
             <w:webHidden/>
           </w:rPr>
-          <w:instrText xml:space="preserve"> PAGEREF _Toc381186664 \h </w:instrText>
+          <w:instrText xml:space="preserve"> PAGEREF _Toc381652386 \h </w:instrText>
         </w:r>
         <w:r>
           <w:rPr>
@@ -2472,7 +2516,7 @@
           <w:rPr>
             <w:webHidden/>
           </w:rPr>
-          <w:t>10</w:t>
+          <w:t>9</w:t>
         </w:r>
         <w:r>
           <w:rPr>
@@ -2492,7 +2536,7 @@
           <w:szCs w:val="22"/>
         </w:rPr>
       </w:pPr>
-      <w:hyperlink w:anchor="_Toc381186665" w:history="1">
+      <w:hyperlink w:anchor="_Toc381652387" w:history="1">
         <w:r>
           <w:rPr>
             <w:rStyle w:val="Hyperkobling"/>
@@ -2530,7 +2574,7 @@
           <w:rPr>
             <w:webHidden/>
           </w:rPr>
-          <w:instrText xml:space="preserve"> PAGEREF _Toc381186665 \h </w:instrText>
+          <w:instrText xml:space="preserve"> PAGEREF _Toc381652387 \h </w:instrText>
         </w:r>
         <w:r>
           <w:rPr>
@@ -2566,7 +2610,7 @@
           <w:szCs w:val="22"/>
         </w:rPr>
       </w:pPr>
-      <w:hyperlink w:anchor="_Toc381186666" w:history="1">
+      <w:hyperlink w:anchor="_Toc381652388" w:history="1">
         <w:r>
           <w:rPr>
             <w:rStyle w:val="Hyperkobling"/>
@@ -2603,7 +2647,7 @@
           <w:rPr>
             <w:webHidden/>
           </w:rPr>
-          <w:instrText xml:space="preserve"> PAGEREF _Toc381186666 \h </w:instrText>
+          <w:instrText xml:space="preserve"> PAGEREF _Toc381652388 \h </w:instrText>
         </w:r>
         <w:r>
           <w:rPr>
@@ -2639,7 +2683,7 @@
           <w:szCs w:val="22"/>
         </w:rPr>
       </w:pPr>
-      <w:hyperlink w:anchor="_Toc381186667" w:history="1">
+      <w:hyperlink w:anchor="_Toc381652389" w:history="1">
         <w:r>
           <w:rPr>
             <w:rStyle w:val="Hyperkobling"/>
@@ -2676,7 +2720,7 @@
           <w:rPr>
             <w:webHidden/>
           </w:rPr>
-          <w:instrText xml:space="preserve"> PAGEREF _Toc381186667 \h </w:instrText>
+          <w:instrText xml:space="preserve"> PAGEREF _Toc381652389 \h </w:instrText>
         </w:r>
         <w:r>
           <w:rPr>
@@ -2712,7 +2756,7 @@
           <w:szCs w:val="22"/>
         </w:rPr>
       </w:pPr>
-      <w:hyperlink w:anchor="_Toc381186668" w:history="1">
+      <w:hyperlink w:anchor="_Toc381652390" w:history="1">
         <w:r>
           <w:rPr>
             <w:rStyle w:val="Hyperkobling"/>
@@ -2749,7 +2793,7 @@
           <w:rPr>
             <w:webHidden/>
           </w:rPr>
-          <w:instrText xml:space="preserve"> PAGEREF _Toc381186668 \h </w:instrText>
+          <w:instrText xml:space="preserve"> PAGEREF _Toc381652390 \h </w:instrText>
         </w:r>
         <w:r>
           <w:rPr>
@@ -2785,7 +2829,7 @@
           <w:szCs w:val="22"/>
         </w:rPr>
       </w:pPr>
-      <w:hyperlink w:anchor="_Toc381186669" w:history="1">
+      <w:hyperlink w:anchor="_Toc381652391" w:history="1">
         <w:r>
           <w:rPr>
             <w:rStyle w:val="Hyperkobling"/>
@@ -2822,7 +2866,7 @@
           <w:rPr>
             <w:webHidden/>
           </w:rPr>
-          <w:instrText xml:space="preserve"> PAGEREF _Toc381186669 \h </w:instrText>
+          <w:instrText xml:space="preserve"> PAGEREF _Toc381652391 \h </w:instrText>
         </w:r>
         <w:r>
           <w:rPr>
@@ -2858,7 +2902,7 @@
           <w:szCs w:val="22"/>
         </w:rPr>
       </w:pPr>
-      <w:hyperlink w:anchor="_Toc381186670" w:history="1">
+      <w:hyperlink w:anchor="_Toc381652392" w:history="1">
         <w:r>
           <w:rPr>
             <w:rStyle w:val="Hyperkobling"/>
@@ -2895,7 +2939,7 @@
           <w:rPr>
             <w:webHidden/>
           </w:rPr>
-          <w:instrText xml:space="preserve"> PAGEREF _Toc381186670 \h </w:instrText>
+          <w:instrText xml:space="preserve"> PAGEREF _Toc381652392 \h </w:instrText>
         </w:r>
         <w:r>
           <w:rPr>
@@ -2931,7 +2975,7 @@
           <w:szCs w:val="22"/>
         </w:rPr>
       </w:pPr>
-      <w:hyperlink w:anchor="_Toc381186671" w:history="1">
+      <w:hyperlink w:anchor="_Toc381652393" w:history="1">
         <w:r>
           <w:rPr>
             <w:rStyle w:val="Hyperkobling"/>
@@ -2968,7 +3012,7 @@
           <w:rPr>
             <w:webHidden/>
           </w:rPr>
-          <w:instrText xml:space="preserve"> PAGEREF _Toc381186671 \h </w:instrText>
+          <w:instrText xml:space="preserve"> PAGEREF _Toc381652393 \h </w:instrText>
         </w:r>
         <w:r>
           <w:rPr>
@@ -3004,7 +3048,7 @@
           <w:szCs w:val="22"/>
         </w:rPr>
       </w:pPr>
-      <w:hyperlink w:anchor="_Toc381186672" w:history="1">
+      <w:hyperlink w:anchor="_Toc381652394" w:history="1">
         <w:r>
           <w:rPr>
             <w:rStyle w:val="Hyperkobling"/>
@@ -3041,7 +3085,7 @@
           <w:rPr>
             <w:webHidden/>
           </w:rPr>
-          <w:instrText xml:space="preserve"> PAGEREF _Toc381186672 \h </w:instrText>
+          <w:instrText xml:space="preserve"> PAGEREF _Toc381652394 \h </w:instrText>
         </w:r>
         <w:r>
           <w:rPr>
@@ -3078,7 +3122,7 @@
           <w:szCs w:val="22"/>
         </w:rPr>
       </w:pPr>
-      <w:hyperlink w:anchor="_Toc381186673" w:history="1">
+      <w:hyperlink w:anchor="_Toc381652395" w:history="1">
         <w:r>
           <w:rPr>
             <w:rStyle w:val="Hyperkobling"/>
@@ -3116,7 +3160,7 @@
           <w:rPr>
             <w:webHidden/>
           </w:rPr>
-          <w:instrText xml:space="preserve"> PAGEREF _Toc381186673 \h </w:instrText>
+          <w:instrText xml:space="preserve"> PAGEREF _Toc381652395 \h </w:instrText>
         </w:r>
         <w:r>
           <w:rPr>
@@ -3133,7 +3177,7 @@
           <w:rPr>
             <w:webHidden/>
           </w:rPr>
-          <w:t>15</w:t>
+          <w:t>14</w:t>
         </w:r>
         <w:r>
           <w:rPr>
@@ -3153,7 +3197,7 @@
           <w:szCs w:val="22"/>
         </w:rPr>
       </w:pPr>
-      <w:hyperlink w:anchor="_Toc381186674" w:history="1">
+      <w:hyperlink w:anchor="_Toc381652396" w:history="1">
         <w:r>
           <w:rPr>
             <w:rStyle w:val="Hyperkobling"/>
@@ -3191,7 +3235,7 @@
           <w:rPr>
             <w:webHidden/>
           </w:rPr>
-          <w:instrText xml:space="preserve"> PAGEREF _Toc381186674 \h </w:instrText>
+          <w:instrText xml:space="preserve"> PAGEREF _Toc381652396 \h </w:instrText>
         </w:r>
         <w:r>
           <w:rPr>
@@ -3227,7 +3271,7 @@
           <w:szCs w:val="22"/>
         </w:rPr>
       </w:pPr>
-      <w:hyperlink w:anchor="_Toc381186675" w:history="1">
+      <w:hyperlink w:anchor="_Toc381652397" w:history="1">
         <w:r>
           <w:rPr>
             <w:rStyle w:val="Hyperkobling"/>
@@ -3264,7 +3308,7 @@
           <w:rPr>
             <w:webHidden/>
           </w:rPr>
-          <w:instrText xml:space="preserve"> PAGEREF _Toc381186675 \h </w:instrText>
+          <w:instrText xml:space="preserve"> PAGEREF _Toc381652397 \h </w:instrText>
         </w:r>
         <w:r>
           <w:rPr>
@@ -3281,7 +3325,7 @@
           <w:rPr>
             <w:webHidden/>
           </w:rPr>
-          <w:t>16</w:t>
+          <w:t>15</w:t>
         </w:r>
         <w:r>
           <w:rPr>
@@ -3300,7 +3344,7 @@
           <w:szCs w:val="22"/>
         </w:rPr>
       </w:pPr>
-      <w:hyperlink w:anchor="_Toc381186676" w:history="1">
+      <w:hyperlink w:anchor="_Toc381652398" w:history="1">
         <w:r>
           <w:rPr>
             <w:rStyle w:val="Hyperkobling"/>
@@ -3337,7 +3381,7 @@
           <w:rPr>
             <w:webHidden/>
           </w:rPr>
-          <w:instrText xml:space="preserve"> PAGEREF _Toc381186676 \h </w:instrText>
+          <w:instrText xml:space="preserve"> PAGEREF _Toc381652398 \h </w:instrText>
         </w:r>
         <w:r>
           <w:rPr>
@@ -3354,7 +3398,7 @@
           <w:rPr>
             <w:webHidden/>
           </w:rPr>
-          <w:t>16</w:t>
+          <w:t>15</w:t>
         </w:r>
         <w:r>
           <w:rPr>
@@ -3373,7 +3417,7 @@
           <w:szCs w:val="22"/>
         </w:rPr>
       </w:pPr>
-      <w:hyperlink w:anchor="_Toc381186677" w:history="1">
+      <w:hyperlink w:anchor="_Toc381652399" w:history="1">
         <w:r>
           <w:rPr>
             <w:rStyle w:val="Hyperkobling"/>
@@ -3410,7 +3454,7 @@
           <w:rPr>
             <w:webHidden/>
           </w:rPr>
-          <w:instrText xml:space="preserve"> PAGEREF _Toc381186677 \h </w:instrText>
+          <w:instrText xml:space="preserve"> PAGEREF _Toc381652399 \h </w:instrText>
         </w:r>
         <w:r>
           <w:rPr>
@@ -3427,7 +3471,7 @@
           <w:rPr>
             <w:webHidden/>
           </w:rPr>
-          <w:t>17</w:t>
+          <w:t>16</w:t>
         </w:r>
         <w:r>
           <w:rPr>
@@ -3446,7 +3490,7 @@
           <w:szCs w:val="22"/>
         </w:rPr>
       </w:pPr>
-      <w:hyperlink w:anchor="_Toc381186678" w:history="1">
+      <w:hyperlink w:anchor="_Toc381652400" w:history="1">
         <w:r>
           <w:rPr>
             <w:rStyle w:val="Hyperkobling"/>
@@ -3483,7 +3527,7 @@
           <w:rPr>
             <w:webHidden/>
           </w:rPr>
-          <w:instrText xml:space="preserve"> PAGEREF _Toc381186678 \h </w:instrText>
+          <w:instrText xml:space="preserve"> PAGEREF _Toc381652400 \h </w:instrText>
         </w:r>
         <w:r>
           <w:rPr>
@@ -3520,7 +3564,7 @@
           <w:szCs w:val="22"/>
         </w:rPr>
       </w:pPr>
-      <w:hyperlink w:anchor="_Toc381186679" w:history="1">
+      <w:hyperlink w:anchor="_Toc381652401" w:history="1">
         <w:r>
           <w:rPr>
             <w:rStyle w:val="Hyperkobling"/>
@@ -3558,7 +3602,7 @@
           <w:rPr>
             <w:webHidden/>
           </w:rPr>
-          <w:instrText xml:space="preserve"> PAGEREF _Toc381186679 \h </w:instrText>
+          <w:instrText xml:space="preserve"> PAGEREF _Toc381652401 \h </w:instrText>
         </w:r>
         <w:r>
           <w:rPr>
@@ -3602,13 +3646,13 @@
       <w:r>
         <w:fldChar w:fldCharType="end"/>
       </w:r>
-      <w:bookmarkStart w:id="15" w:name="_Toc154165685"/>
-      <w:bookmarkStart w:id="16" w:name="_Toc154165887"/>
-      <w:bookmarkStart w:id="17" w:name="_Toc159724051"/>
-      <w:bookmarkStart w:id="18" w:name="_Toc159724198"/>
-      <w:bookmarkStart w:id="19" w:name="_Toc159724613"/>
-      <w:bookmarkStart w:id="20" w:name="_Toc159724734"/>
-      <w:bookmarkStart w:id="21" w:name="_Toc160596373"/>
+      <w:bookmarkStart w:id="14" w:name="_Toc154165685"/>
+      <w:bookmarkStart w:id="15" w:name="_Toc154165887"/>
+      <w:bookmarkStart w:id="16" w:name="_Toc159724051"/>
+      <w:bookmarkStart w:id="17" w:name="_Toc159724198"/>
+      <w:bookmarkStart w:id="18" w:name="_Toc159724613"/>
+      <w:bookmarkStart w:id="19" w:name="_Toc159724734"/>
+      <w:bookmarkStart w:id="20" w:name="_Toc160596373"/>
     </w:p>
     <w:p>
       <w:pPr>
@@ -3630,36 +3674,36 @@
       <w:pPr>
         <w:pStyle w:val="Overskrift1"/>
       </w:pPr>
-      <w:bookmarkStart w:id="22" w:name="_Toc381186644"/>
+      <w:bookmarkStart w:id="21" w:name="_Toc381652365"/>
       <w:bookmarkEnd w:id="13"/>
+      <w:bookmarkEnd w:id="14"/>
       <w:bookmarkEnd w:id="15"/>
       <w:bookmarkEnd w:id="16"/>
       <w:bookmarkEnd w:id="17"/>
       <w:bookmarkEnd w:id="18"/>
       <w:bookmarkEnd w:id="19"/>
       <w:bookmarkEnd w:id="20"/>
-      <w:bookmarkEnd w:id="21"/>
       <w:r>
         <w:lastRenderedPageBreak/>
         <w:t>Innledning</w:t>
       </w:r>
+      <w:bookmarkEnd w:id="21"/>
+    </w:p>
+    <w:p>
+      <w:r>
+        <w:t>Dette kapittelet beskriver formål, hensikt og terminologi for dette dokumentet.</w:t>
+      </w:r>
+    </w:p>
+    <w:p/>
+    <w:p>
+      <w:pPr>
+        <w:pStyle w:val="Overskrift2"/>
+      </w:pPr>
+      <w:bookmarkStart w:id="22" w:name="_Toc381652366"/>
+      <w:r>
+        <w:t>Formål</w:t>
+      </w:r>
       <w:bookmarkEnd w:id="22"/>
-    </w:p>
-    <w:p>
-      <w:r>
-        <w:t>Dette kapittelet beskriver formål, hensikt og terminologi for dette dokumentet.</w:t>
-      </w:r>
-    </w:p>
-    <w:p/>
-    <w:p>
-      <w:pPr>
-        <w:pStyle w:val="Overskrift2"/>
-      </w:pPr>
-      <w:bookmarkStart w:id="23" w:name="_Toc381186645"/>
-      <w:r>
-        <w:t>Formål</w:t>
-      </w:r>
-      <w:bookmarkEnd w:id="23"/>
     </w:p>
     <w:p>
       <w:r>
@@ -3708,58 +3752,58 @@
       <w:pPr>
         <w:pStyle w:val="Overskrift2"/>
       </w:pPr>
-      <w:bookmarkStart w:id="24" w:name="_Toc381186646"/>
+      <w:bookmarkStart w:id="23" w:name="_Toc381652367"/>
       <w:r>
         <w:t>Bakgrunn</w:t>
       </w:r>
+      <w:bookmarkEnd w:id="23"/>
+    </w:p>
+    <w:p>
+      <w:r>
+        <w:t>Igjennom ny</w:t>
+      </w:r>
+      <w:r>
+        <w:t xml:space="preserve"> </w:t>
+      </w:r>
+      <w:proofErr w:type="spellStart"/>
+      <w:r>
+        <w:t>eforvaltningsforskrift</w:t>
+      </w:r>
+      <w:proofErr w:type="spellEnd"/>
+      <w:r>
+        <w:t xml:space="preserve"> </w:t>
+      </w:r>
+      <w:r>
+        <w:t xml:space="preserve">fra </w:t>
+      </w:r>
+      <w:proofErr w:type="gramStart"/>
+      <w:r>
+        <w:t>07.02.2014</w:t>
+      </w:r>
+      <w:proofErr w:type="gramEnd"/>
+      <w:r>
+        <w:t xml:space="preserve"> </w:t>
+      </w:r>
+      <w:r>
+        <w:t xml:space="preserve">er det hjemlet at det etableres et </w:t>
+      </w:r>
+      <w:r>
+        <w:t>register over digital kontaktinformasjon og reservasjon med tilhørende infrastruktur.</w:t>
+      </w:r>
+      <w:r>
+        <w:t xml:space="preserve"> </w:t>
+      </w:r>
+    </w:p>
+    <w:p/>
+    <w:p>
+      <w:pPr>
+        <w:pStyle w:val="Overskrift2"/>
+      </w:pPr>
+      <w:bookmarkStart w:id="24" w:name="_Toc381652368"/>
+      <w:r>
+        <w:t>Referanser</w:t>
+      </w:r>
       <w:bookmarkEnd w:id="24"/>
-    </w:p>
-    <w:p>
-      <w:r>
-        <w:t>Igjennom ny</w:t>
-      </w:r>
-      <w:r>
-        <w:t xml:space="preserve"> </w:t>
-      </w:r>
-      <w:proofErr w:type="spellStart"/>
-      <w:r>
-        <w:t>eforvaltningsforskrift</w:t>
-      </w:r>
-      <w:proofErr w:type="spellEnd"/>
-      <w:r>
-        <w:t xml:space="preserve"> </w:t>
-      </w:r>
-      <w:r>
-        <w:t xml:space="preserve">fra </w:t>
-      </w:r>
-      <w:proofErr w:type="gramStart"/>
-      <w:r>
-        <w:t>07.02.2014</w:t>
-      </w:r>
-      <w:proofErr w:type="gramEnd"/>
-      <w:r>
-        <w:t xml:space="preserve"> </w:t>
-      </w:r>
-      <w:r>
-        <w:t xml:space="preserve">er det hjemlet at det etableres et </w:t>
-      </w:r>
-      <w:r>
-        <w:t>register over digital kontaktinformasjon og reservasjon med tilhørende infrastruktur.</w:t>
-      </w:r>
-      <w:r>
-        <w:t xml:space="preserve"> </w:t>
-      </w:r>
-    </w:p>
-    <w:p/>
-    <w:p>
-      <w:pPr>
-        <w:pStyle w:val="Overskrift2"/>
-      </w:pPr>
-      <w:bookmarkStart w:id="25" w:name="_Toc381186647"/>
-      <w:r>
-        <w:t>Referanser</w:t>
-      </w:r>
-      <w:bookmarkEnd w:id="25"/>
     </w:p>
     <w:p/>
     <w:tbl>
@@ -4025,12 +4069,12 @@
       <w:r>
         <w:br w:type="page"/>
       </w:r>
-      <w:bookmarkStart w:id="26" w:name="_Toc381186648"/>
+      <w:bookmarkStart w:id="25" w:name="_Toc381652369"/>
       <w:r>
         <w:lastRenderedPageBreak/>
         <w:t>Hva er Oppslagstjenesten</w:t>
       </w:r>
-      <w:bookmarkEnd w:id="26"/>
+      <w:bookmarkEnd w:id="25"/>
     </w:p>
     <w:p>
       <w:pPr>
@@ -4088,22 +4132,76 @@
         <w:t>gens elektroniske kommunikasjon, i</w:t>
       </w:r>
       <w:r>
-        <w:t xml:space="preserve"> første omgang et reservasjonsregister og et register med elektronisk kontaktinformasjon.  På sikt kan oppslagstjenesten også gi tilgang til andre registre.</w:t>
+        <w:t xml:space="preserve"> første omgang </w:t>
+      </w:r>
+      <w:del w:id="26" w:author="Arne Berner" w:date="2014-03-03T21:24:00Z">
+        <w:r>
+          <w:delText>et reservasjonsregister og et register med elektronisk kontaktinformasjon</w:delText>
+        </w:r>
+      </w:del>
+      <w:ins w:id="27" w:author="Arne Berner" w:date="2014-03-03T21:24:00Z">
+        <w:r>
+          <w:t>kontakt og reservasjonsregisteret</w:t>
+        </w:r>
+      </w:ins>
+      <w:r>
+        <w:t>.  På sikt kan oppslagstjenesten også gi tilgang til andre registre.</w:t>
       </w:r>
     </w:p>
     <w:p>
       <w:pPr>
         <w:pStyle w:val="NormalWeb"/>
-      </w:pPr>
-      <w:r>
-        <w:rPr>
-          <w:b/>
-        </w:rPr>
-        <w:t>Reservasjonsregisteret</w:t>
-      </w:r>
-      <w:r>
-        <w:t xml:space="preserve"> inneholder informasjon om </w:t>
-      </w:r>
+        <w:rPr>
+          <w:ins w:id="28" w:author="Arne Berner" w:date="2014-03-03T21:25:00Z"/>
+        </w:rPr>
+      </w:pPr>
+      <w:del w:id="29" w:author="Arne Berner" w:date="2014-03-03T21:25:00Z">
+        <w:r>
+          <w:rPr>
+            <w:b/>
+          </w:rPr>
+          <w:delText>Reservasjonsregisteret</w:delText>
+        </w:r>
+        <w:r>
+          <w:delText xml:space="preserve"> </w:delText>
+        </w:r>
+      </w:del>
+      <w:ins w:id="30" w:author="Arne Berner" w:date="2014-03-03T21:25:00Z">
+        <w:r>
+          <w:rPr>
+            <w:b/>
+          </w:rPr>
+          <w:t>Kontakt og reservasjonsregisteret</w:t>
+        </w:r>
+        <w:r>
+          <w:t xml:space="preserve"> </w:t>
+        </w:r>
+      </w:ins>
+      <w:r>
+        <w:t>inneholder informasjon om</w:t>
+      </w:r>
+      <w:ins w:id="31" w:author="Arne Berner" w:date="2014-03-03T21:25:00Z">
+        <w:r>
+          <w:t>:</w:t>
+        </w:r>
+      </w:ins>
+    </w:p>
+    <w:p>
+      <w:pPr>
+        <w:pStyle w:val="NormalWeb"/>
+        <w:numPr>
+          <w:ilvl w:val="0"/>
+          <w:numId w:val="36"/>
+        </w:numPr>
+        <w:rPr>
+          <w:ins w:id="32" w:author="Arne Berner" w:date="2014-03-03T21:25:00Z"/>
+        </w:rPr>
+      </w:pPr>
+      <w:del w:id="33" w:author="Arne Berner" w:date="2014-03-03T21:25:00Z">
+        <w:r>
+          <w:delText xml:space="preserve"> </w:delText>
+        </w:r>
+      </w:del>
       <w:r>
         <w:t>Innbyggere</w:t>
       </w:r>
@@ -4116,14 +4214,28 @@
       <w:r>
         <w:t xml:space="preserve"> eller ikke. </w:t>
       </w:r>
-      <w:r>
-        <w:rPr>
-          <w:b/>
-        </w:rPr>
-        <w:t>Kontaktregisteret</w:t>
-      </w:r>
-      <w:r>
-        <w:t xml:space="preserve"> inneholder informasjon om foretrukket e-postadresse, mobilnummer og </w:t>
+    </w:p>
+    <w:p>
+      <w:pPr>
+        <w:pStyle w:val="NormalWeb"/>
+        <w:numPr>
+          <w:ilvl w:val="0"/>
+          <w:numId w:val="36"/>
+        </w:numPr>
+      </w:pPr>
+      <w:del w:id="34" w:author="Arne Berner" w:date="2014-03-03T21:25:00Z">
+        <w:r>
+          <w:rPr>
+            <w:b/>
+          </w:rPr>
+          <w:delText>Kontaktregisteret</w:delText>
+        </w:r>
+        <w:r>
+          <w:delText xml:space="preserve"> inneholder informasjon om </w:delText>
+        </w:r>
+      </w:del>
+      <w:r>
+        <w:t xml:space="preserve">foretrukket e-postadresse, mobilnummer og </w:t>
       </w:r>
       <w:r>
         <w:t xml:space="preserve">sikker </w:t>
@@ -4135,6 +4247,9 @@
     <w:p>
       <w:pPr>
         <w:pStyle w:val="NormalWeb"/>
+        <w:rPr>
+          <w:del w:id="35" w:author="Arne Berner" w:date="2014-03-03T21:25:00Z"/>
+        </w:rPr>
       </w:pPr>
       <w:r>
         <w:t>Registrering og oppdatering av informasjonen ligge</w:t>
@@ -4164,13 +4279,13 @@
       <w:pPr>
         <w:pStyle w:val="Overskrift2"/>
       </w:pPr>
-      <w:bookmarkStart w:id="27" w:name="_Toc380153076"/>
-      <w:bookmarkStart w:id="28" w:name="_Toc381186649"/>
+      <w:bookmarkStart w:id="36" w:name="_Toc380153076"/>
+      <w:bookmarkStart w:id="37" w:name="_Toc381652370"/>
       <w:r>
         <w:t>Tjenesteoversikt</w:t>
       </w:r>
-      <w:bookmarkEnd w:id="27"/>
-      <w:bookmarkEnd w:id="28"/>
+      <w:bookmarkEnd w:id="36"/>
+      <w:bookmarkEnd w:id="37"/>
     </w:p>
     <w:p>
       <w:r>
@@ -4199,9 +4314,16 @@
             <w:tcW w:w="0" w:type="auto"/>
           </w:tcPr>
           <w:p>
-            <w:r>
-              <w:t>Tjeneste</w:t>
-            </w:r>
+            <w:del w:id="38" w:author="Arne Berner" w:date="2014-03-03T22:34:00Z">
+              <w:r>
+                <w:delText>Tjeneste</w:delText>
+              </w:r>
+            </w:del>
+            <w:ins w:id="39" w:author="Arne Berner" w:date="2014-03-03T22:34:00Z">
+              <w:r>
+                <w:t>Funksjonalitet</w:t>
+              </w:r>
+            </w:ins>
           </w:p>
         </w:tc>
         <w:tc>
@@ -4269,6 +4391,56 @@
               <w:t>Webservice</w:t>
             </w:r>
             <w:proofErr w:type="spellEnd"/>
+          </w:p>
+        </w:tc>
+      </w:tr>
+      <w:tr>
+        <w:trPr>
+          <w:trHeight w:val="410"/>
+          <w:ins w:id="40" w:author="Arne Berner" w:date="2014-03-03T22:36:00Z"/>
+        </w:trPr>
+        <w:tc>
+          <w:tcPr>
+            <w:tcW w:w="0" w:type="auto"/>
+          </w:tcPr>
+          <w:p>
+            <w:pPr>
+              <w:rPr>
+                <w:ins w:id="41" w:author="Arne Berner" w:date="2014-03-03T22:36:00Z"/>
+              </w:rPr>
+            </w:pPr>
+            <w:ins w:id="42" w:author="Arne Berner" w:date="2014-03-03T22:36:00Z">
+              <w:r>
+                <w:t xml:space="preserve">Oppslag av sertifikat for </w:t>
+              </w:r>
+              <w:proofErr w:type="spellStart"/>
+              <w:r>
+                <w:t>printleverandør</w:t>
+              </w:r>
+              <w:proofErr w:type="spellEnd"/>
+            </w:ins>
+          </w:p>
+        </w:tc>
+        <w:tc>
+          <w:tcPr>
+            <w:tcW w:w="0" w:type="auto"/>
+          </w:tcPr>
+          <w:p>
+            <w:pPr>
+              <w:rPr>
+                <w:ins w:id="43" w:author="Arne Berner" w:date="2014-03-03T22:36:00Z"/>
+              </w:rPr>
+            </w:pPr>
+            <w:proofErr w:type="spellStart"/>
+            <w:ins w:id="44" w:author="Arne Berner" w:date="2014-03-03T22:36:00Z">
+              <w:r>
+                <w:t>Webservice</w:t>
+              </w:r>
+              <w:proofErr w:type="spellEnd"/>
+              <w:r>
+                <w:t>/SFTP</w:t>
+              </w:r>
+            </w:ins>
           </w:p>
         </w:tc>
       </w:tr>
@@ -4398,24 +4570,56 @@
         </w:tc>
       </w:tr>
     </w:tbl>
+    <w:p>
+      <w:pPr>
+        <w:rPr>
+          <w:ins w:id="45" w:author="Arne Berner" w:date="2014-03-03T22:42:00Z"/>
+        </w:rPr>
+      </w:pPr>
+    </w:p>
+    <w:p>
+      <w:pPr>
+        <w:pStyle w:val="NormalWeb"/>
+      </w:pPr>
+      <w:moveToRangeStart w:id="46" w:author="Arne Berner" w:date="2014-03-03T22:42:00Z" w:name="move381649887"/>
+      <w:moveTo w:id="47" w:author="Arne Berner" w:date="2014-03-03T22:42:00Z">
+        <w:r>
+          <w:t>Innbyggere kan registrere EN e-post og ET mobilnummer i registeret.</w:t>
+        </w:r>
+      </w:moveTo>
+    </w:p>
+    <w:moveToRangeEnd w:id="46"/>
     <w:p/>
     <w:p>
-      <w:r>
-        <w:t>Beskrivelse av de tekniske grensesnittene gis i de neste kapitelene</w:t>
-      </w:r>
+      <w:pPr>
+        <w:rPr>
+          <w:del w:id="48" w:author="Arne Berner" w:date="2014-03-03T22:42:00Z"/>
+        </w:rPr>
+      </w:pPr>
+      <w:del w:id="49" w:author="Arne Berner" w:date="2014-03-03T22:42:00Z">
+        <w:r>
+          <w:delText>Beskrivelse av de tekniske grensesnittene gis i de neste kapitelene</w:delText>
+        </w:r>
+      </w:del>
+    </w:p>
+    <w:p>
+      <w:pPr>
+        <w:rPr>
+          <w:del w:id="50" w:author="Arne Berner" w:date="2014-03-03T22:36:00Z"/>
+        </w:rPr>
+      </w:pPr>
     </w:p>
     <w:p/>
     <w:p/>
-    <w:p/>
-    <w:p>
-      <w:pPr>
-        <w:pStyle w:val="Overskrift3"/>
-      </w:pPr>
-      <w:bookmarkStart w:id="29" w:name="_Toc381186650"/>
+    <w:p>
+      <w:pPr>
+        <w:pStyle w:val="Overskrift2"/>
+      </w:pPr>
+      <w:bookmarkStart w:id="51" w:name="_Toc381652371"/>
       <w:r>
         <w:t>Aktører</w:t>
       </w:r>
-      <w:bookmarkEnd w:id="29"/>
+      <w:bookmarkEnd w:id="51"/>
     </w:p>
     <w:p/>
     <w:tbl>
@@ -4985,83 +5189,150 @@
     <w:p/>
     <w:p>
       <w:pPr>
-        <w:pStyle w:val="Overskrift3"/>
-      </w:pPr>
-      <w:bookmarkStart w:id="30" w:name="_Toc381186651"/>
-      <w:r>
-        <w:t>Brukstilfeller</w:t>
-      </w:r>
-      <w:bookmarkEnd w:id="30"/>
-    </w:p>
-    <w:p>
-      <w:r>
-        <w:t>Se arkitekturbeskrivelsen for Sikker Digital Post for beskrivelse av virksomhetsprosessene og virksomhetstjenestene definert i Oppslagstjenesten.</w:t>
-      </w:r>
-    </w:p>
-    <w:p>
-      <w:r>
-        <w:t>Under er en beskrivelse av de funksjoner som er tilgjengelig for de definerte Aktørene av Oppslagstjenesten.</w:t>
-      </w:r>
-    </w:p>
-    <w:p>
-      <w:r>
-        <w:rPr>
-          <w:noProof/>
-        </w:rPr>
-        <w:drawing>
-          <wp:inline distT="0" distB="0" distL="0" distR="0">
-            <wp:extent cx="4895850" cy="3271058"/>
-            <wp:effectExtent l="0" t="0" r="0" b="0"/>
-            <wp:docPr id="2" name="Bilde 2" descr="usecase_overview.png"/>
-            <wp:cNvGraphicFramePr>
-              <a:graphicFrameLocks xmlns:a="http://schemas.openxmlformats.org/drawingml/2006/main" noChangeAspect="1"/>
-            </wp:cNvGraphicFramePr>
-            <a:graphic xmlns:a="http://schemas.openxmlformats.org/drawingml/2006/main">
-              <a:graphicData uri="http://schemas.openxmlformats.org/drawingml/2006/picture">
-                <pic:pic xmlns:pic="http://schemas.openxmlformats.org/drawingml/2006/picture">
-                  <pic:nvPicPr>
-                    <pic:cNvPr id="0" name="fancybox-img" descr="usecase_overview.png"/>
-                    <pic:cNvPicPr>
-                      <a:picLocks noChangeAspect="1" noChangeArrowheads="1"/>
-                    </pic:cNvPicPr>
-                  </pic:nvPicPr>
-                  <pic:blipFill>
-                    <a:blip r:embed="rId23">
-                      <a:extLst>
-                        <a:ext uri="{28A0092B-C50C-407E-A947-70E740481C1C}">
-                          <a14:useLocalDpi xmlns:a14="http://schemas.microsoft.com/office/drawing/2010/main" val="0"/>
-                        </a:ext>
-                      </a:extLst>
-                    </a:blip>
-                    <a:srcRect/>
-                    <a:stretch>
-                      <a:fillRect/>
-                    </a:stretch>
-                  </pic:blipFill>
-                  <pic:spPr bwMode="auto">
-                    <a:xfrm>
-                      <a:off x="0" y="0"/>
-                      <a:ext cx="4895850" cy="3271058"/>
-                    </a:xfrm>
-                    <a:prstGeom prst="rect">
-                      <a:avLst/>
-                    </a:prstGeom>
-                    <a:noFill/>
-                    <a:ln>
+        <w:pStyle w:val="Overskrift2"/>
+        <w:rPr>
+          <w:del w:id="52" w:author="Arne Berner" w:date="2014-03-03T22:42:00Z"/>
+        </w:rPr>
+      </w:pPr>
+      <w:bookmarkStart w:id="53" w:name="_Toc381652372"/>
+      <w:del w:id="54" w:author="Arne Berner" w:date="2014-03-03T22:42:00Z">
+        <w:r>
+          <w:delText>Brukstilfeller</w:delText>
+        </w:r>
+        <w:bookmarkEnd w:id="53"/>
+      </w:del>
+    </w:p>
+    <w:p>
+      <w:pPr>
+        <w:rPr>
+          <w:del w:id="55" w:author="Arne Berner" w:date="2014-03-03T22:42:00Z"/>
+        </w:rPr>
+      </w:pPr>
+      <w:del w:id="56" w:author="Arne Berner" w:date="2014-03-03T22:42:00Z">
+        <w:r>
+          <w:delText>Se arkitekturbeskrivelsen for Sikker Digital Post for beskrivelse av virksomhetsprosessene og virksomhetstjenestene definert i Oppslagstjenesten.</w:delText>
+        </w:r>
+      </w:del>
+    </w:p>
+    <w:p>
+      <w:pPr>
+        <w:rPr>
+          <w:del w:id="57" w:author="Arne Berner" w:date="2014-03-03T22:42:00Z"/>
+        </w:rPr>
+      </w:pPr>
+      <w:del w:id="58" w:author="Arne Berner" w:date="2014-03-03T22:42:00Z">
+        <w:r>
+          <w:delText>Under er en beskrivelse av de funksjoner som er tilgjengelig for de definerte Aktørene av Oppslagstjenesten.</w:delText>
+        </w:r>
+      </w:del>
+    </w:p>
+    <w:p>
+      <w:pPr>
+        <w:rPr>
+          <w:del w:id="59" w:author="Arne Berner" w:date="2014-03-03T22:42:00Z"/>
+        </w:rPr>
+      </w:pPr>
+      <w:del w:id="60" w:author="Arne Berner" w:date="2014-03-03T22:42:00Z">
+        <w:r>
+          <w:rPr>
+            <w:noProof/>
+          </w:rPr>
+          <w:drawing>
+            <wp:inline distT="0" distB="0" distL="0" distR="0" wp14:anchorId="6E85DCB5" wp14:editId="20710511">
+              <wp:extent cx="4895850" cy="3271058"/>
+              <wp:effectExtent l="0" t="0" r="0" b="0"/>
+              <wp:docPr id="2" name="Bilde 2" descr="usecase_overview.png"/>
+              <wp:cNvGraphicFramePr>
+                <a:graphicFrameLocks xmlns:a="http://schemas.openxmlformats.org/drawingml/2006/main" noChangeAspect="1"/>
+              </wp:cNvGraphicFramePr>
+              <a:graphic xmlns:a="http://schemas.openxmlformats.org/drawingml/2006/main">
+                <a:graphicData uri="http://schemas.openxmlformats.org/drawingml/2006/picture">
+                  <pic:pic xmlns:pic="http://schemas.openxmlformats.org/drawingml/2006/picture">
+                    <pic:nvPicPr>
+                      <pic:cNvPr id="0" name="fancybox-img" descr="usecase_overview.png"/>
+                      <pic:cNvPicPr>
+                        <a:picLocks noChangeAspect="1" noChangeArrowheads="1"/>
+                      </pic:cNvPicPr>
+                    </pic:nvPicPr>
+                    <pic:blipFill>
+                      <a:blip r:embed="rId23">
+                        <a:extLst>
+                          <a:ext uri="{28A0092B-C50C-407E-A947-70E740481C1C}">
+                            <a14:useLocalDpi xmlns:a14="http://schemas.microsoft.com/office/drawing/2010/main" val="0"/>
+                          </a:ext>
+                        </a:extLst>
+                      </a:blip>
+                      <a:srcRect/>
+                      <a:stretch>
+                        <a:fillRect/>
+                      </a:stretch>
+                    </pic:blipFill>
+                    <pic:spPr bwMode="auto">
+                      <a:xfrm>
+                        <a:off x="0" y="0"/>
+                        <a:ext cx="4895850" cy="3271058"/>
+                      </a:xfrm>
+                      <a:prstGeom prst="rect">
+                        <a:avLst/>
+                      </a:prstGeom>
                       <a:noFill/>
-                    </a:ln>
-                  </pic:spPr>
-                </pic:pic>
-              </a:graphicData>
-            </a:graphic>
-          </wp:inline>
-        </w:drawing>
-      </w:r>
-    </w:p>
-    <w:p>
-      <w:r>
-        <w:t>Offentlig virksomhet har følgende tjenester for Uthenting:</w:t>
-      </w:r>
+                      <a:ln>
+                        <a:noFill/>
+                      </a:ln>
+                    </pic:spPr>
+                  </pic:pic>
+                </a:graphicData>
+              </a:graphic>
+            </wp:inline>
+          </w:drawing>
+        </w:r>
+      </w:del>
+    </w:p>
+    <w:p>
+      <w:pPr>
+        <w:rPr>
+          <w:del w:id="61" w:author="Arne Berner" w:date="2014-03-03T22:42:00Z"/>
+        </w:rPr>
+      </w:pPr>
+      <w:del w:id="62" w:author="Arne Berner" w:date="2014-03-03T22:42:00Z">
+        <w:r>
+          <w:delText>Offentlig virksomhet har følgende tjenester for Uthenting:</w:delText>
+        </w:r>
+      </w:del>
+    </w:p>
+    <w:p>
+      <w:pPr>
+        <w:rPr>
+          <w:del w:id="63" w:author="Arne Berner" w:date="2014-03-03T22:42:00Z"/>
+        </w:rPr>
+      </w:pPr>
+      <w:del w:id="64" w:author="Arne Berner" w:date="2014-03-03T22:42:00Z">
+        <w:r>
+          <w:delText>Oppslag av</w:delText>
+        </w:r>
+        <w:r>
+          <w:delText xml:space="preserve"> </w:delText>
+        </w:r>
+        <w:r>
+          <w:delText>Innbygger(e</w:delText>
+        </w:r>
+        <w:r>
+          <w:delText>)</w:delText>
+        </w:r>
+      </w:del>
+    </w:p>
+    <w:p>
+      <w:pPr>
+        <w:rPr>
+          <w:del w:id="65" w:author="Arne Berner" w:date="2014-03-03T22:42:00Z"/>
+        </w:rPr>
+      </w:pPr>
+      <w:del w:id="66" w:author="Arne Berner" w:date="2014-03-03T22:42:00Z">
+        <w:r>
+          <w:lastRenderedPageBreak/>
+          <w:delText>Offentlig virksomhet har følgende tilleggstjenester for Uthenting:</w:delText>
+        </w:r>
+      </w:del>
     </w:p>
     <w:p>
       <w:pPr>
@@ -5070,24 +5341,18 @@
           <w:ilvl w:val="0"/>
           <w:numId w:val="22"/>
         </w:numPr>
-      </w:pPr>
-      <w:r>
-        <w:t>Oppslag av</w:t>
-      </w:r>
-      <w:r>
-        <w:t xml:space="preserve"> </w:t>
-      </w:r>
-      <w:r>
-        <w:t>Innbygger(e</w:t>
-      </w:r>
-      <w:r>
-        <w:t>)</w:t>
-      </w:r>
-    </w:p>
-    <w:p>
-      <w:r>
-        <w:t>Offentlig virksomhet har følgende tilleggstjenester for Uthenting:</w:t>
-      </w:r>
+        <w:rPr>
+          <w:del w:id="67" w:author="Arne Berner" w:date="2014-03-03T22:42:00Z"/>
+        </w:rPr>
+      </w:pPr>
+      <w:moveFromRangeStart w:id="68" w:author="Arne Berner" w:date="2014-03-03T22:41:00Z" w:name="move381649825"/>
+      <w:moveFrom w:id="69" w:author="Arne Berner" w:date="2014-03-03T22:41:00Z">
+        <w:del w:id="70" w:author="Arne Berner" w:date="2014-03-03T22:42:00Z">
+          <w:r>
+            <w:delText>Eksport av hele kontakt og reservasjonsregisteret</w:delText>
+          </w:r>
+        </w:del>
+      </w:moveFrom>
     </w:p>
     <w:p>
       <w:pPr>
@@ -5096,12 +5361,19 @@
           <w:ilvl w:val="0"/>
           <w:numId w:val="22"/>
         </w:numPr>
-      </w:pPr>
-      <w:r>
-        <w:lastRenderedPageBreak/>
-        <w:t>Oppslag på endringer i kontakt og reservasjonsregisteret</w:t>
-      </w:r>
-    </w:p>
+        <w:rPr>
+          <w:del w:id="71" w:author="Arne Berner" w:date="2014-03-03T22:42:00Z"/>
+        </w:rPr>
+      </w:pPr>
+      <w:moveFrom w:id="72" w:author="Arne Berner" w:date="2014-03-03T22:41:00Z">
+        <w:del w:id="73" w:author="Arne Berner" w:date="2014-03-03T22:42:00Z">
+          <w:r>
+            <w:delText>Oppslag på endringer i kontakt og reservasjonsregisteret</w:delText>
+          </w:r>
+        </w:del>
+      </w:moveFrom>
+    </w:p>
+    <w:moveFromRangeEnd w:id="68"/>
     <w:p>
       <w:pPr>
         <w:pStyle w:val="Listeavsnitt"/>
@@ -5109,10 +5381,182 @@
           <w:ilvl w:val="0"/>
           <w:numId w:val="22"/>
         </w:numPr>
-      </w:pPr>
-      <w:r>
-        <w:t>Eksport av hele kontakt og reservasjonsregisteret</w:t>
-      </w:r>
+        <w:rPr>
+          <w:del w:id="74" w:author="Arne Berner" w:date="2014-03-03T22:42:00Z"/>
+        </w:rPr>
+      </w:pPr>
+      <w:del w:id="75" w:author="Arne Berner" w:date="2014-03-03T22:42:00Z">
+        <w:r>
+          <w:delText>Utlevering av informasjon</w:delText>
+        </w:r>
+        <w:r>
+          <w:delText xml:space="preserve"> via ID-porten</w:delText>
+        </w:r>
+      </w:del>
+    </w:p>
+    <w:p>
+      <w:pPr>
+        <w:rPr>
+          <w:del w:id="76" w:author="Arne Berner" w:date="2014-03-03T22:42:00Z"/>
+        </w:rPr>
+      </w:pPr>
+    </w:p>
+    <w:p>
+      <w:pPr>
+        <w:rPr>
+          <w:del w:id="77" w:author="Arne Berner" w:date="2014-03-03T22:42:00Z"/>
+        </w:rPr>
+      </w:pPr>
+      <w:del w:id="78" w:author="Arne Berner" w:date="2014-03-03T22:42:00Z">
+        <w:r>
+          <w:delText xml:space="preserve">Offentlig Virksomhet </w:delText>
+        </w:r>
+        <w:r>
+          <w:delText xml:space="preserve">skal </w:delText>
+        </w:r>
+        <w:r>
+          <w:delText>gi Innbygger mulighet for å bruke selvbetjeningstjenestene og må dermed ha et forhold til disse tjenestene.</w:delText>
+        </w:r>
+      </w:del>
+    </w:p>
+    <w:p>
+      <w:pPr>
+        <w:rPr>
+          <w:del w:id="79" w:author="Arne Berner" w:date="2014-03-03T22:42:00Z"/>
+        </w:rPr>
+      </w:pPr>
+    </w:p>
+    <w:p>
+      <w:pPr>
+        <w:rPr>
+          <w:del w:id="80" w:author="Arne Berner" w:date="2014-03-03T22:42:00Z"/>
+        </w:rPr>
+      </w:pPr>
+      <w:del w:id="81" w:author="Arne Berner" w:date="2014-03-03T22:42:00Z">
+        <w:r>
+          <w:delText>Innbygger</w:delText>
+        </w:r>
+        <w:r>
+          <w:delText>e</w:delText>
+        </w:r>
+        <w:r>
+          <w:delText>/personer</w:delText>
+        </w:r>
+        <w:r>
+          <w:delText xml:space="preserve"> har følgende tjenester for s</w:delText>
+        </w:r>
+        <w:r>
+          <w:delText>elvbetjening:</w:delText>
+        </w:r>
+      </w:del>
+    </w:p>
+    <w:p>
+      <w:pPr>
+        <w:pStyle w:val="Listeavsnitt"/>
+        <w:numPr>
+          <w:ilvl w:val="0"/>
+          <w:numId w:val="23"/>
+        </w:numPr>
+        <w:rPr>
+          <w:del w:id="82" w:author="Arne Berner" w:date="2014-03-03T22:42:00Z"/>
+        </w:rPr>
+      </w:pPr>
+      <w:del w:id="83" w:author="Arne Berner" w:date="2014-03-03T22:42:00Z">
+        <w:r>
+          <w:delText>Administrasjon av egen informasjon</w:delText>
+        </w:r>
+      </w:del>
+    </w:p>
+    <w:p>
+      <w:pPr>
+        <w:pStyle w:val="Listeavsnitt"/>
+        <w:numPr>
+          <w:ilvl w:val="0"/>
+          <w:numId w:val="23"/>
+        </w:numPr>
+        <w:rPr>
+          <w:del w:id="84" w:author="Arne Berner" w:date="2014-03-03T22:42:00Z"/>
+        </w:rPr>
+      </w:pPr>
+      <w:del w:id="85" w:author="Arne Berner" w:date="2014-03-03T22:42:00Z">
+        <w:r>
+          <w:delText>Tjeneste for r</w:delText>
+        </w:r>
+        <w:r>
+          <w:delText>eservasjon</w:delText>
+        </w:r>
+      </w:del>
+    </w:p>
+    <w:p>
+      <w:pPr>
+        <w:pStyle w:val="Listeavsnitt"/>
+        <w:numPr>
+          <w:ilvl w:val="0"/>
+          <w:numId w:val="23"/>
+        </w:numPr>
+        <w:rPr>
+          <w:del w:id="86" w:author="Arne Berner" w:date="2014-03-03T22:42:00Z"/>
+        </w:rPr>
+      </w:pPr>
+      <w:del w:id="87" w:author="Arne Berner" w:date="2014-03-03T22:42:00Z">
+        <w:r>
+          <w:delText>Tjeneste for å velge digital postkasse</w:delText>
+        </w:r>
+      </w:del>
+    </w:p>
+    <w:p>
+      <w:pPr>
+        <w:rPr>
+          <w:del w:id="88" w:author="Arne Berner" w:date="2014-03-03T22:42:00Z"/>
+        </w:rPr>
+      </w:pPr>
+    </w:p>
+    <w:p>
+      <w:pPr>
+        <w:pStyle w:val="NormalWeb"/>
+      </w:pPr>
+      <w:moveFromRangeStart w:id="89" w:author="Arne Berner" w:date="2014-03-03T22:42:00Z" w:name="move381649887"/>
+      <w:moveFrom w:id="90" w:author="Arne Berner" w:date="2014-03-03T22:42:00Z">
+        <w:r>
+          <w:t>Innbyggere</w:t>
+        </w:r>
+        <w:r>
+          <w:t xml:space="preserve"> kan registrere EN e-post og ET mobilnummer i registeret.</w:t>
+        </w:r>
+      </w:moveFrom>
+    </w:p>
+    <w:p>
+      <w:pPr>
+        <w:pStyle w:val="Overskrift2"/>
+        <w:rPr>
+          <w:ins w:id="91" w:author="Arne Berner" w:date="2014-03-03T22:40:00Z"/>
+        </w:rPr>
+      </w:pPr>
+      <w:bookmarkStart w:id="92" w:name="_Toc381652373"/>
+      <w:moveFromRangeEnd w:id="89"/>
+      <w:ins w:id="93" w:author="Arne Berner" w:date="2014-03-03T21:49:00Z">
+        <w:r>
+          <w:t>Lokal kopi av kontakt og reservasjonsregisteret</w:t>
+        </w:r>
+      </w:ins>
+      <w:bookmarkEnd w:id="92"/>
+    </w:p>
+    <w:p>
+      <w:pPr>
+        <w:rPr>
+          <w:ins w:id="94" w:author="Arne Berner" w:date="2014-03-03T22:41:00Z"/>
+        </w:rPr>
+      </w:pPr>
+      <w:ins w:id="95" w:author="Arne Berner" w:date="2014-03-03T22:40:00Z">
+        <w:r>
+          <w:t>Offentlige virksomheter har</w:t>
+        </w:r>
+      </w:ins>
+      <w:ins w:id="96" w:author="Arne Berner" w:date="2014-03-03T22:41:00Z">
+        <w:r>
+          <w:t xml:space="preserve"> følgende tjenester tilgjengelig for å understøtte behovet for lokal kopi av registeret: </w:t>
+        </w:r>
+      </w:ins>
     </w:p>
     <w:p>
       <w:pPr>
@@ -5122,103 +5566,373 @@
           <w:numId w:val="22"/>
         </w:numPr>
       </w:pPr>
-      <w:r>
-        <w:t>Utlevering av informasjon</w:t>
-      </w:r>
-      <w:r>
-        <w:t xml:space="preserve"> via ID-porten</w:t>
-      </w:r>
-    </w:p>
-    <w:p/>
-    <w:p>
-      <w:r>
-        <w:t xml:space="preserve">Offentlig Virksomhet </w:t>
-      </w:r>
-      <w:r>
-        <w:t xml:space="preserve">skal </w:t>
-      </w:r>
-      <w:r>
-        <w:t>gi Innbygger mulighet for å bruke selvbetjeningstjenestene og må dermed ha et forhold til disse tjenestene.</w:t>
-      </w:r>
-    </w:p>
-    <w:p/>
-    <w:p>
-      <w:r>
-        <w:t>Innbygger</w:t>
-      </w:r>
-      <w:r>
-        <w:t>e</w:t>
-      </w:r>
-      <w:r>
-        <w:t>/personer</w:t>
-      </w:r>
-      <w:r>
-        <w:t xml:space="preserve"> har følgende tjenester for s</w:t>
-      </w:r>
-      <w:r>
-        <w:t>elvbetjening:</w:t>
-      </w:r>
+      <w:moveToRangeStart w:id="97" w:author="Arne Berner" w:date="2014-03-03T22:41:00Z" w:name="move381649825"/>
+      <w:moveTo w:id="98" w:author="Arne Berner" w:date="2014-03-03T22:41:00Z">
+        <w:r>
+          <w:t>Eksport av hele kontakt og reservasjonsregisteret</w:t>
+        </w:r>
+      </w:moveTo>
     </w:p>
     <w:p>
       <w:pPr>
         <w:pStyle w:val="Listeavsnitt"/>
         <w:numPr>
           <w:ilvl w:val="0"/>
-          <w:numId w:val="23"/>
+          <w:numId w:val="22"/>
         </w:numPr>
       </w:pPr>
-      <w:r>
-        <w:t>Administrasjon av egen informasjon</w:t>
-      </w:r>
+      <w:moveTo w:id="99" w:author="Arne Berner" w:date="2014-03-03T22:41:00Z">
+        <w:r>
+          <w:t>Oppslag på endringer i kontakt og reservasjonsregisteret</w:t>
+        </w:r>
+      </w:moveTo>
+    </w:p>
+    <w:moveToRangeEnd w:id="97"/>
+    <w:p>
+      <w:pPr>
+        <w:rPr>
+          <w:ins w:id="100" w:author="Arne Berner" w:date="2014-03-03T22:47:00Z"/>
+        </w:rPr>
+      </w:pPr>
+      <w:ins w:id="101" w:author="Arne Berner" w:date="2014-03-03T22:44:00Z">
+        <w:r>
+          <w:t xml:space="preserve">Eksport av hele kontakt og reservasjonsregisteret kan hentes </w:t>
+        </w:r>
+      </w:ins>
+      <w:ins w:id="102" w:author="Arne Berner" w:date="2014-03-03T22:52:00Z">
+        <w:r>
+          <w:t xml:space="preserve">med en hyppighet på </w:t>
+        </w:r>
+      </w:ins>
+      <w:ins w:id="103" w:author="Arne Berner" w:date="2014-03-03T22:53:00Z">
+        <w:r>
+          <w:t>minimalt</w:t>
+        </w:r>
+      </w:ins>
+      <w:ins w:id="104" w:author="Arne Berner" w:date="2014-03-03T22:47:00Z">
+        <w:r>
+          <w:t xml:space="preserve"> 20 minutters mellomrom.</w:t>
+        </w:r>
+      </w:ins>
+    </w:p>
+    <w:p>
+      <w:pPr>
+        <w:rPr>
+          <w:ins w:id="105" w:author="Arne Berner" w:date="2014-03-03T22:48:00Z"/>
+        </w:rPr>
+      </w:pPr>
+      <w:ins w:id="106" w:author="Arne Berner" w:date="2014-03-03T22:47:00Z">
+        <w:r>
+          <w:t xml:space="preserve">Oppslag på endringer i kontakt og reservasjonsregisteret kan gjøres med </w:t>
+        </w:r>
+        <w:proofErr w:type="gramStart"/>
+        <w:r>
+          <w:t>et  -</w:t>
+        </w:r>
+      </w:ins>
+      <w:proofErr w:type="gramEnd"/>
+      <w:ins w:id="107" w:author="Arne Berner" w:date="2014-03-03T22:48:00Z">
+        <w:r>
+          <w:t xml:space="preserve"> </w:t>
+        </w:r>
+      </w:ins>
+      <w:ins w:id="108" w:author="Arne Berner" w:date="2014-03-03T22:47:00Z">
+        <w:r>
+          <w:t xml:space="preserve">1 </w:t>
+        </w:r>
+      </w:ins>
+      <w:ins w:id="109" w:author="Arne Berner" w:date="2014-03-03T22:48:00Z">
+        <w:r>
+          <w:t>–</w:t>
+        </w:r>
+      </w:ins>
+      <w:ins w:id="110" w:author="Arne Berner" w:date="2014-03-03T22:47:00Z">
+        <w:r>
+          <w:t xml:space="preserve"> minutts </w:t>
+        </w:r>
+      </w:ins>
+      <w:ins w:id="111" w:author="Arne Berner" w:date="2014-03-03T22:48:00Z">
+        <w:r>
+          <w:t>mellomrom.</w:t>
+        </w:r>
+      </w:ins>
+    </w:p>
+    <w:p>
+      <w:pPr>
+        <w:rPr>
+          <w:ins w:id="112" w:author="Arne Berner" w:date="2014-03-03T22:40:00Z"/>
+        </w:rPr>
+      </w:pPr>
+      <w:ins w:id="113" w:author="Arne Berner" w:date="2014-03-03T22:48:00Z">
+        <w:r>
+          <w:t>Disse tidsintervallene er satt for å sikre god kapasitet for alle virksomheter og Innbyggere som er brukere av kontakt og reservasjonsregisteret</w:t>
+        </w:r>
+      </w:ins>
+      <w:ins w:id="114" w:author="Arne Berner" w:date="2014-03-03T22:49:00Z">
+        <w:r>
+          <w:t>.</w:t>
+        </w:r>
+      </w:ins>
+    </w:p>
+    <w:p>
+      <w:pPr>
+        <w:rPr>
+          <w:ins w:id="115" w:author="Arne Berner" w:date="2014-03-03T22:49:00Z"/>
+        </w:rPr>
+      </w:pPr>
+    </w:p>
+    <w:p>
+      <w:pPr>
+        <w:rPr>
+          <w:ins w:id="116" w:author="Arne Berner" w:date="2014-03-03T21:50:00Z"/>
+        </w:rPr>
+      </w:pPr>
+    </w:p>
+    <w:p>
+      <w:pPr>
+        <w:rPr>
+          <w:ins w:id="117" w:author="Arne Berner" w:date="2014-03-03T21:53:00Z"/>
+        </w:rPr>
+      </w:pPr>
+      <w:ins w:id="118" w:author="Arne Berner" w:date="2014-03-03T21:50:00Z">
+        <w:r>
+          <w:t>Offentlige virksomheter kan</w:t>
+        </w:r>
+      </w:ins>
+      <w:ins w:id="119" w:author="Arne Berner" w:date="2014-03-03T21:53:00Z">
+        <w:r>
+          <w:t xml:space="preserve"> opprette og</w:t>
+        </w:r>
+      </w:ins>
+      <w:ins w:id="120" w:author="Arne Berner" w:date="2014-03-03T21:50:00Z">
+        <w:r>
+          <w:t xml:space="preserve"> forvalte en lokal kopi </w:t>
+        </w:r>
+      </w:ins>
+      <w:ins w:id="121" w:author="Arne Berner" w:date="2014-03-03T21:53:00Z">
+        <w:r>
+          <w:t>ved en av følgende strategier:</w:t>
+        </w:r>
+      </w:ins>
     </w:p>
     <w:p>
       <w:pPr>
         <w:pStyle w:val="Listeavsnitt"/>
         <w:numPr>
           <w:ilvl w:val="0"/>
-          <w:numId w:val="23"/>
+          <w:numId w:val="37"/>
         </w:numPr>
-      </w:pPr>
-      <w:r>
-        <w:t>Tjeneste for r</w:t>
-      </w:r>
-      <w:r>
-        <w:t>eservasjon</w:t>
-      </w:r>
+        <w:rPr>
+          <w:ins w:id="122" w:author="Arne Berner" w:date="2014-03-03T21:53:00Z"/>
+        </w:rPr>
+      </w:pPr>
+      <w:ins w:id="123" w:author="Arne Berner" w:date="2014-03-03T21:55:00Z">
+        <w:r>
+          <w:t>U</w:t>
+        </w:r>
+      </w:ins>
+      <w:ins w:id="124" w:author="Arne Berner" w:date="2014-03-03T21:53:00Z">
+        <w:r>
+          <w:t xml:space="preserve">thenting av endringer via </w:t>
+        </w:r>
+        <w:proofErr w:type="spellStart"/>
+        <w:r>
+          <w:t>webservice</w:t>
+        </w:r>
+        <w:proofErr w:type="spellEnd"/>
+      </w:ins>
+    </w:p>
+    <w:p>
+      <w:pPr>
+        <w:rPr>
+          <w:ins w:id="125" w:author="Arne Berner" w:date="2014-03-03T21:59:00Z"/>
+        </w:rPr>
+      </w:pPr>
+      <w:ins w:id="126" w:author="Arne Berner" w:date="2014-03-03T22:10:00Z">
+        <w:r>
+          <w:t>EN v</w:t>
+        </w:r>
+      </w:ins>
+      <w:ins w:id="127" w:author="Arne Berner" w:date="2014-03-03T21:53:00Z">
+        <w:r>
+          <w:t>irksomhet kan starte med endringsnummer=0</w:t>
+        </w:r>
+      </w:ins>
+      <w:ins w:id="128" w:author="Arne Berner" w:date="2014-03-03T21:56:00Z">
+        <w:r>
+          <w:t xml:space="preserve"> og hente over hele registeret</w:t>
+        </w:r>
+      </w:ins>
+      <w:ins w:id="129" w:author="Arne Berner" w:date="2014-03-03T21:58:00Z">
+        <w:r>
+          <w:t xml:space="preserve"> og videre holde sin lokale kopi oppdatert. </w:t>
+        </w:r>
+      </w:ins>
+      <w:ins w:id="130" w:author="Arne Berner" w:date="2014-03-03T21:59:00Z">
+        <w:r>
+          <w:t xml:space="preserve">Dette gir virksomheten en lokal kopi som kan </w:t>
+        </w:r>
+        <w:r>
+          <w:t>holdes oppdatert på minutt nivå</w:t>
+        </w:r>
+      </w:ins>
+      <w:ins w:id="131" w:author="Arne Berner" w:date="2014-03-03T22:50:00Z">
+        <w:r>
+          <w:t>, men det tar tid å hente over hele registeret på denne måten.</w:t>
+        </w:r>
+      </w:ins>
     </w:p>
     <w:p>
       <w:pPr>
         <w:pStyle w:val="Listeavsnitt"/>
         <w:numPr>
           <w:ilvl w:val="0"/>
-          <w:numId w:val="23"/>
+          <w:numId w:val="37"/>
         </w:numPr>
-      </w:pPr>
-      <w:r>
-        <w:t>Tjeneste for å velge digital postkasse</w:t>
-      </w:r>
-    </w:p>
-    <w:p/>
-    <w:p>
-      <w:pPr>
-        <w:pStyle w:val="NormalWeb"/>
-      </w:pPr>
-      <w:r>
-        <w:t>Innbyggere</w:t>
-      </w:r>
-      <w:r>
-        <w:t xml:space="preserve"> kan registrere EN e-post og ET mobilnummer i registeret.</w:t>
-      </w:r>
+        <w:rPr>
+          <w:ins w:id="132" w:author="Arne Berner" w:date="2014-03-03T22:00:00Z"/>
+        </w:rPr>
+      </w:pPr>
+      <w:ins w:id="133" w:author="Arne Berner" w:date="2014-03-03T22:00:00Z">
+        <w:r>
+          <w:t xml:space="preserve">Initialt eksport og videre uthenting av endringer via </w:t>
+        </w:r>
+        <w:proofErr w:type="spellStart"/>
+        <w:r>
+          <w:t>webservice</w:t>
+        </w:r>
+        <w:proofErr w:type="spellEnd"/>
+      </w:ins>
+    </w:p>
+    <w:p>
+      <w:pPr>
+        <w:rPr>
+          <w:ins w:id="134" w:author="Arne Berner" w:date="2014-03-03T22:08:00Z"/>
+        </w:rPr>
+      </w:pPr>
+      <w:ins w:id="135" w:author="Arne Berner" w:date="2014-03-03T22:10:00Z">
+        <w:r>
+          <w:t>En v</w:t>
+        </w:r>
+      </w:ins>
+      <w:ins w:id="136" w:author="Arne Berner" w:date="2014-03-03T22:01:00Z">
+        <w:r>
+          <w:t xml:space="preserve">irksomhet kan </w:t>
+        </w:r>
+        <w:r>
+          <w:t xml:space="preserve">starte med å hente ut en fil eksport av hele registeret for så å holde sin lokale kopi oppdatert igjennom </w:t>
+        </w:r>
+        <w:proofErr w:type="spellStart"/>
+        <w:r>
+          <w:t>webservice</w:t>
+        </w:r>
+        <w:proofErr w:type="spellEnd"/>
+        <w:r>
+          <w:t xml:space="preserve">. </w:t>
+        </w:r>
+      </w:ins>
+      <w:ins w:id="137" w:author="Arne Berner" w:date="2014-03-03T22:02:00Z">
+        <w:r>
+          <w:t xml:space="preserve">Dette gir en </w:t>
+        </w:r>
+      </w:ins>
+      <w:ins w:id="138" w:author="Arne Berner" w:date="2014-03-03T22:08:00Z">
+        <w:r>
+          <w:t xml:space="preserve">rask </w:t>
+        </w:r>
+        <w:proofErr w:type="spellStart"/>
+        <w:r>
+          <w:t>in</w:t>
+        </w:r>
+        <w:r>
+          <w:t>itiell</w:t>
+        </w:r>
+        <w:proofErr w:type="spellEnd"/>
+        <w:r>
+          <w:t xml:space="preserve"> oppstart samtidig som </w:t>
+        </w:r>
+      </w:ins>
+      <w:ins w:id="139" w:author="Arne Berner" w:date="2014-03-03T22:50:00Z">
+        <w:r>
+          <w:t xml:space="preserve">den </w:t>
+        </w:r>
+      </w:ins>
+      <w:ins w:id="140" w:author="Arne Berner" w:date="2014-03-03T22:08:00Z">
+        <w:r>
+          <w:t>lokale kopien oppdatert</w:t>
+        </w:r>
+      </w:ins>
+      <w:ins w:id="141" w:author="Arne Berner" w:date="2014-03-03T22:51:00Z">
+        <w:r>
+          <w:t xml:space="preserve"> holdes oppdatert på minutt nivå</w:t>
+        </w:r>
+      </w:ins>
+      <w:ins w:id="142" w:author="Arne Berner" w:date="2014-03-03T22:08:00Z">
+        <w:r>
+          <w:t>.</w:t>
+        </w:r>
+      </w:ins>
+    </w:p>
+    <w:p>
+      <w:pPr>
+        <w:pStyle w:val="Listeavsnitt"/>
+        <w:numPr>
+          <w:ilvl w:val="0"/>
+          <w:numId w:val="37"/>
+        </w:numPr>
+        <w:rPr>
+          <w:ins w:id="143" w:author="Arne Berner" w:date="2014-03-03T22:10:00Z"/>
+        </w:rPr>
+      </w:pPr>
+      <w:ins w:id="144" w:author="Arne Berner" w:date="2014-03-03T22:10:00Z">
+        <w:r>
+          <w:t>Uthenting av eksporter fra registeret</w:t>
+        </w:r>
+      </w:ins>
+    </w:p>
+    <w:p>
+      <w:pPr>
+        <w:rPr>
+          <w:ins w:id="145" w:author="Arne Berner" w:date="2014-03-03T21:58:00Z"/>
+        </w:rPr>
+      </w:pPr>
+      <w:ins w:id="146" w:author="Arne Berner" w:date="2014-03-03T22:10:00Z">
+        <w:r>
+          <w:t>En virksomhet kan hente ut eksportfil</w:t>
+        </w:r>
+      </w:ins>
+      <w:ins w:id="147" w:author="Arne Berner" w:date="2014-03-03T22:11:00Z">
+        <w:r>
+          <w:t xml:space="preserve">er ved behov. Dersom virksomheten bruker den lokale kopien i forbindelse med jevnlige batcher e.l. </w:t>
+        </w:r>
+      </w:ins>
+      <w:ins w:id="148" w:author="Arne Berner" w:date="2014-03-03T22:13:00Z">
+        <w:r>
+          <w:t>k</w:t>
+        </w:r>
+      </w:ins>
+      <w:ins w:id="149" w:author="Arne Berner" w:date="2014-03-03T22:14:00Z">
+        <w:r>
+          <w:t xml:space="preserve">an virksomheten hente ut nye eksportfiler ved behov. </w:t>
+        </w:r>
+      </w:ins>
+    </w:p>
+    <w:p>
+      <w:pPr>
+        <w:rPr>
+          <w:ins w:id="150" w:author="Arne Berner" w:date="2014-03-03T21:49:00Z"/>
+        </w:rPr>
+      </w:pPr>
     </w:p>
     <w:p>
       <w:pPr>
         <w:pStyle w:val="Overskrift3"/>
       </w:pPr>
-      <w:bookmarkStart w:id="31" w:name="_Toc381186652"/>
+      <w:bookmarkStart w:id="151" w:name="_Toc381652374"/>
       <w:r>
         <w:t>Endring i kontaktregisteret</w:t>
       </w:r>
-      <w:bookmarkEnd w:id="31"/>
+      <w:bookmarkEnd w:id="151"/>
     </w:p>
     <w:p>
       <w:r>
@@ -5228,7 +5942,11 @@
         <w:t xml:space="preserve">som en tilleggstjeneste </w:t>
       </w:r>
       <w:r>
-        <w:t>for å kunne holde en lokal kopi oppdatert. Endringstjenesten gir ikke offentlig virksomhet full innsikt i historikken i registeret da tjenesten er ment til å understøtte behovet for å holde en lokal kopi oppdatert.</w:t>
+        <w:t xml:space="preserve">for å kunne holde en lokal kopi oppdatert. Endringstjenesten gir </w:t>
+      </w:r>
+      <w:r>
+        <w:lastRenderedPageBreak/>
+        <w:t>ikke offentlig virksomhet full innsikt i historikken i registeret da tjenesten er ment til å understøtte behovet for å holde en lokal kopi oppdatert.</w:t>
       </w:r>
     </w:p>
     <w:p/>
@@ -5425,13 +6143,13 @@
     <w:p/>
     <w:p>
       <w:pPr>
-        <w:pStyle w:val="Overskrift3"/>
-      </w:pPr>
-      <w:bookmarkStart w:id="32" w:name="_Toc381186653"/>
+        <w:pStyle w:val="Overskrift2"/>
+      </w:pPr>
+      <w:bookmarkStart w:id="152" w:name="_Toc381652375"/>
       <w:r>
         <w:t>Sletting fra kontaktregisteret</w:t>
       </w:r>
-      <w:bookmarkEnd w:id="32"/>
+      <w:bookmarkEnd w:id="152"/>
     </w:p>
     <w:p>
       <w:r>
@@ -5469,15 +6187,16 @@
       <w:pPr>
         <w:pStyle w:val="Overskrift1"/>
       </w:pPr>
-      <w:bookmarkStart w:id="33" w:name="_Toc381186654"/>
-      <w:r>
+      <w:bookmarkStart w:id="153" w:name="_Toc381652376"/>
+      <w:r>
+        <w:lastRenderedPageBreak/>
         <w:t>Hvordan få tilgang til Oppslagstjenesten?</w:t>
       </w:r>
-      <w:bookmarkEnd w:id="33"/>
-    </w:p>
-    <w:p>
-      <w:bookmarkStart w:id="34" w:name="bmTittel"/>
-      <w:bookmarkEnd w:id="34"/>
+      <w:bookmarkEnd w:id="153"/>
+    </w:p>
+    <w:p>
+      <w:bookmarkStart w:id="154" w:name="bmTittel"/>
+      <w:bookmarkEnd w:id="154"/>
       <w:r>
         <w:rPr>
           <w:noProof/>
@@ -5749,12 +6468,11 @@
       <w:pPr>
         <w:pStyle w:val="Overskrift2"/>
       </w:pPr>
-      <w:bookmarkStart w:id="35" w:name="_Toc381186655"/>
-      <w:r>
-        <w:lastRenderedPageBreak/>
+      <w:bookmarkStart w:id="155" w:name="_Toc381652377"/>
+      <w:r>
         <w:t>Informasjon som må utveksles</w:t>
       </w:r>
-      <w:bookmarkEnd w:id="35"/>
+      <w:bookmarkEnd w:id="155"/>
     </w:p>
     <w:p>
       <w:pPr>
@@ -5917,7 +6635,11 @@
               <w:spacing w:before="100" w:beforeAutospacing="1" w:after="100" w:afterAutospacing="1"/>
             </w:pPr>
             <w:r>
-              <w:t>Om virksomheten ønsker å motta kontaktinformasjon over ID-portens SAML2-grensesnitt</w:t>
+              <w:t xml:space="preserve">Om virksomheten ønsker å motta </w:t>
+            </w:r>
+            <w:r>
+              <w:lastRenderedPageBreak/>
+              <w:t>kontaktinformasjon over ID-portens SAML2-grensesnitt</w:t>
             </w:r>
           </w:p>
         </w:tc>
@@ -6044,22 +6766,22 @@
       <w:pPr>
         <w:pStyle w:val="Overskrift1"/>
       </w:pPr>
-      <w:bookmarkStart w:id="36" w:name="_Toc381186656"/>
+      <w:bookmarkStart w:id="156" w:name="_Toc381652378"/>
       <w:r>
         <w:t>Overordnet teknisk beskrivelse</w:t>
       </w:r>
-      <w:bookmarkEnd w:id="36"/>
+      <w:bookmarkEnd w:id="156"/>
     </w:p>
     <w:p/>
     <w:p>
       <w:pPr>
         <w:pStyle w:val="Overskrift2"/>
       </w:pPr>
-      <w:bookmarkStart w:id="37" w:name="_Toc381186657"/>
+      <w:bookmarkStart w:id="157" w:name="_Toc381652379"/>
       <w:r>
         <w:t>Datamodell</w:t>
       </w:r>
-      <w:bookmarkEnd w:id="37"/>
+      <w:bookmarkEnd w:id="157"/>
     </w:p>
     <w:p>
       <w:r>
@@ -6091,11 +6813,11 @@
       <w:pPr>
         <w:pStyle w:val="Overskrift2"/>
       </w:pPr>
-      <w:bookmarkStart w:id="38" w:name="_Toc381186658"/>
+      <w:bookmarkStart w:id="158" w:name="_Toc381652380"/>
       <w:r>
         <w:t>Referanseklienter</w:t>
       </w:r>
-      <w:bookmarkEnd w:id="38"/>
+      <w:bookmarkEnd w:id="158"/>
     </w:p>
     <w:p>
       <w:pPr>
@@ -6173,17 +6895,16 @@
       <w:pPr>
         <w:pStyle w:val="Overskrift1"/>
       </w:pPr>
-      <w:bookmarkStart w:id="39" w:name="_Toc381186659"/>
+      <w:bookmarkStart w:id="159" w:name="_Toc381652381"/>
       <w:proofErr w:type="spellStart"/>
       <w:r>
-        <w:lastRenderedPageBreak/>
         <w:t>Webservice</w:t>
       </w:r>
       <w:proofErr w:type="spellEnd"/>
       <w:r>
         <w:t xml:space="preserve"> grensesnitt</w:t>
       </w:r>
-      <w:bookmarkEnd w:id="39"/>
+      <w:bookmarkEnd w:id="159"/>
     </w:p>
     <w:p>
       <w:r>
@@ -6236,14 +6957,14 @@
           <w:rStyle w:val="nolink"/>
         </w:rPr>
       </w:pPr>
-      <w:bookmarkStart w:id="40" w:name="_Toc381186660"/>
+      <w:bookmarkStart w:id="160" w:name="_Toc381652382"/>
       <w:r>
         <w:rPr>
           <w:rStyle w:val="nolink"/>
         </w:rPr>
         <w:t>Teknisk beskrivelse</w:t>
       </w:r>
-      <w:bookmarkEnd w:id="40"/>
+      <w:bookmarkEnd w:id="160"/>
       <w:r>
         <w:rPr>
           <w:rStyle w:val="nolink"/>
@@ -6399,6 +7120,7 @@
         <w:rPr>
           <w:lang w:val="en-US"/>
         </w:rPr>
+        <w:lastRenderedPageBreak/>
         <w:t>RSAwithSHA1 (</w:t>
       </w:r>
       <w:hyperlink r:id="rId31" w:anchor="rsa-sha1" w:history="1">
@@ -6686,6 +7408,7 @@
     <w:p>
       <w:pPr>
         <w:rPr>
+          <w:del w:id="161" w:author="Arne Berner" w:date="2014-03-03T23:24:00Z"/>
           <w:rStyle w:val="nolink"/>
         </w:rPr>
       </w:pPr>
@@ -6716,14 +7439,14 @@
       <w:pPr>
         <w:pStyle w:val="Overskrift2"/>
       </w:pPr>
-      <w:bookmarkStart w:id="41" w:name="_Toc381186661"/>
+      <w:bookmarkStart w:id="162" w:name="_Toc381652383"/>
       <w:r>
         <w:t>M</w:t>
       </w:r>
       <w:r>
         <w:t>iljø</w:t>
       </w:r>
-      <w:bookmarkEnd w:id="41"/>
+      <w:bookmarkEnd w:id="162"/>
     </w:p>
     <w:p>
       <w:r>
@@ -7169,11 +7892,11 @@
       <w:pPr>
         <w:pStyle w:val="Overskrift2"/>
       </w:pPr>
-      <w:bookmarkStart w:id="42" w:name="_Toc381186662"/>
+      <w:bookmarkStart w:id="163" w:name="_Toc381652384"/>
       <w:r>
         <w:t>Forespørsel</w:t>
       </w:r>
-      <w:bookmarkEnd w:id="42"/>
+      <w:bookmarkEnd w:id="163"/>
     </w:p>
     <w:p>
       <w:pPr>
@@ -7892,7 +8615,6 @@
           </w:tcPr>
           <w:p>
             <w:r>
-              <w:lastRenderedPageBreak/>
               <w:t>informasjonsbehov</w:t>
             </w:r>
           </w:p>
@@ -7950,8 +8672,8 @@
           <w:rStyle w:val="nolink"/>
         </w:rPr>
       </w:pPr>
-      <w:bookmarkStart w:id="43" w:name="_Ref379826310"/>
-      <w:bookmarkStart w:id="44" w:name="_Toc381186663"/>
+      <w:bookmarkStart w:id="164" w:name="_Ref379826310"/>
+      <w:bookmarkStart w:id="165" w:name="_Toc381652385"/>
       <w:r>
         <w:rPr>
           <w:rStyle w:val="nolink"/>
@@ -7971,8 +8693,10 @@
         </w:rPr>
         <w:t>hentPersoner</w:t>
       </w:r>
-      <w:bookmarkEnd w:id="43"/>
-      <w:bookmarkEnd w:id="44"/>
+      <w:bookmarkStart w:id="166" w:name="_GoBack"/>
+      <w:bookmarkEnd w:id="164"/>
+      <w:bookmarkEnd w:id="165"/>
+      <w:bookmarkEnd w:id="166"/>
       <w:proofErr w:type="spellEnd"/>
     </w:p>
     <w:p>
@@ -8156,6 +8880,7 @@
           <w:rFonts w:ascii="Courier" w:hAnsi="Courier"/>
           <w:sz w:val="22"/>
         </w:rPr>
+        <w:lastRenderedPageBreak/>
         <w:tab/>
         <w:t>&lt;Statuskode&gt;SLETTET&lt;/Statuskode&gt;</w:t>
       </w:r>
@@ -9029,7 +9754,6 @@
           <w:rFonts w:ascii="Courier" w:hAnsi="Courier"/>
           <w:sz w:val="22"/>
         </w:rPr>
-        <w:lastRenderedPageBreak/>
         <w:t xml:space="preserve">  &lt;/Person&gt;</w:t>
       </w:r>
     </w:p>
@@ -9073,14 +9797,14 @@
           <w:noProof/>
         </w:rPr>
       </w:pPr>
-      <w:bookmarkStart w:id="45" w:name="_Toc381186664"/>
+      <w:bookmarkStart w:id="167" w:name="_Toc381652386"/>
       <w:r>
         <w:rPr>
           <w:noProof/>
         </w:rPr>
         <w:t>Response: hentEndringer</w:t>
       </w:r>
-      <w:bookmarkEnd w:id="45"/>
+      <w:bookmarkEnd w:id="167"/>
     </w:p>
     <w:p>
       <w:r>
@@ -10240,7 +10964,6 @@
           <w:sz w:val="22"/>
           <w:lang w:val="en-US"/>
         </w:rPr>
-        <w:lastRenderedPageBreak/>
         <w:tab/>
       </w:r>
       <w:r>
@@ -10562,7 +11285,7 @@
       <w:pPr>
         <w:pStyle w:val="Overskrift1"/>
       </w:pPr>
-      <w:bookmarkStart w:id="46" w:name="_Toc381186665"/>
+      <w:bookmarkStart w:id="168" w:name="_Toc381652387"/>
       <w:r>
         <w:t xml:space="preserve">Fil </w:t>
       </w:r>
@@ -10572,7 +11295,7 @@
       <w:r>
         <w:t>grensesnitt</w:t>
       </w:r>
-      <w:bookmarkEnd w:id="46"/>
+      <w:bookmarkEnd w:id="168"/>
     </w:p>
     <w:p>
       <w:r>
@@ -10614,19 +11337,20 @@
       <w:pPr>
         <w:pStyle w:val="Overskrift2"/>
       </w:pPr>
-      <w:bookmarkStart w:id="47" w:name="_Toc335146651"/>
-      <w:bookmarkStart w:id="48" w:name="_Toc376508951"/>
-      <w:bookmarkStart w:id="49" w:name="_Toc376508943"/>
-      <w:bookmarkStart w:id="50" w:name="_Toc381186666"/>
-      <w:r>
+      <w:bookmarkStart w:id="169" w:name="_Toc335146651"/>
+      <w:bookmarkStart w:id="170" w:name="_Toc376508951"/>
+      <w:bookmarkStart w:id="171" w:name="_Toc376508943"/>
+      <w:bookmarkStart w:id="172" w:name="_Toc381652388"/>
+      <w:r>
+        <w:lastRenderedPageBreak/>
         <w:t>Teknisk beskrivelse</w:t>
       </w:r>
-      <w:bookmarkEnd w:id="50"/>
+      <w:bookmarkEnd w:id="172"/>
       <w:r>
         <w:t xml:space="preserve"> </w:t>
       </w:r>
-      <w:bookmarkEnd w:id="47"/>
-      <w:bookmarkEnd w:id="48"/>
+      <w:bookmarkEnd w:id="169"/>
+      <w:bookmarkEnd w:id="170"/>
     </w:p>
     <w:p>
       <w:pPr>
@@ -10650,7 +11374,7 @@
           <v:shape id="_x0000_i1025" type="#_x0000_t75" style="width:385.8pt;height:114.8pt" o:ole="">
             <v:imagedata r:id="rId42" o:title=""/>
           </v:shape>
-          <o:OLEObject Type="Embed" ProgID="Visio.Drawing.11" ShapeID="_x0000_i1025" DrawAspect="Content" ObjectID="_1454936185" r:id="rId43"/>
+          <o:OLEObject Type="Embed" ProgID="Visio.Drawing.11" ShapeID="_x0000_i1025" DrawAspect="Content" ObjectID="_1455394270" r:id="rId43"/>
         </w:object>
       </w:r>
     </w:p>
@@ -10816,22 +11540,22 @@
       <w:pPr>
         <w:pStyle w:val="Overskrift2"/>
       </w:pPr>
-      <w:bookmarkStart w:id="51" w:name="_Toc381186667"/>
+      <w:bookmarkStart w:id="173" w:name="_Toc381652389"/>
       <w:r>
         <w:t>Dataformat</w:t>
       </w:r>
-      <w:bookmarkEnd w:id="49"/>
-      <w:bookmarkEnd w:id="51"/>
+      <w:bookmarkEnd w:id="171"/>
+      <w:bookmarkEnd w:id="173"/>
     </w:p>
     <w:p>
       <w:pPr>
         <w:pStyle w:val="Overskrift3"/>
       </w:pPr>
-      <w:bookmarkStart w:id="52" w:name="_Toc381186668"/>
+      <w:bookmarkStart w:id="174" w:name="_Toc381652390"/>
       <w:r>
         <w:t>Datafil</w:t>
       </w:r>
-      <w:bookmarkEnd w:id="52"/>
+      <w:bookmarkEnd w:id="174"/>
     </w:p>
     <w:p>
       <w:pPr>
@@ -10856,7 +11580,6 @@
         <w:contextualSpacing w:val="0"/>
       </w:pPr>
       <w:r>
-        <w:lastRenderedPageBreak/>
         <w:t>Personer utleveres som beskrevet i XSD for oppslagstjenesten. I tillegg kommer XSD som beskriver et element Kontaktregister som pakker inn listen med personer.</w:t>
       </w:r>
     </w:p>
@@ -11148,6 +11871,7 @@
           <w:rFonts w:ascii="Courier" w:hAnsi="Courier"/>
           <w:sz w:val="22"/>
         </w:rPr>
+        <w:lastRenderedPageBreak/>
         <w:t>        &lt;personidentifikator&gt;09085793222&lt;/personidentifikator&gt;</w:t>
       </w:r>
     </w:p>
@@ -11724,15 +12448,7 @@
           <w:rFonts w:ascii="Courier" w:hAnsi="Courier"/>
           <w:sz w:val="22"/>
         </w:rPr>
-        <w:t>                        &lt;ds:X509Certificate&gt;MIIBuTCCASKgAwIBAgIQNdNhtuV5GbNHYZsf+LvM0zANBgkqhkiG9w0BAQUFADAbMRkwFwYDVQQDExBFZGlkZXYgU21va2VU</w:t>
-      </w:r>
-      <w:r>
-        <w:rPr>
-          <w:rFonts w:ascii="Courier" w:hAnsi="Courier"/>
-          <w:sz w:val="22"/>
-        </w:rPr>
-        <w:lastRenderedPageBreak/>
-        <w:t>ZXN0MB4XDTA4MTExMjE5NTEzNVoXDTM5MTIzMTIzNTk1OVowGzEZMBcGA1UEAxMQRWRpZGV2IFNtb2tlVGVzdDCBnzANBgkqh</w:t>
+        <w:t>                        &lt;ds:X509Certificate&gt;MIIBuTCCASKgAwIBAgIQNdNhtuV5GbNHYZsf+LvM0zANBgkqhkiG9w0BAQUFADAbMRkwFwYDVQQDExBFZGlkZXYgU21va2VUZXN0MB4XDTA4MTExMjE5NTEzNVoXDTM5MTIzMTIzNTk1OVowGzEZMBcGA1UEAxMQRWRpZGV2IFNtb2tlVGVzdDCBnzANBgkqh</w:t>
       </w:r>
     </w:p>
     <w:p>
@@ -11852,11 +12568,11 @@
       <w:pPr>
         <w:pStyle w:val="Overskrift3"/>
       </w:pPr>
-      <w:bookmarkStart w:id="53" w:name="_Toc381186669"/>
+      <w:bookmarkStart w:id="175" w:name="_Toc381652391"/>
       <w:r>
         <w:t>Signaturfil</w:t>
       </w:r>
-      <w:bookmarkEnd w:id="53"/>
+      <w:bookmarkEnd w:id="175"/>
     </w:p>
     <w:p>
       <w:r>
@@ -11883,11 +12599,12 @@
       <w:pPr>
         <w:pStyle w:val="Overskrift3"/>
       </w:pPr>
-      <w:bookmarkStart w:id="54" w:name="_Toc381186670"/>
-      <w:r>
+      <w:bookmarkStart w:id="176" w:name="_Toc381652392"/>
+      <w:r>
+        <w:lastRenderedPageBreak/>
         <w:t>Krypteringsnøkkel</w:t>
       </w:r>
-      <w:bookmarkEnd w:id="54"/>
+      <w:bookmarkEnd w:id="176"/>
     </w:p>
     <w:p>
       <w:r>
@@ -11926,16 +12643,16 @@
       <w:pPr>
         <w:pStyle w:val="Overskrift2"/>
       </w:pPr>
-      <w:bookmarkStart w:id="55" w:name="_Toc376508949"/>
-      <w:bookmarkStart w:id="56" w:name="_Toc381186671"/>
+      <w:bookmarkStart w:id="177" w:name="_Toc376508949"/>
+      <w:bookmarkStart w:id="178" w:name="_Toc381652393"/>
       <w:r>
         <w:t>Fil</w:t>
       </w:r>
-      <w:bookmarkEnd w:id="55"/>
+      <w:bookmarkEnd w:id="177"/>
       <w:r>
         <w:t>navngivning</w:t>
       </w:r>
-      <w:bookmarkEnd w:id="56"/>
+      <w:bookmarkEnd w:id="178"/>
     </w:p>
     <w:p>
       <w:r>
@@ -12435,7 +13152,6 @@
     <w:p/>
     <w:p>
       <w:r>
-        <w:lastRenderedPageBreak/>
         <w:t>Siste filer finnes med følgende navngivning:</w:t>
       </w:r>
     </w:p>
@@ -12776,6 +13492,7 @@
           <w:rFonts w:ascii="Courier" w:hAnsi="Courier"/>
           <w:sz w:val="22"/>
         </w:rPr>
+        <w:lastRenderedPageBreak/>
         <w:t>Kontaktregister-</w:t>
       </w:r>
       <w:proofErr w:type="spellStart"/>
@@ -12856,9 +13573,9 @@
       <w:pPr>
         <w:pStyle w:val="Overskrift2"/>
       </w:pPr>
-      <w:bookmarkStart w:id="57" w:name="_Toc335146652"/>
-      <w:bookmarkStart w:id="58" w:name="_Toc376508952"/>
-      <w:bookmarkStart w:id="59" w:name="_Toc381186672"/>
+      <w:bookmarkStart w:id="179" w:name="_Toc335146652"/>
+      <w:bookmarkStart w:id="180" w:name="_Toc376508952"/>
+      <w:bookmarkStart w:id="181" w:name="_Toc381652394"/>
       <w:r>
         <w:t xml:space="preserve">Bruk av </w:t>
       </w:r>
@@ -12868,9 +13585,9 @@
       <w:r>
         <w:t>-grensesnittet</w:t>
       </w:r>
-      <w:bookmarkEnd w:id="57"/>
-      <w:bookmarkEnd w:id="58"/>
-      <w:bookmarkEnd w:id="59"/>
+      <w:bookmarkEnd w:id="179"/>
+      <w:bookmarkEnd w:id="180"/>
+      <w:bookmarkEnd w:id="181"/>
     </w:p>
     <w:p>
       <w:r>
@@ -13260,14 +13977,13 @@
         <w:spacing w:before="120"/>
         <w:ind w:left="1020" w:hanging="340"/>
       </w:pPr>
-      <w:bookmarkStart w:id="60" w:name="_Toc335146653"/>
-      <w:bookmarkStart w:id="61" w:name="_Toc376508953"/>
-      <w:r>
-        <w:lastRenderedPageBreak/>
+      <w:bookmarkStart w:id="182" w:name="_Toc335146653"/>
+      <w:bookmarkStart w:id="183" w:name="_Toc376508953"/>
+      <w:r>
         <w:t>Sikkerhetskrav til innsender</w:t>
       </w:r>
-      <w:bookmarkEnd w:id="60"/>
-      <w:bookmarkEnd w:id="61"/>
+      <w:bookmarkEnd w:id="182"/>
+      <w:bookmarkEnd w:id="183"/>
     </w:p>
     <w:p>
       <w:r>
@@ -13315,14 +14031,14 @@
       <w:pPr>
         <w:pStyle w:val="Overskrift1"/>
       </w:pPr>
-      <w:bookmarkStart w:id="62" w:name="_Toc381186673"/>
+      <w:bookmarkStart w:id="184" w:name="_Toc381652395"/>
       <w:r>
         <w:t>Videreformidling</w:t>
       </w:r>
       <w:r>
         <w:t xml:space="preserve"> via ID-porten</w:t>
       </w:r>
-      <w:bookmarkEnd w:id="62"/>
+      <w:bookmarkEnd w:id="184"/>
     </w:p>
     <w:p>
       <w:r>
@@ -13333,6 +14049,7 @@
     <w:p/>
     <w:p>
       <w:r>
+        <w:lastRenderedPageBreak/>
         <w:t>Følgende informasjon utleveres over SAML2-grensesnittet dersom det eksisterer på Innbygger i kontaktregisteret:</w:t>
       </w:r>
     </w:p>
@@ -13345,9 +14062,9 @@
         <w:tblLook w:val="04A0" w:firstRow="1" w:lastRow="0" w:firstColumn="1" w:lastColumn="0" w:noHBand="0" w:noVBand="1"/>
       </w:tblPr>
       <w:tblGrid>
-        <w:gridCol w:w="1904"/>
-        <w:gridCol w:w="2263"/>
-        <w:gridCol w:w="4676"/>
+        <w:gridCol w:w="1894"/>
+        <w:gridCol w:w="2301"/>
+        <w:gridCol w:w="4648"/>
       </w:tblGrid>
       <w:tr>
         <w:trPr>
@@ -13416,7 +14133,10 @@
               <w:cnfStyle w:val="000000000000" w:firstRow="0" w:lastRow="0" w:firstColumn="0" w:lastColumn="0" w:oddVBand="0" w:evenVBand="0" w:oddHBand="0" w:evenHBand="0" w:firstRowFirstColumn="0" w:firstRowLastColumn="0" w:lastRowFirstColumn="0" w:lastRowLastColumn="0"/>
             </w:pPr>
             <w:r>
-              <w:t>reservasjon</w:t>
+              <w:t>R</w:t>
+            </w:r>
+            <w:r>
+              <w:t>eservasjon</w:t>
             </w:r>
           </w:p>
         </w:tc>
@@ -13465,11 +14185,35 @@
             <w:pPr>
               <w:cnfStyle w:val="000000000000" w:firstRow="0" w:lastRow="0" w:firstColumn="0" w:lastColumn="0" w:oddVBand="0" w:evenVBand="0" w:oddHBand="0" w:evenHBand="0" w:firstRowFirstColumn="0" w:firstRowLastColumn="0" w:lastRowFirstColumn="0" w:lastRowLastColumn="0"/>
             </w:pPr>
-            <w:proofErr w:type="spellStart"/>
             <w:r>
-              <w:t>mobilTelefonNummer</w:t>
+              <w:t>mobil</w:t>
             </w:r>
-            <w:proofErr w:type="spellEnd"/>
+            <w:ins w:id="185" w:author="Arne Berner" w:date="2014-03-03T23:22:00Z">
+              <w:r>
+                <w:t>t</w:t>
+              </w:r>
+            </w:ins>
+            <w:del w:id="186" w:author="Arne Berner" w:date="2014-03-03T23:22:00Z">
+              <w:r>
+                <w:delText>T</w:delText>
+              </w:r>
+            </w:del>
+            <w:r>
+              <w:t>elefon</w:t>
+            </w:r>
+            <w:del w:id="187" w:author="Arne Berner" w:date="2014-03-03T23:22:00Z">
+              <w:r>
+                <w:delText>N</w:delText>
+              </w:r>
+            </w:del>
+            <w:ins w:id="188" w:author="Arne Berner" w:date="2014-03-03T23:23:00Z">
+              <w:r>
+                <w:t>n</w:t>
+              </w:r>
+            </w:ins>
+            <w:r>
+              <w:t>ummer</w:t>
+            </w:r>
           </w:p>
         </w:tc>
         <w:tc>
@@ -13519,11 +14263,35 @@
             <w:pPr>
               <w:cnfStyle w:val="000000000000" w:firstRow="0" w:lastRow="0" w:firstColumn="0" w:lastColumn="0" w:oddVBand="0" w:evenVBand="0" w:oddHBand="0" w:evenHBand="0" w:firstRowFirstColumn="0" w:firstRowLastColumn="0" w:lastRowFirstColumn="0" w:lastRowLastColumn="0"/>
             </w:pPr>
-            <w:proofErr w:type="spellStart"/>
             <w:r>
-              <w:t>ePostAdresse</w:t>
+              <w:t>e</w:t>
             </w:r>
-            <w:proofErr w:type="spellEnd"/>
+            <w:ins w:id="189" w:author="Arne Berner" w:date="2014-03-03T23:22:00Z">
+              <w:r>
+                <w:t>p</w:t>
+              </w:r>
+            </w:ins>
+            <w:del w:id="190" w:author="Arne Berner" w:date="2014-03-03T23:22:00Z">
+              <w:r>
+                <w:delText>P</w:delText>
+              </w:r>
+            </w:del>
+            <w:r>
+              <w:t>ost</w:t>
+            </w:r>
+            <w:del w:id="191" w:author="Arne Berner" w:date="2014-03-03T23:22:00Z">
+              <w:r>
+                <w:delText>A</w:delText>
+              </w:r>
+            </w:del>
+            <w:ins w:id="192" w:author="Arne Berner" w:date="2014-03-03T23:22:00Z">
+              <w:r>
+                <w:t>a</w:t>
+              </w:r>
+            </w:ins>
+            <w:r>
+              <w:t>dresse</w:t>
+            </w:r>
           </w:p>
         </w:tc>
         <w:tc>
@@ -13573,7 +14341,20 @@
             </w:pPr>
             <w:proofErr w:type="spellStart"/>
             <w:r>
-              <w:t>postkasseLeverandoerNavn</w:t>
+              <w:t>postkasse</w:t>
+            </w:r>
+            <w:ins w:id="193" w:author="Arne Berner" w:date="2014-03-03T23:23:00Z">
+              <w:r>
+                <w:t>l</w:t>
+              </w:r>
+            </w:ins>
+            <w:del w:id="194" w:author="Arne Berner" w:date="2014-03-03T23:23:00Z">
+              <w:r>
+                <w:delText>L</w:delText>
+              </w:r>
+            </w:del>
+            <w:r>
+              <w:t>everandoerNavn</w:t>
             </w:r>
             <w:proofErr w:type="spellEnd"/>
           </w:p>
@@ -13600,6 +14381,81 @@
           </w:p>
         </w:tc>
       </w:tr>
+      <w:tr>
+        <w:trPr>
+          <w:trHeight w:val="302"/>
+          <w:ins w:id="195" w:author="Arne Berner" w:date="2014-03-03T23:23:00Z"/>
+        </w:trPr>
+        <w:tc>
+          <w:tcPr>
+            <w:cnfStyle w:val="001000000000" w:firstRow="0" w:lastRow="0" w:firstColumn="1" w:lastColumn="0" w:oddVBand="0" w:evenVBand="0" w:oddHBand="0" w:evenHBand="0" w:firstRowFirstColumn="0" w:firstRowLastColumn="0" w:lastRowFirstColumn="0" w:lastRowLastColumn="0"/>
+            <w:tcW w:w="0" w:type="auto"/>
+          </w:tcPr>
+          <w:p>
+            <w:pPr>
+              <w:rPr>
+                <w:ins w:id="196" w:author="Arne Berner" w:date="2014-03-03T23:23:00Z"/>
+              </w:rPr>
+            </w:pPr>
+            <w:ins w:id="197" w:author="Arne Berner" w:date="2014-03-03T23:23:00Z">
+              <w:r>
+                <w:t>Status</w:t>
+              </w:r>
+            </w:ins>
+          </w:p>
+        </w:tc>
+        <w:tc>
+          <w:tcPr>
+            <w:tcW w:w="0" w:type="auto"/>
+          </w:tcPr>
+          <w:p>
+            <w:pPr>
+              <w:cnfStyle w:val="000000000000" w:firstRow="0" w:lastRow="0" w:firstColumn="0" w:lastColumn="0" w:oddVBand="0" w:evenVBand="0" w:oddHBand="0" w:evenHBand="0" w:firstRowFirstColumn="0" w:firstRowLastColumn="0" w:lastRowFirstColumn="0" w:lastRowLastColumn="0"/>
+              <w:rPr>
+                <w:ins w:id="198" w:author="Arne Berner" w:date="2014-03-03T23:23:00Z"/>
+              </w:rPr>
+            </w:pPr>
+            <w:ins w:id="199" w:author="Arne Berner" w:date="2014-03-03T23:23:00Z">
+              <w:r>
+                <w:t>Status</w:t>
+              </w:r>
+            </w:ins>
+          </w:p>
+        </w:tc>
+        <w:tc>
+          <w:tcPr>
+            <w:tcW w:w="0" w:type="auto"/>
+          </w:tcPr>
+          <w:p>
+            <w:pPr>
+              <w:cnfStyle w:val="000000000000" w:firstRow="0" w:lastRow="0" w:firstColumn="0" w:lastColumn="0" w:oddVBand="0" w:evenVBand="0" w:oddHBand="0" w:evenHBand="0" w:firstRowFirstColumn="0" w:firstRowLastColumn="0" w:lastRowFirstColumn="0" w:lastRowLastColumn="0"/>
+              <w:rPr>
+                <w:ins w:id="200" w:author="Arne Berner" w:date="2014-03-03T23:23:00Z"/>
+              </w:rPr>
+            </w:pPr>
+            <w:ins w:id="201" w:author="Arne Berner" w:date="2014-03-03T23:23:00Z">
+              <w:r>
+                <w:fldChar w:fldCharType="begin"/>
+              </w:r>
+              <w:r>
+                <w:instrText xml:space="preserve"> HYPERLINK "http://begrep.difi.no/Felles/status.html" </w:instrText>
+              </w:r>
+              <w:r>
+                <w:fldChar w:fldCharType="separate"/>
+              </w:r>
+              <w:r>
+                <w:rPr>
+                  <w:rStyle w:val="Hyperkobling"/>
+                </w:rPr>
+                <w:t>http://begrep.difi.no/Felles/status.html</w:t>
+              </w:r>
+              <w:r>
+                <w:fldChar w:fldCharType="end"/>
+              </w:r>
+            </w:ins>
+          </w:p>
+        </w:tc>
+      </w:tr>
     </w:tbl>
     <w:p/>
     <w:p/>
@@ -13647,14 +14503,14 @@
       <w:pPr>
         <w:pStyle w:val="Overskrift1"/>
       </w:pPr>
-      <w:bookmarkStart w:id="63" w:name="_Toc381186674"/>
+      <w:bookmarkStart w:id="202" w:name="_Toc381652396"/>
       <w:r>
         <w:t>Lenketjeneste</w:t>
       </w:r>
       <w:r>
         <w:t>r</w:t>
       </w:r>
-      <w:bookmarkEnd w:id="63"/>
+      <w:bookmarkEnd w:id="202"/>
     </w:p>
     <w:p>
       <w:r>
@@ -13711,12 +14567,11 @@
       <w:pPr>
         <w:pStyle w:val="Overskrift2"/>
       </w:pPr>
-      <w:bookmarkStart w:id="64" w:name="_Toc381186675"/>
-      <w:r>
-        <w:lastRenderedPageBreak/>
+      <w:bookmarkStart w:id="203" w:name="_Toc381652397"/>
+      <w:r>
         <w:t>Administrasjon av egen informasjon</w:t>
       </w:r>
-      <w:bookmarkEnd w:id="64"/>
+      <w:bookmarkEnd w:id="203"/>
     </w:p>
     <w:p>
       <w:pPr>
@@ -13776,11 +14631,11 @@
       <w:pPr>
         <w:pStyle w:val="Overskrift3"/>
       </w:pPr>
-      <w:bookmarkStart w:id="65" w:name="_Toc381186676"/>
+      <w:bookmarkStart w:id="204" w:name="_Toc381652398"/>
       <w:r>
         <w:t>Input data</w:t>
       </w:r>
-      <w:bookmarkEnd w:id="65"/>
+      <w:bookmarkEnd w:id="204"/>
     </w:p>
     <w:p>
       <w:pPr>
@@ -14007,6 +14862,7 @@
           <w:b/>
           <w:i/>
         </w:rPr>
+        <w:lastRenderedPageBreak/>
         <w:t>Ingen av parameterne er påkrevd</w:t>
       </w:r>
     </w:p>
@@ -14282,7 +15138,6 @@
         <w:rPr>
           <w:u w:val="single"/>
         </w:rPr>
-        <w:lastRenderedPageBreak/>
         <w:t xml:space="preserve">Standardverdi: </w:t>
       </w:r>
       <w:r>
@@ -14352,11 +15207,11 @@
       <w:pPr>
         <w:pStyle w:val="Overskrift2"/>
       </w:pPr>
-      <w:bookmarkStart w:id="66" w:name="_Toc381186677"/>
+      <w:bookmarkStart w:id="205" w:name="_Toc381652399"/>
       <w:r>
         <w:t>Tjeneste for reservasjon</w:t>
       </w:r>
-      <w:bookmarkEnd w:id="66"/>
+      <w:bookmarkEnd w:id="205"/>
     </w:p>
     <w:p>
       <w:r>
@@ -14422,11 +15277,11 @@
       <w:pPr>
         <w:pStyle w:val="Overskrift2"/>
       </w:pPr>
-      <w:bookmarkStart w:id="67" w:name="_Toc381186678"/>
+      <w:bookmarkStart w:id="206" w:name="_Toc381652400"/>
       <w:r>
         <w:t>Tjeneste for å velge digital postkasse</w:t>
       </w:r>
-      <w:bookmarkEnd w:id="67"/>
+      <w:bookmarkEnd w:id="206"/>
     </w:p>
     <w:p>
       <w:pPr>
@@ -14461,11 +15316,12 @@
       <w:pPr>
         <w:pStyle w:val="Overskrift1"/>
       </w:pPr>
-      <w:bookmarkStart w:id="68" w:name="_Toc381186679"/>
-      <w:r>
+      <w:bookmarkStart w:id="207" w:name="_Toc381652401"/>
+      <w:r>
+        <w:lastRenderedPageBreak/>
         <w:t>Vedlegg</w:t>
       </w:r>
-      <w:bookmarkEnd w:id="68"/>
+      <w:bookmarkEnd w:id="207"/>
     </w:p>
     <w:p>
       <w:pPr>
@@ -14941,7 +15797,7 @@
         <v:path o:extrusionok="f" gradientshapeok="t" o:connecttype="rect"/>
         <o:lock v:ext="edit" aspectratio="t"/>
       </v:shapetype>
-      <v:shape id="_x0000_i1028" type="#_x0000_t75" style="width:19.7pt;height:38.7pt" o:bullet="t">
+      <v:shape id="_x0000_i1056" type="#_x0000_t75" style="width:19.7pt;height:38.7pt" o:bullet="t">
         <v:imagedata r:id="rId1" o:title="art493"/>
       </v:shape>
     </w:pict>
@@ -15237,6 +16093,119 @@
     </w:lvl>
   </w:abstractNum>
   <w:abstractNum w:abstractNumId="2">
+    <w:nsid w:val="04E749F4"/>
+    <w:multiLevelType w:val="hybridMultilevel"/>
+    <w:tmpl w:val="C748CC8A"/>
+    <w:lvl w:ilvl="0" w:tplc="04140001">
+      <w:start w:val="1"/>
+      <w:numFmt w:val="bullet"/>
+      <w:lvlText w:val=""/>
+      <w:lvlJc w:val="left"/>
+      <w:pPr>
+        <w:ind w:left="774" w:hanging="360"/>
+      </w:pPr>
+      <w:rPr>
+        <w:rFonts w:ascii="Symbol" w:hAnsi="Symbol" w:hint="default"/>
+      </w:rPr>
+    </w:lvl>
+    <w:lvl w:ilvl="1" w:tplc="04140003" w:tentative="1">
+      <w:start w:val="1"/>
+      <w:numFmt w:val="bullet"/>
+      <w:lvlText w:val="o"/>
+      <w:lvlJc w:val="left"/>
+      <w:pPr>
+        <w:ind w:left="1494" w:hanging="360"/>
+      </w:pPr>
+      <w:rPr>
+        <w:rFonts w:ascii="Courier New" w:hAnsi="Courier New" w:cs="Courier New" w:hint="default"/>
+      </w:rPr>
+    </w:lvl>
+    <w:lvl w:ilvl="2" w:tplc="04140005" w:tentative="1">
+      <w:start w:val="1"/>
+      <w:numFmt w:val="bullet"/>
+      <w:lvlText w:val=""/>
+      <w:lvlJc w:val="left"/>
+      <w:pPr>
+        <w:ind w:left="2214" w:hanging="360"/>
+      </w:pPr>
+      <w:rPr>
+        <w:rFonts w:ascii="Wingdings" w:hAnsi="Wingdings" w:hint="default"/>
+      </w:rPr>
+    </w:lvl>
+    <w:lvl w:ilvl="3" w:tplc="04140001" w:tentative="1">
+      <w:start w:val="1"/>
+      <w:numFmt w:val="bullet"/>
+      <w:lvlText w:val=""/>
+      <w:lvlJc w:val="left"/>
+      <w:pPr>
+        <w:ind w:left="2934" w:hanging="360"/>
+      </w:pPr>
+      <w:rPr>
+        <w:rFonts w:ascii="Symbol" w:hAnsi="Symbol" w:hint="default"/>
+      </w:rPr>
+    </w:lvl>
+    <w:lvl w:ilvl="4" w:tplc="04140003" w:tentative="1">
+      <w:start w:val="1"/>
+      <w:numFmt w:val="bullet"/>
+      <w:lvlText w:val="o"/>
+      <w:lvlJc w:val="left"/>
+      <w:pPr>
+        <w:ind w:left="3654" w:hanging="360"/>
+      </w:pPr>
+      <w:rPr>
+        <w:rFonts w:ascii="Courier New" w:hAnsi="Courier New" w:cs="Courier New" w:hint="default"/>
+      </w:rPr>
+    </w:lvl>
+    <w:lvl w:ilvl="5" w:tplc="04140005" w:tentative="1">
+      <w:start w:val="1"/>
+      <w:numFmt w:val="bullet"/>
+      <w:lvlText w:val=""/>
+      <w:lvlJc w:val="left"/>
+      <w:pPr>
+        <w:ind w:left="4374" w:hanging="360"/>
+      </w:pPr>
+      <w:rPr>
+        <w:rFonts w:ascii="Wingdings" w:hAnsi="Wingdings" w:hint="default"/>
+      </w:rPr>
+    </w:lvl>
+    <w:lvl w:ilvl="6" w:tplc="04140001" w:tentative="1">
+      <w:start w:val="1"/>
+      <w:numFmt w:val="bullet"/>
+      <w:lvlText w:val=""/>
+      <w:lvlJc w:val="left"/>
+      <w:pPr>
+        <w:ind w:left="5094" w:hanging="360"/>
+      </w:pPr>
+      <w:rPr>
+        <w:rFonts w:ascii="Symbol" w:hAnsi="Symbol" w:hint="default"/>
+      </w:rPr>
+    </w:lvl>
+    <w:lvl w:ilvl="7" w:tplc="04140003" w:tentative="1">
+      <w:start w:val="1"/>
+      <w:numFmt w:val="bullet"/>
+      <w:lvlText w:val="o"/>
+      <w:lvlJc w:val="left"/>
+      <w:pPr>
+        <w:ind w:left="5814" w:hanging="360"/>
+      </w:pPr>
+      <w:rPr>
+        <w:rFonts w:ascii="Courier New" w:hAnsi="Courier New" w:cs="Courier New" w:hint="default"/>
+      </w:rPr>
+    </w:lvl>
+    <w:lvl w:ilvl="8" w:tplc="04140005" w:tentative="1">
+      <w:start w:val="1"/>
+      <w:numFmt w:val="bullet"/>
+      <w:lvlText w:val=""/>
+      <w:lvlJc w:val="left"/>
+      <w:pPr>
+        <w:ind w:left="6534" w:hanging="360"/>
+      </w:pPr>
+      <w:rPr>
+        <w:rFonts w:ascii="Wingdings" w:hAnsi="Wingdings" w:hint="default"/>
+      </w:rPr>
+    </w:lvl>
+  </w:abstractNum>
+  <w:abstractNum w:abstractNumId="3">
     <w:nsid w:val="0A227B5D"/>
     <w:multiLevelType w:val="multilevel"/>
     <w:tmpl w:val="0226B01E"/>
@@ -15385,7 +16354,7 @@
       </w:rPr>
     </w:lvl>
   </w:abstractNum>
-  <w:abstractNum w:abstractNumId="3">
+  <w:abstractNum w:abstractNumId="4">
     <w:nsid w:val="0D8B31B5"/>
     <w:multiLevelType w:val="hybridMultilevel"/>
     <w:tmpl w:val="57643052"/>
@@ -15498,7 +16467,7 @@
       </w:rPr>
     </w:lvl>
   </w:abstractNum>
-  <w:abstractNum w:abstractNumId="4">
+  <w:abstractNum w:abstractNumId="5">
     <w:nsid w:val="0E034569"/>
     <w:multiLevelType w:val="hybridMultilevel"/>
     <w:tmpl w:val="4128E6A6"/>
@@ -15611,7 +16580,7 @@
       </w:rPr>
     </w:lvl>
   </w:abstractNum>
-  <w:abstractNum w:abstractNumId="5">
+  <w:abstractNum w:abstractNumId="6">
     <w:nsid w:val="0E22727B"/>
     <w:multiLevelType w:val="multilevel"/>
     <w:tmpl w:val="611E5676"/>
@@ -15760,7 +16729,7 @@
       </w:rPr>
     </w:lvl>
   </w:abstractNum>
-  <w:abstractNum w:abstractNumId="6">
+  <w:abstractNum w:abstractNumId="7">
     <w:nsid w:val="147A43CC"/>
     <w:multiLevelType w:val="hybridMultilevel"/>
     <w:tmpl w:val="38989EE2"/>
@@ -15873,7 +16842,7 @@
       </w:rPr>
     </w:lvl>
   </w:abstractNum>
-  <w:abstractNum w:abstractNumId="7">
+  <w:abstractNum w:abstractNumId="8">
     <w:nsid w:val="156A2F18"/>
     <w:multiLevelType w:val="multilevel"/>
     <w:tmpl w:val="B1ACA2B6"/>
@@ -16022,7 +16991,120 @@
       </w:rPr>
     </w:lvl>
   </w:abstractNum>
-  <w:abstractNum w:abstractNumId="8">
+  <w:abstractNum w:abstractNumId="9">
+    <w:nsid w:val="1A416478"/>
+    <w:multiLevelType w:val="hybridMultilevel"/>
+    <w:tmpl w:val="1D083E7C"/>
+    <w:lvl w:ilvl="0" w:tplc="DA3CEFD8">
+      <w:start w:val="3"/>
+      <w:numFmt w:val="bullet"/>
+      <w:lvlText w:val="-"/>
+      <w:lvlJc w:val="left"/>
+      <w:pPr>
+        <w:ind w:left="720" w:hanging="360"/>
+      </w:pPr>
+      <w:rPr>
+        <w:rFonts w:ascii="Times New Roman" w:eastAsia="Times New Roman" w:hAnsi="Times New Roman" w:cs="Times New Roman" w:hint="default"/>
+      </w:rPr>
+    </w:lvl>
+    <w:lvl w:ilvl="1" w:tplc="04140003" w:tentative="1">
+      <w:start w:val="1"/>
+      <w:numFmt w:val="bullet"/>
+      <w:lvlText w:val="o"/>
+      <w:lvlJc w:val="left"/>
+      <w:pPr>
+        <w:ind w:left="1440" w:hanging="360"/>
+      </w:pPr>
+      <w:rPr>
+        <w:rFonts w:ascii="Courier New" w:hAnsi="Courier New" w:cs="Courier New" w:hint="default"/>
+      </w:rPr>
+    </w:lvl>
+    <w:lvl w:ilvl="2" w:tplc="04140005" w:tentative="1">
+      <w:start w:val="1"/>
+      <w:numFmt w:val="bullet"/>
+      <w:lvlText w:val=""/>
+      <w:lvlJc w:val="left"/>
+      <w:pPr>
+        <w:ind w:left="2160" w:hanging="360"/>
+      </w:pPr>
+      <w:rPr>
+        <w:rFonts w:ascii="Wingdings" w:hAnsi="Wingdings" w:hint="default"/>
+      </w:rPr>
+    </w:lvl>
+    <w:lvl w:ilvl="3" w:tplc="04140001" w:tentative="1">
+      <w:start w:val="1"/>
+      <w:numFmt w:val="bullet"/>
+      <w:lvlText w:val=""/>
+      <w:lvlJc w:val="left"/>
+      <w:pPr>
+        <w:ind w:left="2880" w:hanging="360"/>
+      </w:pPr>
+      <w:rPr>
+        <w:rFonts w:ascii="Symbol" w:hAnsi="Symbol" w:hint="default"/>
+      </w:rPr>
+    </w:lvl>
+    <w:lvl w:ilvl="4" w:tplc="04140003" w:tentative="1">
+      <w:start w:val="1"/>
+      <w:numFmt w:val="bullet"/>
+      <w:lvlText w:val="o"/>
+      <w:lvlJc w:val="left"/>
+      <w:pPr>
+        <w:ind w:left="3600" w:hanging="360"/>
+      </w:pPr>
+      <w:rPr>
+        <w:rFonts w:ascii="Courier New" w:hAnsi="Courier New" w:cs="Courier New" w:hint="default"/>
+      </w:rPr>
+    </w:lvl>
+    <w:lvl w:ilvl="5" w:tplc="04140005" w:tentative="1">
+      <w:start w:val="1"/>
+      <w:numFmt w:val="bullet"/>
+      <w:lvlText w:val=""/>
+      <w:lvlJc w:val="left"/>
+      <w:pPr>
+        <w:ind w:left="4320" w:hanging="360"/>
+      </w:pPr>
+      <w:rPr>
+        <w:rFonts w:ascii="Wingdings" w:hAnsi="Wingdings" w:hint="default"/>
+      </w:rPr>
+    </w:lvl>
+    <w:lvl w:ilvl="6" w:tplc="04140001" w:tentative="1">
+      <w:start w:val="1"/>
+      <w:numFmt w:val="bullet"/>
+      <w:lvlText w:val=""/>
+      <w:lvlJc w:val="left"/>
+      <w:pPr>
+        <w:ind w:left="5040" w:hanging="360"/>
+      </w:pPr>
+      <w:rPr>
+        <w:rFonts w:ascii="Symbol" w:hAnsi="Symbol" w:hint="default"/>
+      </w:rPr>
+    </w:lvl>
+    <w:lvl w:ilvl="7" w:tplc="04140003" w:tentative="1">
+      <w:start w:val="1"/>
+      <w:numFmt w:val="bullet"/>
+      <w:lvlText w:val="o"/>
+      <w:lvlJc w:val="left"/>
+      <w:pPr>
+        <w:ind w:left="5760" w:hanging="360"/>
+      </w:pPr>
+      <w:rPr>
+        <w:rFonts w:ascii="Courier New" w:hAnsi="Courier New" w:cs="Courier New" w:hint="default"/>
+      </w:rPr>
+    </w:lvl>
+    <w:lvl w:ilvl="8" w:tplc="04140005" w:tentative="1">
+      <w:start w:val="1"/>
+      <w:numFmt w:val="bullet"/>
+      <w:lvlText w:val=""/>
+      <w:lvlJc w:val="left"/>
+      <w:pPr>
+        <w:ind w:left="6480" w:hanging="360"/>
+      </w:pPr>
+      <w:rPr>
+        <w:rFonts w:ascii="Wingdings" w:hAnsi="Wingdings" w:hint="default"/>
+      </w:rPr>
+    </w:lvl>
+  </w:abstractNum>
+  <w:abstractNum w:abstractNumId="10">
     <w:nsid w:val="1F1762AF"/>
     <w:multiLevelType w:val="hybridMultilevel"/>
     <w:tmpl w:val="239EC85A"/>
@@ -16135,7 +17217,7 @@
       </w:rPr>
     </w:lvl>
   </w:abstractNum>
-  <w:abstractNum w:abstractNumId="9">
+  <w:abstractNum w:abstractNumId="11">
     <w:nsid w:val="23647429"/>
     <w:multiLevelType w:val="hybridMultilevel"/>
     <w:tmpl w:val="1BE0DB46"/>
@@ -16248,7 +17330,7 @@
       </w:rPr>
     </w:lvl>
   </w:abstractNum>
-  <w:abstractNum w:abstractNumId="10">
+  <w:abstractNum w:abstractNumId="12">
     <w:nsid w:val="2A6176B8"/>
     <w:multiLevelType w:val="hybridMultilevel"/>
     <w:tmpl w:val="FF560C04"/>
@@ -16388,7 +17470,7 @@
       </w:rPr>
     </w:lvl>
   </w:abstractNum>
-  <w:abstractNum w:abstractNumId="11">
+  <w:abstractNum w:abstractNumId="13">
     <w:nsid w:val="2A787FBC"/>
     <w:multiLevelType w:val="hybridMultilevel"/>
     <w:tmpl w:val="593A99DC"/>
@@ -16501,7 +17583,7 @@
       </w:rPr>
     </w:lvl>
   </w:abstractNum>
-  <w:abstractNum w:abstractNumId="12">
+  <w:abstractNum w:abstractNumId="14">
     <w:nsid w:val="2D8A46EF"/>
     <w:multiLevelType w:val="multilevel"/>
     <w:tmpl w:val="F69C46D8"/>
@@ -16650,7 +17732,7 @@
       </w:rPr>
     </w:lvl>
   </w:abstractNum>
-  <w:abstractNum w:abstractNumId="13">
+  <w:abstractNum w:abstractNumId="15">
     <w:nsid w:val="2DF261D3"/>
     <w:multiLevelType w:val="hybridMultilevel"/>
     <w:tmpl w:val="2EFCD5C2"/>
@@ -16763,7 +17845,7 @@
       </w:rPr>
     </w:lvl>
   </w:abstractNum>
-  <w:abstractNum w:abstractNumId="14">
+  <w:abstractNum w:abstractNumId="16">
     <w:nsid w:val="33BE2C3D"/>
     <w:multiLevelType w:val="hybridMultilevel"/>
     <w:tmpl w:val="9AE600FE"/>
@@ -16876,7 +17958,7 @@
       </w:rPr>
     </w:lvl>
   </w:abstractNum>
-  <w:abstractNum w:abstractNumId="15">
+  <w:abstractNum w:abstractNumId="17">
     <w:nsid w:val="37CD6146"/>
     <w:multiLevelType w:val="hybridMultilevel"/>
     <w:tmpl w:val="1BCEFAB4"/>
@@ -16989,7 +18071,7 @@
       </w:rPr>
     </w:lvl>
   </w:abstractNum>
-  <w:abstractNum w:abstractNumId="16">
+  <w:abstractNum w:abstractNumId="18">
     <w:nsid w:val="384B5339"/>
     <w:multiLevelType w:val="hybridMultilevel"/>
     <w:tmpl w:val="5BA40E44"/>
@@ -17102,7 +18184,7 @@
       </w:rPr>
     </w:lvl>
   </w:abstractNum>
-  <w:abstractNum w:abstractNumId="17">
+  <w:abstractNum w:abstractNumId="19">
     <w:nsid w:val="393F5E8B"/>
     <w:multiLevelType w:val="hybridMultilevel"/>
     <w:tmpl w:val="94CE28D2"/>
@@ -17242,7 +18324,7 @@
       </w:rPr>
     </w:lvl>
   </w:abstractNum>
-  <w:abstractNum w:abstractNumId="18">
+  <w:abstractNum w:abstractNumId="20">
     <w:nsid w:val="3AE4088D"/>
     <w:multiLevelType w:val="hybridMultilevel"/>
     <w:tmpl w:val="F2B0F3A6"/>
@@ -17355,7 +18437,7 @@
       </w:rPr>
     </w:lvl>
   </w:abstractNum>
-  <w:abstractNum w:abstractNumId="19">
+  <w:abstractNum w:abstractNumId="21">
     <w:nsid w:val="47F71F42"/>
     <w:multiLevelType w:val="hybridMultilevel"/>
     <w:tmpl w:val="ECEA90C2"/>
@@ -17468,7 +18550,7 @@
       </w:rPr>
     </w:lvl>
   </w:abstractNum>
-  <w:abstractNum w:abstractNumId="20">
+  <w:abstractNum w:abstractNumId="22">
     <w:nsid w:val="49ED5DB8"/>
     <w:multiLevelType w:val="hybridMultilevel"/>
     <w:tmpl w:val="FF2AA494"/>
@@ -17581,7 +18663,7 @@
       </w:rPr>
     </w:lvl>
   </w:abstractNum>
-  <w:abstractNum w:abstractNumId="21">
+  <w:abstractNum w:abstractNumId="23">
     <w:nsid w:val="5AD203A7"/>
     <w:multiLevelType w:val="multilevel"/>
     <w:tmpl w:val="AB46446A"/>
@@ -17730,7 +18812,7 @@
       </w:rPr>
     </w:lvl>
   </w:abstractNum>
-  <w:abstractNum w:abstractNumId="22">
+  <w:abstractNum w:abstractNumId="24">
     <w:nsid w:val="671433FF"/>
     <w:multiLevelType w:val="hybridMultilevel"/>
     <w:tmpl w:val="17CEBFB0"/>
@@ -17843,7 +18925,7 @@
       </w:rPr>
     </w:lvl>
   </w:abstractNum>
-  <w:abstractNum w:abstractNumId="23">
+  <w:abstractNum w:abstractNumId="25">
     <w:nsid w:val="67CB16F7"/>
     <w:multiLevelType w:val="multilevel"/>
     <w:tmpl w:val="81E0E8CC"/>
@@ -17992,7 +19074,7 @@
       </w:rPr>
     </w:lvl>
   </w:abstractNum>
-  <w:abstractNum w:abstractNumId="24">
+  <w:abstractNum w:abstractNumId="26">
     <w:nsid w:val="6A0D3AA3"/>
     <w:multiLevelType w:val="multilevel"/>
     <w:tmpl w:val="728E0DBC"/>
@@ -18141,7 +19223,7 @@
       </w:rPr>
     </w:lvl>
   </w:abstractNum>
-  <w:abstractNum w:abstractNumId="25">
+  <w:abstractNum w:abstractNumId="27">
     <w:nsid w:val="6DA6467F"/>
     <w:multiLevelType w:val="hybridMultilevel"/>
     <w:tmpl w:val="8598AE9C"/>
@@ -18254,7 +19336,7 @@
       </w:rPr>
     </w:lvl>
   </w:abstractNum>
-  <w:abstractNum w:abstractNumId="26">
+  <w:abstractNum w:abstractNumId="28">
     <w:nsid w:val="70E842C4"/>
     <w:multiLevelType w:val="hybridMultilevel"/>
     <w:tmpl w:val="14A0C5EE"/>
@@ -18367,7 +19449,7 @@
       </w:rPr>
     </w:lvl>
   </w:abstractNum>
-  <w:abstractNum w:abstractNumId="27">
+  <w:abstractNum w:abstractNumId="29">
     <w:nsid w:val="73CA68D5"/>
     <w:multiLevelType w:val="hybridMultilevel"/>
     <w:tmpl w:val="EE446FF6"/>
@@ -18480,7 +19562,7 @@
       </w:rPr>
     </w:lvl>
   </w:abstractNum>
-  <w:abstractNum w:abstractNumId="28">
+  <w:abstractNum w:abstractNumId="30">
     <w:nsid w:val="7464709E"/>
     <w:multiLevelType w:val="hybridMultilevel"/>
     <w:tmpl w:val="3D3CA452"/>
@@ -18620,7 +19702,7 @@
       </w:rPr>
     </w:lvl>
   </w:abstractNum>
-  <w:abstractNum w:abstractNumId="29">
+  <w:abstractNum w:abstractNumId="31">
     <w:nsid w:val="76C1200A"/>
     <w:multiLevelType w:val="hybridMultilevel"/>
     <w:tmpl w:val="C72C8806"/>
@@ -18733,7 +19815,7 @@
       </w:rPr>
     </w:lvl>
   </w:abstractNum>
-  <w:abstractNum w:abstractNumId="30">
+  <w:abstractNum w:abstractNumId="32">
     <w:nsid w:val="76C3628B"/>
     <w:multiLevelType w:val="hybridMultilevel"/>
     <w:tmpl w:val="52CE249C"/>
@@ -18846,7 +19928,7 @@
       </w:rPr>
     </w:lvl>
   </w:abstractNum>
-  <w:abstractNum w:abstractNumId="31">
+  <w:abstractNum w:abstractNumId="33">
     <w:nsid w:val="7826254B"/>
     <w:multiLevelType w:val="multilevel"/>
     <w:tmpl w:val="E7E26302"/>
@@ -18999,34 +20081,34 @@
     <w:abstractNumId w:val="0"/>
   </w:num>
   <w:num w:numId="2">
-    <w:abstractNumId w:val="10"/>
+    <w:abstractNumId w:val="12"/>
   </w:num>
   <w:num w:numId="3">
+    <w:abstractNumId w:val="25"/>
+  </w:num>
+  <w:num w:numId="4">
+    <w:abstractNumId w:val="3"/>
+  </w:num>
+  <w:num w:numId="5">
+    <w:abstractNumId w:val="33"/>
+  </w:num>
+  <w:num w:numId="6">
+    <w:abstractNumId w:val="26"/>
+  </w:num>
+  <w:num w:numId="7">
+    <w:abstractNumId w:val="14"/>
+  </w:num>
+  <w:num w:numId="8">
+    <w:abstractNumId w:val="6"/>
+  </w:num>
+  <w:num w:numId="9">
     <w:abstractNumId w:val="23"/>
   </w:num>
-  <w:num w:numId="4">
-    <w:abstractNumId w:val="2"/>
-  </w:num>
-  <w:num w:numId="5">
-    <w:abstractNumId w:val="31"/>
-  </w:num>
-  <w:num w:numId="6">
-    <w:abstractNumId w:val="24"/>
-  </w:num>
-  <w:num w:numId="7">
-    <w:abstractNumId w:val="12"/>
-  </w:num>
-  <w:num w:numId="8">
-    <w:abstractNumId w:val="5"/>
-  </w:num>
-  <w:num w:numId="9">
-    <w:abstractNumId w:val="21"/>
-  </w:num>
   <w:num w:numId="10">
-    <w:abstractNumId w:val="7"/>
+    <w:abstractNumId w:val="8"/>
   </w:num>
   <w:num w:numId="11">
-    <w:abstractNumId w:val="27"/>
+    <w:abstractNumId w:val="29"/>
   </w:num>
   <w:num w:numId="12">
     <w:abstractNumId w:val="1"/>
@@ -19122,64 +20204,70 @@
     </w:lvlOverride>
   </w:num>
   <w:num w:numId="16">
+    <w:abstractNumId w:val="30"/>
+  </w:num>
+  <w:num w:numId="17">
+    <w:abstractNumId w:val="19"/>
+  </w:num>
+  <w:num w:numId="18">
+    <w:abstractNumId w:val="32"/>
+  </w:num>
+  <w:num w:numId="19">
+    <w:abstractNumId w:val="5"/>
+  </w:num>
+  <w:num w:numId="20">
+    <w:abstractNumId w:val="16"/>
+  </w:num>
+  <w:num w:numId="21">
+    <w:abstractNumId w:val="31"/>
+  </w:num>
+  <w:num w:numId="22">
     <w:abstractNumId w:val="28"/>
   </w:num>
-  <w:num w:numId="17">
+  <w:num w:numId="23">
+    <w:abstractNumId w:val="4"/>
+  </w:num>
+  <w:num w:numId="24">
+    <w:abstractNumId w:val="11"/>
+  </w:num>
+  <w:num w:numId="25">
+    <w:abstractNumId w:val="27"/>
+  </w:num>
+  <w:num w:numId="26">
+    <w:abstractNumId w:val="24"/>
+  </w:num>
+  <w:num w:numId="27">
     <w:abstractNumId w:val="17"/>
   </w:num>
-  <w:num w:numId="18">
-    <w:abstractNumId w:val="30"/>
+  <w:num w:numId="28">
+    <w:abstractNumId w:val="20"/>
   </w:num>
-  <w:num w:numId="19">
-    <w:abstractNumId w:val="4"/>
-  </w:num>
-  <w:num w:numId="20">
-    <w:abstractNumId w:val="14"/>
-  </w:num>
-  <w:num w:numId="21">
-    <w:abstractNumId w:val="29"/>
-  </w:num>
-  <w:num w:numId="22">
-    <w:abstractNumId w:val="26"/>
-  </w:num>
-  <w:num w:numId="23">
-    <w:abstractNumId w:val="3"/>
-  </w:num>
-  <w:num w:numId="24">
-    <w:abstractNumId w:val="9"/>
-  </w:num>
-  <w:num w:numId="25">
-    <w:abstractNumId w:val="25"/>
-  </w:num>
-  <w:num w:numId="26">
+  <w:num w:numId="29">
     <w:abstractNumId w:val="22"/>
   </w:num>
-  <w:num w:numId="27">
+  <w:num w:numId="30">
+    <w:abstractNumId w:val="18"/>
+  </w:num>
+  <w:num w:numId="31">
+    <w:abstractNumId w:val="10"/>
+  </w:num>
+  <w:num w:numId="32">
+    <w:abstractNumId w:val="7"/>
+  </w:num>
+  <w:num w:numId="33">
     <w:abstractNumId w:val="15"/>
   </w:num>
-  <w:num w:numId="28">
-    <w:abstractNumId w:val="18"/>
-  </w:num>
-  <w:num w:numId="29">
-    <w:abstractNumId w:val="20"/>
-  </w:num>
-  <w:num w:numId="30">
-    <w:abstractNumId w:val="16"/>
-  </w:num>
-  <w:num w:numId="31">
-    <w:abstractNumId w:val="8"/>
-  </w:num>
-  <w:num w:numId="32">
-    <w:abstractNumId w:val="6"/>
-  </w:num>
-  <w:num w:numId="33">
+  <w:num w:numId="34">
     <w:abstractNumId w:val="13"/>
   </w:num>
-  <w:num w:numId="34">
-    <w:abstractNumId w:val="11"/>
+  <w:num w:numId="35">
+    <w:abstractNumId w:val="21"/>
   </w:num>
-  <w:num w:numId="35">
-    <w:abstractNumId w:val="19"/>
+  <w:num w:numId="36">
+    <w:abstractNumId w:val="2"/>
+  </w:num>
+  <w:num w:numId="37">
+    <w:abstractNumId w:val="9"/>
   </w:num>
   <w:numIdMacAtCleanup w:val="2"/>
 </w:numbering>
@@ -20953,7 +22041,7 @@
 </file>
 
 <file path=customXml/itemProps1.xml><?xml version="1.0" encoding="utf-8"?>
-<ds:datastoreItem xmlns:ds="http://schemas.openxmlformats.org/officeDocument/2006/customXml" ds:itemID="{E67F204E-B2D2-4D92-ADC8-3C1086477E06}">
+<ds:datastoreItem xmlns:ds="http://schemas.openxmlformats.org/officeDocument/2006/customXml" ds:itemID="{FB8F121C-215C-4451-A464-7E92C924116E}">
   <ds:schemaRefs>
     <ds:schemaRef ds:uri="http://schemas.openxmlformats.org/officeDocument/2006/bibliography"/>
   </ds:schemaRefs>

</xml_diff>

<commit_message>
oppdatert integrasjonsguiden med info om feilhåndtering.
</commit_message>
<xml_diff>
--- a/integrasjonsguide_oppslagstjenesten.docx
+++ b/integrasjonsguide_oppslagstjenesten.docx
@@ -60,7 +60,13 @@
             <w:bookmarkEnd w:id="0"/>
             <w:proofErr w:type="gramStart"/>
             <w:r>
-              <w:t>03.03</w:t>
+              <w:t>0</w:t>
+            </w:r>
+            <w:r>
+              <w:t>6</w:t>
+            </w:r>
+            <w:r>
+              <w:t>.03</w:t>
             </w:r>
             <w:r>
               <w:t>.2014</w:t>
@@ -109,56 +115,6 @@
           <w:titlePg/>
         </w:sectPr>
       </w:pPr>
-      <w:r>
-        <w:rPr>
-          <w:noProof/>
-        </w:rPr>
-        <w:pict>
-          <v:shapetype id="_x0000_t202" coordsize="21600,21600" o:spt="202" path="m,l,21600r21600,l21600,xe">
-            <v:stroke joinstyle="miter"/>
-            <v:path gradientshapeok="t" o:connecttype="rect"/>
-          </v:shapetype>
-          <v:shape id="Tekstboks 2" o:spid="_x0000_s1031" type="#_x0000_t202" style="position:absolute;margin-left:-33.05pt;margin-top:215.65pt;width:444.15pt;height:247.9pt;z-index:251661312;visibility:visible;mso-wrap-distance-left:9pt;mso-wrap-distance-top:0;mso-wrap-distance-right:9pt;mso-wrap-distance-bottom:0;mso-position-horizontal-relative:text;mso-position-vertical-relative:text;mso-width-relative:margin;mso-height-relative:margin;v-text-anchor:top" o:gfxdata="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">
-            <v:textbox>
-              <w:txbxContent>
-                <w:p>
-                  <w:pPr>
-                    <w:jc w:val="center"/>
-                    <w:rPr>
-                      <w:color w:val="FF0000"/>
-                      <w:sz w:val="96"/>
-                    </w:rPr>
-                  </w:pPr>
-                </w:p>
-                <w:p>
-                  <w:pPr>
-                    <w:jc w:val="center"/>
-                    <w:rPr>
-                      <w:color w:val="FF0000"/>
-                      <w:sz w:val="96"/>
-                    </w:rPr>
-                  </w:pPr>
-                  <w:r>
-                    <w:rPr>
-                      <w:color w:val="FF0000"/>
-                      <w:sz w:val="96"/>
-                    </w:rPr>
-                    <w:t>UTKAST</w:t>
-                  </w:r>
-                </w:p>
-                <w:p>
-                  <w:pPr>
-                    <w:rPr>
-                      <w:color w:val="FF0000"/>
-                      <w:sz w:val="96"/>
-                    </w:rPr>
-                  </w:pPr>
-                </w:p>
-              </w:txbxContent>
-            </v:textbox>
-          </v:shape>
-        </w:pict>
-      </w:r>
     </w:p>
     <w:p>
       <w:pPr>
@@ -657,6 +613,72 @@
             <w:r>
               <w:t>Lagt til info om strategier for håndteringen av lokale kopier</w:t>
             </w:r>
+            <w:r>
+              <w:t xml:space="preserve">, </w:t>
+            </w:r>
+            <w:proofErr w:type="spellStart"/>
+            <w:r>
+              <w:t>kap</w:t>
+            </w:r>
+            <w:proofErr w:type="spellEnd"/>
+            <w:r>
+              <w:t xml:space="preserve"> 2.3</w:t>
+            </w:r>
+          </w:p>
+        </w:tc>
+        <w:tc>
+          <w:tcPr>
+            <w:tcW w:w="1387" w:type="pct"/>
+          </w:tcPr>
+          <w:p>
+            <w:r>
+              <w:t>Arne Berner</w:t>
+            </w:r>
+          </w:p>
+        </w:tc>
+      </w:tr>
+      <w:tr>
+        <w:trPr>
+          <w:trHeight w:val="290"/>
+        </w:trPr>
+        <w:tc>
+          <w:tcPr>
+            <w:tcW w:w="1014" w:type="pct"/>
+          </w:tcPr>
+          <w:p>
+            <w:proofErr w:type="gramStart"/>
+            <w:r>
+              <w:t>0.95</w:t>
+            </w:r>
+            <w:proofErr w:type="gramEnd"/>
+          </w:p>
+        </w:tc>
+        <w:tc>
+          <w:tcPr>
+            <w:tcW w:w="1040" w:type="pct"/>
+          </w:tcPr>
+          <w:p>
+            <w:r>
+              <w:t>06.03.14</w:t>
+            </w:r>
+          </w:p>
+        </w:tc>
+        <w:tc>
+          <w:tcPr>
+            <w:tcW w:w="1559" w:type="pct"/>
+          </w:tcPr>
+          <w:p>
+            <w:r>
+              <w:t xml:space="preserve">Lagt til info om feilhåndtering, </w:t>
+            </w:r>
+            <w:proofErr w:type="spellStart"/>
+            <w:r>
+              <w:t>kap</w:t>
+            </w:r>
+            <w:proofErr w:type="spellEnd"/>
+            <w:r>
+              <w:t xml:space="preserve"> 5.6</w:t>
+            </w:r>
           </w:p>
         </w:tc>
         <w:tc>
@@ -835,66 +857,6 @@
           <w:titlePg/>
         </w:sectPr>
       </w:pPr>
-      <w:r>
-        <w:rPr>
-          <w:noProof/>
-        </w:rPr>
-        <w:pict>
-          <v:shape id="_x0000_s1035" type="#_x0000_t202" style="position:absolute;margin-left:-26.05pt;margin-top:11.9pt;width:444.15pt;height:111.9pt;z-index:251662336;visibility:visible;mso-wrap-distance-left:9pt;mso-wrap-distance-top:0;mso-wrap-distance-right:9pt;mso-wrap-distance-bottom:0;mso-position-horizontal-relative:text;mso-position-vertical-relative:text;mso-width-relative:margin;mso-height-relative:margin;v-text-anchor:top" o:gfxdata="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">
-            <v:textbox>
-              <w:txbxContent>
-                <w:p>
-                  <w:pPr>
-                    <w:jc w:val="center"/>
-                    <w:rPr>
-                      <w:color w:val="FF0000"/>
-                      <w:sz w:val="96"/>
-                    </w:rPr>
-                  </w:pPr>
-                  <w:r>
-                    <w:rPr>
-                      <w:color w:val="FF0000"/>
-                      <w:sz w:val="96"/>
-                    </w:rPr>
-                    <w:t>Under arbeid</w:t>
-                  </w:r>
-                </w:p>
-                <w:p>
-                  <w:pPr>
-                    <w:rPr>
-                      <w:color w:val="FF0000"/>
-                      <w:sz w:val="32"/>
-                    </w:rPr>
-                  </w:pPr>
-                  <w:r>
-                    <w:rPr>
-                      <w:color w:val="FF0000"/>
-                      <w:sz w:val="32"/>
-                    </w:rPr>
-                    <w:t xml:space="preserve">Det forventes at en endelig grensesnittspesifikasjon er utarbeidet før </w:t>
-                  </w:r>
-                  <w:proofErr w:type="gramStart"/>
-                  <w:r>
-                    <w:rPr>
-                      <w:color w:val="FF0000"/>
-                      <w:sz w:val="32"/>
-                    </w:rPr>
-                    <w:t>07.03.2014</w:t>
-                  </w:r>
-                  <w:proofErr w:type="gramEnd"/>
-                  <w:r>
-                    <w:rPr>
-                      <w:color w:val="FF0000"/>
-                      <w:sz w:val="32"/>
-                    </w:rPr>
-                    <w:t>. Da vil endelig WSDL også leveres ut.</w:t>
-                  </w:r>
-                </w:p>
-              </w:txbxContent>
-            </v:textbox>
-          </v:shape>
-        </w:pict>
-      </w:r>
       <w:r>
         <w:rPr>
           <w:noProof/>
@@ -4084,7 +4046,15 @@
         <w:rPr>
           <w:b/>
         </w:rPr>
-        <w:t>Oppslagstjenesten</w:t>
+        <w:t>Oppslagstjeneste</w:t>
+      </w:r>
+      <w:bookmarkStart w:id="26" w:name="_GoBack"/>
+      <w:bookmarkEnd w:id="26"/>
+      <w:r>
+        <w:rPr>
+          <w:b/>
+        </w:rPr>
+        <w:t>n</w:t>
       </w:r>
       <w:r>
         <w:t xml:space="preserve"> </w:t>
@@ -4134,53 +4104,35 @@
       <w:r>
         <w:t xml:space="preserve"> første omgang </w:t>
       </w:r>
-      <w:del w:id="26" w:author="Arne Berner" w:date="2014-03-03T21:24:00Z">
-        <w:r>
-          <w:delText>et reservasjonsregister og et register med elektronisk kontaktinformasjon</w:delText>
-        </w:r>
-      </w:del>
-      <w:ins w:id="27" w:author="Arne Berner" w:date="2014-03-03T21:24:00Z">
-        <w:r>
-          <w:t>kontakt og reservasjonsregisteret</w:t>
+      <w:r>
+        <w:t>kontakt og reservasjonsregisteret</w:t>
+      </w:r>
+      <w:r>
+        <w:t>.  På sikt kan oppslagstjenesten også gi tilgang til andre registre.</w:t>
+      </w:r>
+    </w:p>
+    <w:p>
+      <w:pPr>
+        <w:pStyle w:val="NormalWeb"/>
+        <w:rPr>
+          <w:ins w:id="27" w:author="Arne Berner" w:date="2014-03-03T21:25:00Z"/>
+        </w:rPr>
+      </w:pPr>
+      <w:ins w:id="28" w:author="Arne Berner" w:date="2014-03-03T21:25:00Z">
+        <w:r>
+          <w:rPr>
+            <w:b/>
+          </w:rPr>
+          <w:t>Kontakt og reservasjonsregisteret</w:t>
+        </w:r>
+        <w:r>
+          <w:t xml:space="preserve"> </w:t>
         </w:r>
       </w:ins>
       <w:r>
-        <w:t>.  På sikt kan oppslagstjenesten også gi tilgang til andre registre.</w:t>
-      </w:r>
-    </w:p>
-    <w:p>
-      <w:pPr>
-        <w:pStyle w:val="NormalWeb"/>
-        <w:rPr>
-          <w:ins w:id="28" w:author="Arne Berner" w:date="2014-03-03T21:25:00Z"/>
-        </w:rPr>
-      </w:pPr>
-      <w:del w:id="29" w:author="Arne Berner" w:date="2014-03-03T21:25:00Z">
-        <w:r>
-          <w:rPr>
-            <w:b/>
-          </w:rPr>
-          <w:delText>Reservasjonsregisteret</w:delText>
-        </w:r>
-        <w:r>
-          <w:delText xml:space="preserve"> </w:delText>
-        </w:r>
-      </w:del>
-      <w:ins w:id="30" w:author="Arne Berner" w:date="2014-03-03T21:25:00Z">
-        <w:r>
-          <w:rPr>
-            <w:b/>
-          </w:rPr>
-          <w:t>Kontakt og reservasjonsregisteret</w:t>
-        </w:r>
-        <w:r>
-          <w:t xml:space="preserve"> </w:t>
-        </w:r>
-      </w:ins>
-      <w:r>
         <w:t>inneholder informasjon om</w:t>
       </w:r>
-      <w:ins w:id="31" w:author="Arne Berner" w:date="2014-03-03T21:25:00Z">
+      <w:ins w:id="29" w:author="Arne Berner" w:date="2014-03-03T21:25:00Z">
         <w:r>
           <w:t>:</w:t>
         </w:r>
@@ -4193,15 +4145,7 @@
           <w:ilvl w:val="0"/>
           <w:numId w:val="36"/>
         </w:numPr>
-        <w:rPr>
-          <w:ins w:id="32" w:author="Arne Berner" w:date="2014-03-03T21:25:00Z"/>
-        </w:rPr>
-      </w:pPr>
-      <w:del w:id="33" w:author="Arne Berner" w:date="2014-03-03T21:25:00Z">
-        <w:r>
-          <w:delText xml:space="preserve"> </w:delText>
-        </w:r>
-      </w:del>
+      </w:pPr>
       <w:r>
         <w:t>Innbyggere</w:t>
       </w:r>
@@ -4223,17 +4167,6 @@
           <w:numId w:val="36"/>
         </w:numPr>
       </w:pPr>
-      <w:del w:id="34" w:author="Arne Berner" w:date="2014-03-03T21:25:00Z">
-        <w:r>
-          <w:rPr>
-            <w:b/>
-          </w:rPr>
-          <w:delText>Kontaktregisteret</w:delText>
-        </w:r>
-        <w:r>
-          <w:delText xml:space="preserve"> inneholder informasjon om </w:delText>
-        </w:r>
-      </w:del>
       <w:r>
         <w:t xml:space="preserve">foretrukket e-postadresse, mobilnummer og </w:t>
       </w:r>
@@ -4247,9 +4180,6 @@
     <w:p>
       <w:pPr>
         <w:pStyle w:val="NormalWeb"/>
-        <w:rPr>
-          <w:del w:id="35" w:author="Arne Berner" w:date="2014-03-03T21:25:00Z"/>
-        </w:rPr>
       </w:pPr>
       <w:r>
         <w:t>Registrering og oppdatering av informasjonen ligge</w:t>
@@ -4272,20 +4202,15 @@
     </w:p>
     <w:p>
       <w:pPr>
-        <w:pStyle w:val="NormalWeb"/>
-      </w:pPr>
-    </w:p>
-    <w:p>
-      <w:pPr>
         <w:pStyle w:val="Overskrift2"/>
       </w:pPr>
-      <w:bookmarkStart w:id="36" w:name="_Toc380153076"/>
-      <w:bookmarkStart w:id="37" w:name="_Toc381652370"/>
+      <w:bookmarkStart w:id="30" w:name="_Toc380153076"/>
+      <w:bookmarkStart w:id="31" w:name="_Toc381652370"/>
       <w:r>
         <w:t>Tjenesteoversikt</w:t>
       </w:r>
-      <w:bookmarkEnd w:id="36"/>
-      <w:bookmarkEnd w:id="37"/>
+      <w:bookmarkEnd w:id="30"/>
+      <w:bookmarkEnd w:id="31"/>
     </w:p>
     <w:p>
       <w:r>
@@ -4314,12 +4239,7 @@
             <w:tcW w:w="0" w:type="auto"/>
           </w:tcPr>
           <w:p>
-            <w:del w:id="38" w:author="Arne Berner" w:date="2014-03-03T22:34:00Z">
-              <w:r>
-                <w:delText>Tjeneste</w:delText>
-              </w:r>
-            </w:del>
-            <w:ins w:id="39" w:author="Arne Berner" w:date="2014-03-03T22:34:00Z">
+            <w:ins w:id="32" w:author="Arne Berner" w:date="2014-03-03T22:34:00Z">
               <w:r>
                 <w:t>Funksjonalitet</w:t>
               </w:r>
@@ -4397,7 +4317,7 @@
       <w:tr>
         <w:trPr>
           <w:trHeight w:val="410"/>
-          <w:ins w:id="40" w:author="Arne Berner" w:date="2014-03-03T22:36:00Z"/>
+          <w:ins w:id="33" w:author="Arne Berner" w:date="2014-03-03T22:36:00Z"/>
         </w:trPr>
         <w:tc>
           <w:tcPr>
@@ -4406,10 +4326,10 @@
           <w:p>
             <w:pPr>
               <w:rPr>
-                <w:ins w:id="41" w:author="Arne Berner" w:date="2014-03-03T22:36:00Z"/>
+                <w:ins w:id="34" w:author="Arne Berner" w:date="2014-03-03T22:36:00Z"/>
               </w:rPr>
             </w:pPr>
-            <w:ins w:id="42" w:author="Arne Berner" w:date="2014-03-03T22:36:00Z">
+            <w:ins w:id="35" w:author="Arne Berner" w:date="2014-03-03T22:36:00Z">
               <w:r>
                 <w:t xml:space="preserve">Oppslag av sertifikat for </w:t>
               </w:r>
@@ -4428,11 +4348,11 @@
           <w:p>
             <w:pPr>
               <w:rPr>
-                <w:ins w:id="43" w:author="Arne Berner" w:date="2014-03-03T22:36:00Z"/>
+                <w:ins w:id="36" w:author="Arne Berner" w:date="2014-03-03T22:36:00Z"/>
               </w:rPr>
             </w:pPr>
             <w:proofErr w:type="spellStart"/>
-            <w:ins w:id="44" w:author="Arne Berner" w:date="2014-03-03T22:36:00Z">
+            <w:ins w:id="37" w:author="Arne Berner" w:date="2014-03-03T22:36:00Z">
               <w:r>
                 <w:t>Webservice</w:t>
               </w:r>
@@ -4573,7 +4493,7 @@
     <w:p>
       <w:pPr>
         <w:rPr>
-          <w:ins w:id="45" w:author="Arne Berner" w:date="2014-03-03T22:42:00Z"/>
+          <w:ins w:id="38" w:author="Arne Berner" w:date="2014-03-03T22:42:00Z"/>
         </w:rPr>
       </w:pPr>
     </w:p>
@@ -4581,45 +4501,26 @@
       <w:pPr>
         <w:pStyle w:val="NormalWeb"/>
       </w:pPr>
-      <w:moveToRangeStart w:id="46" w:author="Arne Berner" w:date="2014-03-03T22:42:00Z" w:name="move381649887"/>
-      <w:moveTo w:id="47" w:author="Arne Berner" w:date="2014-03-03T22:42:00Z">
+      <w:moveToRangeStart w:id="39" w:author="Arne Berner" w:date="2014-03-03T22:42:00Z" w:name="move381649887"/>
+      <w:moveTo w:id="40" w:author="Arne Berner" w:date="2014-03-03T22:42:00Z">
         <w:r>
           <w:t>Innbyggere kan registrere EN e-post og ET mobilnummer i registeret.</w:t>
         </w:r>
       </w:moveTo>
     </w:p>
-    <w:moveToRangeEnd w:id="46"/>
-    <w:p/>
-    <w:p>
-      <w:pPr>
-        <w:rPr>
-          <w:del w:id="48" w:author="Arne Berner" w:date="2014-03-03T22:42:00Z"/>
-        </w:rPr>
-      </w:pPr>
-      <w:del w:id="49" w:author="Arne Berner" w:date="2014-03-03T22:42:00Z">
-        <w:r>
-          <w:delText>Beskrivelse av de tekniske grensesnittene gis i de neste kapitelene</w:delText>
-        </w:r>
-      </w:del>
-    </w:p>
-    <w:p>
-      <w:pPr>
-        <w:rPr>
-          <w:del w:id="50" w:author="Arne Berner" w:date="2014-03-03T22:36:00Z"/>
-        </w:rPr>
-      </w:pPr>
-    </w:p>
+    <w:moveToRangeEnd w:id="39"/>
     <w:p/>
     <w:p/>
+    <w:p/>
     <w:p>
       <w:pPr>
         <w:pStyle w:val="Overskrift2"/>
       </w:pPr>
-      <w:bookmarkStart w:id="51" w:name="_Toc381652371"/>
+      <w:bookmarkStart w:id="41" w:name="_Toc381652371"/>
       <w:r>
         <w:t>Aktører</w:t>
       </w:r>
-      <w:bookmarkEnd w:id="51"/>
+      <w:bookmarkEnd w:id="41"/>
     </w:p>
     <w:p/>
     <w:tbl>
@@ -5191,24 +5092,24 @@
       <w:pPr>
         <w:pStyle w:val="Overskrift2"/>
         <w:rPr>
-          <w:del w:id="52" w:author="Arne Berner" w:date="2014-03-03T22:42:00Z"/>
-        </w:rPr>
-      </w:pPr>
-      <w:bookmarkStart w:id="53" w:name="_Toc381652372"/>
-      <w:del w:id="54" w:author="Arne Berner" w:date="2014-03-03T22:42:00Z">
+          <w:del w:id="42" w:author="Arne Berner" w:date="2014-03-03T22:42:00Z"/>
+        </w:rPr>
+      </w:pPr>
+      <w:bookmarkStart w:id="43" w:name="_Toc381652372"/>
+      <w:del w:id="44" w:author="Arne Berner" w:date="2014-03-03T22:42:00Z">
         <w:r>
           <w:delText>Brukstilfeller</w:delText>
         </w:r>
-        <w:bookmarkEnd w:id="53"/>
+        <w:bookmarkEnd w:id="43"/>
       </w:del>
     </w:p>
     <w:p>
       <w:pPr>
         <w:rPr>
-          <w:del w:id="55" w:author="Arne Berner" w:date="2014-03-03T22:42:00Z"/>
-        </w:rPr>
-      </w:pPr>
-      <w:del w:id="56" w:author="Arne Berner" w:date="2014-03-03T22:42:00Z">
+          <w:del w:id="45" w:author="Arne Berner" w:date="2014-03-03T22:42:00Z"/>
+        </w:rPr>
+      </w:pPr>
+      <w:del w:id="46" w:author="Arne Berner" w:date="2014-03-03T22:42:00Z">
         <w:r>
           <w:delText>Se arkitekturbeskrivelsen for Sikker Digital Post for beskrivelse av virksomhetsprosessene og virksomhetstjenestene definert i Oppslagstjenesten.</w:delText>
         </w:r>
@@ -5217,10 +5118,10 @@
     <w:p>
       <w:pPr>
         <w:rPr>
-          <w:del w:id="57" w:author="Arne Berner" w:date="2014-03-03T22:42:00Z"/>
-        </w:rPr>
-      </w:pPr>
-      <w:del w:id="58" w:author="Arne Berner" w:date="2014-03-03T22:42:00Z">
+          <w:del w:id="47" w:author="Arne Berner" w:date="2014-03-03T22:42:00Z"/>
+        </w:rPr>
+      </w:pPr>
+      <w:del w:id="48" w:author="Arne Berner" w:date="2014-03-03T22:42:00Z">
         <w:r>
           <w:delText>Under er en beskrivelse av de funksjoner som er tilgjengelig for de definerte Aktørene av Oppslagstjenesten.</w:delText>
         </w:r>
@@ -5229,10 +5130,10 @@
     <w:p>
       <w:pPr>
         <w:rPr>
-          <w:del w:id="59" w:author="Arne Berner" w:date="2014-03-03T22:42:00Z"/>
-        </w:rPr>
-      </w:pPr>
-      <w:del w:id="60" w:author="Arne Berner" w:date="2014-03-03T22:42:00Z">
+          <w:del w:id="49" w:author="Arne Berner" w:date="2014-03-03T22:42:00Z"/>
+        </w:rPr>
+      </w:pPr>
+      <w:del w:id="50" w:author="Arne Berner" w:date="2014-03-03T22:42:00Z">
         <w:r>
           <w:rPr>
             <w:noProof/>
@@ -5291,10 +5192,10 @@
     <w:p>
       <w:pPr>
         <w:rPr>
-          <w:del w:id="61" w:author="Arne Berner" w:date="2014-03-03T22:42:00Z"/>
-        </w:rPr>
-      </w:pPr>
-      <w:del w:id="62" w:author="Arne Berner" w:date="2014-03-03T22:42:00Z">
+          <w:del w:id="51" w:author="Arne Berner" w:date="2014-03-03T22:42:00Z"/>
+        </w:rPr>
+      </w:pPr>
+      <w:del w:id="52" w:author="Arne Berner" w:date="2014-03-03T22:42:00Z">
         <w:r>
           <w:delText>Offentlig virksomhet har følgende tjenester for Uthenting:</w:delText>
         </w:r>
@@ -5303,10 +5204,10 @@
     <w:p>
       <w:pPr>
         <w:rPr>
-          <w:del w:id="63" w:author="Arne Berner" w:date="2014-03-03T22:42:00Z"/>
-        </w:rPr>
-      </w:pPr>
-      <w:del w:id="64" w:author="Arne Berner" w:date="2014-03-03T22:42:00Z">
+          <w:del w:id="53" w:author="Arne Berner" w:date="2014-03-03T22:42:00Z"/>
+        </w:rPr>
+      </w:pPr>
+      <w:del w:id="54" w:author="Arne Berner" w:date="2014-03-03T22:42:00Z">
         <w:r>
           <w:delText>Oppslag av</w:delText>
         </w:r>
@@ -5324,10 +5225,10 @@
     <w:p>
       <w:pPr>
         <w:rPr>
-          <w:del w:id="65" w:author="Arne Berner" w:date="2014-03-03T22:42:00Z"/>
-        </w:rPr>
-      </w:pPr>
-      <w:del w:id="66" w:author="Arne Berner" w:date="2014-03-03T22:42:00Z">
+          <w:del w:id="55" w:author="Arne Berner" w:date="2014-03-03T22:42:00Z"/>
+        </w:rPr>
+      </w:pPr>
+      <w:del w:id="56" w:author="Arne Berner" w:date="2014-03-03T22:42:00Z">
         <w:r>
           <w:lastRenderedPageBreak/>
           <w:delText>Offentlig virksomhet har følgende tilleggstjenester for Uthenting:</w:delText>
@@ -5342,12 +5243,12 @@
           <w:numId w:val="22"/>
         </w:numPr>
         <w:rPr>
-          <w:del w:id="67" w:author="Arne Berner" w:date="2014-03-03T22:42:00Z"/>
-        </w:rPr>
-      </w:pPr>
-      <w:moveFromRangeStart w:id="68" w:author="Arne Berner" w:date="2014-03-03T22:41:00Z" w:name="move381649825"/>
-      <w:moveFrom w:id="69" w:author="Arne Berner" w:date="2014-03-03T22:41:00Z">
-        <w:del w:id="70" w:author="Arne Berner" w:date="2014-03-03T22:42:00Z">
+          <w:del w:id="57" w:author="Arne Berner" w:date="2014-03-03T22:42:00Z"/>
+        </w:rPr>
+      </w:pPr>
+      <w:moveFromRangeStart w:id="58" w:author="Arne Berner" w:date="2014-03-03T22:41:00Z" w:name="move381649825"/>
+      <w:moveFrom w:id="59" w:author="Arne Berner" w:date="2014-03-03T22:41:00Z">
+        <w:del w:id="60" w:author="Arne Berner" w:date="2014-03-03T22:42:00Z">
           <w:r>
             <w:delText>Eksport av hele kontakt og reservasjonsregisteret</w:delText>
           </w:r>
@@ -5362,18 +5263,18 @@
           <w:numId w:val="22"/>
         </w:numPr>
         <w:rPr>
-          <w:del w:id="71" w:author="Arne Berner" w:date="2014-03-03T22:42:00Z"/>
-        </w:rPr>
-      </w:pPr>
-      <w:moveFrom w:id="72" w:author="Arne Berner" w:date="2014-03-03T22:41:00Z">
-        <w:del w:id="73" w:author="Arne Berner" w:date="2014-03-03T22:42:00Z">
+          <w:del w:id="61" w:author="Arne Berner" w:date="2014-03-03T22:42:00Z"/>
+        </w:rPr>
+      </w:pPr>
+      <w:moveFrom w:id="62" w:author="Arne Berner" w:date="2014-03-03T22:41:00Z">
+        <w:del w:id="63" w:author="Arne Berner" w:date="2014-03-03T22:42:00Z">
           <w:r>
             <w:delText>Oppslag på endringer i kontakt og reservasjonsregisteret</w:delText>
           </w:r>
         </w:del>
       </w:moveFrom>
     </w:p>
-    <w:moveFromRangeEnd w:id="68"/>
+    <w:moveFromRangeEnd w:id="58"/>
     <w:p>
       <w:pPr>
         <w:pStyle w:val="Listeavsnitt"/>
@@ -5382,10 +5283,10 @@
           <w:numId w:val="22"/>
         </w:numPr>
         <w:rPr>
-          <w:del w:id="74" w:author="Arne Berner" w:date="2014-03-03T22:42:00Z"/>
-        </w:rPr>
-      </w:pPr>
-      <w:del w:id="75" w:author="Arne Berner" w:date="2014-03-03T22:42:00Z">
+          <w:del w:id="64" w:author="Arne Berner" w:date="2014-03-03T22:42:00Z"/>
+        </w:rPr>
+      </w:pPr>
+      <w:del w:id="65" w:author="Arne Berner" w:date="2014-03-03T22:42:00Z">
         <w:r>
           <w:delText>Utlevering av informasjon</w:delText>
         </w:r>
@@ -5397,17 +5298,17 @@
     <w:p>
       <w:pPr>
         <w:rPr>
-          <w:del w:id="76" w:author="Arne Berner" w:date="2014-03-03T22:42:00Z"/>
-        </w:rPr>
-      </w:pPr>
-    </w:p>
-    <w:p>
-      <w:pPr>
-        <w:rPr>
-          <w:del w:id="77" w:author="Arne Berner" w:date="2014-03-03T22:42:00Z"/>
-        </w:rPr>
-      </w:pPr>
-      <w:del w:id="78" w:author="Arne Berner" w:date="2014-03-03T22:42:00Z">
+          <w:del w:id="66" w:author="Arne Berner" w:date="2014-03-03T22:42:00Z"/>
+        </w:rPr>
+      </w:pPr>
+    </w:p>
+    <w:p>
+      <w:pPr>
+        <w:rPr>
+          <w:del w:id="67" w:author="Arne Berner" w:date="2014-03-03T22:42:00Z"/>
+        </w:rPr>
+      </w:pPr>
+      <w:del w:id="68" w:author="Arne Berner" w:date="2014-03-03T22:42:00Z">
         <w:r>
           <w:delText xml:space="preserve">Offentlig Virksomhet </w:delText>
         </w:r>
@@ -5422,17 +5323,17 @@
     <w:p>
       <w:pPr>
         <w:rPr>
-          <w:del w:id="79" w:author="Arne Berner" w:date="2014-03-03T22:42:00Z"/>
-        </w:rPr>
-      </w:pPr>
-    </w:p>
-    <w:p>
-      <w:pPr>
-        <w:rPr>
-          <w:del w:id="80" w:author="Arne Berner" w:date="2014-03-03T22:42:00Z"/>
-        </w:rPr>
-      </w:pPr>
-      <w:del w:id="81" w:author="Arne Berner" w:date="2014-03-03T22:42:00Z">
+          <w:del w:id="69" w:author="Arne Berner" w:date="2014-03-03T22:42:00Z"/>
+        </w:rPr>
+      </w:pPr>
+    </w:p>
+    <w:p>
+      <w:pPr>
+        <w:rPr>
+          <w:del w:id="70" w:author="Arne Berner" w:date="2014-03-03T22:42:00Z"/>
+        </w:rPr>
+      </w:pPr>
+      <w:del w:id="71" w:author="Arne Berner" w:date="2014-03-03T22:42:00Z">
         <w:r>
           <w:delText>Innbygger</w:delText>
         </w:r>
@@ -5458,10 +5359,10 @@
           <w:numId w:val="23"/>
         </w:numPr>
         <w:rPr>
-          <w:del w:id="82" w:author="Arne Berner" w:date="2014-03-03T22:42:00Z"/>
-        </w:rPr>
-      </w:pPr>
-      <w:del w:id="83" w:author="Arne Berner" w:date="2014-03-03T22:42:00Z">
+          <w:del w:id="72" w:author="Arne Berner" w:date="2014-03-03T22:42:00Z"/>
+        </w:rPr>
+      </w:pPr>
+      <w:del w:id="73" w:author="Arne Berner" w:date="2014-03-03T22:42:00Z">
         <w:r>
           <w:delText>Administrasjon av egen informasjon</w:delText>
         </w:r>
@@ -5475,10 +5376,10 @@
           <w:numId w:val="23"/>
         </w:numPr>
         <w:rPr>
-          <w:del w:id="84" w:author="Arne Berner" w:date="2014-03-03T22:42:00Z"/>
-        </w:rPr>
-      </w:pPr>
-      <w:del w:id="85" w:author="Arne Berner" w:date="2014-03-03T22:42:00Z">
+          <w:del w:id="74" w:author="Arne Berner" w:date="2014-03-03T22:42:00Z"/>
+        </w:rPr>
+      </w:pPr>
+      <w:del w:id="75" w:author="Arne Berner" w:date="2014-03-03T22:42:00Z">
         <w:r>
           <w:delText>Tjeneste for r</w:delText>
         </w:r>
@@ -5495,10 +5396,10 @@
           <w:numId w:val="23"/>
         </w:numPr>
         <w:rPr>
-          <w:del w:id="86" w:author="Arne Berner" w:date="2014-03-03T22:42:00Z"/>
-        </w:rPr>
-      </w:pPr>
-      <w:del w:id="87" w:author="Arne Berner" w:date="2014-03-03T22:42:00Z">
+          <w:del w:id="76" w:author="Arne Berner" w:date="2014-03-03T22:42:00Z"/>
+        </w:rPr>
+      </w:pPr>
+      <w:del w:id="77" w:author="Arne Berner" w:date="2014-03-03T22:42:00Z">
         <w:r>
           <w:delText>Tjeneste for å velge digital postkasse</w:delText>
         </w:r>
@@ -5507,7 +5408,7 @@
     <w:p>
       <w:pPr>
         <w:rPr>
-          <w:del w:id="88" w:author="Arne Berner" w:date="2014-03-03T22:42:00Z"/>
+          <w:del w:id="78" w:author="Arne Berner" w:date="2014-03-03T22:42:00Z"/>
         </w:rPr>
       </w:pPr>
     </w:p>
@@ -5515,8 +5416,8 @@
       <w:pPr>
         <w:pStyle w:val="NormalWeb"/>
       </w:pPr>
-      <w:moveFromRangeStart w:id="89" w:author="Arne Berner" w:date="2014-03-03T22:42:00Z" w:name="move381649887"/>
-      <w:moveFrom w:id="90" w:author="Arne Berner" w:date="2014-03-03T22:42:00Z">
+      <w:moveFromRangeStart w:id="79" w:author="Arne Berner" w:date="2014-03-03T22:42:00Z" w:name="move381649887"/>
+      <w:moveFrom w:id="80" w:author="Arne Berner" w:date="2014-03-03T22:42:00Z">
         <w:r>
           <w:t>Innbyggere</w:t>
         </w:r>
@@ -5529,30 +5430,30 @@
       <w:pPr>
         <w:pStyle w:val="Overskrift2"/>
         <w:rPr>
-          <w:ins w:id="91" w:author="Arne Berner" w:date="2014-03-03T22:40:00Z"/>
-        </w:rPr>
-      </w:pPr>
-      <w:bookmarkStart w:id="92" w:name="_Toc381652373"/>
-      <w:moveFromRangeEnd w:id="89"/>
-      <w:ins w:id="93" w:author="Arne Berner" w:date="2014-03-03T21:49:00Z">
+          <w:ins w:id="81" w:author="Arne Berner" w:date="2014-03-03T22:40:00Z"/>
+        </w:rPr>
+      </w:pPr>
+      <w:bookmarkStart w:id="82" w:name="_Toc381652373"/>
+      <w:moveFromRangeEnd w:id="79"/>
+      <w:ins w:id="83" w:author="Arne Berner" w:date="2014-03-03T21:49:00Z">
         <w:r>
           <w:t>Lokal kopi av kontakt og reservasjonsregisteret</w:t>
         </w:r>
       </w:ins>
-      <w:bookmarkEnd w:id="92"/>
-    </w:p>
-    <w:p>
-      <w:pPr>
-        <w:rPr>
-          <w:ins w:id="94" w:author="Arne Berner" w:date="2014-03-03T22:41:00Z"/>
-        </w:rPr>
-      </w:pPr>
-      <w:ins w:id="95" w:author="Arne Berner" w:date="2014-03-03T22:40:00Z">
+      <w:bookmarkEnd w:id="82"/>
+    </w:p>
+    <w:p>
+      <w:pPr>
+        <w:rPr>
+          <w:ins w:id="84" w:author="Arne Berner" w:date="2014-03-03T22:41:00Z"/>
+        </w:rPr>
+      </w:pPr>
+      <w:ins w:id="85" w:author="Arne Berner" w:date="2014-03-03T22:40:00Z">
         <w:r>
           <w:t>Offentlige virksomheter har</w:t>
         </w:r>
       </w:ins>
-      <w:ins w:id="96" w:author="Arne Berner" w:date="2014-03-03T22:41:00Z">
+      <w:ins w:id="86" w:author="Arne Berner" w:date="2014-03-03T22:41:00Z">
         <w:r>
           <w:t xml:space="preserve"> følgende tjenester tilgjengelig for å understøtte behovet for lokal kopi av registeret: </w:t>
         </w:r>
@@ -5566,8 +5467,8 @@
           <w:numId w:val="22"/>
         </w:numPr>
       </w:pPr>
-      <w:moveToRangeStart w:id="97" w:author="Arne Berner" w:date="2014-03-03T22:41:00Z" w:name="move381649825"/>
-      <w:moveTo w:id="98" w:author="Arne Berner" w:date="2014-03-03T22:41:00Z">
+      <w:moveToRangeStart w:id="87" w:author="Arne Berner" w:date="2014-03-03T22:41:00Z" w:name="move381649825"/>
+      <w:moveTo w:id="88" w:author="Arne Berner" w:date="2014-03-03T22:41:00Z">
         <w:r>
           <w:t>Eksport av hele kontakt og reservasjonsregisteret</w:t>
         </w:r>
@@ -5581,35 +5482,35 @@
           <w:numId w:val="22"/>
         </w:numPr>
       </w:pPr>
-      <w:moveTo w:id="99" w:author="Arne Berner" w:date="2014-03-03T22:41:00Z">
+      <w:moveTo w:id="89" w:author="Arne Berner" w:date="2014-03-03T22:41:00Z">
         <w:r>
           <w:t>Oppslag på endringer i kontakt og reservasjonsregisteret</w:t>
         </w:r>
       </w:moveTo>
     </w:p>
-    <w:moveToRangeEnd w:id="97"/>
-    <w:p>
-      <w:pPr>
-        <w:rPr>
-          <w:ins w:id="100" w:author="Arne Berner" w:date="2014-03-03T22:47:00Z"/>
-        </w:rPr>
-      </w:pPr>
-      <w:ins w:id="101" w:author="Arne Berner" w:date="2014-03-03T22:44:00Z">
+    <w:moveToRangeEnd w:id="87"/>
+    <w:p>
+      <w:pPr>
+        <w:rPr>
+          <w:ins w:id="90" w:author="Arne Berner" w:date="2014-03-03T22:47:00Z"/>
+        </w:rPr>
+      </w:pPr>
+      <w:ins w:id="91" w:author="Arne Berner" w:date="2014-03-03T22:44:00Z">
         <w:r>
           <w:t xml:space="preserve">Eksport av hele kontakt og reservasjonsregisteret kan hentes </w:t>
         </w:r>
       </w:ins>
-      <w:ins w:id="102" w:author="Arne Berner" w:date="2014-03-03T22:52:00Z">
+      <w:ins w:id="92" w:author="Arne Berner" w:date="2014-03-03T22:52:00Z">
         <w:r>
           <w:t xml:space="preserve">med en hyppighet på </w:t>
         </w:r>
       </w:ins>
-      <w:ins w:id="103" w:author="Arne Berner" w:date="2014-03-03T22:53:00Z">
+      <w:ins w:id="93" w:author="Arne Berner" w:date="2014-03-03T22:53:00Z">
         <w:r>
           <w:t>minimalt</w:t>
         </w:r>
       </w:ins>
-      <w:ins w:id="104" w:author="Arne Berner" w:date="2014-03-03T22:47:00Z">
+      <w:ins w:id="94" w:author="Arne Berner" w:date="2014-03-03T22:47:00Z">
         <w:r>
           <w:t xml:space="preserve"> 20 minutters mellomrom.</w:t>
         </w:r>
@@ -5618,10 +5519,10 @@
     <w:p>
       <w:pPr>
         <w:rPr>
-          <w:ins w:id="105" w:author="Arne Berner" w:date="2014-03-03T22:48:00Z"/>
-        </w:rPr>
-      </w:pPr>
-      <w:ins w:id="106" w:author="Arne Berner" w:date="2014-03-03T22:47:00Z">
+          <w:ins w:id="95" w:author="Arne Berner" w:date="2014-03-03T22:48:00Z"/>
+        </w:rPr>
+      </w:pPr>
+      <w:ins w:id="96" w:author="Arne Berner" w:date="2014-03-03T22:47:00Z">
         <w:r>
           <w:t xml:space="preserve">Oppslag på endringer i kontakt og reservasjonsregisteret kan gjøres med </w:t>
         </w:r>
@@ -5631,27 +5532,27 @@
         </w:r>
       </w:ins>
       <w:proofErr w:type="gramEnd"/>
-      <w:ins w:id="107" w:author="Arne Berner" w:date="2014-03-03T22:48:00Z">
+      <w:ins w:id="97" w:author="Arne Berner" w:date="2014-03-03T22:48:00Z">
         <w:r>
           <w:t xml:space="preserve"> </w:t>
         </w:r>
       </w:ins>
-      <w:ins w:id="108" w:author="Arne Berner" w:date="2014-03-03T22:47:00Z">
+      <w:ins w:id="98" w:author="Arne Berner" w:date="2014-03-03T22:47:00Z">
         <w:r>
           <w:t xml:space="preserve">1 </w:t>
         </w:r>
       </w:ins>
-      <w:ins w:id="109" w:author="Arne Berner" w:date="2014-03-03T22:48:00Z">
+      <w:ins w:id="99" w:author="Arne Berner" w:date="2014-03-03T22:48:00Z">
         <w:r>
           <w:t>–</w:t>
         </w:r>
       </w:ins>
-      <w:ins w:id="110" w:author="Arne Berner" w:date="2014-03-03T22:47:00Z">
+      <w:ins w:id="100" w:author="Arne Berner" w:date="2014-03-03T22:47:00Z">
         <w:r>
           <w:t xml:space="preserve"> minutts </w:t>
         </w:r>
       </w:ins>
-      <w:ins w:id="111" w:author="Arne Berner" w:date="2014-03-03T22:48:00Z">
+      <w:ins w:id="101" w:author="Arne Berner" w:date="2014-03-03T22:48:00Z">
         <w:r>
           <w:t>mellomrom.</w:t>
         </w:r>
@@ -5660,15 +5561,15 @@
     <w:p>
       <w:pPr>
         <w:rPr>
-          <w:ins w:id="112" w:author="Arne Berner" w:date="2014-03-03T22:40:00Z"/>
-        </w:rPr>
-      </w:pPr>
-      <w:ins w:id="113" w:author="Arne Berner" w:date="2014-03-03T22:48:00Z">
+          <w:ins w:id="102" w:author="Arne Berner" w:date="2014-03-03T22:40:00Z"/>
+        </w:rPr>
+      </w:pPr>
+      <w:ins w:id="103" w:author="Arne Berner" w:date="2014-03-03T22:48:00Z">
         <w:r>
           <w:t>Disse tidsintervallene er satt for å sikre god kapasitet for alle virksomheter og Innbyggere som er brukere av kontakt og reservasjonsregisteret</w:t>
         </w:r>
       </w:ins>
-      <w:ins w:id="114" w:author="Arne Berner" w:date="2014-03-03T22:49:00Z">
+      <w:ins w:id="104" w:author="Arne Berner" w:date="2014-03-03T22:49:00Z">
         <w:r>
           <w:t>.</w:t>
         </w:r>
@@ -5677,39 +5578,39 @@
     <w:p>
       <w:pPr>
         <w:rPr>
-          <w:ins w:id="115" w:author="Arne Berner" w:date="2014-03-03T22:49:00Z"/>
-        </w:rPr>
-      </w:pPr>
-    </w:p>
-    <w:p>
-      <w:pPr>
-        <w:rPr>
-          <w:ins w:id="116" w:author="Arne Berner" w:date="2014-03-03T21:50:00Z"/>
-        </w:rPr>
-      </w:pPr>
-    </w:p>
-    <w:p>
-      <w:pPr>
-        <w:rPr>
-          <w:ins w:id="117" w:author="Arne Berner" w:date="2014-03-03T21:53:00Z"/>
-        </w:rPr>
-      </w:pPr>
-      <w:ins w:id="118" w:author="Arne Berner" w:date="2014-03-03T21:50:00Z">
+          <w:ins w:id="105" w:author="Arne Berner" w:date="2014-03-03T22:49:00Z"/>
+        </w:rPr>
+      </w:pPr>
+    </w:p>
+    <w:p>
+      <w:pPr>
+        <w:rPr>
+          <w:ins w:id="106" w:author="Arne Berner" w:date="2014-03-03T21:50:00Z"/>
+        </w:rPr>
+      </w:pPr>
+    </w:p>
+    <w:p>
+      <w:pPr>
+        <w:rPr>
+          <w:ins w:id="107" w:author="Arne Berner" w:date="2014-03-03T21:53:00Z"/>
+        </w:rPr>
+      </w:pPr>
+      <w:ins w:id="108" w:author="Arne Berner" w:date="2014-03-03T21:50:00Z">
         <w:r>
           <w:t>Offentlige virksomheter kan</w:t>
         </w:r>
       </w:ins>
-      <w:ins w:id="119" w:author="Arne Berner" w:date="2014-03-03T21:53:00Z">
+      <w:ins w:id="109" w:author="Arne Berner" w:date="2014-03-03T21:53:00Z">
         <w:r>
           <w:t xml:space="preserve"> opprette og</w:t>
         </w:r>
       </w:ins>
-      <w:ins w:id="120" w:author="Arne Berner" w:date="2014-03-03T21:50:00Z">
+      <w:ins w:id="110" w:author="Arne Berner" w:date="2014-03-03T21:50:00Z">
         <w:r>
           <w:t xml:space="preserve"> forvalte en lokal kopi </w:t>
         </w:r>
       </w:ins>
-      <w:ins w:id="121" w:author="Arne Berner" w:date="2014-03-03T21:53:00Z">
+      <w:ins w:id="111" w:author="Arne Berner" w:date="2014-03-03T21:53:00Z">
         <w:r>
           <w:t>ved en av følgende strategier:</w:t>
         </w:r>
@@ -5723,15 +5624,15 @@
           <w:numId w:val="37"/>
         </w:numPr>
         <w:rPr>
-          <w:ins w:id="122" w:author="Arne Berner" w:date="2014-03-03T21:53:00Z"/>
-        </w:rPr>
-      </w:pPr>
-      <w:ins w:id="123" w:author="Arne Berner" w:date="2014-03-03T21:55:00Z">
+          <w:ins w:id="112" w:author="Arne Berner" w:date="2014-03-03T21:53:00Z"/>
+        </w:rPr>
+      </w:pPr>
+      <w:ins w:id="113" w:author="Arne Berner" w:date="2014-03-03T21:55:00Z">
         <w:r>
           <w:t>U</w:t>
         </w:r>
       </w:ins>
-      <w:ins w:id="124" w:author="Arne Berner" w:date="2014-03-03T21:53:00Z">
+      <w:ins w:id="114" w:author="Arne Berner" w:date="2014-03-03T21:53:00Z">
         <w:r>
           <w:t xml:space="preserve">thenting av endringer via </w:t>
         </w:r>
@@ -5745,30 +5646,30 @@
     <w:p>
       <w:pPr>
         <w:rPr>
-          <w:ins w:id="125" w:author="Arne Berner" w:date="2014-03-03T21:59:00Z"/>
-        </w:rPr>
-      </w:pPr>
-      <w:ins w:id="126" w:author="Arne Berner" w:date="2014-03-03T22:10:00Z">
+          <w:ins w:id="115" w:author="Arne Berner" w:date="2014-03-03T21:59:00Z"/>
+        </w:rPr>
+      </w:pPr>
+      <w:ins w:id="116" w:author="Arne Berner" w:date="2014-03-03T22:10:00Z">
         <w:r>
           <w:t>EN v</w:t>
         </w:r>
       </w:ins>
-      <w:ins w:id="127" w:author="Arne Berner" w:date="2014-03-03T21:53:00Z">
+      <w:ins w:id="117" w:author="Arne Berner" w:date="2014-03-03T21:53:00Z">
         <w:r>
           <w:t>irksomhet kan starte med endringsnummer=0</w:t>
         </w:r>
       </w:ins>
-      <w:ins w:id="128" w:author="Arne Berner" w:date="2014-03-03T21:56:00Z">
+      <w:ins w:id="118" w:author="Arne Berner" w:date="2014-03-03T21:56:00Z">
         <w:r>
           <w:t xml:space="preserve"> og hente over hele registeret</w:t>
         </w:r>
       </w:ins>
-      <w:ins w:id="129" w:author="Arne Berner" w:date="2014-03-03T21:58:00Z">
+      <w:ins w:id="119" w:author="Arne Berner" w:date="2014-03-03T21:58:00Z">
         <w:r>
           <w:t xml:space="preserve"> og videre holde sin lokale kopi oppdatert. </w:t>
         </w:r>
       </w:ins>
-      <w:ins w:id="130" w:author="Arne Berner" w:date="2014-03-03T21:59:00Z">
+      <w:ins w:id="120" w:author="Arne Berner" w:date="2014-03-03T21:59:00Z">
         <w:r>
           <w:t xml:space="preserve">Dette gir virksomheten en lokal kopi som kan </w:t>
         </w:r>
@@ -5776,7 +5677,7 @@
           <w:t>holdes oppdatert på minutt nivå</w:t>
         </w:r>
       </w:ins>
-      <w:ins w:id="131" w:author="Arne Berner" w:date="2014-03-03T22:50:00Z">
+      <w:ins w:id="121" w:author="Arne Berner" w:date="2014-03-03T22:50:00Z">
         <w:r>
           <w:t>, men det tar tid å hente over hele registeret på denne måten.</w:t>
         </w:r>
@@ -5790,10 +5691,10 @@
           <w:numId w:val="37"/>
         </w:numPr>
         <w:rPr>
-          <w:ins w:id="132" w:author="Arne Berner" w:date="2014-03-03T22:00:00Z"/>
-        </w:rPr>
-      </w:pPr>
-      <w:ins w:id="133" w:author="Arne Berner" w:date="2014-03-03T22:00:00Z">
+          <w:ins w:id="122" w:author="Arne Berner" w:date="2014-03-03T22:00:00Z"/>
+        </w:rPr>
+      </w:pPr>
+      <w:ins w:id="123" w:author="Arne Berner" w:date="2014-03-03T22:00:00Z">
         <w:r>
           <w:t xml:space="preserve">Initialt eksport og videre uthenting av endringer via </w:t>
         </w:r>
@@ -5807,15 +5708,15 @@
     <w:p>
       <w:pPr>
         <w:rPr>
-          <w:ins w:id="134" w:author="Arne Berner" w:date="2014-03-03T22:08:00Z"/>
-        </w:rPr>
-      </w:pPr>
-      <w:ins w:id="135" w:author="Arne Berner" w:date="2014-03-03T22:10:00Z">
+          <w:ins w:id="124" w:author="Arne Berner" w:date="2014-03-03T22:08:00Z"/>
+        </w:rPr>
+      </w:pPr>
+      <w:ins w:id="125" w:author="Arne Berner" w:date="2014-03-03T22:10:00Z">
         <w:r>
           <w:t>En v</w:t>
         </w:r>
       </w:ins>
-      <w:ins w:id="136" w:author="Arne Berner" w:date="2014-03-03T22:01:00Z">
+      <w:ins w:id="126" w:author="Arne Berner" w:date="2014-03-03T22:01:00Z">
         <w:r>
           <w:t xml:space="preserve">irksomhet kan </w:t>
         </w:r>
@@ -5831,12 +5732,12 @@
           <w:t xml:space="preserve">. </w:t>
         </w:r>
       </w:ins>
-      <w:ins w:id="137" w:author="Arne Berner" w:date="2014-03-03T22:02:00Z">
+      <w:ins w:id="127" w:author="Arne Berner" w:date="2014-03-03T22:02:00Z">
         <w:r>
           <w:t xml:space="preserve">Dette gir en </w:t>
         </w:r>
       </w:ins>
-      <w:ins w:id="138" w:author="Arne Berner" w:date="2014-03-03T22:08:00Z">
+      <w:ins w:id="128" w:author="Arne Berner" w:date="2014-03-03T22:08:00Z">
         <w:r>
           <w:t xml:space="preserve">rask </w:t>
         </w:r>
@@ -5852,22 +5753,22 @@
           <w:t xml:space="preserve"> oppstart samtidig som </w:t>
         </w:r>
       </w:ins>
-      <w:ins w:id="139" w:author="Arne Berner" w:date="2014-03-03T22:50:00Z">
+      <w:ins w:id="129" w:author="Arne Berner" w:date="2014-03-03T22:50:00Z">
         <w:r>
           <w:t xml:space="preserve">den </w:t>
         </w:r>
       </w:ins>
-      <w:ins w:id="140" w:author="Arne Berner" w:date="2014-03-03T22:08:00Z">
+      <w:ins w:id="130" w:author="Arne Berner" w:date="2014-03-03T22:08:00Z">
         <w:r>
           <w:t>lokale kopien oppdatert</w:t>
         </w:r>
       </w:ins>
-      <w:ins w:id="141" w:author="Arne Berner" w:date="2014-03-03T22:51:00Z">
+      <w:ins w:id="131" w:author="Arne Berner" w:date="2014-03-03T22:51:00Z">
         <w:r>
           <w:t xml:space="preserve"> holdes oppdatert på minutt nivå</w:t>
         </w:r>
       </w:ins>
-      <w:ins w:id="142" w:author="Arne Berner" w:date="2014-03-03T22:08:00Z">
+      <w:ins w:id="132" w:author="Arne Berner" w:date="2014-03-03T22:08:00Z">
         <w:r>
           <w:t>.</w:t>
         </w:r>
@@ -5881,10 +5782,10 @@
           <w:numId w:val="37"/>
         </w:numPr>
         <w:rPr>
-          <w:ins w:id="143" w:author="Arne Berner" w:date="2014-03-03T22:10:00Z"/>
-        </w:rPr>
-      </w:pPr>
-      <w:ins w:id="144" w:author="Arne Berner" w:date="2014-03-03T22:10:00Z">
+          <w:ins w:id="133" w:author="Arne Berner" w:date="2014-03-03T22:10:00Z"/>
+        </w:rPr>
+      </w:pPr>
+      <w:ins w:id="134" w:author="Arne Berner" w:date="2014-03-03T22:10:00Z">
         <w:r>
           <w:t>Uthenting av eksporter fra registeret</w:t>
         </w:r>
@@ -5893,25 +5794,25 @@
     <w:p>
       <w:pPr>
         <w:rPr>
-          <w:ins w:id="145" w:author="Arne Berner" w:date="2014-03-03T21:58:00Z"/>
-        </w:rPr>
-      </w:pPr>
-      <w:ins w:id="146" w:author="Arne Berner" w:date="2014-03-03T22:10:00Z">
+          <w:ins w:id="135" w:author="Arne Berner" w:date="2014-03-03T21:58:00Z"/>
+        </w:rPr>
+      </w:pPr>
+      <w:ins w:id="136" w:author="Arne Berner" w:date="2014-03-03T22:10:00Z">
         <w:r>
           <w:t>En virksomhet kan hente ut eksportfil</w:t>
         </w:r>
       </w:ins>
-      <w:ins w:id="147" w:author="Arne Berner" w:date="2014-03-03T22:11:00Z">
+      <w:ins w:id="137" w:author="Arne Berner" w:date="2014-03-03T22:11:00Z">
         <w:r>
           <w:t xml:space="preserve">er ved behov. Dersom virksomheten bruker den lokale kopien i forbindelse med jevnlige batcher e.l. </w:t>
         </w:r>
       </w:ins>
-      <w:ins w:id="148" w:author="Arne Berner" w:date="2014-03-03T22:13:00Z">
+      <w:ins w:id="138" w:author="Arne Berner" w:date="2014-03-03T22:13:00Z">
         <w:r>
           <w:t>k</w:t>
         </w:r>
       </w:ins>
-      <w:ins w:id="149" w:author="Arne Berner" w:date="2014-03-03T22:14:00Z">
+      <w:ins w:id="139" w:author="Arne Berner" w:date="2014-03-03T22:14:00Z">
         <w:r>
           <w:t xml:space="preserve">an virksomheten hente ut nye eksportfiler ved behov. </w:t>
         </w:r>
@@ -5920,7 +5821,7 @@
     <w:p>
       <w:pPr>
         <w:rPr>
-          <w:ins w:id="150" w:author="Arne Berner" w:date="2014-03-03T21:49:00Z"/>
+          <w:ins w:id="140" w:author="Arne Berner" w:date="2014-03-03T21:49:00Z"/>
         </w:rPr>
       </w:pPr>
     </w:p>
@@ -5928,11 +5829,11 @@
       <w:pPr>
         <w:pStyle w:val="Overskrift3"/>
       </w:pPr>
-      <w:bookmarkStart w:id="151" w:name="_Toc381652374"/>
+      <w:bookmarkStart w:id="141" w:name="_Toc381652374"/>
       <w:r>
         <w:t>Endring i kontaktregisteret</w:t>
       </w:r>
-      <w:bookmarkEnd w:id="151"/>
+      <w:bookmarkEnd w:id="141"/>
     </w:p>
     <w:p>
       <w:r>
@@ -6145,11 +6046,11 @@
       <w:pPr>
         <w:pStyle w:val="Overskrift2"/>
       </w:pPr>
-      <w:bookmarkStart w:id="152" w:name="_Toc381652375"/>
+      <w:bookmarkStart w:id="142" w:name="_Toc381652375"/>
       <w:r>
         <w:t>Sletting fra kontaktregisteret</w:t>
       </w:r>
-      <w:bookmarkEnd w:id="152"/>
+      <w:bookmarkEnd w:id="142"/>
     </w:p>
     <w:p>
       <w:r>
@@ -6187,16 +6088,16 @@
       <w:pPr>
         <w:pStyle w:val="Overskrift1"/>
       </w:pPr>
-      <w:bookmarkStart w:id="153" w:name="_Toc381652376"/>
+      <w:bookmarkStart w:id="143" w:name="_Toc381652376"/>
       <w:r>
         <w:lastRenderedPageBreak/>
         <w:t>Hvordan få tilgang til Oppslagstjenesten?</w:t>
       </w:r>
-      <w:bookmarkEnd w:id="153"/>
-    </w:p>
-    <w:p>
-      <w:bookmarkStart w:id="154" w:name="bmTittel"/>
-      <w:bookmarkEnd w:id="154"/>
+      <w:bookmarkEnd w:id="143"/>
+    </w:p>
+    <w:p>
+      <w:bookmarkStart w:id="144" w:name="bmTittel"/>
+      <w:bookmarkEnd w:id="144"/>
       <w:r>
         <w:rPr>
           <w:noProof/>
@@ -6468,11 +6369,11 @@
       <w:pPr>
         <w:pStyle w:val="Overskrift2"/>
       </w:pPr>
-      <w:bookmarkStart w:id="155" w:name="_Toc381652377"/>
+      <w:bookmarkStart w:id="145" w:name="_Toc381652377"/>
       <w:r>
         <w:t>Informasjon som må utveksles</w:t>
       </w:r>
-      <w:bookmarkEnd w:id="155"/>
+      <w:bookmarkEnd w:id="145"/>
     </w:p>
     <w:p>
       <w:pPr>
@@ -6766,22 +6667,22 @@
       <w:pPr>
         <w:pStyle w:val="Overskrift1"/>
       </w:pPr>
-      <w:bookmarkStart w:id="156" w:name="_Toc381652378"/>
+      <w:bookmarkStart w:id="146" w:name="_Toc381652378"/>
       <w:r>
         <w:t>Overordnet teknisk beskrivelse</w:t>
       </w:r>
-      <w:bookmarkEnd w:id="156"/>
+      <w:bookmarkEnd w:id="146"/>
     </w:p>
     <w:p/>
     <w:p>
       <w:pPr>
         <w:pStyle w:val="Overskrift2"/>
       </w:pPr>
-      <w:bookmarkStart w:id="157" w:name="_Toc381652379"/>
+      <w:bookmarkStart w:id="147" w:name="_Toc381652379"/>
       <w:r>
         <w:t>Datamodell</w:t>
       </w:r>
-      <w:bookmarkEnd w:id="157"/>
+      <w:bookmarkEnd w:id="147"/>
     </w:p>
     <w:p>
       <w:r>
@@ -6813,11 +6714,11 @@
       <w:pPr>
         <w:pStyle w:val="Overskrift2"/>
       </w:pPr>
-      <w:bookmarkStart w:id="158" w:name="_Toc381652380"/>
+      <w:bookmarkStart w:id="148" w:name="_Toc381652380"/>
       <w:r>
         <w:t>Referanseklienter</w:t>
       </w:r>
-      <w:bookmarkEnd w:id="158"/>
+      <w:bookmarkEnd w:id="148"/>
     </w:p>
     <w:p>
       <w:pPr>
@@ -6895,7 +6796,7 @@
       <w:pPr>
         <w:pStyle w:val="Overskrift1"/>
       </w:pPr>
-      <w:bookmarkStart w:id="159" w:name="_Toc381652381"/>
+      <w:bookmarkStart w:id="149" w:name="_Toc381652381"/>
       <w:proofErr w:type="spellStart"/>
       <w:r>
         <w:t>Webservice</w:t>
@@ -6904,7 +6805,7 @@
       <w:r>
         <w:t xml:space="preserve"> grensesnitt</w:t>
       </w:r>
-      <w:bookmarkEnd w:id="159"/>
+      <w:bookmarkEnd w:id="149"/>
     </w:p>
     <w:p>
       <w:r>
@@ -6957,14 +6858,14 @@
           <w:rStyle w:val="nolink"/>
         </w:rPr>
       </w:pPr>
-      <w:bookmarkStart w:id="160" w:name="_Toc381652382"/>
+      <w:bookmarkStart w:id="150" w:name="_Toc381652382"/>
       <w:r>
         <w:rPr>
           <w:rStyle w:val="nolink"/>
         </w:rPr>
         <w:t>Teknisk beskrivelse</w:t>
       </w:r>
-      <w:bookmarkEnd w:id="160"/>
+      <w:bookmarkEnd w:id="150"/>
       <w:r>
         <w:rPr>
           <w:rStyle w:val="nolink"/>
@@ -7408,7 +7309,7 @@
     <w:p>
       <w:pPr>
         <w:rPr>
-          <w:del w:id="161" w:author="Arne Berner" w:date="2014-03-03T23:24:00Z"/>
+          <w:del w:id="151" w:author="Arne Berner" w:date="2014-03-03T23:24:00Z"/>
           <w:rStyle w:val="nolink"/>
         </w:rPr>
       </w:pPr>
@@ -7439,14 +7340,14 @@
       <w:pPr>
         <w:pStyle w:val="Overskrift2"/>
       </w:pPr>
-      <w:bookmarkStart w:id="162" w:name="_Toc381652383"/>
+      <w:bookmarkStart w:id="152" w:name="_Toc381652383"/>
       <w:r>
         <w:t>M</w:t>
       </w:r>
       <w:r>
         <w:t>iljø</w:t>
       </w:r>
-      <w:bookmarkEnd w:id="162"/>
+      <w:bookmarkEnd w:id="152"/>
     </w:p>
     <w:p>
       <w:r>
@@ -7457,55 +7358,6 @@
       </w:r>
       <w:r>
         <w:t>:</w:t>
-      </w:r>
-    </w:p>
-    <w:p>
-      <w:pPr>
-        <w:rPr>
-          <w:i/>
-        </w:rPr>
-      </w:pPr>
-      <w:r>
-        <w:rPr>
-          <w:rStyle w:val="Hyperkobling"/>
-          <w:i/>
-          <w:color w:val="auto"/>
-          <w:highlight w:val="yellow"/>
-          <w:u w:val="none"/>
-        </w:rPr>
-        <w:t xml:space="preserve">Serveradressene er </w:t>
-      </w:r>
-      <w:proofErr w:type="gramStart"/>
-      <w:r>
-        <w:rPr>
-          <w:rStyle w:val="Hyperkobling"/>
-          <w:i/>
-          <w:color w:val="auto"/>
-          <w:highlight w:val="yellow"/>
-          <w:u w:val="none"/>
-        </w:rPr>
-        <w:t>korrekt</w:t>
-      </w:r>
-      <w:proofErr w:type="gramEnd"/>
-      <w:r>
-        <w:rPr>
-          <w:rStyle w:val="Hyperkobling"/>
-          <w:i/>
-          <w:color w:val="auto"/>
-          <w:highlight w:val="yellow"/>
-          <w:u w:val="none"/>
-        </w:rPr>
-        <w:t>, mens PATH elementet vil endres i seinere versjoner av dokumentet</w:t>
-      </w:r>
-      <w:r>
-        <w:rPr>
-          <w:rStyle w:val="Hyperkobling"/>
-          <w:i/>
-          <w:color w:val="auto"/>
-          <w:highlight w:val="yellow"/>
-          <w:u w:val="none"/>
-        </w:rPr>
-        <w:t>.</w:t>
       </w:r>
     </w:p>
     <w:p/>
@@ -7892,11 +7744,12 @@
       <w:pPr>
         <w:pStyle w:val="Overskrift2"/>
       </w:pPr>
-      <w:bookmarkStart w:id="163" w:name="_Toc381652384"/>
-      <w:r>
+      <w:bookmarkStart w:id="153" w:name="_Toc381652384"/>
+      <w:r>
+        <w:lastRenderedPageBreak/>
         <w:t>Forespørsel</w:t>
       </w:r>
-      <w:bookmarkEnd w:id="163"/>
+      <w:bookmarkEnd w:id="153"/>
     </w:p>
     <w:p>
       <w:pPr>
@@ -8672,8 +8525,8 @@
           <w:rStyle w:val="nolink"/>
         </w:rPr>
       </w:pPr>
-      <w:bookmarkStart w:id="164" w:name="_Ref379826310"/>
-      <w:bookmarkStart w:id="165" w:name="_Toc381652385"/>
+      <w:bookmarkStart w:id="154" w:name="_Ref379826310"/>
+      <w:bookmarkStart w:id="155" w:name="_Toc381652385"/>
       <w:r>
         <w:rPr>
           <w:rStyle w:val="nolink"/>
@@ -8693,10 +8546,8 @@
         </w:rPr>
         <w:t>hentPersoner</w:t>
       </w:r>
-      <w:bookmarkStart w:id="166" w:name="_GoBack"/>
-      <w:bookmarkEnd w:id="164"/>
-      <w:bookmarkEnd w:id="165"/>
-      <w:bookmarkEnd w:id="166"/>
+      <w:bookmarkEnd w:id="154"/>
+      <w:bookmarkEnd w:id="155"/>
       <w:proofErr w:type="spellEnd"/>
     </w:p>
     <w:p>
@@ -8847,6 +8698,7 @@
           <w:rFonts w:ascii="Courier" w:hAnsi="Courier"/>
           <w:sz w:val="22"/>
         </w:rPr>
+        <w:lastRenderedPageBreak/>
         <w:tab/>
         <w:t>&lt;Reservert&gt;</w:t>
       </w:r>
@@ -8880,7 +8732,6 @@
           <w:rFonts w:ascii="Courier" w:hAnsi="Courier"/>
           <w:sz w:val="22"/>
         </w:rPr>
-        <w:lastRenderedPageBreak/>
         <w:tab/>
         <w:t>&lt;Statuskode&gt;SLETTET&lt;/Statuskode&gt;</w:t>
       </w:r>
@@ -9797,14 +9648,14 @@
           <w:noProof/>
         </w:rPr>
       </w:pPr>
-      <w:bookmarkStart w:id="167" w:name="_Toc381652386"/>
+      <w:bookmarkStart w:id="156" w:name="_Toc381652386"/>
       <w:r>
         <w:rPr>
           <w:noProof/>
         </w:rPr>
         <w:t>Response: hentEndringer</w:t>
       </w:r>
-      <w:bookmarkEnd w:id="167"/>
+      <w:bookmarkEnd w:id="156"/>
     </w:p>
     <w:p>
       <w:r>
@@ -11280,12 +11131,526 @@
         <w:t>&gt;</w:t>
       </w:r>
     </w:p>
-    <w:p/>
+    <w:p>
+      <w:pPr>
+        <w:rPr>
+          <w:ins w:id="157" w:author="Arne Berner" w:date="2014-03-09T22:54:00Z"/>
+        </w:rPr>
+      </w:pPr>
+    </w:p>
+    <w:p>
+      <w:pPr>
+        <w:pStyle w:val="Overskrift2"/>
+        <w:rPr>
+          <w:ins w:id="158" w:author="Arne Berner" w:date="2014-03-09T22:55:00Z"/>
+        </w:rPr>
+      </w:pPr>
+      <w:ins w:id="159" w:author="Arne Berner" w:date="2014-03-09T22:55:00Z">
+        <w:r>
+          <w:lastRenderedPageBreak/>
+          <w:t>Feilhåndtering</w:t>
+        </w:r>
+      </w:ins>
+    </w:p>
+    <w:p>
+      <w:pPr>
+        <w:pStyle w:val="NormalWeb"/>
+        <w:rPr>
+          <w:ins w:id="160" w:author="Arne Berner" w:date="2014-03-09T22:55:00Z"/>
+        </w:rPr>
+      </w:pPr>
+      <w:ins w:id="161" w:author="Arne Berner" w:date="2014-03-09T22:55:00Z">
+        <w:r>
+          <w:t xml:space="preserve">Ved feilsituasjoner, vil tjenestene returnere en </w:t>
+        </w:r>
+        <w:proofErr w:type="spellStart"/>
+        <w:r>
+          <w:t>Soap-fault</w:t>
+        </w:r>
+        <w:proofErr w:type="spellEnd"/>
+        <w:r>
+          <w:t xml:space="preserve"> med feilkode enten Client eller Server. </w:t>
+        </w:r>
+        <w:r>
+          <w:rPr>
+            <w:i/>
+            <w:iCs/>
+          </w:rPr>
+          <w:t>Client</w:t>
+        </w:r>
+        <w:r>
+          <w:t xml:space="preserve"> vil typisk være en </w:t>
+        </w:r>
+        <w:proofErr w:type="spellStart"/>
+        <w:r>
+          <w:t>request</w:t>
+        </w:r>
+        <w:proofErr w:type="spellEnd"/>
+        <w:r>
+          <w:t xml:space="preserve"> som ikke validerer. </w:t>
+        </w:r>
+        <w:r>
+          <w:rPr>
+            <w:i/>
+            <w:iCs/>
+          </w:rPr>
+          <w:t>Server</w:t>
+        </w:r>
+        <w:r>
+          <w:t xml:space="preserve"> vil være en systemfeil, som vil ha en </w:t>
+        </w:r>
+        <w:proofErr w:type="spellStart"/>
+        <w:r>
+          <w:t>Difi</w:t>
+        </w:r>
+        <w:proofErr w:type="spellEnd"/>
+        <w:r>
+          <w:t xml:space="preserve">-generert feilkode og en feilmelding i </w:t>
+        </w:r>
+        <w:proofErr w:type="spellStart"/>
+        <w:r>
+          <w:rPr>
+            <w:i/>
+            <w:iCs/>
+          </w:rPr>
+          <w:t>faultString</w:t>
+        </w:r>
+        <w:proofErr w:type="spellEnd"/>
+        <w:r>
+          <w:t xml:space="preserve">-elementet, ref. Eksempelet under. </w:t>
+        </w:r>
+      </w:ins>
+    </w:p>
+    <w:p>
+      <w:pPr>
+        <w:pStyle w:val="HTML-forhndsformatert"/>
+        <w:rPr>
+          <w:ins w:id="162" w:author="Arne Berner" w:date="2014-03-09T22:55:00Z"/>
+          <w:lang w:val="en-US"/>
+        </w:rPr>
+      </w:pPr>
+      <w:ins w:id="163" w:author="Arne Berner" w:date="2014-03-09T22:55:00Z">
+        <w:r>
+          <w:rPr>
+            <w:lang w:val="en-US"/>
+          </w:rPr>
+          <w:t>&lt;</w:t>
+        </w:r>
+        <w:proofErr w:type="spellStart"/>
+        <w:r>
+          <w:rPr>
+            <w:lang w:val="en-US"/>
+          </w:rPr>
+          <w:t>SOAP-ENV</w:t>
+        </w:r>
+        <w:proofErr w:type="gramStart"/>
+        <w:r>
+          <w:rPr>
+            <w:lang w:val="en-US"/>
+          </w:rPr>
+          <w:t>:Envelope</w:t>
+        </w:r>
+        <w:proofErr w:type="spellEnd"/>
+        <w:proofErr w:type="gramEnd"/>
+        <w:r>
+          <w:rPr>
+            <w:lang w:val="en-US"/>
+          </w:rPr>
+          <w:t xml:space="preserve"> </w:t>
+        </w:r>
+        <w:proofErr w:type="spellStart"/>
+        <w:r>
+          <w:rPr>
+            <w:lang w:val="en-US"/>
+          </w:rPr>
+          <w:t>xmlns:SOAP-ENV</w:t>
+        </w:r>
+        <w:proofErr w:type="spellEnd"/>
+        <w:r>
+          <w:rPr>
+            <w:lang w:val="en-US"/>
+          </w:rPr>
+          <w:t>="http://schemas.xmlsoap.org/soap/envelope/"&gt;</w:t>
+        </w:r>
+      </w:ins>
+    </w:p>
+    <w:p>
+      <w:pPr>
+        <w:pStyle w:val="HTML-forhndsformatert"/>
+        <w:rPr>
+          <w:ins w:id="164" w:author="Arne Berner" w:date="2014-03-09T22:55:00Z"/>
+          <w:lang w:val="en-US"/>
+        </w:rPr>
+      </w:pPr>
+      <w:ins w:id="165" w:author="Arne Berner" w:date="2014-03-09T22:55:00Z">
+        <w:r>
+          <w:rPr>
+            <w:lang w:val="en-US"/>
+          </w:rPr>
+          <w:t xml:space="preserve">   &lt;</w:t>
+        </w:r>
+        <w:proofErr w:type="spellStart"/>
+        <w:r>
+          <w:rPr>
+            <w:lang w:val="en-US"/>
+          </w:rPr>
+          <w:t>SOAP-ENV</w:t>
+        </w:r>
+        <w:proofErr w:type="gramStart"/>
+        <w:r>
+          <w:rPr>
+            <w:lang w:val="en-US"/>
+          </w:rPr>
+          <w:t>:Header</w:t>
+        </w:r>
+        <w:proofErr w:type="spellEnd"/>
+        <w:proofErr w:type="gramEnd"/>
+        <w:r>
+          <w:rPr>
+            <w:lang w:val="en-US"/>
+          </w:rPr>
+          <w:t>/&gt;</w:t>
+        </w:r>
+      </w:ins>
+    </w:p>
+    <w:p>
+      <w:pPr>
+        <w:pStyle w:val="HTML-forhndsformatert"/>
+        <w:rPr>
+          <w:ins w:id="166" w:author="Arne Berner" w:date="2014-03-09T22:55:00Z"/>
+          <w:lang w:val="en-US"/>
+        </w:rPr>
+      </w:pPr>
+      <w:ins w:id="167" w:author="Arne Berner" w:date="2014-03-09T22:55:00Z">
+        <w:r>
+          <w:rPr>
+            <w:lang w:val="en-US"/>
+          </w:rPr>
+          <w:t xml:space="preserve">   &lt;</w:t>
+        </w:r>
+        <w:proofErr w:type="spellStart"/>
+        <w:r>
+          <w:rPr>
+            <w:lang w:val="en-US"/>
+          </w:rPr>
+          <w:t>SOAP-ENV</w:t>
+        </w:r>
+        <w:proofErr w:type="gramStart"/>
+        <w:r>
+          <w:rPr>
+            <w:lang w:val="en-US"/>
+          </w:rPr>
+          <w:t>:Body</w:t>
+        </w:r>
+        <w:proofErr w:type="spellEnd"/>
+        <w:proofErr w:type="gramEnd"/>
+        <w:r>
+          <w:rPr>
+            <w:lang w:val="en-US"/>
+          </w:rPr>
+          <w:t>&gt;</w:t>
+        </w:r>
+      </w:ins>
+    </w:p>
+    <w:p>
+      <w:pPr>
+        <w:pStyle w:val="HTML-forhndsformatert"/>
+        <w:rPr>
+          <w:ins w:id="168" w:author="Arne Berner" w:date="2014-03-09T22:55:00Z"/>
+          <w:lang w:val="en-US"/>
+        </w:rPr>
+      </w:pPr>
+      <w:ins w:id="169" w:author="Arne Berner" w:date="2014-03-09T22:55:00Z">
+        <w:r>
+          <w:rPr>
+            <w:lang w:val="en-US"/>
+          </w:rPr>
+          <w:t xml:space="preserve">      &lt;</w:t>
+        </w:r>
+        <w:proofErr w:type="spellStart"/>
+        <w:r>
+          <w:rPr>
+            <w:lang w:val="en-US"/>
+          </w:rPr>
+          <w:t>SOAP-ENV</w:t>
+        </w:r>
+        <w:proofErr w:type="gramStart"/>
+        <w:r>
+          <w:rPr>
+            <w:lang w:val="en-US"/>
+          </w:rPr>
+          <w:t>:Fault</w:t>
+        </w:r>
+        <w:proofErr w:type="spellEnd"/>
+        <w:proofErr w:type="gramEnd"/>
+        <w:r>
+          <w:rPr>
+            <w:lang w:val="en-US"/>
+          </w:rPr>
+          <w:t>&gt;</w:t>
+        </w:r>
+      </w:ins>
+    </w:p>
+    <w:p>
+      <w:pPr>
+        <w:pStyle w:val="HTML-forhndsformatert"/>
+        <w:rPr>
+          <w:ins w:id="170" w:author="Arne Berner" w:date="2014-03-09T22:55:00Z"/>
+          <w:lang w:val="en-US"/>
+        </w:rPr>
+      </w:pPr>
+      <w:ins w:id="171" w:author="Arne Berner" w:date="2014-03-09T22:55:00Z">
+        <w:r>
+          <w:rPr>
+            <w:lang w:val="en-US"/>
+          </w:rPr>
+          <w:t xml:space="preserve">         &lt;</w:t>
+        </w:r>
+        <w:proofErr w:type="spellStart"/>
+        <w:proofErr w:type="gramStart"/>
+        <w:r>
+          <w:rPr>
+            <w:lang w:val="en-US"/>
+          </w:rPr>
+          <w:t>faultcode</w:t>
+        </w:r>
+        <w:proofErr w:type="spellEnd"/>
+        <w:r>
+          <w:rPr>
+            <w:lang w:val="en-US"/>
+          </w:rPr>
+          <w:t>&gt;</w:t>
+        </w:r>
+        <w:proofErr w:type="spellStart"/>
+        <w:proofErr w:type="gramEnd"/>
+        <w:r>
+          <w:rPr>
+            <w:lang w:val="en-US"/>
+          </w:rPr>
+          <w:t>SOAP-ENV:Server</w:t>
+        </w:r>
+        <w:proofErr w:type="spellEnd"/>
+        <w:r>
+          <w:rPr>
+            <w:lang w:val="en-US"/>
+          </w:rPr>
+          <w:t>&lt;/</w:t>
+        </w:r>
+        <w:proofErr w:type="spellStart"/>
+        <w:r>
+          <w:rPr>
+            <w:lang w:val="en-US"/>
+          </w:rPr>
+          <w:t>faultcode</w:t>
+        </w:r>
+        <w:proofErr w:type="spellEnd"/>
+        <w:r>
+          <w:rPr>
+            <w:lang w:val="en-US"/>
+          </w:rPr>
+          <w:t>&gt;</w:t>
+        </w:r>
+      </w:ins>
+    </w:p>
+    <w:p>
+      <w:pPr>
+        <w:pStyle w:val="HTML-forhndsformatert"/>
+        <w:rPr>
+          <w:ins w:id="172" w:author="Arne Berner" w:date="2014-03-09T22:55:00Z"/>
+        </w:rPr>
+      </w:pPr>
+      <w:ins w:id="173" w:author="Arne Berner" w:date="2014-03-09T22:55:00Z">
+        <w:r>
+          <w:rPr>
+            <w:lang w:val="en-US"/>
+          </w:rPr>
+          <w:t xml:space="preserve">         </w:t>
+        </w:r>
+        <w:r>
+          <w:t>&lt;</w:t>
+        </w:r>
+        <w:proofErr w:type="spellStart"/>
+        <w:r>
+          <w:t>faultstring</w:t>
+        </w:r>
+        <w:proofErr w:type="spellEnd"/>
+        <w:r>
+          <w:t xml:space="preserve"> </w:t>
+        </w:r>
+        <w:proofErr w:type="spellStart"/>
+        <w:r>
+          <w:t>xml:lang</w:t>
+        </w:r>
+        <w:proofErr w:type="spellEnd"/>
+        <w:r>
+          <w:t xml:space="preserve">="en"&gt;[U-1000] </w:t>
+        </w:r>
+        <w:proofErr w:type="spellStart"/>
+        <w:r>
+          <w:t>Some</w:t>
+        </w:r>
+        <w:proofErr w:type="spellEnd"/>
+        <w:r>
+          <w:t xml:space="preserve"> </w:t>
+        </w:r>
+        <w:proofErr w:type="spellStart"/>
+        <w:r>
+          <w:t>error</w:t>
+        </w:r>
+        <w:proofErr w:type="spellEnd"/>
+        <w:r>
+          <w:t xml:space="preserve"> </w:t>
+        </w:r>
+        <w:proofErr w:type="spellStart"/>
+        <w:r>
+          <w:t>message</w:t>
+        </w:r>
+        <w:proofErr w:type="spellEnd"/>
+        <w:r>
+          <w:t>&lt;/</w:t>
+        </w:r>
+        <w:proofErr w:type="spellStart"/>
+        <w:r>
+          <w:t>faultstring</w:t>
+        </w:r>
+        <w:proofErr w:type="spellEnd"/>
+        <w:r>
+          <w:t>&gt;</w:t>
+        </w:r>
+      </w:ins>
+    </w:p>
+    <w:p>
+      <w:pPr>
+        <w:pStyle w:val="HTML-forhndsformatert"/>
+        <w:rPr>
+          <w:ins w:id="174" w:author="Arne Berner" w:date="2014-03-09T22:55:00Z"/>
+          <w:lang w:val="en-US"/>
+        </w:rPr>
+      </w:pPr>
+      <w:ins w:id="175" w:author="Arne Berner" w:date="2014-03-09T22:55:00Z">
+        <w:r>
+          <w:t xml:space="preserve">      </w:t>
+        </w:r>
+        <w:r>
+          <w:rPr>
+            <w:lang w:val="en-US"/>
+          </w:rPr>
+          <w:t>&lt;/</w:t>
+        </w:r>
+        <w:proofErr w:type="spellStart"/>
+        <w:r>
+          <w:rPr>
+            <w:lang w:val="en-US"/>
+          </w:rPr>
+          <w:t>SOAP-ENV</w:t>
+        </w:r>
+        <w:proofErr w:type="gramStart"/>
+        <w:r>
+          <w:rPr>
+            <w:lang w:val="en-US"/>
+          </w:rPr>
+          <w:t>:Fault</w:t>
+        </w:r>
+        <w:proofErr w:type="spellEnd"/>
+        <w:proofErr w:type="gramEnd"/>
+        <w:r>
+          <w:rPr>
+            <w:lang w:val="en-US"/>
+          </w:rPr>
+          <w:t>&gt;</w:t>
+        </w:r>
+      </w:ins>
+    </w:p>
+    <w:p>
+      <w:pPr>
+        <w:pStyle w:val="HTML-forhndsformatert"/>
+        <w:rPr>
+          <w:ins w:id="176" w:author="Arne Berner" w:date="2014-03-09T22:55:00Z"/>
+          <w:lang w:val="en-US"/>
+        </w:rPr>
+      </w:pPr>
+      <w:ins w:id="177" w:author="Arne Berner" w:date="2014-03-09T22:55:00Z">
+        <w:r>
+          <w:rPr>
+            <w:lang w:val="en-US"/>
+          </w:rPr>
+          <w:t xml:space="preserve">   &lt;/</w:t>
+        </w:r>
+        <w:proofErr w:type="spellStart"/>
+        <w:r>
+          <w:rPr>
+            <w:lang w:val="en-US"/>
+          </w:rPr>
+          <w:t>SOAP-ENV</w:t>
+        </w:r>
+        <w:proofErr w:type="gramStart"/>
+        <w:r>
+          <w:rPr>
+            <w:lang w:val="en-US"/>
+          </w:rPr>
+          <w:t>:Body</w:t>
+        </w:r>
+        <w:proofErr w:type="spellEnd"/>
+        <w:proofErr w:type="gramEnd"/>
+        <w:r>
+          <w:rPr>
+            <w:lang w:val="en-US"/>
+          </w:rPr>
+          <w:t>&gt;</w:t>
+        </w:r>
+      </w:ins>
+    </w:p>
+    <w:p>
+      <w:pPr>
+        <w:pStyle w:val="HTML-forhndsformatert"/>
+        <w:rPr>
+          <w:ins w:id="178" w:author="Arne Berner" w:date="2014-03-09T22:55:00Z"/>
+          <w:lang w:val="en-US"/>
+        </w:rPr>
+      </w:pPr>
+      <w:ins w:id="179" w:author="Arne Berner" w:date="2014-03-09T22:55:00Z">
+        <w:r>
+          <w:rPr>
+            <w:lang w:val="en-US"/>
+          </w:rPr>
+          <w:t>&lt;/</w:t>
+        </w:r>
+        <w:proofErr w:type="spellStart"/>
+        <w:r>
+          <w:rPr>
+            <w:lang w:val="en-US"/>
+          </w:rPr>
+          <w:t>SOAP-ENV</w:t>
+        </w:r>
+        <w:proofErr w:type="gramStart"/>
+        <w:r>
+          <w:rPr>
+            <w:lang w:val="en-US"/>
+          </w:rPr>
+          <w:t>:Envelope</w:t>
+        </w:r>
+        <w:proofErr w:type="spellEnd"/>
+        <w:proofErr w:type="gramEnd"/>
+        <w:r>
+          <w:rPr>
+            <w:lang w:val="en-US"/>
+          </w:rPr>
+          <w:t>&gt;</w:t>
+        </w:r>
+      </w:ins>
+    </w:p>
+    <w:p>
+      <w:pPr>
+        <w:rPr>
+          <w:lang w:val="en-US"/>
+        </w:rPr>
+      </w:pPr>
+    </w:p>
     <w:p>
       <w:pPr>
         <w:pStyle w:val="Overskrift1"/>
       </w:pPr>
-      <w:bookmarkStart w:id="168" w:name="_Toc381652387"/>
+      <w:bookmarkStart w:id="180" w:name="_Toc381652387"/>
       <w:r>
         <w:t xml:space="preserve">Fil </w:t>
       </w:r>
@@ -11295,7 +11660,7 @@
       <w:r>
         <w:t>grensesnitt</w:t>
       </w:r>
-      <w:bookmarkEnd w:id="168"/>
+      <w:bookmarkEnd w:id="180"/>
     </w:p>
     <w:p>
       <w:r>
@@ -11337,20 +11702,19 @@
       <w:pPr>
         <w:pStyle w:val="Overskrift2"/>
       </w:pPr>
-      <w:bookmarkStart w:id="169" w:name="_Toc335146651"/>
-      <w:bookmarkStart w:id="170" w:name="_Toc376508951"/>
-      <w:bookmarkStart w:id="171" w:name="_Toc376508943"/>
-      <w:bookmarkStart w:id="172" w:name="_Toc381652388"/>
-      <w:r>
-        <w:lastRenderedPageBreak/>
+      <w:bookmarkStart w:id="181" w:name="_Toc381652388"/>
+      <w:bookmarkStart w:id="182" w:name="_Toc335146651"/>
+      <w:bookmarkStart w:id="183" w:name="_Toc376508951"/>
+      <w:bookmarkStart w:id="184" w:name="_Toc376508943"/>
+      <w:r>
         <w:t>Teknisk beskrivelse</w:t>
       </w:r>
-      <w:bookmarkEnd w:id="172"/>
+      <w:bookmarkEnd w:id="181"/>
       <w:r>
         <w:t xml:space="preserve"> </w:t>
       </w:r>
-      <w:bookmarkEnd w:id="169"/>
-      <w:bookmarkEnd w:id="170"/>
+      <w:bookmarkEnd w:id="182"/>
+      <w:bookmarkEnd w:id="183"/>
     </w:p>
     <w:p>
       <w:pPr>
@@ -11371,10 +11735,10 @@
       </w:pPr>
       <w:r>
         <w:object w:dxaOrig="12162" w:dyaOrig="3631">
-          <v:shape id="_x0000_i1025" type="#_x0000_t75" style="width:385.8pt;height:114.8pt" o:ole="">
+          <v:shape id="_x0000_i1025" type="#_x0000_t75" style="width:385.25pt;height:115pt" o:ole="">
             <v:imagedata r:id="rId42" o:title=""/>
           </v:shape>
-          <o:OLEObject Type="Embed" ProgID="Visio.Drawing.11" ShapeID="_x0000_i1025" DrawAspect="Content" ObjectID="_1455394270" r:id="rId43"/>
+          <o:OLEObject Type="Embed" ProgID="Visio.Drawing.11" ShapeID="_x0000_i1025" DrawAspect="Content" ObjectID="_1455911340" r:id="rId43"/>
         </w:object>
       </w:r>
     </w:p>
@@ -11540,22 +11904,22 @@
       <w:pPr>
         <w:pStyle w:val="Overskrift2"/>
       </w:pPr>
-      <w:bookmarkStart w:id="173" w:name="_Toc381652389"/>
+      <w:bookmarkStart w:id="185" w:name="_Toc381652389"/>
       <w:r>
         <w:t>Dataformat</w:t>
       </w:r>
-      <w:bookmarkEnd w:id="171"/>
-      <w:bookmarkEnd w:id="173"/>
+      <w:bookmarkEnd w:id="184"/>
+      <w:bookmarkEnd w:id="185"/>
     </w:p>
     <w:p>
       <w:pPr>
         <w:pStyle w:val="Overskrift3"/>
       </w:pPr>
-      <w:bookmarkStart w:id="174" w:name="_Toc381652390"/>
+      <w:bookmarkStart w:id="186" w:name="_Toc381652390"/>
       <w:r>
         <w:t>Datafil</w:t>
       </w:r>
-      <w:bookmarkEnd w:id="174"/>
+      <w:bookmarkEnd w:id="186"/>
     </w:p>
     <w:p>
       <w:pPr>
@@ -11871,7 +12235,6 @@
           <w:rFonts w:ascii="Courier" w:hAnsi="Courier"/>
           <w:sz w:val="22"/>
         </w:rPr>
-        <w:lastRenderedPageBreak/>
         <w:t>        &lt;personidentifikator&gt;09085793222&lt;/personidentifikator&gt;</w:t>
       </w:r>
     </w:p>
@@ -12368,6 +12731,7 @@
           <w:rFonts w:ascii="Courier" w:hAnsi="Courier"/>
           <w:sz w:val="22"/>
         </w:rPr>
+        <w:lastRenderedPageBreak/>
         <w:t>                &lt;postkasseLeverandoerAdresse&gt;012345678&lt;/postkasseLeverandoerAdresse&gt;</w:t>
       </w:r>
     </w:p>
@@ -12568,11 +12932,11 @@
       <w:pPr>
         <w:pStyle w:val="Overskrift3"/>
       </w:pPr>
-      <w:bookmarkStart w:id="175" w:name="_Toc381652391"/>
+      <w:bookmarkStart w:id="187" w:name="_Toc381652391"/>
       <w:r>
         <w:t>Signaturfil</w:t>
       </w:r>
-      <w:bookmarkEnd w:id="175"/>
+      <w:bookmarkEnd w:id="187"/>
     </w:p>
     <w:p>
       <w:r>
@@ -12599,12 +12963,11 @@
       <w:pPr>
         <w:pStyle w:val="Overskrift3"/>
       </w:pPr>
-      <w:bookmarkStart w:id="176" w:name="_Toc381652392"/>
-      <w:r>
-        <w:lastRenderedPageBreak/>
+      <w:bookmarkStart w:id="188" w:name="_Toc381652392"/>
+      <w:r>
         <w:t>Krypteringsnøkkel</w:t>
       </w:r>
-      <w:bookmarkEnd w:id="176"/>
+      <w:bookmarkEnd w:id="188"/>
     </w:p>
     <w:p>
       <w:r>
@@ -12643,16 +13006,16 @@
       <w:pPr>
         <w:pStyle w:val="Overskrift2"/>
       </w:pPr>
-      <w:bookmarkStart w:id="177" w:name="_Toc376508949"/>
-      <w:bookmarkStart w:id="178" w:name="_Toc381652393"/>
+      <w:bookmarkStart w:id="189" w:name="_Toc376508949"/>
+      <w:bookmarkStart w:id="190" w:name="_Toc381652393"/>
       <w:r>
         <w:t>Fil</w:t>
       </w:r>
-      <w:bookmarkEnd w:id="177"/>
+      <w:bookmarkEnd w:id="189"/>
       <w:r>
         <w:t>navngivning</w:t>
       </w:r>
-      <w:bookmarkEnd w:id="178"/>
+      <w:bookmarkEnd w:id="190"/>
     </w:p>
     <w:p>
       <w:r>
@@ -13492,7 +13855,6 @@
           <w:rFonts w:ascii="Courier" w:hAnsi="Courier"/>
           <w:sz w:val="22"/>
         </w:rPr>
-        <w:lastRenderedPageBreak/>
         <w:t>Kontaktregister-</w:t>
       </w:r>
       <w:proofErr w:type="spellStart"/>
@@ -13573,9 +13935,9 @@
       <w:pPr>
         <w:pStyle w:val="Overskrift2"/>
       </w:pPr>
-      <w:bookmarkStart w:id="179" w:name="_Toc335146652"/>
-      <w:bookmarkStart w:id="180" w:name="_Toc376508952"/>
-      <w:bookmarkStart w:id="181" w:name="_Toc381652394"/>
+      <w:bookmarkStart w:id="191" w:name="_Toc335146652"/>
+      <w:bookmarkStart w:id="192" w:name="_Toc376508952"/>
+      <w:bookmarkStart w:id="193" w:name="_Toc381652394"/>
       <w:r>
         <w:t xml:space="preserve">Bruk av </w:t>
       </w:r>
@@ -13585,9 +13947,9 @@
       <w:r>
         <w:t>-grensesnittet</w:t>
       </w:r>
-      <w:bookmarkEnd w:id="179"/>
-      <w:bookmarkEnd w:id="180"/>
-      <w:bookmarkEnd w:id="181"/>
+      <w:bookmarkEnd w:id="191"/>
+      <w:bookmarkEnd w:id="192"/>
+      <w:bookmarkEnd w:id="193"/>
     </w:p>
     <w:p>
       <w:r>
@@ -13744,6 +14106,7 @@
       </w:pPr>
       <w:proofErr w:type="spellStart"/>
       <w:r>
+        <w:lastRenderedPageBreak/>
         <w:t>Utrrekket</w:t>
       </w:r>
       <w:proofErr w:type="spellEnd"/>
@@ -13977,13 +14340,13 @@
         <w:spacing w:before="120"/>
         <w:ind w:left="1020" w:hanging="340"/>
       </w:pPr>
-      <w:bookmarkStart w:id="182" w:name="_Toc335146653"/>
-      <w:bookmarkStart w:id="183" w:name="_Toc376508953"/>
+      <w:bookmarkStart w:id="194" w:name="_Toc335146653"/>
+      <w:bookmarkStart w:id="195" w:name="_Toc376508953"/>
       <w:r>
         <w:t>Sikkerhetskrav til innsender</w:t>
       </w:r>
-      <w:bookmarkEnd w:id="182"/>
-      <w:bookmarkEnd w:id="183"/>
+      <w:bookmarkEnd w:id="194"/>
+      <w:bookmarkEnd w:id="195"/>
     </w:p>
     <w:p>
       <w:r>
@@ -14031,14 +14394,14 @@
       <w:pPr>
         <w:pStyle w:val="Overskrift1"/>
       </w:pPr>
-      <w:bookmarkStart w:id="184" w:name="_Toc381652395"/>
+      <w:bookmarkStart w:id="196" w:name="_Toc381652395"/>
       <w:r>
         <w:t>Videreformidling</w:t>
       </w:r>
       <w:r>
         <w:t xml:space="preserve"> via ID-porten</w:t>
       </w:r>
-      <w:bookmarkEnd w:id="184"/>
+      <w:bookmarkEnd w:id="196"/>
     </w:p>
     <w:p>
       <w:r>
@@ -14049,7 +14412,6 @@
     <w:p/>
     <w:p>
       <w:r>
-        <w:lastRenderedPageBreak/>
         <w:t>Følgende informasjon utleveres over SAML2-grensesnittet dersom det eksisterer på Innbygger i kontaktregisteret:</w:t>
       </w:r>
     </w:p>
@@ -14188,12 +14550,12 @@
             <w:r>
               <w:t>mobil</w:t>
             </w:r>
-            <w:ins w:id="185" w:author="Arne Berner" w:date="2014-03-03T23:22:00Z">
+            <w:ins w:id="197" w:author="Arne Berner" w:date="2014-03-03T23:22:00Z">
               <w:r>
                 <w:t>t</w:t>
               </w:r>
             </w:ins>
-            <w:del w:id="186" w:author="Arne Berner" w:date="2014-03-03T23:22:00Z">
+            <w:del w:id="198" w:author="Arne Berner" w:date="2014-03-03T23:22:00Z">
               <w:r>
                 <w:delText>T</w:delText>
               </w:r>
@@ -14201,12 +14563,12 @@
             <w:r>
               <w:t>elefon</w:t>
             </w:r>
-            <w:del w:id="187" w:author="Arne Berner" w:date="2014-03-03T23:22:00Z">
+            <w:del w:id="199" w:author="Arne Berner" w:date="2014-03-03T23:22:00Z">
               <w:r>
                 <w:delText>N</w:delText>
               </w:r>
             </w:del>
-            <w:ins w:id="188" w:author="Arne Berner" w:date="2014-03-03T23:23:00Z">
+            <w:ins w:id="200" w:author="Arne Berner" w:date="2014-03-03T23:23:00Z">
               <w:r>
                 <w:t>n</w:t>
               </w:r>
@@ -14266,12 +14628,12 @@
             <w:r>
               <w:t>e</w:t>
             </w:r>
-            <w:ins w:id="189" w:author="Arne Berner" w:date="2014-03-03T23:22:00Z">
+            <w:ins w:id="201" w:author="Arne Berner" w:date="2014-03-03T23:22:00Z">
               <w:r>
                 <w:t>p</w:t>
               </w:r>
             </w:ins>
-            <w:del w:id="190" w:author="Arne Berner" w:date="2014-03-03T23:22:00Z">
+            <w:del w:id="202" w:author="Arne Berner" w:date="2014-03-03T23:22:00Z">
               <w:r>
                 <w:delText>P</w:delText>
               </w:r>
@@ -14279,12 +14641,12 @@
             <w:r>
               <w:t>ost</w:t>
             </w:r>
-            <w:del w:id="191" w:author="Arne Berner" w:date="2014-03-03T23:22:00Z">
+            <w:del w:id="203" w:author="Arne Berner" w:date="2014-03-03T23:22:00Z">
               <w:r>
                 <w:delText>A</w:delText>
               </w:r>
             </w:del>
-            <w:ins w:id="192" w:author="Arne Berner" w:date="2014-03-03T23:22:00Z">
+            <w:ins w:id="204" w:author="Arne Berner" w:date="2014-03-03T23:22:00Z">
               <w:r>
                 <w:t>a</w:t>
               </w:r>
@@ -14343,12 +14705,12 @@
             <w:r>
               <w:t>postkasse</w:t>
             </w:r>
-            <w:ins w:id="193" w:author="Arne Berner" w:date="2014-03-03T23:23:00Z">
+            <w:ins w:id="205" w:author="Arne Berner" w:date="2014-03-03T23:23:00Z">
               <w:r>
                 <w:t>l</w:t>
               </w:r>
             </w:ins>
-            <w:del w:id="194" w:author="Arne Berner" w:date="2014-03-03T23:23:00Z">
+            <w:del w:id="206" w:author="Arne Berner" w:date="2014-03-03T23:23:00Z">
               <w:r>
                 <w:delText>L</w:delText>
               </w:r>
@@ -14384,7 +14746,7 @@
       <w:tr>
         <w:trPr>
           <w:trHeight w:val="302"/>
-          <w:ins w:id="195" w:author="Arne Berner" w:date="2014-03-03T23:23:00Z"/>
+          <w:ins w:id="207" w:author="Arne Berner" w:date="2014-03-03T23:23:00Z"/>
         </w:trPr>
         <w:tc>
           <w:tcPr>
@@ -14394,10 +14756,10 @@
           <w:p>
             <w:pPr>
               <w:rPr>
-                <w:ins w:id="196" w:author="Arne Berner" w:date="2014-03-03T23:23:00Z"/>
+                <w:ins w:id="208" w:author="Arne Berner" w:date="2014-03-03T23:23:00Z"/>
               </w:rPr>
             </w:pPr>
-            <w:ins w:id="197" w:author="Arne Berner" w:date="2014-03-03T23:23:00Z">
+            <w:ins w:id="209" w:author="Arne Berner" w:date="2014-03-03T23:23:00Z">
               <w:r>
                 <w:t>Status</w:t>
               </w:r>
@@ -14412,10 +14774,10 @@
             <w:pPr>
               <w:cnfStyle w:val="000000000000" w:firstRow="0" w:lastRow="0" w:firstColumn="0" w:lastColumn="0" w:oddVBand="0" w:evenVBand="0" w:oddHBand="0" w:evenHBand="0" w:firstRowFirstColumn="0" w:firstRowLastColumn="0" w:lastRowFirstColumn="0" w:lastRowLastColumn="0"/>
               <w:rPr>
-                <w:ins w:id="198" w:author="Arne Berner" w:date="2014-03-03T23:23:00Z"/>
+                <w:ins w:id="210" w:author="Arne Berner" w:date="2014-03-03T23:23:00Z"/>
               </w:rPr>
             </w:pPr>
-            <w:ins w:id="199" w:author="Arne Berner" w:date="2014-03-03T23:23:00Z">
+            <w:ins w:id="211" w:author="Arne Berner" w:date="2014-03-03T23:23:00Z">
               <w:r>
                 <w:t>Status</w:t>
               </w:r>
@@ -14430,10 +14792,10 @@
             <w:pPr>
               <w:cnfStyle w:val="000000000000" w:firstRow="0" w:lastRow="0" w:firstColumn="0" w:lastColumn="0" w:oddVBand="0" w:evenVBand="0" w:oddHBand="0" w:evenHBand="0" w:firstRowFirstColumn="0" w:firstRowLastColumn="0" w:lastRowFirstColumn="0" w:lastRowLastColumn="0"/>
               <w:rPr>
-                <w:ins w:id="200" w:author="Arne Berner" w:date="2014-03-03T23:23:00Z"/>
+                <w:ins w:id="212" w:author="Arne Berner" w:date="2014-03-03T23:23:00Z"/>
               </w:rPr>
             </w:pPr>
-            <w:ins w:id="201" w:author="Arne Berner" w:date="2014-03-03T23:23:00Z">
+            <w:ins w:id="213" w:author="Arne Berner" w:date="2014-03-03T23:23:00Z">
               <w:r>
                 <w:fldChar w:fldCharType="begin"/>
               </w:r>
@@ -14461,6 +14823,7 @@
     <w:p/>
     <w:p>
       <w:r>
+        <w:lastRenderedPageBreak/>
         <w:t xml:space="preserve">For mer informasjon </w:t>
       </w:r>
       <w:r>
@@ -14503,14 +14866,14 @@
       <w:pPr>
         <w:pStyle w:val="Overskrift1"/>
       </w:pPr>
-      <w:bookmarkStart w:id="202" w:name="_Toc381652396"/>
+      <w:bookmarkStart w:id="214" w:name="_Toc381652396"/>
       <w:r>
         <w:t>Lenketjeneste</w:t>
       </w:r>
       <w:r>
         <w:t>r</w:t>
       </w:r>
-      <w:bookmarkEnd w:id="202"/>
+      <w:bookmarkEnd w:id="214"/>
     </w:p>
     <w:p>
       <w:r>
@@ -14567,11 +14930,11 @@
       <w:pPr>
         <w:pStyle w:val="Overskrift2"/>
       </w:pPr>
-      <w:bookmarkStart w:id="203" w:name="_Toc381652397"/>
+      <w:bookmarkStart w:id="215" w:name="_Toc381652397"/>
       <w:r>
         <w:t>Administrasjon av egen informasjon</w:t>
       </w:r>
-      <w:bookmarkEnd w:id="203"/>
+      <w:bookmarkEnd w:id="215"/>
     </w:p>
     <w:p>
       <w:pPr>
@@ -14631,11 +14994,11 @@
       <w:pPr>
         <w:pStyle w:val="Overskrift3"/>
       </w:pPr>
-      <w:bookmarkStart w:id="204" w:name="_Toc381652398"/>
+      <w:bookmarkStart w:id="216" w:name="_Toc381652398"/>
       <w:r>
         <w:t>Input data</w:t>
       </w:r>
-      <w:bookmarkEnd w:id="204"/>
+      <w:bookmarkEnd w:id="216"/>
     </w:p>
     <w:p>
       <w:pPr>
@@ -14862,7 +15225,6 @@
           <w:b/>
           <w:i/>
         </w:rPr>
-        <w:lastRenderedPageBreak/>
         <w:t>Ingen av parameterne er påkrevd</w:t>
       </w:r>
     </w:p>
@@ -15044,6 +15406,7 @@
         <w:spacing w:before="100" w:beforeAutospacing="1" w:after="100" w:afterAutospacing="1"/>
       </w:pPr>
       <w:r>
+        <w:lastRenderedPageBreak/>
         <w:t>Dersom parameteren</w:t>
       </w:r>
       <w:r>
@@ -15207,11 +15570,11 @@
       <w:pPr>
         <w:pStyle w:val="Overskrift2"/>
       </w:pPr>
-      <w:bookmarkStart w:id="205" w:name="_Toc381652399"/>
+      <w:bookmarkStart w:id="217" w:name="_Toc381652399"/>
       <w:r>
         <w:t>Tjeneste for reservasjon</w:t>
       </w:r>
-      <w:bookmarkEnd w:id="205"/>
+      <w:bookmarkEnd w:id="217"/>
     </w:p>
     <w:p>
       <w:r>
@@ -15277,11 +15640,11 @@
       <w:pPr>
         <w:pStyle w:val="Overskrift2"/>
       </w:pPr>
-      <w:bookmarkStart w:id="206" w:name="_Toc381652400"/>
+      <w:bookmarkStart w:id="218" w:name="_Toc381652400"/>
       <w:r>
         <w:t>Tjeneste for å velge digital postkasse</w:t>
       </w:r>
-      <w:bookmarkEnd w:id="206"/>
+      <w:bookmarkEnd w:id="218"/>
     </w:p>
     <w:p>
       <w:pPr>
@@ -15316,12 +15679,11 @@
       <w:pPr>
         <w:pStyle w:val="Overskrift1"/>
       </w:pPr>
-      <w:bookmarkStart w:id="207" w:name="_Toc381652401"/>
-      <w:r>
-        <w:lastRenderedPageBreak/>
+      <w:bookmarkStart w:id="219" w:name="_Toc381652401"/>
+      <w:r>
         <w:t>Vedlegg</w:t>
       </w:r>
-      <w:bookmarkEnd w:id="207"/>
+      <w:bookmarkEnd w:id="219"/>
     </w:p>
     <w:p>
       <w:pPr>
@@ -15797,7 +16159,7 @@
         <v:path o:extrusionok="f" gradientshapeok="t" o:connecttype="rect"/>
         <o:lock v:ext="edit" aspectratio="t"/>
       </v:shapetype>
-      <v:shape id="_x0000_i1056" type="#_x0000_t75" style="width:19.7pt;height:38.7pt" o:bullet="t">
+      <v:shape id="_x0000_i1030" type="#_x0000_t75" style="width:19.65pt;height:39.25pt" o:bullet="t">
         <v:imagedata r:id="rId1" o:title="art493"/>
       </v:shape>
     </w:pict>
@@ -20305,6 +20667,7 @@
     <w:lsdException w:name="Strong" w:uiPriority="22" w:qFormat="1"/>
     <w:lsdException w:name="Emphasis" w:uiPriority="20" w:qFormat="1"/>
     <w:lsdException w:name="Normal (Web)" w:uiPriority="99"/>
+    <w:lsdException w:name="HTML Preformatted" w:uiPriority="99"/>
     <w:lsdException w:name="Placeholder Text" w:semiHidden="1" w:uiPriority="99"/>
     <w:lsdException w:name="No Spacing" w:uiPriority="1" w:qFormat="1"/>
     <w:lsdException w:name="Light Shading" w:uiPriority="60"/>
@@ -21560,6 +21923,48 @@
       </w:tcPr>
     </w:tblStylePr>
   </w:style>
+  <w:style w:type="paragraph" w:styleId="HTML-forhndsformatert">
+    <w:name w:val="HTML Preformatted"/>
+    <w:basedOn w:val="Normal"/>
+    <w:link w:val="HTML-forhndsformatertTegn"/>
+    <w:uiPriority w:val="99"/>
+    <w:unhideWhenUsed/>
+    <w:rsid w:val="002E4A29"/>
+    <w:pPr>
+      <w:tabs>
+        <w:tab w:val="left" w:pos="916"/>
+        <w:tab w:val="left" w:pos="1832"/>
+        <w:tab w:val="left" w:pos="2748"/>
+        <w:tab w:val="left" w:pos="3664"/>
+        <w:tab w:val="left" w:pos="4580"/>
+        <w:tab w:val="left" w:pos="5496"/>
+        <w:tab w:val="left" w:pos="6412"/>
+        <w:tab w:val="left" w:pos="7328"/>
+        <w:tab w:val="left" w:pos="8244"/>
+        <w:tab w:val="left" w:pos="9160"/>
+        <w:tab w:val="left" w:pos="10076"/>
+        <w:tab w:val="left" w:pos="10992"/>
+        <w:tab w:val="left" w:pos="11908"/>
+        <w:tab w:val="left" w:pos="12824"/>
+        <w:tab w:val="left" w:pos="13740"/>
+        <w:tab w:val="left" w:pos="14656"/>
+      </w:tabs>
+    </w:pPr>
+    <w:rPr>
+      <w:rFonts w:ascii="Courier New" w:hAnsi="Courier New" w:cs="Courier New"/>
+      <w:sz w:val="20"/>
+    </w:rPr>
+  </w:style>
+  <w:style w:type="character" w:customStyle="1" w:styleId="HTML-forhndsformatertTegn">
+    <w:name w:val="HTML-forhåndsformatert Tegn"/>
+    <w:basedOn w:val="Standardskriftforavsnitt"/>
+    <w:link w:val="HTML-forhndsformatert"/>
+    <w:uiPriority w:val="99"/>
+    <w:rsid w:val="002E4A29"/>
+    <w:rPr>
+      <w:rFonts w:ascii="Courier New" w:hAnsi="Courier New" w:cs="Courier New"/>
+    </w:rPr>
+  </w:style>
 </w:styles>
 </file>
 
@@ -22041,7 +22446,7 @@
 </file>
 
 <file path=customXml/itemProps1.xml><?xml version="1.0" encoding="utf-8"?>
-<ds:datastoreItem xmlns:ds="http://schemas.openxmlformats.org/officeDocument/2006/customXml" ds:itemID="{FB8F121C-215C-4451-A464-7E92C924116E}">
+<ds:datastoreItem xmlns:ds="http://schemas.openxmlformats.org/officeDocument/2006/customXml" ds:itemID="{DA70BD21-F758-4996-B52A-206FB9DB1A35}">
   <ds:schemaRefs>
     <ds:schemaRef ds:uri="http://schemas.openxmlformats.org/officeDocument/2006/bibliography"/>
   </ds:schemaRefs>

</xml_diff>

<commit_message>
Byttet til egen datatype for sertifikater.
</commit_message>
<xml_diff>
--- a/integrasjonsguide_oppslagstjenesten.docx
+++ b/integrasjonsguide_oppslagstjenesten.docx
@@ -5053,8 +5053,8 @@
       </w:tblPr>
       <w:tblGrid>
         <w:gridCol w:w="1536"/>
-        <w:gridCol w:w="2509"/>
-        <w:gridCol w:w="3881"/>
+        <w:gridCol w:w="2404"/>
+        <w:gridCol w:w="3986"/>
       </w:tblGrid>
       <w:tr>
         <w:trPr>
@@ -5108,37 +5108,56 @@
           </w:tcPr>
           <w:p>
             <w:r>
-              <w:t xml:space="preserve">Inneholder siste versjon </w:t>
+              <w:t xml:space="preserve">Inneholder siste </w:t>
             </w:r>
             <w:r>
               <w:lastRenderedPageBreak/>
-              <w:t>under utvikling</w:t>
+              <w:t>versjon under utvikling</w:t>
             </w:r>
           </w:p>
         </w:tc>
+        <w:bookmarkStart w:id="38" w:name="_GoBack"/>
         <w:tc>
           <w:tcPr>
             <w:tcW w:w="0" w:type="auto"/>
           </w:tcPr>
           <w:p>
-            <w:hyperlink r:id="rId33" w:history="1">
-              <w:r>
-                <w:rPr>
-                  <w:rStyle w:val="Hyperkobling"/>
-                </w:rPr>
-                <w:t>https://kontaktinfo-ws-</w:t>
-              </w:r>
-              <w:r>
-                <w:rPr>
-                  <w:rStyle w:val="Hyperkobling"/>
-                </w:rPr>
-                <w:lastRenderedPageBreak/>
-                <w:t>ver2.difi.no/kontaktinfo-external/</w:t>
-              </w:r>
-            </w:hyperlink>
             <w:r>
-              <w:t xml:space="preserve"> </w:t>
+              <w:lastRenderedPageBreak/>
+              <w:fldChar w:fldCharType="begin"/>
             </w:r>
+            <w:r>
+              <w:instrText xml:space="preserve"> HYPERLINK "</w:instrText>
+            </w:r>
+            <w:r>
+              <w:instrText>https://kontaktinfo-ws-ver2.difi.no/kontaktinfo-external/ws-v3</w:instrText>
+            </w:r>
+            <w:r>
+              <w:instrText xml:space="preserve">" </w:instrText>
+            </w:r>
+            <w:r>
+              <w:fldChar w:fldCharType="separate"/>
+            </w:r>
+            <w:r>
+              <w:rPr>
+                <w:rStyle w:val="Hyperkobling"/>
+              </w:rPr>
+              <w:t>https://kontaktinfo-ws-</w:t>
+            </w:r>
+            <w:r>
+              <w:rPr>
+                <w:rStyle w:val="Hyperkobling"/>
+              </w:rPr>
+              <w:lastRenderedPageBreak/>
+              <w:t>ver2.difi.no/kontaktinfo-external/ws-v3</w:t>
+            </w:r>
+            <w:r>
+              <w:fldChar w:fldCharType="end"/>
+            </w:r>
+            <w:r>
+              <w:t xml:space="preserve">  </w:t>
+            </w:r>
+            <w:bookmarkEnd w:id="38"/>
           </w:p>
         </w:tc>
       </w:tr>
@@ -5169,14 +5188,17 @@
             <w:tcW w:w="0" w:type="auto"/>
           </w:tcPr>
           <w:p>
-            <w:hyperlink r:id="rId34" w:history="1">
+            <w:hyperlink r:id="rId33" w:history="1">
               <w:r>
                 <w:rPr>
                   <w:rStyle w:val="Hyperkobling"/>
                 </w:rPr>
-                <w:t>https://kontaktinfo-ws-ver1.difi.no/kontaktinfo-external/</w:t>
+                <w:t>https://kontaktinfo-ws-ver1.difi.no/kontaktinfo-external/ws-v3</w:t>
               </w:r>
             </w:hyperlink>
+            <w:r>
+              <w:t xml:space="preserve"> </w:t>
+            </w:r>
           </w:p>
         </w:tc>
       </w:tr>
@@ -5202,14 +5224,17 @@
             <w:tcW w:w="0" w:type="auto"/>
           </w:tcPr>
           <w:p>
-            <w:hyperlink r:id="rId35" w:history="1">
+            <w:hyperlink r:id="rId34" w:history="1">
               <w:r>
                 <w:rPr>
                   <w:rStyle w:val="Hyperkobling"/>
                 </w:rPr>
-                <w:t>https://kontaktinfo-ws.difi.no/kontaktinfo-external/</w:t>
+                <w:t>https://kontaktinfo-ws.difi.no/kontaktinfo-external/ws-v3</w:t>
               </w:r>
             </w:hyperlink>
+            <w:r>
+              <w:t xml:space="preserve"> </w:t>
+            </w:r>
             <w:r>
               <w:t xml:space="preserve"> </w:t>
             </w:r>
@@ -5230,7 +5255,7 @@
       <w:r>
         <w:t xml:space="preserve"> at ytelsestester skal bestilles via </w:t>
       </w:r>
-      <w:hyperlink r:id="rId36" w:history="1">
+      <w:hyperlink r:id="rId35" w:history="1">
         <w:r>
           <w:rPr>
             <w:rStyle w:val="Hyperkobling"/>
@@ -5314,7 +5339,7 @@
             <w:tcW w:w="0" w:type="auto"/>
           </w:tcPr>
           <w:p>
-            <w:hyperlink r:id="rId37" w:history="1">
+            <w:hyperlink r:id="rId36" w:history="1">
               <w:r>
                 <w:rPr>
                   <w:rStyle w:val="Hyperkobling"/>
@@ -5354,7 +5379,7 @@
             <w:tcW w:w="0" w:type="auto"/>
           </w:tcPr>
           <w:p>
-            <w:hyperlink r:id="rId38" w:history="1">
+            <w:hyperlink r:id="rId37" w:history="1">
               <w:r>
                 <w:rPr>
                   <w:rStyle w:val="Hyperkobling"/>
@@ -5404,7 +5429,7 @@
       <w:r>
         <w:t xml:space="preserve">ved å ta kontakt med </w:t>
       </w:r>
-      <w:hyperlink r:id="rId39" w:history="1">
+      <w:hyperlink r:id="rId38" w:history="1">
         <w:r>
           <w:rPr>
             <w:rStyle w:val="Hyperkobling"/>
@@ -5440,18 +5465,15 @@
       <w:pPr>
         <w:pStyle w:val="Overskrift2"/>
       </w:pPr>
-      <w:bookmarkStart w:id="38" w:name="_Toc382562756"/>
-      <w:r>
-        <w:t>Forespørsel</w:t>
-      </w:r>
-      <w:r>
-        <w:t xml:space="preserve">: </w:t>
+      <w:bookmarkStart w:id="39" w:name="_Toc382562756"/>
+      <w:r>
+        <w:t xml:space="preserve">Forespørsel: </w:t>
       </w:r>
       <w:proofErr w:type="spellStart"/>
       <w:r>
         <w:t>HentPersoner</w:t>
       </w:r>
-      <w:bookmarkEnd w:id="38"/>
+      <w:bookmarkEnd w:id="39"/>
       <w:proofErr w:type="spellEnd"/>
     </w:p>
     <w:p>
@@ -5994,6 +6016,7 @@
           <w:rFonts w:ascii="Courier" w:hAnsi="Courier"/>
           <w:sz w:val="22"/>
         </w:rPr>
+        <w:lastRenderedPageBreak/>
         <w:t xml:space="preserve">      &lt;/</w:t>
       </w:r>
       <w:proofErr w:type="spellStart"/>
@@ -6166,8 +6189,8 @@
           <w:rStyle w:val="nolink"/>
         </w:rPr>
       </w:pPr>
-      <w:bookmarkStart w:id="39" w:name="_Ref379826310"/>
-      <w:bookmarkStart w:id="40" w:name="_Toc382562757"/>
+      <w:bookmarkStart w:id="40" w:name="_Ref379826310"/>
+      <w:bookmarkStart w:id="41" w:name="_Toc382562757"/>
       <w:r>
         <w:rPr>
           <w:rStyle w:val="nolink"/>
@@ -6187,8 +6210,8 @@
         </w:rPr>
         <w:t>hentPersoner</w:t>
       </w:r>
-      <w:bookmarkEnd w:id="39"/>
       <w:bookmarkEnd w:id="40"/>
+      <w:bookmarkEnd w:id="41"/>
       <w:proofErr w:type="spellEnd"/>
     </w:p>
     <w:p>
@@ -6788,6 +6811,7 @@
           <w:rFonts w:ascii="Courier" w:hAnsi="Courier"/>
           <w:sz w:val="22"/>
         </w:rPr>
+        <w:lastRenderedPageBreak/>
         <w:t xml:space="preserve">            </w:t>
       </w:r>
       <w:r>
@@ -6849,15 +6873,7 @@
           <w:rFonts w:ascii="Courier" w:hAnsi="Courier"/>
           <w:sz w:val="22"/>
         </w:rPr>
-        <w:t>="2014-02-25T13:08:00.000+01:00" sistVerifisert="2013-10-</w:t>
-      </w:r>
-      <w:r>
-        <w:rPr>
-          <w:rFonts w:ascii="Courier" w:hAnsi="Courier"/>
-          <w:sz w:val="22"/>
-        </w:rPr>
-        <w:lastRenderedPageBreak/>
-        <w:t>21T10:09:28.000+02:00"&gt;01013355491_test@minid.difi.no&lt;/ns2:Epostadresse&gt;</w:t>
+        <w:t>="2014-02-25T13:08:00.000+01:00" sistVerifisert="2013-10-21T10:09:28.000+02:00"&gt;01013355491_test@minid.difi.no&lt;/ns2:Epostadresse&gt;</w:t>
       </w:r>
     </w:p>
     <w:p>
@@ -7355,7 +7371,7 @@
       <w:pPr>
         <w:pStyle w:val="Overskrift2"/>
       </w:pPr>
-      <w:bookmarkStart w:id="41" w:name="_Toc382562758"/>
+      <w:bookmarkStart w:id="42" w:name="_Toc382562758"/>
       <w:r>
         <w:t xml:space="preserve">Forespørsel: </w:t>
       </w:r>
@@ -7444,16 +7460,124 @@
         <w:rPr>
           <w:rFonts w:ascii="Courier" w:hAnsi="Courier"/>
           <w:sz w:val="22"/>
+        </w:rPr>
+      </w:pPr>
+      <w:r>
+        <w:rPr>
+          <w:rFonts w:ascii="Courier" w:hAnsi="Courier"/>
+          <w:sz w:val="22"/>
           <w:lang w:val="en-US"/>
         </w:rPr>
-      </w:pPr>
-      <w:r>
+        <w:t xml:space="preserve">   </w:t>
+      </w:r>
+      <w:r>
+        <w:rPr>
+          <w:rFonts w:ascii="Courier" w:hAnsi="Courier"/>
+          <w:sz w:val="22"/>
+        </w:rPr>
+        <w:t>&lt;</w:t>
+      </w:r>
+      <w:proofErr w:type="spellStart"/>
+      <w:r>
+        <w:rPr>
+          <w:rFonts w:ascii="Courier" w:hAnsi="Courier"/>
+          <w:sz w:val="22"/>
+        </w:rPr>
+        <w:t>soapenv:Header</w:t>
+      </w:r>
+      <w:proofErr w:type="spellEnd"/>
+      <w:r>
+        <w:rPr>
+          <w:rFonts w:ascii="Courier" w:hAnsi="Courier"/>
+          <w:sz w:val="22"/>
+        </w:rPr>
+        <w:t>/&gt;</w:t>
+      </w:r>
+    </w:p>
+    <w:p>
+      <w:pPr>
+        <w:rPr>
+          <w:rFonts w:ascii="Courier" w:hAnsi="Courier"/>
+          <w:sz w:val="22"/>
+        </w:rPr>
+      </w:pPr>
+      <w:r>
+        <w:rPr>
+          <w:rFonts w:ascii="Courier" w:hAnsi="Courier"/>
+          <w:sz w:val="22"/>
+        </w:rPr>
+        <w:t xml:space="preserve">   &lt;</w:t>
+      </w:r>
+      <w:proofErr w:type="spellStart"/>
+      <w:r>
+        <w:rPr>
+          <w:rFonts w:ascii="Courier" w:hAnsi="Courier"/>
+          <w:sz w:val="22"/>
+        </w:rPr>
+        <w:t>soapenv:Body</w:t>
+      </w:r>
+      <w:proofErr w:type="spellEnd"/>
+      <w:r>
+        <w:rPr>
+          <w:rFonts w:ascii="Courier" w:hAnsi="Courier"/>
+          <w:sz w:val="22"/>
+        </w:rPr>
+        <w:t>&gt;</w:t>
+      </w:r>
+    </w:p>
+    <w:p>
+      <w:pPr>
+        <w:rPr>
+          <w:rFonts w:ascii="Courier" w:hAnsi="Courier"/>
+          <w:sz w:val="22"/>
+        </w:rPr>
+      </w:pPr>
+      <w:r>
+        <w:rPr>
+          <w:rFonts w:ascii="Courier" w:hAnsi="Courier"/>
+          <w:sz w:val="22"/>
+        </w:rPr>
+        <w:t xml:space="preserve">      &lt;</w:t>
+      </w:r>
+      <w:proofErr w:type="spellStart"/>
+      <w:r>
+        <w:rPr>
+          <w:rFonts w:ascii="Courier" w:hAnsi="Courier"/>
+          <w:sz w:val="22"/>
+        </w:rPr>
+        <w:t>ns:HentPrintSertifikatForespoersel</w:t>
+      </w:r>
+      <w:proofErr w:type="spellEnd"/>
+      <w:r>
+        <w:rPr>
+          <w:rFonts w:ascii="Courier" w:hAnsi="Courier"/>
+          <w:sz w:val="22"/>
+        </w:rPr>
+        <w:t>/&gt;</w:t>
+      </w:r>
+    </w:p>
+    <w:p>
+      <w:pPr>
         <w:rPr>
           <w:rFonts w:ascii="Courier" w:hAnsi="Courier"/>
           <w:sz w:val="22"/>
           <w:lang w:val="en-US"/>
         </w:rPr>
-        <w:t xml:space="preserve">   &lt;</w:t>
+      </w:pPr>
+      <w:r>
+        <w:rPr>
+          <w:rFonts w:ascii="Courier" w:hAnsi="Courier"/>
+          <w:sz w:val="22"/>
+        </w:rPr>
+        <w:t xml:space="preserve">   </w:t>
+      </w:r>
+      <w:r>
+        <w:rPr>
+          <w:rFonts w:ascii="Courier" w:hAnsi="Courier"/>
+          <w:sz w:val="22"/>
+          <w:lang w:val="en-US"/>
+        </w:rPr>
+        <w:t>&lt;/</w:t>
       </w:r>
       <w:proofErr w:type="spellStart"/>
       <w:r>
@@ -7462,226 +7586,16 @@
           <w:sz w:val="22"/>
           <w:lang w:val="en-US"/>
         </w:rPr>
-        <w:t>soapenv:Header</w:t>
-      </w:r>
-      <w:proofErr w:type="spellEnd"/>
+        <w:t>soapenv</w:t>
+      </w:r>
+      <w:proofErr w:type="gramStart"/>
       <w:r>
         <w:rPr>
           <w:rFonts w:ascii="Courier" w:hAnsi="Courier"/>
           <w:sz w:val="22"/>
           <w:lang w:val="en-US"/>
         </w:rPr>
-        <w:t>/&gt;</w:t>
-      </w:r>
-    </w:p>
-    <w:p>
-      <w:pPr>
-        <w:rPr>
-          <w:rFonts w:ascii="Courier" w:hAnsi="Courier"/>
-          <w:sz w:val="22"/>
-          <w:lang w:val="en-US"/>
-        </w:rPr>
-      </w:pPr>
-      <w:r>
-        <w:rPr>
-          <w:rFonts w:ascii="Courier" w:hAnsi="Courier"/>
-          <w:sz w:val="22"/>
-          <w:lang w:val="en-US"/>
-        </w:rPr>
-        <w:t xml:space="preserve">   &lt;</w:t>
-      </w:r>
-      <w:proofErr w:type="spellStart"/>
-      <w:r>
-        <w:rPr>
-          <w:rFonts w:ascii="Courier" w:hAnsi="Courier"/>
-          <w:sz w:val="22"/>
-          <w:lang w:val="en-US"/>
-        </w:rPr>
-        <w:t>soapenv:Body</w:t>
-      </w:r>
-      <w:proofErr w:type="spellEnd"/>
-      <w:r>
-        <w:rPr>
-          <w:rFonts w:ascii="Courier" w:hAnsi="Courier"/>
-          <w:sz w:val="22"/>
-          <w:lang w:val="en-US"/>
-        </w:rPr>
-        <w:t>&gt;</w:t>
-      </w:r>
-    </w:p>
-    <w:p>
-      <w:pPr>
-        <w:rPr>
-          <w:rFonts w:ascii="Courier" w:hAnsi="Courier"/>
-          <w:sz w:val="22"/>
-          <w:lang w:val="en-US"/>
-        </w:rPr>
-      </w:pPr>
-      <w:r>
-        <w:rPr>
-          <w:rFonts w:ascii="Courier" w:hAnsi="Courier"/>
-          <w:sz w:val="22"/>
-          <w:lang w:val="en-US"/>
-        </w:rPr>
-        <w:t xml:space="preserve">      &lt;</w:t>
-      </w:r>
-      <w:proofErr w:type="spellStart"/>
-      <w:r>
-        <w:rPr>
-          <w:rFonts w:ascii="Courier" w:hAnsi="Courier"/>
-          <w:sz w:val="22"/>
-          <w:lang w:val="en-US"/>
-        </w:rPr>
-        <w:t>ns:HentPrintSertifikatForespoersel</w:t>
-      </w:r>
-      <w:proofErr w:type="spellEnd"/>
-      <w:r>
-        <w:rPr>
-          <w:rFonts w:ascii="Courier" w:hAnsi="Courier"/>
-          <w:sz w:val="22"/>
-          <w:lang w:val="en-US"/>
-        </w:rPr>
-        <w:t>/&gt;</w:t>
-      </w:r>
-    </w:p>
-    <w:p>
-      <w:pPr>
-        <w:rPr>
-          <w:rFonts w:ascii="Courier" w:hAnsi="Courier"/>
-          <w:sz w:val="22"/>
-          <w:lang w:val="en-US"/>
-        </w:rPr>
-      </w:pPr>
-      <w:r>
-        <w:rPr>
-          <w:rFonts w:ascii="Courier" w:hAnsi="Courier"/>
-          <w:sz w:val="22"/>
-          <w:lang w:val="en-US"/>
-        </w:rPr>
-        <w:t xml:space="preserve">   &lt;/</w:t>
-      </w:r>
-      <w:proofErr w:type="spellStart"/>
-      <w:r>
-        <w:rPr>
-          <w:rFonts w:ascii="Courier" w:hAnsi="Courier"/>
-          <w:sz w:val="22"/>
-          <w:lang w:val="en-US"/>
-        </w:rPr>
-        <w:t>soapenv:Body</w:t>
-      </w:r>
-      <w:proofErr w:type="spellEnd"/>
-      <w:r>
-        <w:rPr>
-          <w:rFonts w:ascii="Courier" w:hAnsi="Courier"/>
-          <w:sz w:val="22"/>
-          <w:lang w:val="en-US"/>
-        </w:rPr>
-        <w:t>&gt;</w:t>
-      </w:r>
-    </w:p>
-    <w:p>
-      <w:pPr>
-        <w:rPr>
-          <w:rFonts w:ascii="Courier" w:hAnsi="Courier"/>
-          <w:sz w:val="22"/>
-          <w:lang w:val="en-US"/>
-        </w:rPr>
-      </w:pPr>
-      <w:r>
-        <w:rPr>
-          <w:rFonts w:ascii="Courier" w:hAnsi="Courier"/>
-          <w:sz w:val="22"/>
-          <w:lang w:val="en-US"/>
-        </w:rPr>
-        <w:t>&lt;/</w:t>
-      </w:r>
-      <w:proofErr w:type="spellStart"/>
-      <w:r>
-        <w:rPr>
-          <w:rFonts w:ascii="Courier" w:hAnsi="Courier"/>
-          <w:sz w:val="22"/>
-          <w:lang w:val="en-US"/>
-        </w:rPr>
-        <w:t>soapenv:Envelope</w:t>
-      </w:r>
-      <w:proofErr w:type="spellEnd"/>
-      <w:r>
-        <w:rPr>
-          <w:rFonts w:ascii="Courier" w:hAnsi="Courier"/>
-          <w:sz w:val="22"/>
-          <w:lang w:val="en-US"/>
-        </w:rPr>
-        <w:t>&gt;</w:t>
-      </w:r>
-    </w:p>
-    <w:p/>
-    <w:p>
-      <w:pPr>
-        <w:pStyle w:val="Overskrift2"/>
-      </w:pPr>
-      <w:proofErr w:type="spellStart"/>
-      <w:r>
-        <w:t>Response</w:t>
-      </w:r>
-      <w:proofErr w:type="spellEnd"/>
-      <w:r>
-        <w:t xml:space="preserve">: </w:t>
-      </w:r>
-      <w:proofErr w:type="spellStart"/>
-      <w:r>
-        <w:t>HentPrintSertifikat</w:t>
-      </w:r>
-      <w:proofErr w:type="spellEnd"/>
-    </w:p>
-    <w:p/>
-    <w:p>
-      <w:r>
-        <w:lastRenderedPageBreak/>
-        <w:t xml:space="preserve">Eksempel </w:t>
-      </w:r>
-      <w:proofErr w:type="spellStart"/>
-      <w:r>
-        <w:t>response</w:t>
-      </w:r>
-      <w:proofErr w:type="spellEnd"/>
-      <w:r>
-        <w:t>:</w:t>
-      </w:r>
-    </w:p>
-    <w:p/>
-    <w:p>
-      <w:pPr>
-        <w:rPr>
-          <w:rFonts w:ascii="Courier" w:hAnsi="Courier"/>
-          <w:sz w:val="22"/>
-          <w:lang w:val="en-US"/>
-        </w:rPr>
-      </w:pPr>
-      <w:r>
-        <w:rPr>
-          <w:rFonts w:ascii="Courier" w:hAnsi="Courier"/>
-          <w:sz w:val="22"/>
-          <w:lang w:val="en-US"/>
-        </w:rPr>
-        <w:t>&lt;</w:t>
-      </w:r>
-      <w:proofErr w:type="spellStart"/>
-      <w:r>
-        <w:rPr>
-          <w:rFonts w:ascii="Courier" w:hAnsi="Courier"/>
-          <w:sz w:val="22"/>
-          <w:lang w:val="en-US"/>
-        </w:rPr>
-        <w:t>SOAP-ENV</w:t>
-      </w:r>
-      <w:proofErr w:type="gramStart"/>
-      <w:r>
-        <w:rPr>
-          <w:rFonts w:ascii="Courier" w:hAnsi="Courier"/>
-          <w:sz w:val="22"/>
-          <w:lang w:val="en-US"/>
-        </w:rPr>
-        <w:t>:Envelope</w:t>
+        <w:t>:Body</w:t>
       </w:r>
       <w:proofErr w:type="spellEnd"/>
       <w:proofErr w:type="gramEnd"/>
@@ -7691,7 +7605,24 @@
           <w:sz w:val="22"/>
           <w:lang w:val="en-US"/>
         </w:rPr>
-        <w:t xml:space="preserve"> </w:t>
+        <w:t>&gt;</w:t>
+      </w:r>
+    </w:p>
+    <w:p>
+      <w:pPr>
+        <w:rPr>
+          <w:rFonts w:ascii="Courier" w:hAnsi="Courier"/>
+          <w:sz w:val="22"/>
+          <w:lang w:val="en-US"/>
+        </w:rPr>
+      </w:pPr>
+      <w:r>
+        <w:rPr>
+          <w:rFonts w:ascii="Courier" w:hAnsi="Courier"/>
+          <w:sz w:val="22"/>
+          <w:lang w:val="en-US"/>
+        </w:rPr>
+        <w:t>&lt;/</w:t>
       </w:r>
       <w:proofErr w:type="spellStart"/>
       <w:r>
@@ -7700,7 +7631,7 @@
           <w:sz w:val="22"/>
           <w:lang w:val="en-US"/>
         </w:rPr>
-        <w:t>xmlns:SOAP-ENV</w:t>
+        <w:t>soapenv:Envelope</w:t>
       </w:r>
       <w:proofErr w:type="spellEnd"/>
       <w:r>
@@ -7709,9 +7640,43 @@
           <w:sz w:val="22"/>
           <w:lang w:val="en-US"/>
         </w:rPr>
-        <w:t>="http://schemas.xmlsoap.org/soap/envelope/"&gt;</w:t>
-      </w:r>
-    </w:p>
+        <w:t>&gt;</w:t>
+      </w:r>
+    </w:p>
+    <w:p/>
+    <w:p>
+      <w:pPr>
+        <w:pStyle w:val="Overskrift2"/>
+      </w:pPr>
+      <w:proofErr w:type="spellStart"/>
+      <w:r>
+        <w:t>Response</w:t>
+      </w:r>
+      <w:proofErr w:type="spellEnd"/>
+      <w:r>
+        <w:t xml:space="preserve">: </w:t>
+      </w:r>
+      <w:proofErr w:type="spellStart"/>
+      <w:r>
+        <w:t>HentPrintSertifikat</w:t>
+      </w:r>
+      <w:proofErr w:type="spellEnd"/>
+    </w:p>
+    <w:p/>
+    <w:p>
+      <w:r>
+        <w:t xml:space="preserve">Eksempel </w:t>
+      </w:r>
+      <w:proofErr w:type="spellStart"/>
+      <w:r>
+        <w:t>response</w:t>
+      </w:r>
+      <w:proofErr w:type="spellEnd"/>
+      <w:r>
+        <w:t>:</w:t>
+      </w:r>
+    </w:p>
+    <w:p/>
     <w:p>
       <w:pPr>
         <w:rPr>
@@ -7726,7 +7691,7 @@
           <w:sz w:val="22"/>
           <w:lang w:val="en-US"/>
         </w:rPr>
-        <w:t xml:space="preserve">   &lt;</w:t>
+        <w:t>&lt;</w:t>
       </w:r>
       <w:proofErr w:type="spellStart"/>
       <w:r>
@@ -7744,7 +7709,7 @@
           <w:sz w:val="22"/>
           <w:lang w:val="en-US"/>
         </w:rPr>
-        <w:t>:Header</w:t>
+        <w:t>:Envelope</w:t>
       </w:r>
       <w:proofErr w:type="spellEnd"/>
       <w:proofErr w:type="gramEnd"/>
@@ -7754,23 +7719,41 @@
           <w:sz w:val="22"/>
           <w:lang w:val="en-US"/>
         </w:rPr>
-        <w:t>/&gt;</w:t>
-      </w:r>
-    </w:p>
-    <w:p>
-      <w:pPr>
+        <w:t xml:space="preserve"> </w:t>
+      </w:r>
+      <w:proofErr w:type="spellStart"/>
+      <w:r>
         <w:rPr>
           <w:rFonts w:ascii="Courier" w:hAnsi="Courier"/>
           <w:sz w:val="22"/>
           <w:lang w:val="en-US"/>
         </w:rPr>
-      </w:pPr>
+        <w:t>xmlns:SOAP-ENV</w:t>
+      </w:r>
+      <w:proofErr w:type="spellEnd"/>
       <w:r>
         <w:rPr>
           <w:rFonts w:ascii="Courier" w:hAnsi="Courier"/>
           <w:sz w:val="22"/>
           <w:lang w:val="en-US"/>
         </w:rPr>
+        <w:t>="http://schemas.xmlsoap.org/soap/envelope/"&gt;</w:t>
+      </w:r>
+    </w:p>
+    <w:p>
+      <w:pPr>
+        <w:rPr>
+          <w:rFonts w:ascii="Courier" w:hAnsi="Courier"/>
+          <w:sz w:val="22"/>
+          <w:lang w:val="en-US"/>
+        </w:rPr>
+      </w:pPr>
+      <w:r>
+        <w:rPr>
+          <w:rFonts w:ascii="Courier" w:hAnsi="Courier"/>
+          <w:sz w:val="22"/>
+          <w:lang w:val="en-US"/>
+        </w:rPr>
         <w:t xml:space="preserve">   &lt;</w:t>
       </w:r>
       <w:proofErr w:type="spellStart"/>
@@ -7789,7 +7772,7 @@
           <w:sz w:val="22"/>
           <w:lang w:val="en-US"/>
         </w:rPr>
-        <w:t>:Body</w:t>
+        <w:t>:Header</w:t>
       </w:r>
       <w:proofErr w:type="spellEnd"/>
       <w:proofErr w:type="gramEnd"/>
@@ -7799,6 +7782,51 @@
           <w:sz w:val="22"/>
           <w:lang w:val="en-US"/>
         </w:rPr>
+        <w:t>/&gt;</w:t>
+      </w:r>
+    </w:p>
+    <w:p>
+      <w:pPr>
+        <w:rPr>
+          <w:rFonts w:ascii="Courier" w:hAnsi="Courier"/>
+          <w:sz w:val="22"/>
+          <w:lang w:val="en-US"/>
+        </w:rPr>
+      </w:pPr>
+      <w:r>
+        <w:rPr>
+          <w:rFonts w:ascii="Courier" w:hAnsi="Courier"/>
+          <w:sz w:val="22"/>
+          <w:lang w:val="en-US"/>
+        </w:rPr>
+        <w:t xml:space="preserve">   &lt;</w:t>
+      </w:r>
+      <w:proofErr w:type="spellStart"/>
+      <w:r>
+        <w:rPr>
+          <w:rFonts w:ascii="Courier" w:hAnsi="Courier"/>
+          <w:sz w:val="22"/>
+          <w:lang w:val="en-US"/>
+        </w:rPr>
+        <w:t>SOAP-ENV</w:t>
+      </w:r>
+      <w:proofErr w:type="gramStart"/>
+      <w:r>
+        <w:rPr>
+          <w:rFonts w:ascii="Courier" w:hAnsi="Courier"/>
+          <w:sz w:val="22"/>
+          <w:lang w:val="en-US"/>
+        </w:rPr>
+        <w:t>:Body</w:t>
+      </w:r>
+      <w:proofErr w:type="spellEnd"/>
+      <w:proofErr w:type="gramEnd"/>
+      <w:r>
+        <w:rPr>
+          <w:rFonts w:ascii="Courier" w:hAnsi="Courier"/>
+          <w:sz w:val="22"/>
+          <w:lang w:val="en-US"/>
+        </w:rPr>
         <w:t>&gt;</w:t>
       </w:r>
     </w:p>
@@ -7842,51 +7870,65 @@
         <w:rPr>
           <w:rFonts w:ascii="Courier" w:hAnsi="Courier"/>
           <w:sz w:val="22"/>
-        </w:rPr>
-      </w:pPr>
-      <w:r>
-        <w:rPr>
-          <w:rFonts w:ascii="Courier" w:hAnsi="Courier"/>
-          <w:sz w:val="22"/>
           <w:lang w:val="en-US"/>
         </w:rPr>
+      </w:pPr>
+      <w:r>
+        <w:rPr>
+          <w:rFonts w:ascii="Courier" w:hAnsi="Courier"/>
+          <w:sz w:val="22"/>
+          <w:lang w:val="en-US"/>
+        </w:rPr>
         <w:t xml:space="preserve">         </w:t>
       </w:r>
       <w:r>
         <w:rPr>
           <w:rFonts w:ascii="Courier" w:hAnsi="Courier"/>
           <w:sz w:val="22"/>
-        </w:rPr>
-        <w:t>&lt;ns2:postkasseleverandorAdresse&gt;printserveradresse&lt;/ns2:postkasseleverandorAdresse&gt; &lt;ns2:X509Certificate&gt;MIIC2jCCAk</w:t>
-      </w:r>
-      <w:r>
-        <w:rPr>
-          <w:rFonts w:ascii="Courier" w:hAnsi="Courier"/>
-          <w:sz w:val="22"/>
-        </w:rPr>
-        <w:t>..</w:t>
-      </w:r>
-      <w:r>
-        <w:rPr>
-          <w:rFonts w:ascii="Courier" w:hAnsi="Courier"/>
-          <w:sz w:val="22"/>
-        </w:rPr>
-        <w:t>&lt;/ns2:X509Certificate&gt;</w:t>
-      </w:r>
-    </w:p>
-    <w:p>
-      <w:pPr>
-        <w:rPr>
-          <w:rFonts w:ascii="Courier" w:hAnsi="Courier"/>
-          <w:sz w:val="22"/>
-        </w:rPr>
-      </w:pPr>
-      <w:r>
-        <w:rPr>
-          <w:rFonts w:ascii="Courier" w:hAnsi="Courier"/>
-          <w:sz w:val="22"/>
-        </w:rPr>
-        <w:t xml:space="preserve">      &lt;/ns2:HentPrintSertifikatRespons&gt;</w:t>
+          <w:lang w:val="en-US"/>
+        </w:rPr>
+        <w:t>&lt;ns2</w:t>
+      </w:r>
+      <w:proofErr w:type="gramStart"/>
+      <w:r>
+        <w:rPr>
+          <w:rFonts w:ascii="Courier" w:hAnsi="Courier"/>
+          <w:sz w:val="22"/>
+          <w:lang w:val="en-US"/>
+        </w:rPr>
+        <w:t>:postkasseleverandorAdresse</w:t>
+      </w:r>
+      <w:proofErr w:type="gramEnd"/>
+      <w:r>
+        <w:rPr>
+          <w:rFonts w:ascii="Courier" w:hAnsi="Courier"/>
+          <w:sz w:val="22"/>
+          <w:lang w:val="en-US"/>
+        </w:rPr>
+        <w:t>&gt;printserveradresse&lt;/ns2:postkasseleverandorAdresse&gt; &lt;ns2:X509Certificate&gt;MIIC2jCCAk..&lt;/ns2:X509Certificate&gt;</w:t>
+      </w:r>
+    </w:p>
+    <w:p>
+      <w:pPr>
+        <w:rPr>
+          <w:rFonts w:ascii="Courier" w:hAnsi="Courier"/>
+          <w:sz w:val="22"/>
+        </w:rPr>
+      </w:pPr>
+      <w:r>
+        <w:rPr>
+          <w:rFonts w:ascii="Courier" w:hAnsi="Courier"/>
+          <w:sz w:val="22"/>
+          <w:lang w:val="en-US"/>
+        </w:rPr>
+        <w:t xml:space="preserve">      </w:t>
+      </w:r>
+      <w:r>
+        <w:rPr>
+          <w:rFonts w:ascii="Courier" w:hAnsi="Courier"/>
+          <w:sz w:val="22"/>
+        </w:rPr>
+        <w:t>&lt;/ns2:HentPrintSertifikatRespons&gt;</w:t>
       </w:r>
     </w:p>
     <w:p>
@@ -7960,7 +8002,7 @@
       <w:r>
         <w:t>Feilhåndtering</w:t>
       </w:r>
-      <w:bookmarkEnd w:id="41"/>
+      <w:bookmarkEnd w:id="42"/>
     </w:p>
     <w:p>
       <w:pPr>
@@ -8101,15 +8143,7 @@
         <w:rPr>
           <w:lang w:val="en-US"/>
         </w:rPr>
-        <w:t>:H</w:t>
-      </w:r>
-      <w:bookmarkStart w:id="42" w:name="_GoBack"/>
-      <w:bookmarkEnd w:id="42"/>
-      <w:r>
-        <w:rPr>
-          <w:lang w:val="en-US"/>
-        </w:rPr>
-        <w:t>eader</w:t>
+        <w:t>:Header</w:t>
       </w:r>
       <w:proofErr w:type="spellEnd"/>
       <w:proofErr w:type="gramEnd"/>
@@ -8529,7 +8563,7 @@
         <w:pStyle w:val="NormalWeb"/>
         <w:jc w:val="center"/>
       </w:pPr>
-      <w:hyperlink r:id="rId40" w:history="1">
+      <w:hyperlink r:id="rId39" w:history="1">
         <w:r>
           <w:rPr>
             <w:rStyle w:val="Hyperkobling"/>
@@ -8543,6 +8577,7 @@
         <w:pStyle w:val="NormalWeb"/>
       </w:pPr>
       <w:r>
+        <w:lastRenderedPageBreak/>
         <w:t xml:space="preserve">Den kan </w:t>
       </w:r>
       <w:r>
@@ -8564,7 +8599,6 @@
       </w:pPr>
       <w:bookmarkStart w:id="45" w:name="_Toc382562761"/>
       <w:r>
-        <w:lastRenderedPageBreak/>
         <w:t>Input data</w:t>
       </w:r>
       <w:bookmarkEnd w:id="45"/>
@@ -8904,7 +8938,7 @@
       <w:r>
         <w:t xml:space="preserve">: </w:t>
       </w:r>
-      <w:hyperlink r:id="rId41" w:history="1">
+      <w:hyperlink r:id="rId40" w:history="1">
         <w:r>
           <w:rPr>
             <w:rStyle w:val="Hyperkobling"/>
@@ -9140,6 +9174,7 @@
       </w:pPr>
       <w:bookmarkStart w:id="46" w:name="_Toc382562762"/>
       <w:r>
+        <w:lastRenderedPageBreak/>
         <w:t>Tjeneste for reservasjon</w:t>
       </w:r>
       <w:bookmarkEnd w:id="46"/>
@@ -9151,7 +9186,6 @@
     </w:p>
     <w:p>
       <w:r>
-        <w:lastRenderedPageBreak/>
         <w:t>Tjenesten kan finnes her:</w:t>
       </w:r>
     </w:p>
@@ -9168,7 +9202,7 @@
           <w:u w:val="none"/>
         </w:rPr>
       </w:pPr>
-      <w:hyperlink r:id="rId42" w:history="1">
+      <w:hyperlink r:id="rId41" w:history="1">
         <w:r>
           <w:rPr>
             <w:rStyle w:val="Hyperkobling"/>
@@ -9190,7 +9224,7 @@
           <w:numId w:val="28"/>
         </w:numPr>
       </w:pPr>
-      <w:hyperlink r:id="rId43" w:history="1">
+      <w:hyperlink r:id="rId42" w:history="1">
         <w:r>
           <w:rPr>
             <w:rStyle w:val="Hyperkobling"/>
@@ -9357,9 +9391,9 @@
       </w:r>
     </w:p>
     <w:sectPr>
-      <w:headerReference w:type="even" r:id="rId44"/>
-      <w:headerReference w:type="default" r:id="rId45"/>
-      <w:footerReference w:type="default" r:id="rId46"/>
+      <w:headerReference w:type="even" r:id="rId43"/>
+      <w:headerReference w:type="default" r:id="rId44"/>
+      <w:footerReference w:type="default" r:id="rId45"/>
       <w:pgSz w:w="11906" w:h="16838" w:code="9"/>
       <w:pgMar w:top="1559" w:right="1758" w:bottom="1247" w:left="2438" w:header="992" w:footer="712" w:gutter="0"/>
       <w:pgNumType w:start="1"/>
@@ -9494,7 +9528,6 @@
         <w:docPartUnique/>
       </w:docPartObj>
     </w:sdtPr>
-    <w:sdtEndPr/>
     <w:sdtContent>
       <w:p>
         <w:pPr>
@@ -9760,7 +9793,7 @@
         <v:path o:extrusionok="f" gradientshapeok="t" o:connecttype="rect"/>
         <o:lock v:ext="edit" aspectratio="t"/>
       </v:shapetype>
-      <v:shape id="_x0000_i1033" type="#_x0000_t75" style="width:19.65pt;height:39.25pt" o:bullet="t">
+      <v:shape id="_x0000_i1031" type="#_x0000_t75" style="width:19.65pt;height:39.25pt" o:bullet="t">
         <v:imagedata r:id="rId1" o:title="art493"/>
       </v:shape>
     </w:pict>
@@ -16060,7 +16093,7 @@
 </file>
 
 <file path=customXml/itemProps1.xml><?xml version="1.0" encoding="utf-8"?>
-<ds:datastoreItem xmlns:ds="http://schemas.openxmlformats.org/officeDocument/2006/customXml" ds:itemID="{5C40A7D3-4F1D-4D29-837B-7AABBD2912DA}">
+<ds:datastoreItem xmlns:ds="http://schemas.openxmlformats.org/officeDocument/2006/customXml" ds:itemID="{3A24C1D6-CAF4-4C57-A3A8-09FAB1991DFC}">
   <ds:schemaRefs>
     <ds:schemaRef ds:uri="http://schemas.openxmlformats.org/officeDocument/2006/bibliography"/>
   </ds:schemaRefs>

</xml_diff>

<commit_message>
Lagt til info om at responser blir komprimert Lagt til info om støttede Key Identifier algoritmer
</commit_message>
<xml_diff>
--- a/integrasjonsguide_oppslagstjenesten.docx
+++ b/integrasjonsguide_oppslagstjenesten.docx
@@ -70,14 +70,15 @@
             </w:pPr>
             <w:bookmarkStart w:id="0" w:name="bmUndertittel"/>
             <w:bookmarkEnd w:id="0"/>
-            <w:proofErr w:type="gramStart"/>
             <w:r>
-              <w:t>08.04</w:t>
+              <w:t>10</w:t>
+            </w:r>
+            <w:r>
+              <w:t>.04</w:t>
             </w:r>
             <w:r>
               <w:t>.2014</w:t>
             </w:r>
-            <w:proofErr w:type="gramEnd"/>
           </w:p>
         </w:tc>
       </w:tr>
@@ -506,6 +507,65 @@
           </w:p>
         </w:tc>
       </w:tr>
+      <w:tr>
+        <w:trPr>
+          <w:cnfStyle w:val="000000100000" w:firstRow="0" w:lastRow="0" w:firstColumn="0" w:lastColumn="0" w:oddVBand="0" w:evenVBand="0" w:oddHBand="1" w:evenHBand="0" w:firstRowFirstColumn="0" w:firstRowLastColumn="0" w:lastRowFirstColumn="0" w:lastRowLastColumn="0"/>
+          <w:trHeight w:val="290"/>
+        </w:trPr>
+        <w:tc>
+          <w:tcPr>
+            <w:tcW w:w="1014" w:type="pct"/>
+          </w:tcPr>
+          <w:p>
+            <w:r>
+              <w:t>1.3</w:t>
+            </w:r>
+          </w:p>
+        </w:tc>
+        <w:tc>
+          <w:tcPr>
+            <w:tcW w:w="1040" w:type="pct"/>
+          </w:tcPr>
+          <w:p>
+            <w:r>
+              <w:t>10.04.14</w:t>
+            </w:r>
+          </w:p>
+        </w:tc>
+        <w:tc>
+          <w:tcPr>
+            <w:tcW w:w="1559" w:type="pct"/>
+          </w:tcPr>
+          <w:p>
+            <w:r>
+              <w:t>Lagt til info om at responser blir komprimert</w:t>
+            </w:r>
+          </w:p>
+          <w:p>
+            <w:r>
+              <w:t xml:space="preserve">Lagt til info om støttede </w:t>
+            </w:r>
+            <w:r>
+              <w:t xml:space="preserve">Key </w:t>
+            </w:r>
+            <w:proofErr w:type="spellStart"/>
+            <w:r>
+              <w:t>Identifier</w:t>
+            </w:r>
+            <w:proofErr w:type="spellEnd"/>
+          </w:p>
+        </w:tc>
+        <w:tc>
+          <w:tcPr>
+            <w:tcW w:w="1387" w:type="pct"/>
+          </w:tcPr>
+          <w:p>
+            <w:r>
+              <w:t>Arne Berner</w:t>
+            </w:r>
+          </w:p>
+        </w:tc>
+      </w:tr>
     </w:tbl>
     <w:p/>
     <w:p/>
@@ -739,7 +799,7 @@
           <w:noProof/>
         </w:rPr>
         <w:pict>
-          <v:roundrect id="_x0000_s1028" style="position:absolute;margin-left:-61.15pt;margin-top:226.2pt;width:468.75pt;height:47.25pt;z-index:251659264" arcsize="10923f" fillcolor="#d8d8d8 [2732]" stroked="f">
+          <v:roundrect id="_x0000_s1028" style="position:absolute;margin-left:-44.65pt;margin-top:68.6pt;width:468.75pt;height:47.25pt;z-index:251659264" arcsize="10923f" fillcolor="#d8d8d8 [2732]" stroked="f">
             <v:textbox style="mso-next-textbox:#_x0000_s1028">
               <w:txbxContent>
                 <w:p>
@@ -824,7 +884,7 @@
       <w:r>
         <w:fldChar w:fldCharType="separate"/>
       </w:r>
-      <w:hyperlink w:anchor="_Toc382855785" w:history="1">
+      <w:hyperlink w:anchor="_Toc384884130" w:history="1">
         <w:r>
           <w:rPr>
             <w:rStyle w:val="Hyperkobling"/>
@@ -862,7 +922,7 @@
           <w:rPr>
             <w:webHidden/>
           </w:rPr>
-          <w:instrText xml:space="preserve"> PAGEREF _Toc382855785 \h </w:instrText>
+          <w:instrText xml:space="preserve"> PAGEREF _Toc384884130 \h </w:instrText>
         </w:r>
         <w:r>
           <w:rPr>
@@ -898,7 +958,7 @@
           <w:szCs w:val="22"/>
         </w:rPr>
       </w:pPr>
-      <w:hyperlink w:anchor="_Toc382855786" w:history="1">
+      <w:hyperlink w:anchor="_Toc384884131" w:history="1">
         <w:r>
           <w:rPr>
             <w:rStyle w:val="Hyperkobling"/>
@@ -935,7 +995,7 @@
           <w:rPr>
             <w:webHidden/>
           </w:rPr>
-          <w:instrText xml:space="preserve"> PAGEREF _Toc382855786 \h </w:instrText>
+          <w:instrText xml:space="preserve"> PAGEREF _Toc384884131 \h </w:instrText>
         </w:r>
         <w:r>
           <w:rPr>
@@ -971,7 +1031,7 @@
           <w:szCs w:val="22"/>
         </w:rPr>
       </w:pPr>
-      <w:hyperlink w:anchor="_Toc382855787" w:history="1">
+      <w:hyperlink w:anchor="_Toc384884132" w:history="1">
         <w:r>
           <w:rPr>
             <w:rStyle w:val="Hyperkobling"/>
@@ -1008,7 +1068,7 @@
           <w:rPr>
             <w:webHidden/>
           </w:rPr>
-          <w:instrText xml:space="preserve"> PAGEREF _Toc382855787 \h </w:instrText>
+          <w:instrText xml:space="preserve"> PAGEREF _Toc384884132 \h </w:instrText>
         </w:r>
         <w:r>
           <w:rPr>
@@ -1044,7 +1104,7 @@
           <w:szCs w:val="22"/>
         </w:rPr>
       </w:pPr>
-      <w:hyperlink w:anchor="_Toc382855788" w:history="1">
+      <w:hyperlink w:anchor="_Toc384884133" w:history="1">
         <w:r>
           <w:rPr>
             <w:rStyle w:val="Hyperkobling"/>
@@ -1081,7 +1141,7 @@
           <w:rPr>
             <w:webHidden/>
           </w:rPr>
-          <w:instrText xml:space="preserve"> PAGEREF _Toc382855788 \h </w:instrText>
+          <w:instrText xml:space="preserve"> PAGEREF _Toc384884133 \h </w:instrText>
         </w:r>
         <w:r>
           <w:rPr>
@@ -1118,7 +1178,7 @@
           <w:szCs w:val="22"/>
         </w:rPr>
       </w:pPr>
-      <w:hyperlink w:anchor="_Toc382855789" w:history="1">
+      <w:hyperlink w:anchor="_Toc384884134" w:history="1">
         <w:r>
           <w:rPr>
             <w:rStyle w:val="Hyperkobling"/>
@@ -1156,7 +1216,7 @@
           <w:rPr>
             <w:webHidden/>
           </w:rPr>
-          <w:instrText xml:space="preserve"> PAGEREF _Toc382855789 \h </w:instrText>
+          <w:instrText xml:space="preserve"> PAGEREF _Toc384884134 \h </w:instrText>
         </w:r>
         <w:r>
           <w:rPr>
@@ -1192,7 +1252,7 @@
           <w:szCs w:val="22"/>
         </w:rPr>
       </w:pPr>
-      <w:hyperlink w:anchor="_Toc382855790" w:history="1">
+      <w:hyperlink w:anchor="_Toc384884135" w:history="1">
         <w:r>
           <w:rPr>
             <w:rStyle w:val="Hyperkobling"/>
@@ -1229,7 +1289,7 @@
           <w:rPr>
             <w:webHidden/>
           </w:rPr>
-          <w:instrText xml:space="preserve"> PAGEREF _Toc382855790 \h </w:instrText>
+          <w:instrText xml:space="preserve"> PAGEREF _Toc384884135 \h </w:instrText>
         </w:r>
         <w:r>
           <w:rPr>
@@ -1265,7 +1325,7 @@
           <w:szCs w:val="22"/>
         </w:rPr>
       </w:pPr>
-      <w:hyperlink w:anchor="_Toc382855791" w:history="1">
+      <w:hyperlink w:anchor="_Toc384884136" w:history="1">
         <w:r>
           <w:rPr>
             <w:rStyle w:val="Hyperkobling"/>
@@ -1302,7 +1362,7 @@
           <w:rPr>
             <w:webHidden/>
           </w:rPr>
-          <w:instrText xml:space="preserve"> PAGEREF _Toc382855791 \h </w:instrText>
+          <w:instrText xml:space="preserve"> PAGEREF _Toc384884136 \h </w:instrText>
         </w:r>
         <w:r>
           <w:rPr>
@@ -1338,7 +1398,7 @@
           <w:szCs w:val="22"/>
         </w:rPr>
       </w:pPr>
-      <w:hyperlink w:anchor="_Toc382855792" w:history="1">
+      <w:hyperlink w:anchor="_Toc384884137" w:history="1">
         <w:r>
           <w:rPr>
             <w:rStyle w:val="Hyperkobling"/>
@@ -1375,7 +1435,7 @@
           <w:rPr>
             <w:webHidden/>
           </w:rPr>
-          <w:instrText xml:space="preserve"> PAGEREF _Toc382855792 \h </w:instrText>
+          <w:instrText xml:space="preserve"> PAGEREF _Toc384884137 \h </w:instrText>
         </w:r>
         <w:r>
           <w:rPr>
@@ -1412,7 +1472,7 @@
           <w:szCs w:val="22"/>
         </w:rPr>
       </w:pPr>
-      <w:hyperlink w:anchor="_Toc382855793" w:history="1">
+      <w:hyperlink w:anchor="_Toc384884138" w:history="1">
         <w:r>
           <w:rPr>
             <w:rStyle w:val="Hyperkobling"/>
@@ -1450,7 +1510,7 @@
           <w:rPr>
             <w:webHidden/>
           </w:rPr>
-          <w:instrText xml:space="preserve"> PAGEREF _Toc382855793 \h </w:instrText>
+          <w:instrText xml:space="preserve"> PAGEREF _Toc384884138 \h </w:instrText>
         </w:r>
         <w:r>
           <w:rPr>
@@ -1486,7 +1546,7 @@
           <w:szCs w:val="22"/>
         </w:rPr>
       </w:pPr>
-      <w:hyperlink w:anchor="_Toc382855794" w:history="1">
+      <w:hyperlink w:anchor="_Toc384884139" w:history="1">
         <w:r>
           <w:rPr>
             <w:rStyle w:val="Hyperkobling"/>
@@ -1523,7 +1583,7 @@
           <w:rPr>
             <w:webHidden/>
           </w:rPr>
-          <w:instrText xml:space="preserve"> PAGEREF _Toc382855794 \h </w:instrText>
+          <w:instrText xml:space="preserve"> PAGEREF _Toc384884139 \h </w:instrText>
         </w:r>
         <w:r>
           <w:rPr>
@@ -1560,7 +1620,7 @@
           <w:szCs w:val="22"/>
         </w:rPr>
       </w:pPr>
-      <w:hyperlink w:anchor="_Toc382855795" w:history="1">
+      <w:hyperlink w:anchor="_Toc384884140" w:history="1">
         <w:r>
           <w:rPr>
             <w:rStyle w:val="Hyperkobling"/>
@@ -1598,7 +1658,7 @@
           <w:rPr>
             <w:webHidden/>
           </w:rPr>
-          <w:instrText xml:space="preserve"> PAGEREF _Toc382855795 \h </w:instrText>
+          <w:instrText xml:space="preserve"> PAGEREF _Toc384884140 \h </w:instrText>
         </w:r>
         <w:r>
           <w:rPr>
@@ -1634,7 +1694,7 @@
           <w:szCs w:val="22"/>
         </w:rPr>
       </w:pPr>
-      <w:hyperlink w:anchor="_Toc382855796" w:history="1">
+      <w:hyperlink w:anchor="_Toc384884141" w:history="1">
         <w:r>
           <w:rPr>
             <w:rStyle w:val="Hyperkobling"/>
@@ -1671,7 +1731,7 @@
           <w:rPr>
             <w:webHidden/>
           </w:rPr>
-          <w:instrText xml:space="preserve"> PAGEREF _Toc382855796 \h </w:instrText>
+          <w:instrText xml:space="preserve"> PAGEREF _Toc384884141 \h </w:instrText>
         </w:r>
         <w:r>
           <w:rPr>
@@ -1707,7 +1767,7 @@
           <w:szCs w:val="22"/>
         </w:rPr>
       </w:pPr>
-      <w:hyperlink w:anchor="_Toc382855797" w:history="1">
+      <w:hyperlink w:anchor="_Toc384884142" w:history="1">
         <w:r>
           <w:rPr>
             <w:rStyle w:val="Hyperkobling"/>
@@ -1744,7 +1804,7 @@
           <w:rPr>
             <w:webHidden/>
           </w:rPr>
-          <w:instrText xml:space="preserve"> PAGEREF _Toc382855797 \h </w:instrText>
+          <w:instrText xml:space="preserve"> PAGEREF _Toc384884142 \h </w:instrText>
         </w:r>
         <w:r>
           <w:rPr>
@@ -1781,7 +1841,7 @@
           <w:szCs w:val="22"/>
         </w:rPr>
       </w:pPr>
-      <w:hyperlink w:anchor="_Toc382855798" w:history="1">
+      <w:hyperlink w:anchor="_Toc384884143" w:history="1">
         <w:r>
           <w:rPr>
             <w:rStyle w:val="Hyperkobling"/>
@@ -1819,7 +1879,7 @@
           <w:rPr>
             <w:webHidden/>
           </w:rPr>
-          <w:instrText xml:space="preserve"> PAGEREF _Toc382855798 \h </w:instrText>
+          <w:instrText xml:space="preserve"> PAGEREF _Toc384884143 \h </w:instrText>
         </w:r>
         <w:r>
           <w:rPr>
@@ -1855,7 +1915,7 @@
           <w:szCs w:val="22"/>
         </w:rPr>
       </w:pPr>
-      <w:hyperlink w:anchor="_Toc382855799" w:history="1">
+      <w:hyperlink w:anchor="_Toc384884144" w:history="1">
         <w:r>
           <w:rPr>
             <w:rStyle w:val="Hyperkobling"/>
@@ -1892,7 +1952,7 @@
           <w:rPr>
             <w:webHidden/>
           </w:rPr>
-          <w:instrText xml:space="preserve"> PAGEREF _Toc382855799 \h </w:instrText>
+          <w:instrText xml:space="preserve"> PAGEREF _Toc384884144 \h </w:instrText>
         </w:r>
         <w:r>
           <w:rPr>
@@ -1921,19 +1981,19 @@
     </w:p>
     <w:p>
       <w:pPr>
-        <w:pStyle w:val="INNH2"/>
+        <w:pStyle w:val="INNH3"/>
         <w:rPr>
           <w:rFonts w:asciiTheme="minorHAnsi" w:eastAsiaTheme="minorEastAsia" w:hAnsiTheme="minorHAnsi" w:cstheme="minorBidi"/>
           <w:sz w:val="22"/>
           <w:szCs w:val="22"/>
         </w:rPr>
       </w:pPr>
-      <w:hyperlink w:anchor="_Toc382855800" w:history="1">
+      <w:hyperlink w:anchor="_Toc384884145" w:history="1">
         <w:r>
           <w:rPr>
             <w:rStyle w:val="Hyperkobling"/>
           </w:rPr>
-          <w:t>5.2</w:t>
+          <w:t>5.1.1</w:t>
         </w:r>
         <w:r>
           <w:rPr>
@@ -1947,7 +2007,7 @@
           <w:rPr>
             <w:rStyle w:val="Hyperkobling"/>
           </w:rPr>
-          <w:t>Miljø</w:t>
+          <w:t>Komprimering av respons</w:t>
         </w:r>
         <w:r>
           <w:rPr>
@@ -1965,7 +2025,7 @@
           <w:rPr>
             <w:webHidden/>
           </w:rPr>
-          <w:instrText xml:space="preserve"> PAGEREF _Toc382855800 \h </w:instrText>
+          <w:instrText xml:space="preserve"> PAGEREF _Toc384884145 \h </w:instrText>
         </w:r>
         <w:r>
           <w:rPr>
@@ -2001,12 +2061,12 @@
           <w:szCs w:val="22"/>
         </w:rPr>
       </w:pPr>
-      <w:hyperlink w:anchor="_Toc382855801" w:history="1">
+      <w:hyperlink w:anchor="_Toc384884146" w:history="1">
         <w:r>
           <w:rPr>
             <w:rStyle w:val="Hyperkobling"/>
           </w:rPr>
-          <w:t>5.3</w:t>
+          <w:t>5.2</w:t>
         </w:r>
         <w:r>
           <w:rPr>
@@ -2020,7 +2080,7 @@
           <w:rPr>
             <w:rStyle w:val="Hyperkobling"/>
           </w:rPr>
-          <w:t>Forespørsel: HentPersoner</w:t>
+          <w:t>Miljø</w:t>
         </w:r>
         <w:r>
           <w:rPr>
@@ -2038,7 +2098,7 @@
           <w:rPr>
             <w:webHidden/>
           </w:rPr>
-          <w:instrText xml:space="preserve"> PAGEREF _Toc382855801 \h </w:instrText>
+          <w:instrText xml:space="preserve"> PAGEREF _Toc384884146 \h </w:instrText>
         </w:r>
         <w:r>
           <w:rPr>
@@ -2074,12 +2134,12 @@
           <w:szCs w:val="22"/>
         </w:rPr>
       </w:pPr>
-      <w:hyperlink w:anchor="_Toc382855802" w:history="1">
+      <w:hyperlink w:anchor="_Toc384884147" w:history="1">
         <w:r>
           <w:rPr>
             <w:rStyle w:val="Hyperkobling"/>
           </w:rPr>
-          <w:t>5.4</w:t>
+          <w:t>5.3</w:t>
         </w:r>
         <w:r>
           <w:rPr>
@@ -2093,7 +2153,7 @@
           <w:rPr>
             <w:rStyle w:val="Hyperkobling"/>
           </w:rPr>
-          <w:t>Respons: HentPersoner</w:t>
+          <w:t>Forespørsel: HentPersoner</w:t>
         </w:r>
         <w:r>
           <w:rPr>
@@ -2111,7 +2171,7 @@
           <w:rPr>
             <w:webHidden/>
           </w:rPr>
-          <w:instrText xml:space="preserve"> PAGEREF _Toc382855802 \h </w:instrText>
+          <w:instrText xml:space="preserve"> PAGEREF _Toc384884147 \h </w:instrText>
         </w:r>
         <w:r>
           <w:rPr>
@@ -2147,12 +2207,12 @@
           <w:szCs w:val="22"/>
         </w:rPr>
       </w:pPr>
-      <w:hyperlink w:anchor="_Toc382855803" w:history="1">
+      <w:hyperlink w:anchor="_Toc384884148" w:history="1">
         <w:r>
           <w:rPr>
             <w:rStyle w:val="Hyperkobling"/>
           </w:rPr>
-          <w:t>5.5</w:t>
+          <w:t>5.4</w:t>
         </w:r>
         <w:r>
           <w:rPr>
@@ -2166,7 +2226,7 @@
           <w:rPr>
             <w:rStyle w:val="Hyperkobling"/>
           </w:rPr>
-          <w:t>Forespørsel: HentPrintSertifikat</w:t>
+          <w:t>Respons: HentPersoner</w:t>
         </w:r>
         <w:r>
           <w:rPr>
@@ -2184,7 +2244,7 @@
           <w:rPr>
             <w:webHidden/>
           </w:rPr>
-          <w:instrText xml:space="preserve"> PAGEREF _Toc382855803 \h </w:instrText>
+          <w:instrText xml:space="preserve"> PAGEREF _Toc384884148 \h </w:instrText>
         </w:r>
         <w:r>
           <w:rPr>
@@ -2201,7 +2261,7 @@
           <w:rPr>
             <w:webHidden/>
           </w:rPr>
-          <w:t>8</w:t>
+          <w:t>7</w:t>
         </w:r>
         <w:r>
           <w:rPr>
@@ -2220,12 +2280,12 @@
           <w:szCs w:val="22"/>
         </w:rPr>
       </w:pPr>
-      <w:hyperlink w:anchor="_Toc382855804" w:history="1">
+      <w:hyperlink w:anchor="_Toc384884149" w:history="1">
         <w:r>
           <w:rPr>
             <w:rStyle w:val="Hyperkobling"/>
           </w:rPr>
-          <w:t>5.6</w:t>
+          <w:t>5.5</w:t>
         </w:r>
         <w:r>
           <w:rPr>
@@ -2239,7 +2299,7 @@
           <w:rPr>
             <w:rStyle w:val="Hyperkobling"/>
           </w:rPr>
-          <w:t>Respons: HentPrintSertifikat</w:t>
+          <w:t>Forespørsel: HentPrintSertifikat</w:t>
         </w:r>
         <w:r>
           <w:rPr>
@@ -2257,7 +2317,7 @@
           <w:rPr>
             <w:webHidden/>
           </w:rPr>
-          <w:instrText xml:space="preserve"> PAGEREF _Toc382855804 \h </w:instrText>
+          <w:instrText xml:space="preserve"> PAGEREF _Toc384884149 \h </w:instrText>
         </w:r>
         <w:r>
           <w:rPr>
@@ -2274,7 +2334,7 @@
           <w:rPr>
             <w:webHidden/>
           </w:rPr>
-          <w:t>8</w:t>
+          <w:t>9</w:t>
         </w:r>
         <w:r>
           <w:rPr>
@@ -2293,12 +2353,12 @@
           <w:szCs w:val="22"/>
         </w:rPr>
       </w:pPr>
-      <w:hyperlink w:anchor="_Toc382855805" w:history="1">
+      <w:hyperlink w:anchor="_Toc384884150" w:history="1">
         <w:r>
           <w:rPr>
             <w:rStyle w:val="Hyperkobling"/>
           </w:rPr>
-          <w:t>5.7</w:t>
+          <w:t>5.6</w:t>
         </w:r>
         <w:r>
           <w:rPr>
@@ -2312,6 +2372,79 @@
           <w:rPr>
             <w:rStyle w:val="Hyperkobling"/>
           </w:rPr>
+          <w:t>Respons: HentPrintSertifikat</w:t>
+        </w:r>
+        <w:r>
+          <w:rPr>
+            <w:webHidden/>
+          </w:rPr>
+          <w:tab/>
+        </w:r>
+        <w:r>
+          <w:rPr>
+            <w:webHidden/>
+          </w:rPr>
+          <w:fldChar w:fldCharType="begin"/>
+        </w:r>
+        <w:r>
+          <w:rPr>
+            <w:webHidden/>
+          </w:rPr>
+          <w:instrText xml:space="preserve"> PAGEREF _Toc384884150 \h </w:instrText>
+        </w:r>
+        <w:r>
+          <w:rPr>
+            <w:webHidden/>
+          </w:rPr>
+        </w:r>
+        <w:r>
+          <w:rPr>
+            <w:webHidden/>
+          </w:rPr>
+          <w:fldChar w:fldCharType="separate"/>
+        </w:r>
+        <w:r>
+          <w:rPr>
+            <w:webHidden/>
+          </w:rPr>
+          <w:t>9</w:t>
+        </w:r>
+        <w:r>
+          <w:rPr>
+            <w:webHidden/>
+          </w:rPr>
+          <w:fldChar w:fldCharType="end"/>
+        </w:r>
+      </w:hyperlink>
+    </w:p>
+    <w:p>
+      <w:pPr>
+        <w:pStyle w:val="INNH2"/>
+        <w:rPr>
+          <w:rFonts w:asciiTheme="minorHAnsi" w:eastAsiaTheme="minorEastAsia" w:hAnsiTheme="minorHAnsi" w:cstheme="minorBidi"/>
+          <w:sz w:val="22"/>
+          <w:szCs w:val="22"/>
+        </w:rPr>
+      </w:pPr>
+      <w:hyperlink w:anchor="_Toc384884151" w:history="1">
+        <w:r>
+          <w:rPr>
+            <w:rStyle w:val="Hyperkobling"/>
+          </w:rPr>
+          <w:t>5.7</w:t>
+        </w:r>
+        <w:r>
+          <w:rPr>
+            <w:rFonts w:asciiTheme="minorHAnsi" w:eastAsiaTheme="minorEastAsia" w:hAnsiTheme="minorHAnsi" w:cstheme="minorBidi"/>
+            <w:sz w:val="22"/>
+            <w:szCs w:val="22"/>
+          </w:rPr>
+          <w:tab/>
+        </w:r>
+        <w:r>
+          <w:rPr>
+            <w:rStyle w:val="Hyperkobling"/>
+          </w:rPr>
           <w:t>Feilhåndtering</w:t>
         </w:r>
         <w:r>
@@ -2330,7 +2463,7 @@
           <w:rPr>
             <w:webHidden/>
           </w:rPr>
-          <w:instrText xml:space="preserve"> PAGEREF _Toc382855805 \h </w:instrText>
+          <w:instrText xml:space="preserve"> PAGEREF _Toc384884151 \h </w:instrText>
         </w:r>
         <w:r>
           <w:rPr>
@@ -2367,7 +2500,7 @@
           <w:szCs w:val="22"/>
         </w:rPr>
       </w:pPr>
-      <w:hyperlink w:anchor="_Toc382855806" w:history="1">
+      <w:hyperlink w:anchor="_Toc384884152" w:history="1">
         <w:r>
           <w:rPr>
             <w:rStyle w:val="Hyperkobling"/>
@@ -2405,7 +2538,7 @@
           <w:rPr>
             <w:webHidden/>
           </w:rPr>
-          <w:instrText xml:space="preserve"> PAGEREF _Toc382855806 \h </w:instrText>
+          <w:instrText xml:space="preserve"> PAGEREF _Toc384884152 \h </w:instrText>
         </w:r>
         <w:r>
           <w:rPr>
@@ -2422,7 +2555,7 @@
           <w:rPr>
             <w:webHidden/>
           </w:rPr>
-          <w:t>9</w:t>
+          <w:t>10</w:t>
         </w:r>
         <w:r>
           <w:rPr>
@@ -2441,7 +2574,7 @@
           <w:szCs w:val="22"/>
         </w:rPr>
       </w:pPr>
-      <w:hyperlink w:anchor="_Toc382855807" w:history="1">
+      <w:hyperlink w:anchor="_Toc384884153" w:history="1">
         <w:r>
           <w:rPr>
             <w:rStyle w:val="Hyperkobling"/>
@@ -2478,7 +2611,7 @@
           <w:rPr>
             <w:webHidden/>
           </w:rPr>
-          <w:instrText xml:space="preserve"> PAGEREF _Toc382855807 \h </w:instrText>
+          <w:instrText xml:space="preserve"> PAGEREF _Toc384884153 \h </w:instrText>
         </w:r>
         <w:r>
           <w:rPr>
@@ -2495,7 +2628,7 @@
           <w:rPr>
             <w:webHidden/>
           </w:rPr>
-          <w:t>9</w:t>
+          <w:t>10</w:t>
         </w:r>
         <w:r>
           <w:rPr>
@@ -2514,7 +2647,7 @@
           <w:szCs w:val="22"/>
         </w:rPr>
       </w:pPr>
-      <w:hyperlink w:anchor="_Toc382855808" w:history="1">
+      <w:hyperlink w:anchor="_Toc384884154" w:history="1">
         <w:r>
           <w:rPr>
             <w:rStyle w:val="Hyperkobling"/>
@@ -2551,7 +2684,7 @@
           <w:rPr>
             <w:webHidden/>
           </w:rPr>
-          <w:instrText xml:space="preserve"> PAGEREF _Toc382855808 \h </w:instrText>
+          <w:instrText xml:space="preserve"> PAGEREF _Toc384884154 \h </w:instrText>
         </w:r>
         <w:r>
           <w:rPr>
@@ -2568,7 +2701,7 @@
           <w:rPr>
             <w:webHidden/>
           </w:rPr>
-          <w:t>9</w:t>
+          <w:t>10</w:t>
         </w:r>
         <w:r>
           <w:rPr>
@@ -2587,7 +2720,7 @@
           <w:szCs w:val="22"/>
         </w:rPr>
       </w:pPr>
-      <w:hyperlink w:anchor="_Toc382855809" w:history="1">
+      <w:hyperlink w:anchor="_Toc384884155" w:history="1">
         <w:r>
           <w:rPr>
             <w:rStyle w:val="Hyperkobling"/>
@@ -2624,7 +2757,7 @@
           <w:rPr>
             <w:webHidden/>
           </w:rPr>
-          <w:instrText xml:space="preserve"> PAGEREF _Toc382855809 \h </w:instrText>
+          <w:instrText xml:space="preserve"> PAGEREF _Toc384884155 \h </w:instrText>
         </w:r>
         <w:r>
           <w:rPr>
@@ -2641,7 +2774,7 @@
           <w:rPr>
             <w:webHidden/>
           </w:rPr>
-          <w:t>10</w:t>
+          <w:t>11</w:t>
         </w:r>
         <w:r>
           <w:rPr>
@@ -2660,7 +2793,7 @@
           <w:szCs w:val="22"/>
         </w:rPr>
       </w:pPr>
-      <w:hyperlink w:anchor="_Toc382855810" w:history="1">
+      <w:hyperlink w:anchor="_Toc384884156" w:history="1">
         <w:r>
           <w:rPr>
             <w:rStyle w:val="Hyperkobling"/>
@@ -2697,7 +2830,7 @@
           <w:rPr>
             <w:webHidden/>
           </w:rPr>
-          <w:instrText xml:space="preserve"> PAGEREF _Toc382855810 \h </w:instrText>
+          <w:instrText xml:space="preserve"> PAGEREF _Toc384884156 \h </w:instrText>
         </w:r>
         <w:r>
           <w:rPr>
@@ -2714,7 +2847,7 @@
           <w:rPr>
             <w:webHidden/>
           </w:rPr>
-          <w:t>10</w:t>
+          <w:t>11</w:t>
         </w:r>
         <w:r>
           <w:rPr>
@@ -2734,7 +2867,7 @@
           <w:szCs w:val="22"/>
         </w:rPr>
       </w:pPr>
-      <w:hyperlink w:anchor="_Toc382855811" w:history="1">
+      <w:hyperlink w:anchor="_Toc384884157" w:history="1">
         <w:r>
           <w:rPr>
             <w:rStyle w:val="Hyperkobling"/>
@@ -2772,7 +2905,7 @@
           <w:rPr>
             <w:webHidden/>
           </w:rPr>
-          <w:instrText xml:space="preserve"> PAGEREF _Toc382855811 \h </w:instrText>
+          <w:instrText xml:space="preserve"> PAGEREF _Toc384884157 \h </w:instrText>
         </w:r>
         <w:r>
           <w:rPr>
@@ -2843,7 +2976,7 @@
       <w:pPr>
         <w:pStyle w:val="Overskrift1"/>
       </w:pPr>
-      <w:bookmarkStart w:id="21" w:name="_Toc382855785"/>
+      <w:bookmarkStart w:id="21" w:name="_Toc384884130"/>
       <w:bookmarkEnd w:id="13"/>
       <w:bookmarkEnd w:id="14"/>
       <w:bookmarkEnd w:id="15"/>
@@ -2868,7 +3001,7 @@
       <w:pPr>
         <w:pStyle w:val="Overskrift2"/>
       </w:pPr>
-      <w:bookmarkStart w:id="22" w:name="_Toc382855786"/>
+      <w:bookmarkStart w:id="22" w:name="_Toc384884131"/>
       <w:r>
         <w:t>Formål</w:t>
       </w:r>
@@ -2955,7 +3088,7 @@
       <w:pPr>
         <w:pStyle w:val="Overskrift2"/>
       </w:pPr>
-      <w:bookmarkStart w:id="23" w:name="_Toc382855787"/>
+      <w:bookmarkStart w:id="23" w:name="_Toc384884132"/>
       <w:r>
         <w:t>Bakgrunn</w:t>
       </w:r>
@@ -3006,7 +3139,12 @@
         <w:t xml:space="preserve">er det hjemlet at det etableres et </w:t>
       </w:r>
       <w:r>
-        <w:t>register over digital kontaktinformasjon og reservasjon med tilhørende infrastruktur.</w:t>
+        <w:t>register over digita</w:t>
+      </w:r>
+      <w:bookmarkStart w:id="24" w:name="_GoBack"/>
+      <w:bookmarkEnd w:id="24"/>
+      <w:r>
+        <w:t>l kontaktinformasjon og reservasjon med tilhørende infrastruktur.</w:t>
       </w:r>
       <w:r>
         <w:t xml:space="preserve"> </w:t>
@@ -3017,11 +3155,11 @@
       <w:pPr>
         <w:pStyle w:val="Overskrift2"/>
       </w:pPr>
-      <w:bookmarkStart w:id="24" w:name="_Toc382855788"/>
+      <w:bookmarkStart w:id="25" w:name="_Toc384884133"/>
       <w:r>
         <w:t>Referanser</w:t>
       </w:r>
-      <w:bookmarkEnd w:id="24"/>
+      <w:bookmarkEnd w:id="25"/>
     </w:p>
     <w:tbl>
       <w:tblPr>
@@ -3282,7 +3420,7 @@
       <w:r>
         <w:br w:type="page"/>
       </w:r>
-      <w:bookmarkStart w:id="25" w:name="_Toc382855789"/>
+      <w:bookmarkStart w:id="26" w:name="_Toc384884134"/>
       <w:r>
         <w:lastRenderedPageBreak/>
         <w:t xml:space="preserve">Hva er </w:t>
@@ -3293,7 +3431,7 @@
       <w:r>
         <w:t>ppslagstjenesten</w:t>
       </w:r>
-      <w:bookmarkEnd w:id="25"/>
+      <w:bookmarkEnd w:id="26"/>
     </w:p>
     <w:p>
       <w:pPr>
@@ -3505,13 +3643,13 @@
       <w:pPr>
         <w:pStyle w:val="Overskrift2"/>
       </w:pPr>
-      <w:bookmarkStart w:id="26" w:name="_Toc380153076"/>
-      <w:bookmarkStart w:id="27" w:name="_Toc382855790"/>
+      <w:bookmarkStart w:id="27" w:name="_Toc380153076"/>
+      <w:bookmarkStart w:id="28" w:name="_Toc384884135"/>
       <w:r>
         <w:t>Tjenesteoversikt</w:t>
       </w:r>
-      <w:bookmarkEnd w:id="26"/>
       <w:bookmarkEnd w:id="27"/>
+      <w:bookmarkEnd w:id="28"/>
     </w:p>
     <w:p>
       <w:r>
@@ -3737,12 +3875,12 @@
       <w:pPr>
         <w:pStyle w:val="Overskrift2"/>
       </w:pPr>
-      <w:bookmarkStart w:id="28" w:name="_Toc382855791"/>
+      <w:bookmarkStart w:id="29" w:name="_Toc384884136"/>
       <w:r>
         <w:lastRenderedPageBreak/>
         <w:t>Aktører</w:t>
       </w:r>
-      <w:bookmarkEnd w:id="28"/>
+      <w:bookmarkEnd w:id="29"/>
     </w:p>
     <w:tbl>
       <w:tblPr>
@@ -4459,7 +4597,7 @@
       <w:pPr>
         <w:pStyle w:val="Overskrift2"/>
       </w:pPr>
-      <w:bookmarkStart w:id="29" w:name="_Toc382855792"/>
+      <w:bookmarkStart w:id="30" w:name="_Toc384884137"/>
       <w:r>
         <w:t xml:space="preserve">Oppslag av sertifikat for </w:t>
       </w:r>
@@ -4467,7 +4605,7 @@
       <w:r>
         <w:t>printleverandør</w:t>
       </w:r>
-      <w:bookmarkEnd w:id="29"/>
+      <w:bookmarkEnd w:id="30"/>
       <w:proofErr w:type="spellEnd"/>
     </w:p>
     <w:p>
@@ -4518,7 +4656,7 @@
       <w:pPr>
         <w:pStyle w:val="Overskrift1"/>
       </w:pPr>
-      <w:bookmarkStart w:id="30" w:name="_Toc382855793"/>
+      <w:bookmarkStart w:id="31" w:name="_Toc384884138"/>
       <w:r>
         <w:t xml:space="preserve">Hvordan få tilgang til </w:t>
       </w:r>
@@ -4528,11 +4666,11 @@
       <w:r>
         <w:t>ppslagstjenesten?</w:t>
       </w:r>
-      <w:bookmarkEnd w:id="30"/>
-    </w:p>
-    <w:p>
-      <w:bookmarkStart w:id="31" w:name="bmTittel"/>
       <w:bookmarkEnd w:id="31"/>
+    </w:p>
+    <w:p>
+      <w:bookmarkStart w:id="32" w:name="bmTittel"/>
+      <w:bookmarkEnd w:id="32"/>
       <w:r>
         <w:rPr>
           <w:noProof/>
@@ -4851,11 +4989,11 @@
       <w:pPr>
         <w:pStyle w:val="Overskrift2"/>
       </w:pPr>
-      <w:bookmarkStart w:id="32" w:name="_Toc382855794"/>
+      <w:bookmarkStart w:id="33" w:name="_Toc384884139"/>
       <w:r>
         <w:t>Informasjon som må utveksles</w:t>
       </w:r>
-      <w:bookmarkEnd w:id="32"/>
+      <w:bookmarkEnd w:id="33"/>
     </w:p>
     <w:p>
       <w:pPr>
@@ -5140,22 +5278,22 @@
       <w:pPr>
         <w:pStyle w:val="Overskrift1"/>
       </w:pPr>
-      <w:bookmarkStart w:id="33" w:name="_Toc382855795"/>
+      <w:bookmarkStart w:id="34" w:name="_Toc384884140"/>
       <w:r>
         <w:t>Overordnet teknisk beskrivelse</w:t>
       </w:r>
-      <w:bookmarkEnd w:id="33"/>
+      <w:bookmarkEnd w:id="34"/>
     </w:p>
     <w:p/>
     <w:p>
       <w:pPr>
         <w:pStyle w:val="Overskrift2"/>
       </w:pPr>
-      <w:bookmarkStart w:id="34" w:name="_Toc382855796"/>
+      <w:bookmarkStart w:id="35" w:name="_Toc384884141"/>
       <w:r>
         <w:t>Datamodell</w:t>
       </w:r>
-      <w:bookmarkEnd w:id="34"/>
+      <w:bookmarkEnd w:id="35"/>
     </w:p>
     <w:p>
       <w:r>
@@ -5190,12 +5328,12 @@
       <w:pPr>
         <w:pStyle w:val="Overskrift2"/>
       </w:pPr>
-      <w:bookmarkStart w:id="35" w:name="_Toc382855797"/>
+      <w:bookmarkStart w:id="36" w:name="_Toc384884142"/>
       <w:r>
         <w:lastRenderedPageBreak/>
         <w:t>Referanseklienter</w:t>
       </w:r>
-      <w:bookmarkEnd w:id="35"/>
+      <w:bookmarkEnd w:id="36"/>
     </w:p>
     <w:p>
       <w:pPr>
@@ -5267,12 +5405,12 @@
       <w:pPr>
         <w:pStyle w:val="Overskrift1"/>
       </w:pPr>
-      <w:bookmarkStart w:id="36" w:name="_Toc382855798"/>
+      <w:bookmarkStart w:id="37" w:name="_Toc384884143"/>
       <w:proofErr w:type="spellStart"/>
       <w:r>
         <w:t>Webservicegrensesnitt</w:t>
       </w:r>
-      <w:bookmarkEnd w:id="36"/>
+      <w:bookmarkEnd w:id="37"/>
       <w:proofErr w:type="spellEnd"/>
     </w:p>
     <w:p>
@@ -5341,14 +5479,14 @@
           <w:rStyle w:val="nolink"/>
         </w:rPr>
       </w:pPr>
-      <w:bookmarkStart w:id="37" w:name="_Toc382855799"/>
+      <w:bookmarkStart w:id="38" w:name="_Toc384884144"/>
       <w:r>
         <w:rPr>
           <w:rStyle w:val="nolink"/>
         </w:rPr>
         <w:t>Teknisk beskrivelse</w:t>
       </w:r>
-      <w:bookmarkEnd w:id="37"/>
+      <w:bookmarkEnd w:id="38"/>
       <w:r>
         <w:rPr>
           <w:rStyle w:val="nolink"/>
@@ -5822,28 +5960,104 @@
         <w:t>http://www.w3.org/2001/10/xml-exc-c14n#WithComments</w:t>
       </w:r>
     </w:p>
+    <w:p>
+      <w:pPr>
+        <w:pStyle w:val="Listeavsnitt"/>
+        <w:numPr>
+          <w:ilvl w:val="0"/>
+          <w:numId w:val="21"/>
+        </w:numPr>
+      </w:pPr>
+      <w:r>
+        <w:t>Støttede Key</w:t>
+      </w:r>
+      <w:r>
+        <w:t xml:space="preserve"> </w:t>
+      </w:r>
+      <w:proofErr w:type="spellStart"/>
+      <w:r>
+        <w:t>Identifier</w:t>
+      </w:r>
+      <w:proofErr w:type="spellEnd"/>
+      <w:r>
+        <w:t xml:space="preserve"> typer i innkommende meldinger (</w:t>
+      </w:r>
+      <w:proofErr w:type="spellStart"/>
+      <w:r>
+        <w:t>client</w:t>
+      </w:r>
+      <w:proofErr w:type="spellEnd"/>
+      <w:r>
+        <w:t>):</w:t>
+      </w:r>
+    </w:p>
+    <w:p>
+      <w:pPr>
+        <w:pStyle w:val="Listeavsnitt"/>
+        <w:numPr>
+          <w:ilvl w:val="1"/>
+          <w:numId w:val="21"/>
+        </w:numPr>
+      </w:pPr>
+      <w:r>
+        <w:t>http://docs.oasis-open.org/wss/2004/01/oasis-200401-wss-x509-token-profile-1.0#X509SubjectKeyIdentifier</w:t>
+      </w:r>
+    </w:p>
+    <w:p>
+      <w:pPr>
+        <w:pStyle w:val="Listeavsnitt"/>
+        <w:numPr>
+          <w:ilvl w:val="1"/>
+          <w:numId w:val="21"/>
+        </w:numPr>
+      </w:pPr>
+      <w:r>
+        <w:t>http://docs.oasis-open.org/wss/2004/01/oasis-200401-wss-x509-token-profile-1.0#X509v3</w:t>
+      </w:r>
+    </w:p>
+    <w:p>
+      <w:pPr>
+        <w:pStyle w:val="Listeavsnitt"/>
+        <w:numPr>
+          <w:ilvl w:val="1"/>
+          <w:numId w:val="21"/>
+        </w:numPr>
+        <w:rPr>
+          <w:lang w:val="en-US"/>
+        </w:rPr>
+      </w:pPr>
+      <w:r>
+        <w:rPr>
+          <w:lang w:val="en-US"/>
+        </w:rPr>
+        <w:t>Issuer name and Serial Number</w:t>
+      </w:r>
+    </w:p>
+    <w:p>
+      <w:pPr>
+        <w:rPr>
+          <w:lang w:val="en-US"/>
+        </w:rPr>
+      </w:pPr>
+    </w:p>
+    <w:p>
+      <w:r>
+        <w:t>Se for øvrig eksempel</w:t>
+      </w:r>
+      <w:r>
+        <w:t>-</w:t>
+      </w:r>
+      <w:r>
+        <w:t>SOAP</w:t>
+      </w:r>
+      <w:r>
+        <w:t>-</w:t>
+      </w:r>
+      <w:r>
+        <w:t>responser som er vedlagt dokumentasjonen.</w:t>
+      </w:r>
+    </w:p>
     <w:p/>
-    <w:p>
-      <w:r>
-        <w:t>Se for øvrig eksempel</w:t>
-      </w:r>
-      <w:r>
-        <w:t>-</w:t>
-      </w:r>
-      <w:r>
-        <w:t>SOAP</w:t>
-      </w:r>
-      <w:r>
-        <w:t>-</w:t>
-      </w:r>
-      <w:r>
-        <w:t>responser som er vedlagt dokumentasjonen.</w:t>
-      </w:r>
-    </w:p>
-    <w:p>
-      <w:bookmarkStart w:id="38" w:name="_GoBack"/>
-      <w:bookmarkEnd w:id="38"/>
-    </w:p>
     <w:p>
       <w:pPr>
         <w:rPr>
@@ -5884,10 +6098,15 @@
       </w:pPr>
     </w:p>
     <w:p>
-      <w:r>
+      <w:pPr>
         <w:rPr>
           <w:rStyle w:val="nolink"/>
         </w:rPr>
+      </w:pPr>
+      <w:r>
+        <w:rPr>
+          <w:rStyle w:val="nolink"/>
+        </w:rPr>
         <w:t xml:space="preserve">Samme sertifikat brukes for både signering og </w:t>
       </w:r>
       <w:proofErr w:type="spellStart"/>
@@ -5905,20 +6124,101 @@
         <w:t>.</w:t>
       </w:r>
     </w:p>
+    <w:p>
+      <w:pPr>
+        <w:pStyle w:val="Overskrift3"/>
+      </w:pPr>
+      <w:bookmarkStart w:id="39" w:name="_Toc384884145"/>
+      <w:r>
+        <w:t>Komprimering av respons</w:t>
+      </w:r>
+      <w:bookmarkEnd w:id="39"/>
+    </w:p>
+    <w:p>
+      <w:r>
+        <w:t xml:space="preserve">Klienter av </w:t>
+      </w:r>
+      <w:r>
+        <w:t>o</w:t>
+      </w:r>
+      <w:r>
+        <w:t xml:space="preserve">ppslagstjenesten </w:t>
+      </w:r>
+      <w:r>
+        <w:t xml:space="preserve">anbefales som standard og alltid å be om at responsen blir komprimert. Dette anbefales da det vil redusere datamengden som overføres betydelig. </w:t>
+      </w:r>
+    </w:p>
     <w:p/>
     <w:p>
+      <w:r>
+        <w:t xml:space="preserve">Dette er spesielt viktig for forespørsler om mange brukere og om endringer der responsen kan være stor. Så for disse forespørslene SKAL klienten </w:t>
+      </w:r>
+      <w:r>
+        <w:t>sette http header for komprimering.</w:t>
+      </w:r>
+    </w:p>
+    <w:p/>
+    <w:p>
+      <w:r>
+        <w:t>Klienten ber om at responsen komprimeres ved å sette følgende http header:</w:t>
+      </w:r>
+    </w:p>
+    <w:p/>
+    <w:p>
+      <w:pPr>
+        <w:shd w:val="clear" w:color="auto" w:fill="F2F2F2" w:themeFill="background1" w:themeFillShade="F2"/>
+        <w:rPr>
+          <w:rFonts w:ascii="Courier" w:hAnsi="Courier"/>
+          <w:sz w:val="22"/>
+        </w:rPr>
+      </w:pPr>
+      <w:r>
+        <w:rPr>
+          <w:rFonts w:ascii="Courier" w:hAnsi="Courier"/>
+          <w:sz w:val="22"/>
+        </w:rPr>
+        <w:t xml:space="preserve">Accept: </w:t>
+      </w:r>
+      <w:proofErr w:type="spellStart"/>
+      <w:r>
+        <w:rPr>
+          <w:rFonts w:ascii="Courier" w:hAnsi="Courier"/>
+          <w:sz w:val="22"/>
+        </w:rPr>
+        <w:t>gzip</w:t>
+      </w:r>
+      <w:proofErr w:type="spellEnd"/>
+      <w:r>
+        <w:rPr>
+          <w:rFonts w:ascii="Courier" w:hAnsi="Courier"/>
+          <w:sz w:val="22"/>
+        </w:rPr>
+        <w:t xml:space="preserve">, </w:t>
+      </w:r>
+      <w:proofErr w:type="spellStart"/>
+      <w:r>
+        <w:rPr>
+          <w:rFonts w:ascii="Courier" w:hAnsi="Courier"/>
+          <w:sz w:val="22"/>
+        </w:rPr>
+        <w:t>deflate</w:t>
+      </w:r>
+      <w:proofErr w:type="spellEnd"/>
+    </w:p>
+    <w:p/>
+    <w:p/>
+    <w:p>
       <w:pPr>
         <w:pStyle w:val="Overskrift2"/>
       </w:pPr>
-      <w:bookmarkStart w:id="39" w:name="_Toc382855800"/>
-      <w:r>
-        <w:lastRenderedPageBreak/>
+      <w:bookmarkStart w:id="40" w:name="_Toc384884146"/>
+      <w:r>
         <w:t>M</w:t>
       </w:r>
       <w:r>
         <w:t>iljø</w:t>
       </w:r>
-      <w:bookmarkEnd w:id="39"/>
+      <w:bookmarkEnd w:id="40"/>
     </w:p>
     <w:p>
       <w:r>
@@ -6356,15 +6656,16 @@
       <w:pPr>
         <w:pStyle w:val="Overskrift2"/>
       </w:pPr>
-      <w:bookmarkStart w:id="40" w:name="_Toc382855801"/>
-      <w:r>
+      <w:bookmarkStart w:id="41" w:name="_Toc384884147"/>
+      <w:r>
+        <w:lastRenderedPageBreak/>
         <w:t xml:space="preserve">Forespørsel: </w:t>
       </w:r>
       <w:proofErr w:type="spellStart"/>
       <w:r>
         <w:t>HentPersoner</w:t>
       </w:r>
-      <w:bookmarkEnd w:id="40"/>
+      <w:bookmarkEnd w:id="41"/>
       <w:proofErr w:type="spellEnd"/>
     </w:p>
     <w:p>
@@ -6992,7 +7293,6 @@
           <w:rFonts w:ascii="Courier" w:hAnsi="Courier"/>
           <w:sz w:val="22"/>
         </w:rPr>
-        <w:lastRenderedPageBreak/>
         <w:t xml:space="preserve">   &lt;/</w:t>
       </w:r>
       <w:proofErr w:type="spellStart"/>
@@ -7124,8 +7424,8 @@
           <w:rStyle w:val="nolink"/>
         </w:rPr>
       </w:pPr>
-      <w:bookmarkStart w:id="41" w:name="_Ref379826310"/>
-      <w:bookmarkStart w:id="42" w:name="_Toc382855802"/>
+      <w:bookmarkStart w:id="42" w:name="_Ref379826310"/>
+      <w:bookmarkStart w:id="43" w:name="_Toc384884148"/>
       <w:r>
         <w:rPr>
           <w:rStyle w:val="nolink"/>
@@ -7151,8 +7451,8 @@
         </w:rPr>
         <w:t>entPersoner</w:t>
       </w:r>
-      <w:bookmarkEnd w:id="41"/>
       <w:bookmarkEnd w:id="42"/>
+      <w:bookmarkEnd w:id="43"/>
       <w:proofErr w:type="spellEnd"/>
     </w:p>
     <w:p>
@@ -7489,6 +7789,305 @@
           <w:rFonts w:ascii="Courier" w:hAnsi="Courier"/>
           <w:sz w:val="22"/>
         </w:rPr>
+        <w:t xml:space="preserve">="2014-02-25T13:08:00.000+01:00" </w:t>
+      </w:r>
+      <w:r>
+        <w:rPr>
+          <w:rFonts w:ascii="Courier" w:hAnsi="Courier"/>
+          <w:sz w:val="22"/>
+        </w:rPr>
+        <w:lastRenderedPageBreak/>
+        <w:t>sistVerifisert="2013-10-21T10:09:28.000+02:00"&gt;12121212&lt;/ns2:Mobiltelefonnummer&gt;</w:t>
+      </w:r>
+    </w:p>
+    <w:p>
+      <w:pPr>
+        <w:rPr>
+          <w:rFonts w:ascii="Courier" w:hAnsi="Courier"/>
+          <w:sz w:val="22"/>
+        </w:rPr>
+      </w:pPr>
+      <w:r>
+        <w:rPr>
+          <w:rFonts w:ascii="Courier" w:hAnsi="Courier"/>
+          <w:sz w:val="22"/>
+        </w:rPr>
+        <w:t xml:space="preserve">               &lt;ns2:Epostadresse </w:t>
+      </w:r>
+      <w:proofErr w:type="spellStart"/>
+      <w:r>
+        <w:rPr>
+          <w:rFonts w:ascii="Courier" w:hAnsi="Courier"/>
+          <w:sz w:val="22"/>
+        </w:rPr>
+        <w:t>sistOppdatert</w:t>
+      </w:r>
+      <w:proofErr w:type="spellEnd"/>
+      <w:r>
+        <w:rPr>
+          <w:rFonts w:ascii="Courier" w:hAnsi="Courier"/>
+          <w:sz w:val="22"/>
+        </w:rPr>
+        <w:t>="2014-02-25T13:08:00.000+01:00" sistVerifisert="2013-10-21T10:09:28.000+02:00"&gt;01013355300_test@minid.difi.no&lt;/ns2:Epostadresse&gt;</w:t>
+      </w:r>
+    </w:p>
+    <w:p>
+      <w:pPr>
+        <w:rPr>
+          <w:rFonts w:ascii="Courier" w:hAnsi="Courier"/>
+          <w:sz w:val="22"/>
+        </w:rPr>
+      </w:pPr>
+      <w:r>
+        <w:rPr>
+          <w:rFonts w:ascii="Courier" w:hAnsi="Courier"/>
+          <w:sz w:val="22"/>
+        </w:rPr>
+        <w:t xml:space="preserve">            &lt;/ns2:Kontaktinformasjon&gt;</w:t>
+      </w:r>
+    </w:p>
+    <w:p>
+      <w:pPr>
+        <w:rPr>
+          <w:rFonts w:ascii="Courier" w:hAnsi="Courier"/>
+          <w:sz w:val="22"/>
+        </w:rPr>
+      </w:pPr>
+      <w:r>
+        <w:rPr>
+          <w:rFonts w:ascii="Courier" w:hAnsi="Courier"/>
+          <w:sz w:val="22"/>
+        </w:rPr>
+        <w:t xml:space="preserve">            &lt;ns2:SikkerDigitalPostAdresse&gt;</w:t>
+      </w:r>
+    </w:p>
+    <w:p>
+      <w:pPr>
+        <w:ind w:left="708" w:firstLine="708"/>
+        <w:rPr>
+          <w:rFonts w:ascii="Courier" w:hAnsi="Courier"/>
+          <w:sz w:val="22"/>
+        </w:rPr>
+      </w:pPr>
+      <w:r>
+        <w:rPr>
+          <w:rFonts w:ascii="Courier" w:hAnsi="Courier"/>
+          <w:sz w:val="22"/>
+        </w:rPr>
+        <w:t>&lt;ns2:postkasseadresse&gt;1&lt;/ns2:postkasseadresse&gt;</w:t>
+      </w:r>
+    </w:p>
+    <w:p>
+      <w:pPr>
+        <w:ind w:left="708" w:firstLine="708"/>
+        <w:rPr>
+          <w:rFonts w:ascii="Courier" w:hAnsi="Courier"/>
+          <w:sz w:val="22"/>
+        </w:rPr>
+      </w:pPr>
+      <w:r>
+        <w:rPr>
+          <w:rFonts w:ascii="Courier" w:hAnsi="Courier"/>
+          <w:sz w:val="22"/>
+        </w:rPr>
+        <w:t>&lt;ns2:postkasseleverandoerAdresse&gt;012345678&lt;/ns2:postkasseleverandoerAdresse&gt;</w:t>
+      </w:r>
+    </w:p>
+    <w:p>
+      <w:pPr>
+        <w:rPr>
+          <w:rFonts w:ascii="Courier" w:hAnsi="Courier"/>
+          <w:sz w:val="22"/>
+        </w:rPr>
+      </w:pPr>
+      <w:r>
+        <w:rPr>
+          <w:rFonts w:ascii="Courier" w:hAnsi="Courier"/>
+          <w:sz w:val="22"/>
+        </w:rPr>
+        <w:t xml:space="preserve">            &lt;/ns2:SikkerDigitalPostAdresse&gt;</w:t>
+      </w:r>
+    </w:p>
+    <w:p>
+      <w:pPr>
+        <w:rPr>
+          <w:rFonts w:ascii="Courier" w:hAnsi="Courier"/>
+          <w:sz w:val="22"/>
+          <w:lang w:val="en-US"/>
+        </w:rPr>
+      </w:pPr>
+      <w:r>
+        <w:rPr>
+          <w:rFonts w:ascii="Courier" w:hAnsi="Courier"/>
+          <w:sz w:val="22"/>
+        </w:rPr>
+        <w:t xml:space="preserve">            </w:t>
+      </w:r>
+      <w:r>
+        <w:rPr>
+          <w:rFonts w:ascii="Courier" w:hAnsi="Courier"/>
+          <w:sz w:val="22"/>
+          <w:lang w:val="en-US"/>
+        </w:rPr>
+        <w:t>&lt;ns2:X509Certificate&gt;MIIC2jCCAkMC..</w:t>
+      </w:r>
+      <w:r>
+        <w:rPr>
+          <w:rFonts w:ascii="Courier" w:hAnsi="Courier"/>
+          <w:sz w:val="22"/>
+          <w:lang w:val="en-US"/>
+        </w:rPr>
+        <w:t>.&lt;</w:t>
+      </w:r>
+      <w:r>
+        <w:rPr>
+          <w:rFonts w:ascii="Courier" w:hAnsi="Courier"/>
+          <w:sz w:val="22"/>
+          <w:lang w:val="en-US"/>
+        </w:rPr>
+        <w:t>ns2:X509Certificate&gt;</w:t>
+      </w:r>
+    </w:p>
+    <w:p>
+      <w:pPr>
+        <w:rPr>
+          <w:rFonts w:ascii="Courier" w:hAnsi="Courier"/>
+          <w:sz w:val="22"/>
+        </w:rPr>
+      </w:pPr>
+      <w:r>
+        <w:rPr>
+          <w:rFonts w:ascii="Courier" w:hAnsi="Courier"/>
+          <w:sz w:val="22"/>
+          <w:lang w:val="en-US"/>
+        </w:rPr>
+        <w:t xml:space="preserve">         </w:t>
+      </w:r>
+      <w:r>
+        <w:rPr>
+          <w:rFonts w:ascii="Courier" w:hAnsi="Courier"/>
+          <w:sz w:val="22"/>
+        </w:rPr>
+        <w:t>&lt;/ns2:Person&gt;</w:t>
+      </w:r>
+    </w:p>
+    <w:p>
+      <w:pPr>
+        <w:rPr>
+          <w:rFonts w:ascii="Courier" w:hAnsi="Courier"/>
+          <w:sz w:val="22"/>
+        </w:rPr>
+      </w:pPr>
+      <w:r>
+        <w:rPr>
+          <w:rFonts w:ascii="Courier" w:hAnsi="Courier"/>
+          <w:sz w:val="22"/>
+        </w:rPr>
+        <w:t xml:space="preserve">         &lt;ns2:Person&gt;</w:t>
+      </w:r>
+    </w:p>
+    <w:p>
+      <w:pPr>
+        <w:rPr>
+          <w:rFonts w:ascii="Courier" w:hAnsi="Courier"/>
+          <w:sz w:val="22"/>
+        </w:rPr>
+      </w:pPr>
+      <w:r>
+        <w:rPr>
+          <w:rFonts w:ascii="Courier" w:hAnsi="Courier"/>
+          <w:sz w:val="22"/>
+        </w:rPr>
+        <w:t xml:space="preserve">            &lt;ns2:personidentifikator&gt;01013355491&lt;/ns2:personidentifikator&gt;</w:t>
+      </w:r>
+    </w:p>
+    <w:p>
+      <w:pPr>
+        <w:rPr>
+          <w:rFonts w:ascii="Courier" w:hAnsi="Courier"/>
+          <w:sz w:val="22"/>
+        </w:rPr>
+      </w:pPr>
+      <w:r>
+        <w:rPr>
+          <w:rFonts w:ascii="Courier" w:hAnsi="Courier"/>
+          <w:sz w:val="22"/>
+        </w:rPr>
+        <w:t xml:space="preserve">            &lt;ns2:reservasjon&gt;NEI&lt;/ns2:reservasjon&gt;</w:t>
+      </w:r>
+    </w:p>
+    <w:p>
+      <w:pPr>
+        <w:rPr>
+          <w:rFonts w:ascii="Courier" w:hAnsi="Courier"/>
+          <w:sz w:val="22"/>
+        </w:rPr>
+      </w:pPr>
+      <w:r>
+        <w:rPr>
+          <w:rFonts w:ascii="Courier" w:hAnsi="Courier"/>
+          <w:sz w:val="22"/>
+        </w:rPr>
+        <w:t xml:space="preserve">            &lt;ns2:status&gt;AKTIV&lt;/ns2:status&gt;</w:t>
+      </w:r>
+    </w:p>
+    <w:p>
+      <w:pPr>
+        <w:rPr>
+          <w:rFonts w:ascii="Courier" w:hAnsi="Courier"/>
+          <w:sz w:val="22"/>
+        </w:rPr>
+      </w:pPr>
+      <w:r>
+        <w:rPr>
+          <w:rFonts w:ascii="Courier" w:hAnsi="Courier"/>
+          <w:sz w:val="22"/>
+        </w:rPr>
+        <w:t xml:space="preserve">            </w:t>
+      </w:r>
+      <w:r>
+        <w:rPr>
+          <w:rFonts w:ascii="Courier" w:hAnsi="Courier"/>
+          <w:sz w:val="22"/>
+        </w:rPr>
+        <w:t>&lt;ns2:Kontaktinformasjon&gt;</w:t>
+      </w:r>
+    </w:p>
+    <w:p>
+      <w:pPr>
+        <w:rPr>
+          <w:rFonts w:ascii="Courier" w:hAnsi="Courier"/>
+          <w:sz w:val="22"/>
+        </w:rPr>
+      </w:pPr>
+      <w:r>
+        <w:rPr>
+          <w:rFonts w:ascii="Courier" w:hAnsi="Courier"/>
+          <w:sz w:val="22"/>
+        </w:rPr>
+        <w:t xml:space="preserve">            </w:t>
+      </w:r>
+      <w:r>
+        <w:rPr>
+          <w:rFonts w:ascii="Courier" w:hAnsi="Courier"/>
+          <w:sz w:val="22"/>
+        </w:rPr>
+        <w:t xml:space="preserve">&lt;ns2:Mobiltelefonnummer </w:t>
+      </w:r>
+      <w:proofErr w:type="spellStart"/>
+      <w:r>
+        <w:rPr>
+          <w:rFonts w:ascii="Courier" w:hAnsi="Courier"/>
+          <w:sz w:val="22"/>
+        </w:rPr>
+        <w:t>sistOppdatert</w:t>
+      </w:r>
+      <w:proofErr w:type="spellEnd"/>
+      <w:r>
+        <w:rPr>
+          <w:rFonts w:ascii="Courier" w:hAnsi="Courier"/>
+          <w:sz w:val="22"/>
+        </w:rPr>
         <w:t>="2014-02-25T13:08:00.000+01:00" sistVerifisert="2013-10-21T10:09:28.000+02:00"&gt;12121212&lt;/ns2:Mobiltelefonnummer&gt;</w:t>
       </w:r>
     </w:p>
@@ -7504,6 +8103,272 @@
           <w:rFonts w:ascii="Courier" w:hAnsi="Courier"/>
           <w:sz w:val="22"/>
         </w:rPr>
+        <w:t xml:space="preserve">             </w:t>
+      </w:r>
+      <w:r>
+        <w:rPr>
+          <w:rFonts w:ascii="Courier" w:hAnsi="Courier"/>
+          <w:sz w:val="22"/>
+        </w:rPr>
+        <w:t xml:space="preserve">&lt;ns2:Epostadresse </w:t>
+      </w:r>
+      <w:proofErr w:type="spellStart"/>
+      <w:r>
+        <w:rPr>
+          <w:rFonts w:ascii="Courier" w:hAnsi="Courier"/>
+          <w:sz w:val="22"/>
+        </w:rPr>
+        <w:t>sistOppdatert</w:t>
+      </w:r>
+      <w:proofErr w:type="spellEnd"/>
+      <w:r>
+        <w:rPr>
+          <w:rFonts w:ascii="Courier" w:hAnsi="Courier"/>
+          <w:sz w:val="22"/>
+        </w:rPr>
+        <w:t>="2014-02-25T13:08:00.000+01:00" sistVerifisert="2013-10-21T10:09:28.000+02:00"&gt;01013355491_test@minid.difi.no&lt;/ns2:Epostadresse&gt;</w:t>
+      </w:r>
+    </w:p>
+    <w:p>
+      <w:pPr>
+        <w:rPr>
+          <w:rFonts w:ascii="Courier" w:hAnsi="Courier"/>
+          <w:sz w:val="22"/>
+        </w:rPr>
+      </w:pPr>
+      <w:r>
+        <w:rPr>
+          <w:rFonts w:ascii="Courier" w:hAnsi="Courier"/>
+          <w:sz w:val="22"/>
+        </w:rPr>
+        <w:t xml:space="preserve">            &lt;/ns2:Kontaktinformasjon&gt;</w:t>
+      </w:r>
+    </w:p>
+    <w:p>
+      <w:pPr>
+        <w:rPr>
+          <w:rFonts w:ascii="Courier" w:hAnsi="Courier"/>
+          <w:sz w:val="22"/>
+        </w:rPr>
+      </w:pPr>
+      <w:r>
+        <w:rPr>
+          <w:rFonts w:ascii="Courier" w:hAnsi="Courier"/>
+          <w:sz w:val="22"/>
+        </w:rPr>
+        <w:t xml:space="preserve">            &lt;ns2:SikkerDigitalPostAdresse&gt;</w:t>
+      </w:r>
+    </w:p>
+    <w:p>
+      <w:pPr>
+        <w:rPr>
+          <w:rFonts w:ascii="Courier" w:hAnsi="Courier"/>
+          <w:sz w:val="22"/>
+        </w:rPr>
+      </w:pPr>
+      <w:r>
+        <w:rPr>
+          <w:rFonts w:ascii="Courier" w:hAnsi="Courier"/>
+          <w:sz w:val="22"/>
+        </w:rPr>
+        <w:t xml:space="preserve">               &lt;ns2:postkasseadresse&gt;1&lt;/ns2:postkasseadresse&gt;</w:t>
+      </w:r>
+    </w:p>
+    <w:p>
+      <w:pPr>
+        <w:rPr>
+          <w:rFonts w:ascii="Courier" w:hAnsi="Courier"/>
+          <w:sz w:val="22"/>
+        </w:rPr>
+      </w:pPr>
+      <w:r>
+        <w:rPr>
+          <w:rFonts w:ascii="Courier" w:hAnsi="Courier"/>
+          <w:sz w:val="22"/>
+        </w:rPr>
+        <w:t xml:space="preserve">               &lt;ns2:postkasseleverandoerAdresse&gt;012345678&lt;/ns2:postkasseleverandoerAdresse&gt;</w:t>
+      </w:r>
+    </w:p>
+    <w:p>
+      <w:pPr>
+        <w:rPr>
+          <w:rFonts w:ascii="Courier" w:hAnsi="Courier"/>
+          <w:sz w:val="22"/>
+        </w:rPr>
+      </w:pPr>
+      <w:r>
+        <w:rPr>
+          <w:rFonts w:ascii="Courier" w:hAnsi="Courier"/>
+          <w:sz w:val="22"/>
+        </w:rPr>
+        <w:t xml:space="preserve">            &lt;/ns2:SikkerDigitalPostAdresse&gt;</w:t>
+      </w:r>
+    </w:p>
+    <w:p>
+      <w:pPr>
+        <w:rPr>
+          <w:rFonts w:ascii="Courier" w:hAnsi="Courier"/>
+          <w:sz w:val="22"/>
+          <w:lang w:val="en-US"/>
+        </w:rPr>
+      </w:pPr>
+      <w:r>
+        <w:rPr>
+          <w:rFonts w:ascii="Courier" w:hAnsi="Courier"/>
+          <w:sz w:val="22"/>
+        </w:rPr>
+        <w:t xml:space="preserve">            </w:t>
+      </w:r>
+      <w:r>
+        <w:rPr>
+          <w:rFonts w:ascii="Courier" w:hAnsi="Courier"/>
+          <w:sz w:val="22"/>
+          <w:lang w:val="en-US"/>
+        </w:rPr>
+        <w:t>&lt;ns2:X509Certificate&gt;MIIC2jCCAk...&lt;/ns2:X509Certificate&gt;</w:t>
+      </w:r>
+    </w:p>
+    <w:p>
+      <w:pPr>
+        <w:rPr>
+          <w:rFonts w:ascii="Courier" w:hAnsi="Courier"/>
+          <w:sz w:val="22"/>
+        </w:rPr>
+      </w:pPr>
+      <w:r>
+        <w:rPr>
+          <w:rFonts w:ascii="Courier" w:hAnsi="Courier"/>
+          <w:sz w:val="22"/>
+          <w:lang w:val="en-US"/>
+        </w:rPr>
+        <w:t xml:space="preserve">         </w:t>
+      </w:r>
+      <w:r>
+        <w:rPr>
+          <w:rFonts w:ascii="Courier" w:hAnsi="Courier"/>
+          <w:sz w:val="22"/>
+        </w:rPr>
+        <w:t>&lt;/ns2:Person&gt;</w:t>
+      </w:r>
+    </w:p>
+    <w:p>
+      <w:pPr>
+        <w:rPr>
+          <w:rFonts w:ascii="Courier" w:hAnsi="Courier"/>
+          <w:sz w:val="22"/>
+        </w:rPr>
+      </w:pPr>
+      <w:r>
+        <w:rPr>
+          <w:rFonts w:ascii="Courier" w:hAnsi="Courier"/>
+          <w:sz w:val="22"/>
+        </w:rPr>
+        <w:t xml:space="preserve">         &lt;ns2:Person&gt;</w:t>
+      </w:r>
+    </w:p>
+    <w:p>
+      <w:pPr>
+        <w:rPr>
+          <w:rFonts w:ascii="Courier" w:hAnsi="Courier"/>
+          <w:sz w:val="22"/>
+        </w:rPr>
+      </w:pPr>
+      <w:r>
+        <w:rPr>
+          <w:rFonts w:ascii="Courier" w:hAnsi="Courier"/>
+          <w:sz w:val="22"/>
+        </w:rPr>
+        <w:t xml:space="preserve">            &lt;ns2:personidentifikator&gt;01013356366&lt;/ns2:personidentifikator&gt;</w:t>
+      </w:r>
+    </w:p>
+    <w:p>
+      <w:pPr>
+        <w:rPr>
+          <w:rFonts w:ascii="Courier" w:hAnsi="Courier"/>
+          <w:sz w:val="22"/>
+        </w:rPr>
+      </w:pPr>
+      <w:r>
+        <w:rPr>
+          <w:rFonts w:ascii="Courier" w:hAnsi="Courier"/>
+          <w:sz w:val="22"/>
+        </w:rPr>
+        <w:t xml:space="preserve">            &lt;ns2:reservasjon&gt;NEI&lt;/ns2:reservasjon&gt;</w:t>
+      </w:r>
+    </w:p>
+    <w:p>
+      <w:pPr>
+        <w:rPr>
+          <w:rFonts w:ascii="Courier" w:hAnsi="Courier"/>
+          <w:sz w:val="22"/>
+        </w:rPr>
+      </w:pPr>
+      <w:r>
+        <w:rPr>
+          <w:rFonts w:ascii="Courier" w:hAnsi="Courier"/>
+          <w:sz w:val="22"/>
+        </w:rPr>
+        <w:t xml:space="preserve">            &lt;ns2:status&gt;AKTIV&lt;/ns2:status&gt;</w:t>
+      </w:r>
+    </w:p>
+    <w:p>
+      <w:pPr>
+        <w:rPr>
+          <w:rFonts w:ascii="Courier" w:hAnsi="Courier"/>
+          <w:sz w:val="22"/>
+        </w:rPr>
+      </w:pPr>
+      <w:r>
+        <w:rPr>
+          <w:rFonts w:ascii="Courier" w:hAnsi="Courier"/>
+          <w:sz w:val="22"/>
+        </w:rPr>
+        <w:t xml:space="preserve">            &lt;ns2:Kontaktinformasjon&gt;</w:t>
+      </w:r>
+    </w:p>
+    <w:p>
+      <w:pPr>
+        <w:rPr>
+          <w:rFonts w:ascii="Courier" w:hAnsi="Courier"/>
+          <w:sz w:val="22"/>
+        </w:rPr>
+      </w:pPr>
+      <w:r>
+        <w:rPr>
+          <w:rFonts w:ascii="Courier" w:hAnsi="Courier"/>
+          <w:sz w:val="22"/>
+        </w:rPr>
+        <w:t xml:space="preserve">               &lt;ns2:Mobiltelefonnummer </w:t>
+      </w:r>
+      <w:proofErr w:type="spellStart"/>
+      <w:r>
+        <w:rPr>
+          <w:rFonts w:ascii="Courier" w:hAnsi="Courier"/>
+          <w:sz w:val="22"/>
+        </w:rPr>
+        <w:t>sistOppdatert</w:t>
+      </w:r>
+      <w:proofErr w:type="spellEnd"/>
+      <w:r>
+        <w:rPr>
+          <w:rFonts w:ascii="Courier" w:hAnsi="Courier"/>
+          <w:sz w:val="22"/>
+        </w:rPr>
+        <w:t>="2014-02-25T13:08:00.000+01:00" sistVerifisert="2013-10-21T10:09:28.000+02:00"&gt;12121212&lt;/ns2:Mobiltelefonnummer&gt;</w:t>
+      </w:r>
+    </w:p>
+    <w:p>
+      <w:pPr>
+        <w:rPr>
+          <w:rFonts w:ascii="Courier" w:hAnsi="Courier"/>
+          <w:sz w:val="22"/>
+        </w:rPr>
+      </w:pPr>
+      <w:r>
+        <w:rPr>
+          <w:rFonts w:ascii="Courier" w:hAnsi="Courier"/>
+          <w:sz w:val="22"/>
+        </w:rPr>
         <w:t xml:space="preserve">               &lt;ns2:Epostadresse </w:t>
       </w:r>
       <w:proofErr w:type="spellStart"/>
@@ -7520,7 +8385,7 @@
           <w:rFonts w:ascii="Courier" w:hAnsi="Courier"/>
           <w:sz w:val="22"/>
         </w:rPr>
-        <w:t>="2014-02-25T13:08:00.000+01:00" sistVerifisert="2013-10-21T10:09:28.000+02:00"&gt;01013355300_test@minid.difi.no&lt;/ns2:Epostadresse&gt;</w:t>
+        <w:t>="2014-02-25T13:08:00.000+01:00" sistVerifisert="2013-10-21T10:09:28.000+02:00"&gt;01013356366_test@minid.difi.no&lt;/ns2:Epostadresse&gt;</w:t>
       </w:r>
     </w:p>
     <w:p>
@@ -7555,34 +8420,32 @@
     </w:p>
     <w:p>
       <w:pPr>
-        <w:ind w:left="708" w:firstLine="708"/>
-        <w:rPr>
-          <w:rFonts w:ascii="Courier" w:hAnsi="Courier"/>
-          <w:sz w:val="22"/>
-        </w:rPr>
-      </w:pPr>
-      <w:r>
-        <w:rPr>
-          <w:rFonts w:ascii="Courier" w:hAnsi="Courier"/>
-          <w:sz w:val="22"/>
-        </w:rPr>
-        <w:t>&lt;ns2:postkasseadresse&gt;1&lt;/ns2:postkasseadresse&gt;</w:t>
-      </w:r>
-    </w:p>
-    <w:p>
-      <w:pPr>
-        <w:ind w:left="708" w:firstLine="708"/>
-        <w:rPr>
-          <w:rFonts w:ascii="Courier" w:hAnsi="Courier"/>
-          <w:sz w:val="22"/>
-        </w:rPr>
-      </w:pPr>
-      <w:r>
-        <w:rPr>
-          <w:rFonts w:ascii="Courier" w:hAnsi="Courier"/>
-          <w:sz w:val="22"/>
-        </w:rPr>
-        <w:t>&lt;ns2:postkasseleverandoerAdresse&gt;012345678&lt;/ns2:postkasseleverandoerAdresse&gt;</w:t>
+        <w:rPr>
+          <w:rFonts w:ascii="Courier" w:hAnsi="Courier"/>
+          <w:sz w:val="22"/>
+        </w:rPr>
+      </w:pPr>
+      <w:r>
+        <w:rPr>
+          <w:rFonts w:ascii="Courier" w:hAnsi="Courier"/>
+          <w:sz w:val="22"/>
+        </w:rPr>
+        <w:t xml:space="preserve">               &lt;ns2:postkasseadresse&gt;1&lt;/ns2:postkasseadresse&gt;</w:t>
+      </w:r>
+    </w:p>
+    <w:p>
+      <w:pPr>
+        <w:rPr>
+          <w:rFonts w:ascii="Courier" w:hAnsi="Courier"/>
+          <w:sz w:val="22"/>
+        </w:rPr>
+      </w:pPr>
+      <w:r>
+        <w:rPr>
+          <w:rFonts w:ascii="Courier" w:hAnsi="Courier"/>
+          <w:sz w:val="22"/>
+        </w:rPr>
+        <w:t xml:space="preserve">               &lt;ns2:postkasseleverandoerAdresse&gt;012345678&lt;/ns2:postkasseleverandoerAdresse&gt;</w:t>
       </w:r>
     </w:p>
     <w:p>
@@ -7613,6 +8476,7 @@
           <w:rFonts w:ascii="Courier" w:hAnsi="Courier"/>
           <w:sz w:val="22"/>
         </w:rPr>
+        <w:lastRenderedPageBreak/>
         <w:t xml:space="preserve">            </w:t>
       </w:r>
       <w:r>
@@ -7621,38 +8485,22 @@
           <w:sz w:val="22"/>
           <w:lang w:val="en-US"/>
         </w:rPr>
-        <w:t>&lt;ns2:X509Certificate&gt;MIIC2jCCAkMC..</w:t>
-      </w:r>
+        <w:t>&lt;ns2:X509Certificate&gt;MIIC2jCCAkMCAg38MA0GCSqGSIb3...&lt;/ns2:X509Certificate&gt;</w:t>
+      </w:r>
+    </w:p>
+    <w:p>
+      <w:pPr>
+        <w:rPr>
+          <w:rFonts w:ascii="Courier" w:hAnsi="Courier"/>
+          <w:sz w:val="22"/>
+        </w:rPr>
+      </w:pPr>
       <w:r>
         <w:rPr>
           <w:rFonts w:ascii="Courier" w:hAnsi="Courier"/>
           <w:sz w:val="22"/>
           <w:lang w:val="en-US"/>
         </w:rPr>
-        <w:t>.&lt;</w:t>
-      </w:r>
-      <w:r>
-        <w:rPr>
-          <w:rFonts w:ascii="Courier" w:hAnsi="Courier"/>
-          <w:sz w:val="22"/>
-          <w:lang w:val="en-US"/>
-        </w:rPr>
-        <w:t>ns2:X509Certificate&gt;</w:t>
-      </w:r>
-    </w:p>
-    <w:p>
-      <w:pPr>
-        <w:rPr>
-          <w:rFonts w:ascii="Courier" w:hAnsi="Courier"/>
-          <w:sz w:val="22"/>
-        </w:rPr>
-      </w:pPr>
-      <w:r>
-        <w:rPr>
-          <w:rFonts w:ascii="Courier" w:hAnsi="Courier"/>
-          <w:sz w:val="22"/>
-          <w:lang w:val="en-US"/>
-        </w:rPr>
         <w:t xml:space="preserve">         </w:t>
       </w:r>
       <w:r>
@@ -7675,96 +8523,22 @@
           <w:rFonts w:ascii="Courier" w:hAnsi="Courier"/>
           <w:sz w:val="22"/>
         </w:rPr>
-        <w:t xml:space="preserve">         &lt;ns2:Person&gt;</w:t>
-      </w:r>
-    </w:p>
-    <w:p>
-      <w:pPr>
-        <w:rPr>
-          <w:rFonts w:ascii="Courier" w:hAnsi="Courier"/>
-          <w:sz w:val="22"/>
-        </w:rPr>
-      </w:pPr>
-      <w:r>
-        <w:rPr>
-          <w:rFonts w:ascii="Courier" w:hAnsi="Courier"/>
-          <w:sz w:val="22"/>
-        </w:rPr>
-        <w:t xml:space="preserve">            &lt;ns2:personidentifikator&gt;01013355491&lt;/ns2:personidentifikator&gt;</w:t>
-      </w:r>
-    </w:p>
-    <w:p>
-      <w:pPr>
-        <w:rPr>
-          <w:rFonts w:ascii="Courier" w:hAnsi="Courier"/>
-          <w:sz w:val="22"/>
-        </w:rPr>
-      </w:pPr>
-      <w:r>
-        <w:rPr>
-          <w:rFonts w:ascii="Courier" w:hAnsi="Courier"/>
-          <w:sz w:val="22"/>
-        </w:rPr>
-        <w:t xml:space="preserve">            &lt;ns2:reservasjon&gt;NEI&lt;/ns2:reservasjon&gt;</w:t>
-      </w:r>
-    </w:p>
-    <w:p>
-      <w:pPr>
-        <w:rPr>
-          <w:rFonts w:ascii="Courier" w:hAnsi="Courier"/>
-          <w:sz w:val="22"/>
-        </w:rPr>
-      </w:pPr>
-      <w:r>
-        <w:rPr>
-          <w:rFonts w:ascii="Courier" w:hAnsi="Courier"/>
-          <w:sz w:val="22"/>
-        </w:rPr>
-        <w:t xml:space="preserve">            &lt;ns2:status&gt;AKTIV&lt;/ns2:status&gt;</w:t>
-      </w:r>
-    </w:p>
-    <w:p>
-      <w:pPr>
-        <w:rPr>
-          <w:rFonts w:ascii="Courier" w:hAnsi="Courier"/>
-          <w:sz w:val="22"/>
-        </w:rPr>
-      </w:pPr>
-      <w:r>
-        <w:rPr>
-          <w:rFonts w:ascii="Courier" w:hAnsi="Courier"/>
-          <w:sz w:val="22"/>
-        </w:rPr>
-        <w:t xml:space="preserve">            </w:t>
-      </w:r>
-      <w:r>
-        <w:rPr>
-          <w:rFonts w:ascii="Courier" w:hAnsi="Courier"/>
-          <w:sz w:val="22"/>
-        </w:rPr>
-        <w:t>&lt;ns2:Kontaktinformasjon&gt;</w:t>
-      </w:r>
-    </w:p>
-    <w:p>
-      <w:pPr>
-        <w:rPr>
-          <w:rFonts w:ascii="Courier" w:hAnsi="Courier"/>
-          <w:sz w:val="22"/>
-        </w:rPr>
-      </w:pPr>
-      <w:r>
-        <w:rPr>
-          <w:rFonts w:ascii="Courier" w:hAnsi="Courier"/>
-          <w:sz w:val="22"/>
-        </w:rPr>
-        <w:t xml:space="preserve">            </w:t>
-      </w:r>
-      <w:r>
-        <w:rPr>
-          <w:rFonts w:ascii="Courier" w:hAnsi="Courier"/>
-          <w:sz w:val="22"/>
-        </w:rPr>
-        <w:t xml:space="preserve">&lt;ns2:Mobiltelefonnummer </w:t>
+        <w:t xml:space="preserve">      &lt;/ns3:HentPersonerRespons&gt;</w:t>
+      </w:r>
+    </w:p>
+    <w:p>
+      <w:pPr>
+        <w:rPr>
+          <w:rFonts w:ascii="Courier" w:hAnsi="Courier"/>
+          <w:sz w:val="22"/>
+        </w:rPr>
+      </w:pPr>
+      <w:r>
+        <w:rPr>
+          <w:rFonts w:ascii="Courier" w:hAnsi="Courier"/>
+          <w:sz w:val="22"/>
+        </w:rPr>
+        <w:t xml:space="preserve">   &lt;/</w:t>
       </w:r>
       <w:proofErr w:type="spellStart"/>
       <w:r>
@@ -7772,7 +8546,7 @@
           <w:rFonts w:ascii="Courier" w:hAnsi="Courier"/>
           <w:sz w:val="22"/>
         </w:rPr>
-        <w:t>sistOppdatert</w:t>
+        <w:t>SOAP-ENV:Body</w:t>
       </w:r>
       <w:proofErr w:type="spellEnd"/>
       <w:r>
@@ -7780,29 +8554,22 @@
           <w:rFonts w:ascii="Courier" w:hAnsi="Courier"/>
           <w:sz w:val="22"/>
         </w:rPr>
-        <w:t>="2014-02-25T13:08:00.000+01:00" sistVerifisert="2013-10-21T10:09:28.000+02:00"&gt;12121212&lt;/ns2:Mobiltelefonnummer&gt;</w:t>
-      </w:r>
-    </w:p>
-    <w:p>
-      <w:pPr>
-        <w:rPr>
-          <w:rFonts w:ascii="Courier" w:hAnsi="Courier"/>
-          <w:sz w:val="22"/>
-        </w:rPr>
-      </w:pPr>
-      <w:r>
-        <w:rPr>
-          <w:rFonts w:ascii="Courier" w:hAnsi="Courier"/>
-          <w:sz w:val="22"/>
-        </w:rPr>
-        <w:t xml:space="preserve">             </w:t>
-      </w:r>
-      <w:r>
-        <w:rPr>
-          <w:rFonts w:ascii="Courier" w:hAnsi="Courier"/>
-          <w:sz w:val="22"/>
-        </w:rPr>
-        <w:t xml:space="preserve">&lt;ns2:Epostadresse </w:t>
+        <w:t>&gt;</w:t>
+      </w:r>
+    </w:p>
+    <w:p>
+      <w:pPr>
+        <w:rPr>
+          <w:rFonts w:ascii="Courier" w:hAnsi="Courier"/>
+          <w:sz w:val="22"/>
+        </w:rPr>
+      </w:pPr>
+      <w:r>
+        <w:rPr>
+          <w:rFonts w:ascii="Courier" w:hAnsi="Courier"/>
+          <w:sz w:val="22"/>
+        </w:rPr>
+        <w:t>&lt;/</w:t>
       </w:r>
       <w:proofErr w:type="spellStart"/>
       <w:r>
@@ -7810,7 +8577,7 @@
           <w:rFonts w:ascii="Courier" w:hAnsi="Courier"/>
           <w:sz w:val="22"/>
         </w:rPr>
-        <w:t>sistOppdatert</w:t>
+        <w:t>SOAP-ENV:Envelope</w:t>
       </w:r>
       <w:proofErr w:type="spellEnd"/>
       <w:r>
@@ -7818,489 +8585,23 @@
           <w:rFonts w:ascii="Courier" w:hAnsi="Courier"/>
           <w:sz w:val="22"/>
         </w:rPr>
-        <w:t>="2014-02-25T13:08:00.000+01:00" sistVerifisert="2013-10-</w:t>
-      </w:r>
-      <w:r>
-        <w:rPr>
-          <w:rFonts w:ascii="Courier" w:hAnsi="Courier"/>
-          <w:sz w:val="22"/>
-        </w:rPr>
-        <w:lastRenderedPageBreak/>
-        <w:t>21T10:09:28.000+02:00"&gt;01013355491_test@minid.difi.no&lt;/ns2:Epostadresse&gt;</w:t>
-      </w:r>
-    </w:p>
-    <w:p>
-      <w:pPr>
-        <w:rPr>
-          <w:rFonts w:ascii="Courier" w:hAnsi="Courier"/>
-          <w:sz w:val="22"/>
-        </w:rPr>
-      </w:pPr>
-      <w:r>
-        <w:rPr>
-          <w:rFonts w:ascii="Courier" w:hAnsi="Courier"/>
-          <w:sz w:val="22"/>
-        </w:rPr>
-        <w:t xml:space="preserve">            &lt;/ns2:Kontaktinformasjon&gt;</w:t>
-      </w:r>
-    </w:p>
-    <w:p>
-      <w:pPr>
-        <w:rPr>
-          <w:rFonts w:ascii="Courier" w:hAnsi="Courier"/>
-          <w:sz w:val="22"/>
-        </w:rPr>
-      </w:pPr>
-      <w:r>
-        <w:rPr>
-          <w:rFonts w:ascii="Courier" w:hAnsi="Courier"/>
-          <w:sz w:val="22"/>
-        </w:rPr>
-        <w:t xml:space="preserve">            &lt;ns2:SikkerDigitalPostAdresse&gt;</w:t>
-      </w:r>
-    </w:p>
-    <w:p>
-      <w:pPr>
-        <w:rPr>
-          <w:rFonts w:ascii="Courier" w:hAnsi="Courier"/>
-          <w:sz w:val="22"/>
-        </w:rPr>
-      </w:pPr>
-      <w:r>
-        <w:rPr>
-          <w:rFonts w:ascii="Courier" w:hAnsi="Courier"/>
-          <w:sz w:val="22"/>
-        </w:rPr>
-        <w:t xml:space="preserve">               &lt;ns2:postkasseadresse&gt;1&lt;/ns2:postkasseadresse&gt;</w:t>
-      </w:r>
-    </w:p>
-    <w:p>
-      <w:pPr>
-        <w:rPr>
-          <w:rFonts w:ascii="Courier" w:hAnsi="Courier"/>
-          <w:sz w:val="22"/>
-        </w:rPr>
-      </w:pPr>
-      <w:r>
-        <w:rPr>
-          <w:rFonts w:ascii="Courier" w:hAnsi="Courier"/>
-          <w:sz w:val="22"/>
-        </w:rPr>
-        <w:t xml:space="preserve">               &lt;ns2:postkasseleverandoerAdresse&gt;012345678&lt;/ns2:postkasseleverandoerAdresse&gt;</w:t>
-      </w:r>
-    </w:p>
-    <w:p>
-      <w:pPr>
-        <w:rPr>
-          <w:rFonts w:ascii="Courier" w:hAnsi="Courier"/>
-          <w:sz w:val="22"/>
-        </w:rPr>
-      </w:pPr>
-      <w:r>
-        <w:rPr>
-          <w:rFonts w:ascii="Courier" w:hAnsi="Courier"/>
-          <w:sz w:val="22"/>
-        </w:rPr>
-        <w:t xml:space="preserve">            &lt;/ns2:SikkerDigitalPostAdresse&gt;</w:t>
-      </w:r>
-    </w:p>
-    <w:p>
-      <w:pPr>
-        <w:rPr>
-          <w:rFonts w:ascii="Courier" w:hAnsi="Courier"/>
-          <w:sz w:val="22"/>
-          <w:lang w:val="en-US"/>
-        </w:rPr>
-      </w:pPr>
-      <w:r>
-        <w:rPr>
-          <w:rFonts w:ascii="Courier" w:hAnsi="Courier"/>
-          <w:sz w:val="22"/>
-        </w:rPr>
-        <w:t xml:space="preserve">            </w:t>
-      </w:r>
-      <w:r>
-        <w:rPr>
-          <w:rFonts w:ascii="Courier" w:hAnsi="Courier"/>
-          <w:sz w:val="22"/>
-          <w:lang w:val="en-US"/>
-        </w:rPr>
-        <w:t>&lt;ns2:X509Certificate&gt;MIIC2jCCAk...&lt;/ns2:X509Certificate&gt;</w:t>
-      </w:r>
-    </w:p>
-    <w:p>
-      <w:pPr>
-        <w:rPr>
-          <w:rFonts w:ascii="Courier" w:hAnsi="Courier"/>
-          <w:sz w:val="22"/>
-        </w:rPr>
-      </w:pPr>
-      <w:r>
-        <w:rPr>
-          <w:rFonts w:ascii="Courier" w:hAnsi="Courier"/>
-          <w:sz w:val="22"/>
-          <w:lang w:val="en-US"/>
-        </w:rPr>
-        <w:t xml:space="preserve">         </w:t>
-      </w:r>
-      <w:r>
-        <w:rPr>
-          <w:rFonts w:ascii="Courier" w:hAnsi="Courier"/>
-          <w:sz w:val="22"/>
-        </w:rPr>
-        <w:t>&lt;/ns2:Person&gt;</w:t>
-      </w:r>
-    </w:p>
-    <w:p>
-      <w:pPr>
-        <w:rPr>
-          <w:rFonts w:ascii="Courier" w:hAnsi="Courier"/>
-          <w:sz w:val="22"/>
-        </w:rPr>
-      </w:pPr>
-      <w:r>
-        <w:rPr>
-          <w:rFonts w:ascii="Courier" w:hAnsi="Courier"/>
-          <w:sz w:val="22"/>
-        </w:rPr>
-        <w:t xml:space="preserve">         &lt;ns2:Person&gt;</w:t>
-      </w:r>
-    </w:p>
-    <w:p>
-      <w:pPr>
-        <w:rPr>
-          <w:rFonts w:ascii="Courier" w:hAnsi="Courier"/>
-          <w:sz w:val="22"/>
-        </w:rPr>
-      </w:pPr>
-      <w:r>
-        <w:rPr>
-          <w:rFonts w:ascii="Courier" w:hAnsi="Courier"/>
-          <w:sz w:val="22"/>
-        </w:rPr>
-        <w:t xml:space="preserve">            &lt;ns2:personidentifikator&gt;01013356366&lt;/ns2:personidentifikator&gt;</w:t>
-      </w:r>
-    </w:p>
-    <w:p>
-      <w:pPr>
-        <w:rPr>
-          <w:rFonts w:ascii="Courier" w:hAnsi="Courier"/>
-          <w:sz w:val="22"/>
-        </w:rPr>
-      </w:pPr>
-      <w:r>
-        <w:rPr>
-          <w:rFonts w:ascii="Courier" w:hAnsi="Courier"/>
-          <w:sz w:val="22"/>
-        </w:rPr>
-        <w:t xml:space="preserve">            &lt;ns2:reservasjon&gt;NEI&lt;/ns2:reservasjon&gt;</w:t>
-      </w:r>
-    </w:p>
-    <w:p>
-      <w:pPr>
-        <w:rPr>
-          <w:rFonts w:ascii="Courier" w:hAnsi="Courier"/>
-          <w:sz w:val="22"/>
-        </w:rPr>
-      </w:pPr>
-      <w:r>
-        <w:rPr>
-          <w:rFonts w:ascii="Courier" w:hAnsi="Courier"/>
-          <w:sz w:val="22"/>
-        </w:rPr>
-        <w:t xml:space="preserve">            &lt;ns2:status&gt;AKTIV&lt;/ns2:status&gt;</w:t>
-      </w:r>
-    </w:p>
-    <w:p>
-      <w:pPr>
-        <w:rPr>
-          <w:rFonts w:ascii="Courier" w:hAnsi="Courier"/>
-          <w:sz w:val="22"/>
-        </w:rPr>
-      </w:pPr>
-      <w:r>
-        <w:rPr>
-          <w:rFonts w:ascii="Courier" w:hAnsi="Courier"/>
-          <w:sz w:val="22"/>
-        </w:rPr>
-        <w:t xml:space="preserve">            &lt;ns2:Kontaktinformasjon&gt;</w:t>
-      </w:r>
-    </w:p>
-    <w:p>
-      <w:pPr>
-        <w:rPr>
-          <w:rFonts w:ascii="Courier" w:hAnsi="Courier"/>
-          <w:sz w:val="22"/>
-        </w:rPr>
-      </w:pPr>
-      <w:r>
-        <w:rPr>
-          <w:rFonts w:ascii="Courier" w:hAnsi="Courier"/>
-          <w:sz w:val="22"/>
-        </w:rPr>
-        <w:t xml:space="preserve">               &lt;ns2:Mobiltelefonnummer </w:t>
+        <w:t>&gt;</w:t>
+      </w:r>
+    </w:p>
+    <w:p/>
+    <w:p>
+      <w:pPr>
+        <w:pStyle w:val="Overskrift2"/>
+      </w:pPr>
+      <w:bookmarkStart w:id="44" w:name="_Toc384884149"/>
+      <w:r>
+        <w:t xml:space="preserve">Forespørsel: </w:t>
       </w:r>
       <w:proofErr w:type="spellStart"/>
       <w:r>
-        <w:rPr>
-          <w:rFonts w:ascii="Courier" w:hAnsi="Courier"/>
-          <w:sz w:val="22"/>
-        </w:rPr>
-        <w:t>sistOppdatert</w:t>
-      </w:r>
-      <w:proofErr w:type="spellEnd"/>
-      <w:r>
-        <w:rPr>
-          <w:rFonts w:ascii="Courier" w:hAnsi="Courier"/>
-          <w:sz w:val="22"/>
-        </w:rPr>
-        <w:t>="2014-02-25T13:08:00.000+01:00" sistVerifisert="2013-10-21T10:09:28.000+02:00"&gt;12121212&lt;/ns2:Mobiltelefonnummer&gt;</w:t>
-      </w:r>
-    </w:p>
-    <w:p>
-      <w:pPr>
-        <w:rPr>
-          <w:rFonts w:ascii="Courier" w:hAnsi="Courier"/>
-          <w:sz w:val="22"/>
-        </w:rPr>
-      </w:pPr>
-      <w:r>
-        <w:rPr>
-          <w:rFonts w:ascii="Courier" w:hAnsi="Courier"/>
-          <w:sz w:val="22"/>
-        </w:rPr>
-        <w:t xml:space="preserve">               &lt;ns2:Epostadresse </w:t>
-      </w:r>
-      <w:proofErr w:type="spellStart"/>
-      <w:r>
-        <w:rPr>
-          <w:rFonts w:ascii="Courier" w:hAnsi="Courier"/>
-          <w:sz w:val="22"/>
-        </w:rPr>
-        <w:t>sistOppdatert</w:t>
-      </w:r>
-      <w:proofErr w:type="spellEnd"/>
-      <w:r>
-        <w:rPr>
-          <w:rFonts w:ascii="Courier" w:hAnsi="Courier"/>
-          <w:sz w:val="22"/>
-        </w:rPr>
-        <w:t>="2014-02-25T13:08:00.000+01:00" sistVerifisert="2013-10-21T10:09:28.000+02:00"&gt;01013356366_test@minid.difi.no&lt;/ns2:Epostadresse&gt;</w:t>
-      </w:r>
-    </w:p>
-    <w:p>
-      <w:pPr>
-        <w:rPr>
-          <w:rFonts w:ascii="Courier" w:hAnsi="Courier"/>
-          <w:sz w:val="22"/>
-        </w:rPr>
-      </w:pPr>
-      <w:r>
-        <w:rPr>
-          <w:rFonts w:ascii="Courier" w:hAnsi="Courier"/>
-          <w:sz w:val="22"/>
-        </w:rPr>
-        <w:t xml:space="preserve">            &lt;/ns2:Kontaktinformasjon&gt;</w:t>
-      </w:r>
-    </w:p>
-    <w:p>
-      <w:pPr>
-        <w:rPr>
-          <w:rFonts w:ascii="Courier" w:hAnsi="Courier"/>
-          <w:sz w:val="22"/>
-        </w:rPr>
-      </w:pPr>
-      <w:r>
-        <w:rPr>
-          <w:rFonts w:ascii="Courier" w:hAnsi="Courier"/>
-          <w:sz w:val="22"/>
-        </w:rPr>
-        <w:t xml:space="preserve">            &lt;ns2:SikkerDigitalPostAdresse&gt;</w:t>
-      </w:r>
-    </w:p>
-    <w:p>
-      <w:pPr>
-        <w:rPr>
-          <w:rFonts w:ascii="Courier" w:hAnsi="Courier"/>
-          <w:sz w:val="22"/>
-        </w:rPr>
-      </w:pPr>
-      <w:r>
-        <w:rPr>
-          <w:rFonts w:ascii="Courier" w:hAnsi="Courier"/>
-          <w:sz w:val="22"/>
-        </w:rPr>
-        <w:t xml:space="preserve">               &lt;ns2:postkasseadresse&gt;1&lt;/ns2:postkasseadresse&gt;</w:t>
-      </w:r>
-    </w:p>
-    <w:p>
-      <w:pPr>
-        <w:rPr>
-          <w:rFonts w:ascii="Courier" w:hAnsi="Courier"/>
-          <w:sz w:val="22"/>
-        </w:rPr>
-      </w:pPr>
-      <w:r>
-        <w:rPr>
-          <w:rFonts w:ascii="Courier" w:hAnsi="Courier"/>
-          <w:sz w:val="22"/>
-        </w:rPr>
-        <w:t xml:space="preserve">               &lt;ns2:postkasseleverandoerAdresse&gt;012345678&lt;/ns2:postkasseleverandoerAdresse&gt;</w:t>
-      </w:r>
-    </w:p>
-    <w:p>
-      <w:pPr>
-        <w:rPr>
-          <w:rFonts w:ascii="Courier" w:hAnsi="Courier"/>
-          <w:sz w:val="22"/>
-        </w:rPr>
-      </w:pPr>
-      <w:r>
-        <w:rPr>
-          <w:rFonts w:ascii="Courier" w:hAnsi="Courier"/>
-          <w:sz w:val="22"/>
-        </w:rPr>
-        <w:t xml:space="preserve">            &lt;/ns2:SikkerDigitalPostAdresse&gt;</w:t>
-      </w:r>
-    </w:p>
-    <w:p>
-      <w:pPr>
-        <w:rPr>
-          <w:rFonts w:ascii="Courier" w:hAnsi="Courier"/>
-          <w:sz w:val="22"/>
-          <w:lang w:val="en-US"/>
-        </w:rPr>
-      </w:pPr>
-      <w:r>
-        <w:rPr>
-          <w:rFonts w:ascii="Courier" w:hAnsi="Courier"/>
-          <w:sz w:val="22"/>
-        </w:rPr>
-        <w:t xml:space="preserve">            </w:t>
-      </w:r>
-      <w:r>
-        <w:rPr>
-          <w:rFonts w:ascii="Courier" w:hAnsi="Courier"/>
-          <w:sz w:val="22"/>
-          <w:lang w:val="en-US"/>
-        </w:rPr>
-        <w:t>&lt;ns2:X509Certificate&gt;MIIC2jCCAkMCAg38MA0GCSqGSIb3...&lt;/ns2:X509Certificate&gt;</w:t>
-      </w:r>
-    </w:p>
-    <w:p>
-      <w:pPr>
-        <w:rPr>
-          <w:rFonts w:ascii="Courier" w:hAnsi="Courier"/>
-          <w:sz w:val="22"/>
-        </w:rPr>
-      </w:pPr>
-      <w:r>
-        <w:rPr>
-          <w:rFonts w:ascii="Courier" w:hAnsi="Courier"/>
-          <w:sz w:val="22"/>
-          <w:lang w:val="en-US"/>
-        </w:rPr>
-        <w:t xml:space="preserve">         </w:t>
-      </w:r>
-      <w:r>
-        <w:rPr>
-          <w:rFonts w:ascii="Courier" w:hAnsi="Courier"/>
-          <w:sz w:val="22"/>
-        </w:rPr>
-        <w:t>&lt;/ns2:Person&gt;</w:t>
-      </w:r>
-    </w:p>
-    <w:p>
-      <w:pPr>
-        <w:rPr>
-          <w:rFonts w:ascii="Courier" w:hAnsi="Courier"/>
-          <w:sz w:val="22"/>
-        </w:rPr>
-      </w:pPr>
-      <w:r>
-        <w:rPr>
-          <w:rFonts w:ascii="Courier" w:hAnsi="Courier"/>
-          <w:sz w:val="22"/>
-        </w:rPr>
-        <w:t xml:space="preserve">      &lt;/ns3:HentPersonerRespons&gt;</w:t>
-      </w:r>
-    </w:p>
-    <w:p>
-      <w:pPr>
-        <w:rPr>
-          <w:rFonts w:ascii="Courier" w:hAnsi="Courier"/>
-          <w:sz w:val="22"/>
-        </w:rPr>
-      </w:pPr>
-      <w:r>
-        <w:rPr>
-          <w:rFonts w:ascii="Courier" w:hAnsi="Courier"/>
-          <w:sz w:val="22"/>
-        </w:rPr>
-        <w:t xml:space="preserve">   &lt;/</w:t>
-      </w:r>
-      <w:proofErr w:type="spellStart"/>
-      <w:r>
-        <w:rPr>
-          <w:rFonts w:ascii="Courier" w:hAnsi="Courier"/>
-          <w:sz w:val="22"/>
-        </w:rPr>
-        <w:t>SOAP-ENV:Body</w:t>
-      </w:r>
-      <w:proofErr w:type="spellEnd"/>
-      <w:r>
-        <w:rPr>
-          <w:rFonts w:ascii="Courier" w:hAnsi="Courier"/>
-          <w:sz w:val="22"/>
-        </w:rPr>
-        <w:t>&gt;</w:t>
-      </w:r>
-    </w:p>
-    <w:p>
-      <w:pPr>
-        <w:rPr>
-          <w:rFonts w:ascii="Courier" w:hAnsi="Courier"/>
-          <w:sz w:val="22"/>
-        </w:rPr>
-      </w:pPr>
-      <w:r>
-        <w:rPr>
-          <w:rFonts w:ascii="Courier" w:hAnsi="Courier"/>
-          <w:sz w:val="22"/>
-        </w:rPr>
-        <w:t>&lt;/</w:t>
-      </w:r>
-      <w:proofErr w:type="spellStart"/>
-      <w:r>
-        <w:rPr>
-          <w:rFonts w:ascii="Courier" w:hAnsi="Courier"/>
-          <w:sz w:val="22"/>
-        </w:rPr>
-        <w:t>SOAP-ENV:Envelope</w:t>
-      </w:r>
-      <w:proofErr w:type="spellEnd"/>
-      <w:r>
-        <w:rPr>
-          <w:rFonts w:ascii="Courier" w:hAnsi="Courier"/>
-          <w:sz w:val="22"/>
-        </w:rPr>
-        <w:t>&gt;</w:t>
-      </w:r>
-    </w:p>
-    <w:p/>
-    <w:p>
-      <w:pPr>
-        <w:pStyle w:val="Overskrift2"/>
-      </w:pPr>
-      <w:bookmarkStart w:id="43" w:name="_Toc382855803"/>
-      <w:r>
-        <w:t xml:space="preserve">Forespørsel: </w:t>
-      </w:r>
-      <w:proofErr w:type="spellStart"/>
-      <w:r>
         <w:t>HentPrintSertifikat</w:t>
       </w:r>
-      <w:bookmarkEnd w:id="43"/>
+      <w:bookmarkEnd w:id="44"/>
       <w:proofErr w:type="spellEnd"/>
     </w:p>
     <w:p>
@@ -8577,7 +8878,7 @@
       <w:pPr>
         <w:pStyle w:val="Overskrift2"/>
       </w:pPr>
-      <w:bookmarkStart w:id="44" w:name="_Toc382855804"/>
+      <w:bookmarkStart w:id="45" w:name="_Toc384884150"/>
       <w:r>
         <w:t xml:space="preserve">Respons: </w:t>
       </w:r>
@@ -8585,7 +8886,7 @@
       <w:r>
         <w:t>HentPrintSertifikat</w:t>
       </w:r>
-      <w:bookmarkEnd w:id="44"/>
+      <w:bookmarkEnd w:id="45"/>
       <w:proofErr w:type="spellEnd"/>
     </w:p>
     <w:p>
@@ -8614,7 +8915,6 @@
           <w:sz w:val="22"/>
           <w:lang w:val="en-US"/>
         </w:rPr>
-        <w:lastRenderedPageBreak/>
         <w:t>&lt;</w:t>
       </w:r>
       <w:proofErr w:type="spellStart"/>
@@ -8966,11 +9266,11 @@
       <w:pPr>
         <w:pStyle w:val="Overskrift2"/>
       </w:pPr>
-      <w:bookmarkStart w:id="45" w:name="_Toc382855805"/>
+      <w:bookmarkStart w:id="46" w:name="_Toc384884151"/>
       <w:r>
         <w:t>Feilhåndtering</w:t>
       </w:r>
-      <w:bookmarkEnd w:id="45"/>
+      <w:bookmarkEnd w:id="46"/>
     </w:p>
     <w:p>
       <w:r>
@@ -9246,6 +9546,7 @@
         <w:rPr>
           <w:lang w:val="en-US"/>
         </w:rPr>
+        <w:lastRenderedPageBreak/>
         <w:t xml:space="preserve">         </w:t>
       </w:r>
       <w:r>
@@ -9490,14 +9791,14 @@
       <w:pPr>
         <w:pStyle w:val="Overskrift1"/>
       </w:pPr>
-      <w:bookmarkStart w:id="46" w:name="_Toc382855806"/>
+      <w:bookmarkStart w:id="47" w:name="_Toc384884152"/>
       <w:r>
         <w:t>Lenketjeneste</w:t>
       </w:r>
       <w:r>
         <w:t>r</w:t>
       </w:r>
-      <w:bookmarkEnd w:id="46"/>
+      <w:bookmarkEnd w:id="47"/>
     </w:p>
     <w:p>
       <w:r>
@@ -9560,11 +9861,11 @@
       <w:pPr>
         <w:pStyle w:val="Overskrift2"/>
       </w:pPr>
-      <w:bookmarkStart w:id="47" w:name="_Toc382855807"/>
+      <w:bookmarkStart w:id="48" w:name="_Toc384884153"/>
       <w:r>
         <w:t>Administrasjon av egen informasjon</w:t>
       </w:r>
-      <w:bookmarkEnd w:id="47"/>
+      <w:bookmarkEnd w:id="48"/>
     </w:p>
     <w:p>
       <w:r>
@@ -9645,12 +9946,11 @@
       <w:pPr>
         <w:pStyle w:val="Overskrift3"/>
       </w:pPr>
-      <w:bookmarkStart w:id="48" w:name="_Toc382855808"/>
-      <w:r>
-        <w:lastRenderedPageBreak/>
+      <w:bookmarkStart w:id="49" w:name="_Toc384884154"/>
+      <w:r>
         <w:t>Input data</w:t>
       </w:r>
-      <w:bookmarkEnd w:id="48"/>
+      <w:bookmarkEnd w:id="49"/>
     </w:p>
     <w:p>
       <w:r>
@@ -10099,6 +10399,7 @@
         <w:spacing w:before="100" w:beforeAutospacing="1" w:after="100" w:afterAutospacing="1"/>
       </w:pPr>
       <w:r>
+        <w:lastRenderedPageBreak/>
         <w:t>Dersom parameteren</w:t>
       </w:r>
       <w:r>
@@ -10301,11 +10602,11 @@
       <w:pPr>
         <w:pStyle w:val="Overskrift2"/>
       </w:pPr>
-      <w:bookmarkStart w:id="49" w:name="_Toc382855809"/>
+      <w:bookmarkStart w:id="50" w:name="_Toc384884155"/>
       <w:r>
         <w:t>Tjeneste for reservasjon</w:t>
       </w:r>
-      <w:bookmarkEnd w:id="49"/>
+      <w:bookmarkEnd w:id="50"/>
     </w:p>
     <w:p>
       <w:r>
@@ -10363,11 +10664,11 @@
       <w:pPr>
         <w:pStyle w:val="Overskrift2"/>
       </w:pPr>
-      <w:bookmarkStart w:id="50" w:name="_Toc382855810"/>
+      <w:bookmarkStart w:id="51" w:name="_Toc384884156"/>
       <w:r>
         <w:t>Tjeneste for å velge digital postkasse</w:t>
       </w:r>
-      <w:bookmarkEnd w:id="50"/>
+      <w:bookmarkEnd w:id="51"/>
     </w:p>
     <w:p>
       <w:r>
@@ -10395,11 +10696,11 @@
       <w:pPr>
         <w:pStyle w:val="Overskrift1"/>
       </w:pPr>
-      <w:bookmarkStart w:id="51" w:name="_Toc382855811"/>
+      <w:bookmarkStart w:id="52" w:name="_Toc384884157"/>
       <w:r>
         <w:t>Vedlegg</w:t>
       </w:r>
-      <w:bookmarkEnd w:id="51"/>
+      <w:bookmarkEnd w:id="52"/>
     </w:p>
     <w:p>
       <w:pPr>
@@ -10668,7 +10969,7 @@
           <w:rPr>
             <w:noProof/>
           </w:rPr>
-          <w:t>5</w:t>
+          <w:t>1</w:t>
         </w:r>
         <w:r>
           <w:fldChar w:fldCharType="end"/>
@@ -10915,7 +11216,7 @@
         <v:path o:extrusionok="f" gradientshapeok="t" o:connecttype="rect"/>
         <o:lock v:ext="edit" aspectratio="t"/>
       </v:shapetype>
-      <v:shape id="_x0000_i1029" type="#_x0000_t75" style="width:20.25pt;height:39pt" o:bullet="t">
+      <v:shape id="_x0000_i1037" type="#_x0000_t75" style="width:20.25pt;height:39pt" o:bullet="t">
         <v:imagedata r:id="rId1" o:title="art493"/>
       </v:shape>
     </w:pict>
@@ -17215,7 +17516,7 @@
 </file>
 
 <file path=customXml/itemProps1.xml><?xml version="1.0" encoding="utf-8"?>
-<ds:datastoreItem xmlns:ds="http://schemas.openxmlformats.org/officeDocument/2006/customXml" ds:itemID="{D3FC5E24-FF7B-46BD-B8F3-06FD5BE2CE1E}">
+<ds:datastoreItem xmlns:ds="http://schemas.openxmlformats.org/officeDocument/2006/customXml" ds:itemID="{06AD6996-B7FE-4255-83DF-870A91B3EEE7}">
   <ds:schemaRefs>
     <ds:schemaRef ds:uri="http://schemas.openxmlformats.org/officeDocument/2006/bibliography"/>
   </ds:schemaRefs>

</xml_diff>

<commit_message>
Fikset feil i flytdiagrammet for teknisk grensesnitt. la til tegning som viser meldingsstrukturen.
</commit_message>
<xml_diff>
--- a/integrasjonsguide_oppslagstjenesten.docx
+++ b/integrasjonsguide_oppslagstjenesten.docx
@@ -543,16 +543,63 @@
           </w:p>
           <w:p>
             <w:r>
-              <w:t xml:space="preserve">Lagt til info om støttede </w:t>
-            </w:r>
-            <w:r>
-              <w:t xml:space="preserve">Key </w:t>
+              <w:t xml:space="preserve">Lagt til info om støttede Key </w:t>
             </w:r>
             <w:proofErr w:type="spellStart"/>
             <w:r>
               <w:t>Identifier</w:t>
             </w:r>
             <w:proofErr w:type="spellEnd"/>
+          </w:p>
+        </w:tc>
+        <w:tc>
+          <w:tcPr>
+            <w:tcW w:w="1387" w:type="pct"/>
+          </w:tcPr>
+          <w:p>
+            <w:r>
+              <w:t>Arne Berner</w:t>
+            </w:r>
+          </w:p>
+        </w:tc>
+      </w:tr>
+      <w:tr>
+        <w:trPr>
+          <w:trHeight w:val="290"/>
+        </w:trPr>
+        <w:tc>
+          <w:tcPr>
+            <w:tcW w:w="1014" w:type="pct"/>
+          </w:tcPr>
+          <w:p>
+            <w:r>
+              <w:t>1.4</w:t>
+            </w:r>
+          </w:p>
+        </w:tc>
+        <w:tc>
+          <w:tcPr>
+            <w:tcW w:w="1040" w:type="pct"/>
+          </w:tcPr>
+          <w:p>
+            <w:r>
+              <w:t>11.04.14</w:t>
+            </w:r>
+          </w:p>
+        </w:tc>
+        <w:tc>
+          <w:tcPr>
+            <w:tcW w:w="1559" w:type="pct"/>
+          </w:tcPr>
+          <w:p>
+            <w:r>
+              <w:t>Endret diagram over prosessen for kryptering/signering.</w:t>
+            </w:r>
+          </w:p>
+          <w:p>
+            <w:r>
+              <w:t>Lagt til diagram som beskriver meldingen</w:t>
+            </w:r>
           </w:p>
         </w:tc>
         <w:tc>
@@ -884,7 +931,7 @@
       <w:r>
         <w:fldChar w:fldCharType="separate"/>
       </w:r>
-      <w:hyperlink w:anchor="_Toc384884130" w:history="1">
+      <w:hyperlink w:anchor="_Toc384973197" w:history="1">
         <w:r>
           <w:rPr>
             <w:rStyle w:val="Hyperkobling"/>
@@ -922,7 +969,7 @@
           <w:rPr>
             <w:webHidden/>
           </w:rPr>
-          <w:instrText xml:space="preserve"> PAGEREF _Toc384884130 \h </w:instrText>
+          <w:instrText xml:space="preserve"> PAGEREF _Toc384973197 \h </w:instrText>
         </w:r>
         <w:r>
           <w:rPr>
@@ -958,7 +1005,7 @@
           <w:szCs w:val="22"/>
         </w:rPr>
       </w:pPr>
-      <w:hyperlink w:anchor="_Toc384884131" w:history="1">
+      <w:hyperlink w:anchor="_Toc384973198" w:history="1">
         <w:r>
           <w:rPr>
             <w:rStyle w:val="Hyperkobling"/>
@@ -995,7 +1042,7 @@
           <w:rPr>
             <w:webHidden/>
           </w:rPr>
-          <w:instrText xml:space="preserve"> PAGEREF _Toc384884131 \h </w:instrText>
+          <w:instrText xml:space="preserve"> PAGEREF _Toc384973198 \h </w:instrText>
         </w:r>
         <w:r>
           <w:rPr>
@@ -1031,7 +1078,7 @@
           <w:szCs w:val="22"/>
         </w:rPr>
       </w:pPr>
-      <w:hyperlink w:anchor="_Toc384884132" w:history="1">
+      <w:hyperlink w:anchor="_Toc384973199" w:history="1">
         <w:r>
           <w:rPr>
             <w:rStyle w:val="Hyperkobling"/>
@@ -1068,7 +1115,7 @@
           <w:rPr>
             <w:webHidden/>
           </w:rPr>
-          <w:instrText xml:space="preserve"> PAGEREF _Toc384884132 \h </w:instrText>
+          <w:instrText xml:space="preserve"> PAGEREF _Toc384973199 \h </w:instrText>
         </w:r>
         <w:r>
           <w:rPr>
@@ -1104,7 +1151,7 @@
           <w:szCs w:val="22"/>
         </w:rPr>
       </w:pPr>
-      <w:hyperlink w:anchor="_Toc384884133" w:history="1">
+      <w:hyperlink w:anchor="_Toc384973200" w:history="1">
         <w:r>
           <w:rPr>
             <w:rStyle w:val="Hyperkobling"/>
@@ -1141,7 +1188,7 @@
           <w:rPr>
             <w:webHidden/>
           </w:rPr>
-          <w:instrText xml:space="preserve"> PAGEREF _Toc384884133 \h </w:instrText>
+          <w:instrText xml:space="preserve"> PAGEREF _Toc384973200 \h </w:instrText>
         </w:r>
         <w:r>
           <w:rPr>
@@ -1178,7 +1225,7 @@
           <w:szCs w:val="22"/>
         </w:rPr>
       </w:pPr>
-      <w:hyperlink w:anchor="_Toc384884134" w:history="1">
+      <w:hyperlink w:anchor="_Toc384973201" w:history="1">
         <w:r>
           <w:rPr>
             <w:rStyle w:val="Hyperkobling"/>
@@ -1216,7 +1263,7 @@
           <w:rPr>
             <w:webHidden/>
           </w:rPr>
-          <w:instrText xml:space="preserve"> PAGEREF _Toc384884134 \h </w:instrText>
+          <w:instrText xml:space="preserve"> PAGEREF _Toc384973201 \h </w:instrText>
         </w:r>
         <w:r>
           <w:rPr>
@@ -1252,7 +1299,7 @@
           <w:szCs w:val="22"/>
         </w:rPr>
       </w:pPr>
-      <w:hyperlink w:anchor="_Toc384884135" w:history="1">
+      <w:hyperlink w:anchor="_Toc384973202" w:history="1">
         <w:r>
           <w:rPr>
             <w:rStyle w:val="Hyperkobling"/>
@@ -1289,7 +1336,7 @@
           <w:rPr>
             <w:webHidden/>
           </w:rPr>
-          <w:instrText xml:space="preserve"> PAGEREF _Toc384884135 \h </w:instrText>
+          <w:instrText xml:space="preserve"> PAGEREF _Toc384973202 \h </w:instrText>
         </w:r>
         <w:r>
           <w:rPr>
@@ -1325,7 +1372,7 @@
           <w:szCs w:val="22"/>
         </w:rPr>
       </w:pPr>
-      <w:hyperlink w:anchor="_Toc384884136" w:history="1">
+      <w:hyperlink w:anchor="_Toc384973203" w:history="1">
         <w:r>
           <w:rPr>
             <w:rStyle w:val="Hyperkobling"/>
@@ -1362,7 +1409,7 @@
           <w:rPr>
             <w:webHidden/>
           </w:rPr>
-          <w:instrText xml:space="preserve"> PAGEREF _Toc384884136 \h </w:instrText>
+          <w:instrText xml:space="preserve"> PAGEREF _Toc384973203 \h </w:instrText>
         </w:r>
         <w:r>
           <w:rPr>
@@ -1398,7 +1445,7 @@
           <w:szCs w:val="22"/>
         </w:rPr>
       </w:pPr>
-      <w:hyperlink w:anchor="_Toc384884137" w:history="1">
+      <w:hyperlink w:anchor="_Toc384973204" w:history="1">
         <w:r>
           <w:rPr>
             <w:rStyle w:val="Hyperkobling"/>
@@ -1435,7 +1482,7 @@
           <w:rPr>
             <w:webHidden/>
           </w:rPr>
-          <w:instrText xml:space="preserve"> PAGEREF _Toc384884137 \h </w:instrText>
+          <w:instrText xml:space="preserve"> PAGEREF _Toc384973204 \h </w:instrText>
         </w:r>
         <w:r>
           <w:rPr>
@@ -1472,7 +1519,7 @@
           <w:szCs w:val="22"/>
         </w:rPr>
       </w:pPr>
-      <w:hyperlink w:anchor="_Toc384884138" w:history="1">
+      <w:hyperlink w:anchor="_Toc384973205" w:history="1">
         <w:r>
           <w:rPr>
             <w:rStyle w:val="Hyperkobling"/>
@@ -1510,7 +1557,7 @@
           <w:rPr>
             <w:webHidden/>
           </w:rPr>
-          <w:instrText xml:space="preserve"> PAGEREF _Toc384884138 \h </w:instrText>
+          <w:instrText xml:space="preserve"> PAGEREF _Toc384973205 \h </w:instrText>
         </w:r>
         <w:r>
           <w:rPr>
@@ -1546,7 +1593,7 @@
           <w:szCs w:val="22"/>
         </w:rPr>
       </w:pPr>
-      <w:hyperlink w:anchor="_Toc384884139" w:history="1">
+      <w:hyperlink w:anchor="_Toc384973206" w:history="1">
         <w:r>
           <w:rPr>
             <w:rStyle w:val="Hyperkobling"/>
@@ -1583,7 +1630,7 @@
           <w:rPr>
             <w:webHidden/>
           </w:rPr>
-          <w:instrText xml:space="preserve"> PAGEREF _Toc384884139 \h </w:instrText>
+          <w:instrText xml:space="preserve"> PAGEREF _Toc384973206 \h </w:instrText>
         </w:r>
         <w:r>
           <w:rPr>
@@ -1620,7 +1667,7 @@
           <w:szCs w:val="22"/>
         </w:rPr>
       </w:pPr>
-      <w:hyperlink w:anchor="_Toc384884140" w:history="1">
+      <w:hyperlink w:anchor="_Toc384973207" w:history="1">
         <w:r>
           <w:rPr>
             <w:rStyle w:val="Hyperkobling"/>
@@ -1658,7 +1705,7 @@
           <w:rPr>
             <w:webHidden/>
           </w:rPr>
-          <w:instrText xml:space="preserve"> PAGEREF _Toc384884140 \h </w:instrText>
+          <w:instrText xml:space="preserve"> PAGEREF _Toc384973207 \h </w:instrText>
         </w:r>
         <w:r>
           <w:rPr>
@@ -1694,7 +1741,7 @@
           <w:szCs w:val="22"/>
         </w:rPr>
       </w:pPr>
-      <w:hyperlink w:anchor="_Toc384884141" w:history="1">
+      <w:hyperlink w:anchor="_Toc384973208" w:history="1">
         <w:r>
           <w:rPr>
             <w:rStyle w:val="Hyperkobling"/>
@@ -1731,7 +1778,7 @@
           <w:rPr>
             <w:webHidden/>
           </w:rPr>
-          <w:instrText xml:space="preserve"> PAGEREF _Toc384884141 \h </w:instrText>
+          <w:instrText xml:space="preserve"> PAGEREF _Toc384973208 \h </w:instrText>
         </w:r>
         <w:r>
           <w:rPr>
@@ -1767,7 +1814,7 @@
           <w:szCs w:val="22"/>
         </w:rPr>
       </w:pPr>
-      <w:hyperlink w:anchor="_Toc384884142" w:history="1">
+      <w:hyperlink w:anchor="_Toc384973209" w:history="1">
         <w:r>
           <w:rPr>
             <w:rStyle w:val="Hyperkobling"/>
@@ -1804,7 +1851,7 @@
           <w:rPr>
             <w:webHidden/>
           </w:rPr>
-          <w:instrText xml:space="preserve"> PAGEREF _Toc384884142 \h </w:instrText>
+          <w:instrText xml:space="preserve"> PAGEREF _Toc384973209 \h </w:instrText>
         </w:r>
         <w:r>
           <w:rPr>
@@ -1841,7 +1888,7 @@
           <w:szCs w:val="22"/>
         </w:rPr>
       </w:pPr>
-      <w:hyperlink w:anchor="_Toc384884143" w:history="1">
+      <w:hyperlink w:anchor="_Toc384973210" w:history="1">
         <w:r>
           <w:rPr>
             <w:rStyle w:val="Hyperkobling"/>
@@ -1879,7 +1926,7 @@
           <w:rPr>
             <w:webHidden/>
           </w:rPr>
-          <w:instrText xml:space="preserve"> PAGEREF _Toc384884143 \h </w:instrText>
+          <w:instrText xml:space="preserve"> PAGEREF _Toc384973210 \h </w:instrText>
         </w:r>
         <w:r>
           <w:rPr>
@@ -1915,7 +1962,7 @@
           <w:szCs w:val="22"/>
         </w:rPr>
       </w:pPr>
-      <w:hyperlink w:anchor="_Toc384884144" w:history="1">
+      <w:hyperlink w:anchor="_Toc384973211" w:history="1">
         <w:r>
           <w:rPr>
             <w:rStyle w:val="Hyperkobling"/>
@@ -1952,7 +1999,7 @@
           <w:rPr>
             <w:webHidden/>
           </w:rPr>
-          <w:instrText xml:space="preserve"> PAGEREF _Toc384884144 \h </w:instrText>
+          <w:instrText xml:space="preserve"> PAGEREF _Toc384973211 \h </w:instrText>
         </w:r>
         <w:r>
           <w:rPr>
@@ -1988,7 +2035,7 @@
           <w:szCs w:val="22"/>
         </w:rPr>
       </w:pPr>
-      <w:hyperlink w:anchor="_Toc384884145" w:history="1">
+      <w:hyperlink w:anchor="_Toc384973212" w:history="1">
         <w:r>
           <w:rPr>
             <w:rStyle w:val="Hyperkobling"/>
@@ -2025,7 +2072,7 @@
           <w:rPr>
             <w:webHidden/>
           </w:rPr>
-          <w:instrText xml:space="preserve"> PAGEREF _Toc384884145 \h </w:instrText>
+          <w:instrText xml:space="preserve"> PAGEREF _Toc384973212 \h </w:instrText>
         </w:r>
         <w:r>
           <w:rPr>
@@ -2061,7 +2108,7 @@
           <w:szCs w:val="22"/>
         </w:rPr>
       </w:pPr>
-      <w:hyperlink w:anchor="_Toc384884146" w:history="1">
+      <w:hyperlink w:anchor="_Toc384973213" w:history="1">
         <w:r>
           <w:rPr>
             <w:rStyle w:val="Hyperkobling"/>
@@ -2098,7 +2145,7 @@
           <w:rPr>
             <w:webHidden/>
           </w:rPr>
-          <w:instrText xml:space="preserve"> PAGEREF _Toc384884146 \h </w:instrText>
+          <w:instrText xml:space="preserve"> PAGEREF _Toc384973213 \h </w:instrText>
         </w:r>
         <w:r>
           <w:rPr>
@@ -2115,7 +2162,7 @@
           <w:rPr>
             <w:webHidden/>
           </w:rPr>
-          <w:t>6</w:t>
+          <w:t>7</w:t>
         </w:r>
         <w:r>
           <w:rPr>
@@ -2134,7 +2181,7 @@
           <w:szCs w:val="22"/>
         </w:rPr>
       </w:pPr>
-      <w:hyperlink w:anchor="_Toc384884147" w:history="1">
+      <w:hyperlink w:anchor="_Toc384973214" w:history="1">
         <w:r>
           <w:rPr>
             <w:rStyle w:val="Hyperkobling"/>
@@ -2171,7 +2218,7 @@
           <w:rPr>
             <w:webHidden/>
           </w:rPr>
-          <w:instrText xml:space="preserve"> PAGEREF _Toc384884147 \h </w:instrText>
+          <w:instrText xml:space="preserve"> PAGEREF _Toc384973214 \h </w:instrText>
         </w:r>
         <w:r>
           <w:rPr>
@@ -2207,7 +2254,7 @@
           <w:szCs w:val="22"/>
         </w:rPr>
       </w:pPr>
-      <w:hyperlink w:anchor="_Toc384884148" w:history="1">
+      <w:hyperlink w:anchor="_Toc384973215" w:history="1">
         <w:r>
           <w:rPr>
             <w:rStyle w:val="Hyperkobling"/>
@@ -2244,7 +2291,7 @@
           <w:rPr>
             <w:webHidden/>
           </w:rPr>
-          <w:instrText xml:space="preserve"> PAGEREF _Toc384884148 \h </w:instrText>
+          <w:instrText xml:space="preserve"> PAGEREF _Toc384973215 \h </w:instrText>
         </w:r>
         <w:r>
           <w:rPr>
@@ -2261,7 +2308,7 @@
           <w:rPr>
             <w:webHidden/>
           </w:rPr>
-          <w:t>7</w:t>
+          <w:t>8</w:t>
         </w:r>
         <w:r>
           <w:rPr>
@@ -2280,7 +2327,7 @@
           <w:szCs w:val="22"/>
         </w:rPr>
       </w:pPr>
-      <w:hyperlink w:anchor="_Toc384884149" w:history="1">
+      <w:hyperlink w:anchor="_Toc384973216" w:history="1">
         <w:r>
           <w:rPr>
             <w:rStyle w:val="Hyperkobling"/>
@@ -2317,7 +2364,7 @@
           <w:rPr>
             <w:webHidden/>
           </w:rPr>
-          <w:instrText xml:space="preserve"> PAGEREF _Toc384884149 \h </w:instrText>
+          <w:instrText xml:space="preserve"> PAGEREF _Toc384973216 \h </w:instrText>
         </w:r>
         <w:r>
           <w:rPr>
@@ -2353,7 +2400,7 @@
           <w:szCs w:val="22"/>
         </w:rPr>
       </w:pPr>
-      <w:hyperlink w:anchor="_Toc384884150" w:history="1">
+      <w:hyperlink w:anchor="_Toc384973217" w:history="1">
         <w:r>
           <w:rPr>
             <w:rStyle w:val="Hyperkobling"/>
@@ -2390,7 +2437,7 @@
           <w:rPr>
             <w:webHidden/>
           </w:rPr>
-          <w:instrText xml:space="preserve"> PAGEREF _Toc384884150 \h </w:instrText>
+          <w:instrText xml:space="preserve"> PAGEREF _Toc384973217 \h </w:instrText>
         </w:r>
         <w:r>
           <w:rPr>
@@ -2426,7 +2473,7 @@
           <w:szCs w:val="22"/>
         </w:rPr>
       </w:pPr>
-      <w:hyperlink w:anchor="_Toc384884151" w:history="1">
+      <w:hyperlink w:anchor="_Toc384973218" w:history="1">
         <w:r>
           <w:rPr>
             <w:rStyle w:val="Hyperkobling"/>
@@ -2463,7 +2510,7 @@
           <w:rPr>
             <w:webHidden/>
           </w:rPr>
-          <w:instrText xml:space="preserve"> PAGEREF _Toc384884151 \h </w:instrText>
+          <w:instrText xml:space="preserve"> PAGEREF _Toc384973218 \h </w:instrText>
         </w:r>
         <w:r>
           <w:rPr>
@@ -2480,7 +2527,7 @@
           <w:rPr>
             <w:webHidden/>
           </w:rPr>
-          <w:t>9</w:t>
+          <w:t>10</w:t>
         </w:r>
         <w:r>
           <w:rPr>
@@ -2500,7 +2547,7 @@
           <w:szCs w:val="22"/>
         </w:rPr>
       </w:pPr>
-      <w:hyperlink w:anchor="_Toc384884152" w:history="1">
+      <w:hyperlink w:anchor="_Toc384973219" w:history="1">
         <w:r>
           <w:rPr>
             <w:rStyle w:val="Hyperkobling"/>
@@ -2538,7 +2585,7 @@
           <w:rPr>
             <w:webHidden/>
           </w:rPr>
-          <w:instrText xml:space="preserve"> PAGEREF _Toc384884152 \h </w:instrText>
+          <w:instrText xml:space="preserve"> PAGEREF _Toc384973219 \h </w:instrText>
         </w:r>
         <w:r>
           <w:rPr>
@@ -2574,7 +2621,7 @@
           <w:szCs w:val="22"/>
         </w:rPr>
       </w:pPr>
-      <w:hyperlink w:anchor="_Toc384884153" w:history="1">
+      <w:hyperlink w:anchor="_Toc384973220" w:history="1">
         <w:r>
           <w:rPr>
             <w:rStyle w:val="Hyperkobling"/>
@@ -2611,7 +2658,7 @@
           <w:rPr>
             <w:webHidden/>
           </w:rPr>
-          <w:instrText xml:space="preserve"> PAGEREF _Toc384884153 \h </w:instrText>
+          <w:instrText xml:space="preserve"> PAGEREF _Toc384973220 \h </w:instrText>
         </w:r>
         <w:r>
           <w:rPr>
@@ -2647,7 +2694,7 @@
           <w:szCs w:val="22"/>
         </w:rPr>
       </w:pPr>
-      <w:hyperlink w:anchor="_Toc384884154" w:history="1">
+      <w:hyperlink w:anchor="_Toc384973221" w:history="1">
         <w:r>
           <w:rPr>
             <w:rStyle w:val="Hyperkobling"/>
@@ -2684,7 +2731,7 @@
           <w:rPr>
             <w:webHidden/>
           </w:rPr>
-          <w:instrText xml:space="preserve"> PAGEREF _Toc384884154 \h </w:instrText>
+          <w:instrText xml:space="preserve"> PAGEREF _Toc384973221 \h </w:instrText>
         </w:r>
         <w:r>
           <w:rPr>
@@ -2701,7 +2748,7 @@
           <w:rPr>
             <w:webHidden/>
           </w:rPr>
-          <w:t>10</w:t>
+          <w:t>11</w:t>
         </w:r>
         <w:r>
           <w:rPr>
@@ -2720,7 +2767,7 @@
           <w:szCs w:val="22"/>
         </w:rPr>
       </w:pPr>
-      <w:hyperlink w:anchor="_Toc384884155" w:history="1">
+      <w:hyperlink w:anchor="_Toc384973222" w:history="1">
         <w:r>
           <w:rPr>
             <w:rStyle w:val="Hyperkobling"/>
@@ -2757,7 +2804,7 @@
           <w:rPr>
             <w:webHidden/>
           </w:rPr>
-          <w:instrText xml:space="preserve"> PAGEREF _Toc384884155 \h </w:instrText>
+          <w:instrText xml:space="preserve"> PAGEREF _Toc384973222 \h </w:instrText>
         </w:r>
         <w:r>
           <w:rPr>
@@ -2793,7 +2840,7 @@
           <w:szCs w:val="22"/>
         </w:rPr>
       </w:pPr>
-      <w:hyperlink w:anchor="_Toc384884156" w:history="1">
+      <w:hyperlink w:anchor="_Toc384973223" w:history="1">
         <w:r>
           <w:rPr>
             <w:rStyle w:val="Hyperkobling"/>
@@ -2830,7 +2877,7 @@
           <w:rPr>
             <w:webHidden/>
           </w:rPr>
-          <w:instrText xml:space="preserve"> PAGEREF _Toc384884156 \h </w:instrText>
+          <w:instrText xml:space="preserve"> PAGEREF _Toc384973223 \h </w:instrText>
         </w:r>
         <w:r>
           <w:rPr>
@@ -2847,7 +2894,7 @@
           <w:rPr>
             <w:webHidden/>
           </w:rPr>
-          <w:t>11</w:t>
+          <w:t>12</w:t>
         </w:r>
         <w:r>
           <w:rPr>
@@ -2867,7 +2914,7 @@
           <w:szCs w:val="22"/>
         </w:rPr>
       </w:pPr>
-      <w:hyperlink w:anchor="_Toc384884157" w:history="1">
+      <w:hyperlink w:anchor="_Toc384973224" w:history="1">
         <w:r>
           <w:rPr>
             <w:rStyle w:val="Hyperkobling"/>
@@ -2905,7 +2952,7 @@
           <w:rPr>
             <w:webHidden/>
           </w:rPr>
-          <w:instrText xml:space="preserve"> PAGEREF _Toc384884157 \h </w:instrText>
+          <w:instrText xml:space="preserve"> PAGEREF _Toc384973224 \h </w:instrText>
         </w:r>
         <w:r>
           <w:rPr>
@@ -2922,7 +2969,7 @@
           <w:rPr>
             <w:webHidden/>
           </w:rPr>
-          <w:t>11</w:t>
+          <w:t>12</w:t>
         </w:r>
         <w:r>
           <w:rPr>
@@ -2976,7 +3023,7 @@
       <w:pPr>
         <w:pStyle w:val="Overskrift1"/>
       </w:pPr>
-      <w:bookmarkStart w:id="21" w:name="_Toc384884130"/>
+      <w:bookmarkStart w:id="21" w:name="_Toc384973197"/>
       <w:bookmarkEnd w:id="13"/>
       <w:bookmarkEnd w:id="14"/>
       <w:bookmarkEnd w:id="15"/>
@@ -3001,7 +3048,7 @@
       <w:pPr>
         <w:pStyle w:val="Overskrift2"/>
       </w:pPr>
-      <w:bookmarkStart w:id="22" w:name="_Toc384884131"/>
+      <w:bookmarkStart w:id="22" w:name="_Toc384973198"/>
       <w:r>
         <w:t>Formål</w:t>
       </w:r>
@@ -3088,7 +3135,7 @@
       <w:pPr>
         <w:pStyle w:val="Overskrift2"/>
       </w:pPr>
-      <w:bookmarkStart w:id="23" w:name="_Toc384884132"/>
+      <w:bookmarkStart w:id="23" w:name="_Toc384973199"/>
       <w:r>
         <w:t>Bakgrunn</w:t>
       </w:r>
@@ -3139,27 +3186,22 @@
         <w:t xml:space="preserve">er det hjemlet at det etableres et </w:t>
       </w:r>
       <w:r>
-        <w:t>register over digita</w:t>
-      </w:r>
-      <w:bookmarkStart w:id="24" w:name="_GoBack"/>
+        <w:t>register over digital kontaktinformasjon og reservasjon med tilhørende infrastruktur.</w:t>
+      </w:r>
+      <w:r>
+        <w:t xml:space="preserve"> </w:t>
+      </w:r>
+    </w:p>
+    <w:p/>
+    <w:p>
+      <w:pPr>
+        <w:pStyle w:val="Overskrift2"/>
+      </w:pPr>
+      <w:bookmarkStart w:id="24" w:name="_Toc384973200"/>
+      <w:r>
+        <w:t>Referanser</w:t>
+      </w:r>
       <w:bookmarkEnd w:id="24"/>
-      <w:r>
-        <w:t>l kontaktinformasjon og reservasjon med tilhørende infrastruktur.</w:t>
-      </w:r>
-      <w:r>
-        <w:t xml:space="preserve"> </w:t>
-      </w:r>
-    </w:p>
-    <w:p/>
-    <w:p>
-      <w:pPr>
-        <w:pStyle w:val="Overskrift2"/>
-      </w:pPr>
-      <w:bookmarkStart w:id="25" w:name="_Toc384884133"/>
-      <w:r>
-        <w:t>Referanser</w:t>
-      </w:r>
-      <w:bookmarkEnd w:id="25"/>
     </w:p>
     <w:tbl>
       <w:tblPr>
@@ -3420,7 +3462,7 @@
       <w:r>
         <w:br w:type="page"/>
       </w:r>
-      <w:bookmarkStart w:id="26" w:name="_Toc384884134"/>
+      <w:bookmarkStart w:id="25" w:name="_Toc384973201"/>
       <w:r>
         <w:lastRenderedPageBreak/>
         <w:t xml:space="preserve">Hva er </w:t>
@@ -3431,7 +3473,7 @@
       <w:r>
         <w:t>ppslagstjenesten</w:t>
       </w:r>
-      <w:bookmarkEnd w:id="26"/>
+      <w:bookmarkEnd w:id="25"/>
     </w:p>
     <w:p>
       <w:pPr>
@@ -3643,13 +3685,13 @@
       <w:pPr>
         <w:pStyle w:val="Overskrift2"/>
       </w:pPr>
-      <w:bookmarkStart w:id="27" w:name="_Toc380153076"/>
-      <w:bookmarkStart w:id="28" w:name="_Toc384884135"/>
+      <w:bookmarkStart w:id="26" w:name="_Toc380153076"/>
+      <w:bookmarkStart w:id="27" w:name="_Toc384973202"/>
       <w:r>
         <w:t>Tjenesteoversikt</w:t>
       </w:r>
+      <w:bookmarkEnd w:id="26"/>
       <w:bookmarkEnd w:id="27"/>
-      <w:bookmarkEnd w:id="28"/>
     </w:p>
     <w:p>
       <w:r>
@@ -3875,12 +3917,12 @@
       <w:pPr>
         <w:pStyle w:val="Overskrift2"/>
       </w:pPr>
-      <w:bookmarkStart w:id="29" w:name="_Toc384884136"/>
+      <w:bookmarkStart w:id="28" w:name="_Toc384973203"/>
       <w:r>
         <w:lastRenderedPageBreak/>
         <w:t>Aktører</w:t>
       </w:r>
-      <w:bookmarkEnd w:id="29"/>
+      <w:bookmarkEnd w:id="28"/>
     </w:p>
     <w:tbl>
       <w:tblPr>
@@ -4597,7 +4639,7 @@
       <w:pPr>
         <w:pStyle w:val="Overskrift2"/>
       </w:pPr>
-      <w:bookmarkStart w:id="30" w:name="_Toc384884137"/>
+      <w:bookmarkStart w:id="29" w:name="_Toc384973204"/>
       <w:r>
         <w:t xml:space="preserve">Oppslag av sertifikat for </w:t>
       </w:r>
@@ -4605,72 +4647,72 @@
       <w:r>
         <w:t>printleverandør</w:t>
       </w:r>
+      <w:bookmarkEnd w:id="29"/>
+      <w:proofErr w:type="spellEnd"/>
+    </w:p>
+    <w:p>
+      <w:r>
+        <w:t>Kontakt- og reservasjonsregisteret forvalter alle sertifikat nødvendi</w:t>
+      </w:r>
+      <w:r>
+        <w:t>g for å kryptere sikker post</w:t>
+      </w:r>
+      <w:r>
+        <w:t xml:space="preserve"> til Innbygger</w:t>
+      </w:r>
+      <w:r>
+        <w:t xml:space="preserve">. Dette gjelder både for digital post til Innbygger sin digitale postkasse, men også for fysisk post sendt til </w:t>
+      </w:r>
+      <w:proofErr w:type="spellStart"/>
+      <w:r>
+        <w:t>print</w:t>
+      </w:r>
+      <w:proofErr w:type="spellEnd"/>
+      <w:r>
+        <w:t xml:space="preserve"> og forsendelsesleverandør i sikker digital post. For bruk av denne tjenesten er det behov for å kryptere posten med </w:t>
+      </w:r>
+      <w:proofErr w:type="spellStart"/>
+      <w:r>
+        <w:t>printleverandør</w:t>
+      </w:r>
+      <w:proofErr w:type="spellEnd"/>
+      <w:r>
+        <w:t xml:space="preserve"> sitt offentlige sertifikat og ikke innbygger sitt sertifikat. </w:t>
+      </w:r>
+    </w:p>
+    <w:p>
+      <w:r>
+        <w:t xml:space="preserve">Denne tjenesten gir offentlig virksomhet til gang til </w:t>
+      </w:r>
+      <w:proofErr w:type="spellStart"/>
+      <w:r>
+        <w:t>printleverandør</w:t>
+      </w:r>
+      <w:proofErr w:type="spellEnd"/>
+      <w:r>
+        <w:t xml:space="preserve"> sitt sertifikat for kryptering av post.</w:t>
+      </w:r>
+    </w:p>
+    <w:p/>
+    <w:p>
+      <w:pPr>
+        <w:pStyle w:val="Overskrift1"/>
+      </w:pPr>
+      <w:bookmarkStart w:id="30" w:name="_Toc384973205"/>
+      <w:r>
+        <w:t xml:space="preserve">Hvordan få tilgang til </w:t>
+      </w:r>
+      <w:r>
+        <w:t>o</w:t>
+      </w:r>
+      <w:r>
+        <w:t>ppslagstjenesten?</w:t>
+      </w:r>
       <w:bookmarkEnd w:id="30"/>
-      <w:proofErr w:type="spellEnd"/>
-    </w:p>
-    <w:p>
-      <w:r>
-        <w:t>Kontakt- og reservasjonsregisteret forvalter alle sertifikat nødvendi</w:t>
-      </w:r>
-      <w:r>
-        <w:t>g for å kryptere sikker post</w:t>
-      </w:r>
-      <w:r>
-        <w:t xml:space="preserve"> til Innbygger</w:t>
-      </w:r>
-      <w:r>
-        <w:t xml:space="preserve">. Dette gjelder både for digital post til Innbygger sin digitale postkasse, men også for fysisk post sendt til </w:t>
-      </w:r>
-      <w:proofErr w:type="spellStart"/>
-      <w:r>
-        <w:t>print</w:t>
-      </w:r>
-      <w:proofErr w:type="spellEnd"/>
-      <w:r>
-        <w:t xml:space="preserve"> og forsendelsesleverandør i sikker digital post. For bruk av denne tjenesten er det behov for å kryptere posten med </w:t>
-      </w:r>
-      <w:proofErr w:type="spellStart"/>
-      <w:r>
-        <w:t>printleverandør</w:t>
-      </w:r>
-      <w:proofErr w:type="spellEnd"/>
-      <w:r>
-        <w:t xml:space="preserve"> sitt offentlige sertifikat og ikke innbygger sitt sertifikat. </w:t>
-      </w:r>
-    </w:p>
-    <w:p>
-      <w:r>
-        <w:t xml:space="preserve">Denne tjenesten gir offentlig virksomhet til gang til </w:t>
-      </w:r>
-      <w:proofErr w:type="spellStart"/>
-      <w:r>
-        <w:t>printleverandør</w:t>
-      </w:r>
-      <w:proofErr w:type="spellEnd"/>
-      <w:r>
-        <w:t xml:space="preserve"> sitt sertifikat for kryptering av post.</w:t>
-      </w:r>
-    </w:p>
-    <w:p/>
-    <w:p>
-      <w:pPr>
-        <w:pStyle w:val="Overskrift1"/>
-      </w:pPr>
-      <w:bookmarkStart w:id="31" w:name="_Toc384884138"/>
-      <w:r>
-        <w:t xml:space="preserve">Hvordan få tilgang til </w:t>
-      </w:r>
-      <w:r>
-        <w:t>o</w:t>
-      </w:r>
-      <w:r>
-        <w:t>ppslagstjenesten?</w:t>
-      </w:r>
+    </w:p>
+    <w:p>
+      <w:bookmarkStart w:id="31" w:name="bmTittel"/>
       <w:bookmarkEnd w:id="31"/>
-    </w:p>
-    <w:p>
-      <w:bookmarkStart w:id="32" w:name="bmTittel"/>
-      <w:bookmarkEnd w:id="32"/>
       <w:r>
         <w:rPr>
           <w:noProof/>
@@ -4989,11 +5031,11 @@
       <w:pPr>
         <w:pStyle w:val="Overskrift2"/>
       </w:pPr>
-      <w:bookmarkStart w:id="33" w:name="_Toc384884139"/>
+      <w:bookmarkStart w:id="32" w:name="_Toc384973206"/>
       <w:r>
         <w:t>Informasjon som må utveksles</w:t>
       </w:r>
-      <w:bookmarkEnd w:id="33"/>
+      <w:bookmarkEnd w:id="32"/>
     </w:p>
     <w:p>
       <w:pPr>
@@ -5278,62 +5320,62 @@
       <w:pPr>
         <w:pStyle w:val="Overskrift1"/>
       </w:pPr>
-      <w:bookmarkStart w:id="34" w:name="_Toc384884140"/>
+      <w:bookmarkStart w:id="33" w:name="_Toc384973207"/>
       <w:r>
         <w:t>Overordnet teknisk beskrivelse</w:t>
       </w:r>
+      <w:bookmarkEnd w:id="33"/>
+    </w:p>
+    <w:p/>
+    <w:p>
+      <w:pPr>
+        <w:pStyle w:val="Overskrift2"/>
+      </w:pPr>
+      <w:bookmarkStart w:id="34" w:name="_Toc384973208"/>
+      <w:r>
+        <w:t>Datamodell</w:t>
+      </w:r>
       <w:bookmarkEnd w:id="34"/>
     </w:p>
+    <w:p>
+      <w:r>
+        <w:t>Datamodellen og a</w:t>
+      </w:r>
+      <w:r>
+        <w:t>lle begrep brukt i tjenesten er dokumentert i begrepskatalogen</w:t>
+      </w:r>
+      <w:r>
+        <w:t xml:space="preserve">. </w:t>
+      </w:r>
+      <w:r>
+        <w:t xml:space="preserve">Denne datamodellen brukes både i </w:t>
+      </w:r>
+      <w:proofErr w:type="spellStart"/>
+      <w:r>
+        <w:t>webservicetjenesten</w:t>
+      </w:r>
+      <w:proofErr w:type="spellEnd"/>
+      <w:r>
+        <w:t xml:space="preserve"> og i fil</w:t>
+      </w:r>
+      <w:r>
+        <w:t>-</w:t>
+      </w:r>
+      <w:r>
+        <w:t>grensesnittet.</w:t>
+      </w:r>
+    </w:p>
     <w:p/>
     <w:p>
       <w:pPr>
         <w:pStyle w:val="Overskrift2"/>
       </w:pPr>
-      <w:bookmarkStart w:id="35" w:name="_Toc384884141"/>
-      <w:r>
-        <w:t>Datamodell</w:t>
-      </w:r>
-      <w:bookmarkEnd w:id="35"/>
-    </w:p>
-    <w:p>
-      <w:r>
-        <w:t>Datamodellen og a</w:t>
-      </w:r>
-      <w:r>
-        <w:t>lle begrep brukt i tjenesten er dokumentert i begrepskatalogen</w:t>
-      </w:r>
-      <w:r>
-        <w:t xml:space="preserve">. </w:t>
-      </w:r>
-      <w:r>
-        <w:t xml:space="preserve">Denne datamodellen brukes både i </w:t>
-      </w:r>
-      <w:proofErr w:type="spellStart"/>
-      <w:r>
-        <w:t>webservicetjenesten</w:t>
-      </w:r>
-      <w:proofErr w:type="spellEnd"/>
-      <w:r>
-        <w:t xml:space="preserve"> og i fil</w:t>
-      </w:r>
-      <w:r>
-        <w:t>-</w:t>
-      </w:r>
-      <w:r>
-        <w:t>grensesnittet.</w:t>
-      </w:r>
-    </w:p>
-    <w:p/>
-    <w:p>
-      <w:pPr>
-        <w:pStyle w:val="Overskrift2"/>
-      </w:pPr>
-      <w:bookmarkStart w:id="36" w:name="_Toc384884142"/>
+      <w:bookmarkStart w:id="35" w:name="_Toc384973209"/>
       <w:r>
         <w:lastRenderedPageBreak/>
         <w:t>Referanseklienter</w:t>
       </w:r>
-      <w:bookmarkEnd w:id="36"/>
+      <w:bookmarkEnd w:id="35"/>
     </w:p>
     <w:p>
       <w:pPr>
@@ -5405,23 +5447,28 @@
       <w:pPr>
         <w:pStyle w:val="Overskrift1"/>
       </w:pPr>
-      <w:bookmarkStart w:id="37" w:name="_Toc384884143"/>
+      <w:bookmarkStart w:id="36" w:name="_Toc384973210"/>
       <w:proofErr w:type="spellStart"/>
       <w:r>
         <w:t>Webservicegrensesnitt</w:t>
       </w:r>
+      <w:bookmarkEnd w:id="36"/>
+      <w:proofErr w:type="spellEnd"/>
+    </w:p>
+    <w:p>
+      <w:r>
+        <w:t>T</w:t>
+      </w:r>
+      <w:r>
+        <w:t>eknisk dokumenta</w:t>
+      </w:r>
+      <w:r>
+        <w:t>sjon knyttet til tjenesten</w:t>
+      </w:r>
+      <w:bookmarkStart w:id="37" w:name="_GoBack"/>
       <w:bookmarkEnd w:id="37"/>
-      <w:proofErr w:type="spellEnd"/>
-    </w:p>
-    <w:p>
-      <w:r>
-        <w:t>T</w:t>
-      </w:r>
-      <w:r>
-        <w:t>eknisk dokumenta</w:t>
-      </w:r>
-      <w:r>
-        <w:t xml:space="preserve">sjon knyttet til tjenesten </w:t>
+      <w:r>
+        <w:t xml:space="preserve"> </w:t>
       </w:r>
       <w:r>
         <w:t>finnes</w:t>
@@ -5479,7 +5526,7 @@
           <w:rStyle w:val="nolink"/>
         </w:rPr>
       </w:pPr>
-      <w:bookmarkStart w:id="38" w:name="_Toc384884144"/>
+      <w:bookmarkStart w:id="38" w:name="_Toc384973211"/>
       <w:r>
         <w:rPr>
           <w:rStyle w:val="nolink"/>
@@ -5496,22 +5543,89 @@
     </w:p>
     <w:p>
       <w:r>
+        <w:t xml:space="preserve">Følgende diagram beskriver meldingsstrukturen for </w:t>
+      </w:r>
+      <w:proofErr w:type="spellStart"/>
+      <w:r>
+        <w:t>webservice</w:t>
+      </w:r>
+      <w:proofErr w:type="spellEnd"/>
+      <w:r>
+        <w:t xml:space="preserve"> responsen fra oppslagstjenesten:</w:t>
+      </w:r>
+    </w:p>
+    <w:p/>
+    <w:p>
+      <w:pPr>
+        <w:jc w:val="center"/>
+      </w:pPr>
+      <w:r>
+        <w:rPr>
+          <w:noProof/>
+        </w:rPr>
+        <w:drawing>
+          <wp:inline distT="0" distB="0" distL="0" distR="0" wp14:anchorId="3A05402F" wp14:editId="767C170C">
+            <wp:extent cx="3933825" cy="4002195"/>
+            <wp:effectExtent l="0" t="0" r="0" b="0"/>
+            <wp:docPr id="3" name="Bilde 3"/>
+            <wp:cNvGraphicFramePr>
+              <a:graphicFrameLocks xmlns:a="http://schemas.openxmlformats.org/drawingml/2006/main" noChangeAspect="1"/>
+            </wp:cNvGraphicFramePr>
+            <a:graphic xmlns:a="http://schemas.openxmlformats.org/drawingml/2006/main">
+              <a:graphicData uri="http://schemas.openxmlformats.org/drawingml/2006/picture">
+                <pic:pic xmlns:pic="http://schemas.openxmlformats.org/drawingml/2006/picture">
+                  <pic:nvPicPr>
+                    <pic:cNvPr id="0" name="meldingsstruktur_diagram.jpg"/>
+                    <pic:cNvPicPr/>
+                  </pic:nvPicPr>
+                  <pic:blipFill>
+                    <a:blip r:embed="rId29">
+                      <a:extLst>
+                        <a:ext uri="{28A0092B-C50C-407E-A947-70E740481C1C}">
+                          <a14:useLocalDpi xmlns:a14="http://schemas.microsoft.com/office/drawing/2010/main" val="0"/>
+                        </a:ext>
+                      </a:extLst>
+                    </a:blip>
+                    <a:stretch>
+                      <a:fillRect/>
+                    </a:stretch>
+                  </pic:blipFill>
+                  <pic:spPr>
+                    <a:xfrm>
+                      <a:off x="0" y="0"/>
+                      <a:ext cx="3933825" cy="4002195"/>
+                    </a:xfrm>
+                    <a:prstGeom prst="rect">
+                      <a:avLst/>
+                    </a:prstGeom>
+                  </pic:spPr>
+                </pic:pic>
+              </a:graphicData>
+            </a:graphic>
+          </wp:inline>
+        </w:drawing>
+      </w:r>
+    </w:p>
+    <w:p/>
+    <w:p>
+      <w:r>
         <w:t>Følgende sekvensdiagram beskriver teknisk hvordan forespørsel og respons blir behandlet</w:t>
       </w:r>
       <w:r>
         <w:t>:</w:t>
       </w:r>
     </w:p>
+    <w:p/>
     <w:p>
       <w:r>
         <w:rPr>
           <w:noProof/>
         </w:rPr>
         <w:drawing>
-          <wp:inline distT="0" distB="0" distL="0" distR="0">
+          <wp:inline distT="0" distB="0" distL="0" distR="0" wp14:anchorId="08ED8753" wp14:editId="1B6D32E7">
             <wp:extent cx="4895850" cy="1159510"/>
             <wp:effectExtent l="0" t="0" r="0" b="0"/>
-            <wp:docPr id="1" name="Bilde 1"/>
+            <wp:docPr id="2" name="Bilde 2"/>
             <wp:cNvGraphicFramePr>
               <a:graphicFrameLocks xmlns:a="http://schemas.openxmlformats.org/drawingml/2006/main" noChangeAspect="1"/>
             </wp:cNvGraphicFramePr>
@@ -5523,7 +5637,7 @@
                     <pic:cNvPicPr/>
                   </pic:nvPicPr>
                   <pic:blipFill>
-                    <a:blip r:embed="rId29">
+                    <a:blip r:embed="rId30">
                       <a:extLst>
                         <a:ext uri="{28A0092B-C50C-407E-A947-70E740481C1C}">
                           <a14:useLocalDpi xmlns:a14="http://schemas.microsoft.com/office/drawing/2010/main" val="0"/>
@@ -5552,6 +5666,15 @@
     </w:p>
     <w:p/>
     <w:p>
+      <w:r>
+        <w:lastRenderedPageBreak/>
+        <w:t xml:space="preserve">Følgende punktliste beskriver </w:t>
+      </w:r>
+      <w:r>
+        <w:t>grensesnittet i mer detalj:</w:t>
+      </w:r>
+    </w:p>
+    <w:p>
       <w:pPr>
         <w:pStyle w:val="Listeavsnitt"/>
         <w:numPr>
@@ -5652,7 +5775,7 @@
         </w:rPr>
         <w:t>RSAwithSHA1 (</w:t>
       </w:r>
-      <w:hyperlink r:id="rId30" w:anchor="rsa-sha1" w:history="1">
+      <w:hyperlink r:id="rId31" w:anchor="rsa-sha1" w:history="1">
         <w:r>
           <w:rPr>
             <w:rStyle w:val="Hyperkobling"/>
@@ -5742,7 +5865,7 @@
         </w:rPr>
         <w:t>ES-256 (</w:t>
       </w:r>
-      <w:hyperlink r:id="rId31" w:anchor="aes256-cbc" w:history="1">
+      <w:hyperlink r:id="rId32" w:anchor="aes256-cbc" w:history="1">
         <w:r>
           <w:rPr>
             <w:rStyle w:val="Hyperkobling"/>
@@ -5793,7 +5916,7 @@
         </w:rPr>
         <w:t>RSAwithSHA1 (</w:t>
       </w:r>
-      <w:hyperlink r:id="rId32" w:anchor="rsa-sha1" w:history="1">
+      <w:hyperlink r:id="rId33" w:anchor="rsa-sha1" w:history="1">
         <w:r>
           <w:rPr>
             <w:rStyle w:val="Hyperkobling"/>
@@ -6126,9 +6249,16 @@
     </w:p>
     <w:p>
       <w:pPr>
+        <w:rPr>
+          <w:rStyle w:val="nolink"/>
+        </w:rPr>
+      </w:pPr>
+    </w:p>
+    <w:p>
+      <w:pPr>
         <w:pStyle w:val="Overskrift3"/>
       </w:pPr>
-      <w:bookmarkStart w:id="39" w:name="_Toc384884145"/>
+      <w:bookmarkStart w:id="39" w:name="_Toc384973212"/>
       <w:r>
         <w:t>Komprimering av respons</w:t>
       </w:r>
@@ -6211,8 +6341,9 @@
       <w:pPr>
         <w:pStyle w:val="Overskrift2"/>
       </w:pPr>
-      <w:bookmarkStart w:id="40" w:name="_Toc384884146"/>
-      <w:r>
+      <w:bookmarkStart w:id="40" w:name="_Toc384973213"/>
+      <w:r>
+        <w:lastRenderedPageBreak/>
         <w:t>M</w:t>
       </w:r>
       <w:r>
@@ -6310,7 +6441,7 @@
             <w:tcW w:w="0" w:type="auto"/>
           </w:tcPr>
           <w:p>
-            <w:hyperlink r:id="rId33" w:history="1">
+            <w:hyperlink r:id="rId34" w:history="1">
               <w:r>
                 <w:rPr>
                   <w:rStyle w:val="Hyperkobling"/>
@@ -6353,7 +6484,7 @@
             <w:tcW w:w="0" w:type="auto"/>
           </w:tcPr>
           <w:p>
-            <w:hyperlink r:id="rId34" w:history="1">
+            <w:hyperlink r:id="rId35" w:history="1">
               <w:r>
                 <w:rPr>
                   <w:rStyle w:val="Hyperkobling"/>
@@ -6389,7 +6520,7 @@
             <w:tcW w:w="0" w:type="auto"/>
           </w:tcPr>
           <w:p>
-            <w:hyperlink r:id="rId35" w:history="1">
+            <w:hyperlink r:id="rId36" w:history="1">
               <w:r>
                 <w:rPr>
                   <w:rStyle w:val="Hyperkobling"/>
@@ -6426,7 +6557,7 @@
       <w:r>
         <w:t xml:space="preserve"> at ytelsestester skal bestilles via </w:t>
       </w:r>
-      <w:hyperlink r:id="rId36" w:history="1">
+      <w:hyperlink r:id="rId37" w:history="1">
         <w:r>
           <w:rPr>
             <w:rStyle w:val="Hyperkobling"/>
@@ -6510,7 +6641,7 @@
             <w:tcW w:w="0" w:type="auto"/>
           </w:tcPr>
           <w:p>
-            <w:hyperlink r:id="rId37" w:history="1">
+            <w:hyperlink r:id="rId38" w:history="1">
               <w:r>
                 <w:rPr>
                   <w:rStyle w:val="Hyperkobling"/>
@@ -6553,7 +6684,7 @@
             <w:tcW w:w="0" w:type="auto"/>
           </w:tcPr>
           <w:p>
-            <w:hyperlink r:id="rId38" w:history="1">
+            <w:hyperlink r:id="rId39" w:history="1">
               <w:r>
                 <w:rPr>
                   <w:rStyle w:val="Hyperkobling"/>
@@ -6636,7 +6767,7 @@
       <w:r>
         <w:t xml:space="preserve">ved å ta kontakt med </w:t>
       </w:r>
-      <w:hyperlink r:id="rId39" w:history="1">
+      <w:hyperlink r:id="rId40" w:history="1">
         <w:r>
           <w:rPr>
             <w:rStyle w:val="Hyperkobling"/>
@@ -6656,9 +6787,8 @@
       <w:pPr>
         <w:pStyle w:val="Overskrift2"/>
       </w:pPr>
-      <w:bookmarkStart w:id="41" w:name="_Toc384884147"/>
-      <w:r>
-        <w:lastRenderedPageBreak/>
+      <w:bookmarkStart w:id="41" w:name="_Toc384973214"/>
+      <w:r>
         <w:t xml:space="preserve">Forespørsel: </w:t>
       </w:r>
       <w:proofErr w:type="spellStart"/>
@@ -7293,6 +7423,7 @@
           <w:rFonts w:ascii="Courier" w:hAnsi="Courier"/>
           <w:sz w:val="22"/>
         </w:rPr>
+        <w:lastRenderedPageBreak/>
         <w:t xml:space="preserve">   &lt;/</w:t>
       </w:r>
       <w:proofErr w:type="spellStart"/>
@@ -7398,7 +7529,7 @@
             <w:pPr>
               <w:cnfStyle w:val="000000000000" w:firstRow="0" w:lastRow="0" w:firstColumn="0" w:lastColumn="0" w:oddVBand="0" w:evenVBand="0" w:oddHBand="0" w:evenHBand="0" w:firstRowFirstColumn="0" w:firstRowLastColumn="0" w:lastRowFirstColumn="0" w:lastRowLastColumn="0"/>
             </w:pPr>
-            <w:hyperlink r:id="rId40" w:history="1">
+            <w:hyperlink r:id="rId41" w:history="1">
               <w:r>
                 <w:rPr>
                   <w:rStyle w:val="Hyperkobling"/>
@@ -7425,7 +7556,7 @@
         </w:rPr>
       </w:pPr>
       <w:bookmarkStart w:id="42" w:name="_Ref379826310"/>
-      <w:bookmarkStart w:id="43" w:name="_Toc384884148"/>
+      <w:bookmarkStart w:id="43" w:name="_Toc384973215"/>
       <w:r>
         <w:rPr>
           <w:rStyle w:val="nolink"/>
@@ -7789,7 +7920,336 @@
           <w:rFonts w:ascii="Courier" w:hAnsi="Courier"/>
           <w:sz w:val="22"/>
         </w:rPr>
-        <w:t xml:space="preserve">="2014-02-25T13:08:00.000+01:00" </w:t>
+        <w:t>="2014-02-25T13:08:00.000+01:00" sistVerifisert="2013-10-21T10:09:28.000+02:00"&gt;12121212&lt;/ns2:Mobiltelefonnummer&gt;</w:t>
+      </w:r>
+    </w:p>
+    <w:p>
+      <w:pPr>
+        <w:rPr>
+          <w:rFonts w:ascii="Courier" w:hAnsi="Courier"/>
+          <w:sz w:val="22"/>
+        </w:rPr>
+      </w:pPr>
+      <w:r>
+        <w:rPr>
+          <w:rFonts w:ascii="Courier" w:hAnsi="Courier"/>
+          <w:sz w:val="22"/>
+        </w:rPr>
+        <w:t xml:space="preserve">               &lt;ns2:Epostadresse </w:t>
+      </w:r>
+      <w:proofErr w:type="spellStart"/>
+      <w:r>
+        <w:rPr>
+          <w:rFonts w:ascii="Courier" w:hAnsi="Courier"/>
+          <w:sz w:val="22"/>
+        </w:rPr>
+        <w:t>sistOppdatert</w:t>
+      </w:r>
+      <w:proofErr w:type="spellEnd"/>
+      <w:r>
+        <w:rPr>
+          <w:rFonts w:ascii="Courier" w:hAnsi="Courier"/>
+          <w:sz w:val="22"/>
+        </w:rPr>
+        <w:t>="2014-02-25T13:08:00.000+01:00" sistVerifisert="2013-10-21T10:09:28.000+02:00"&gt;01013355300_test@minid.difi.no&lt;/ns2:Epostadresse&gt;</w:t>
+      </w:r>
+    </w:p>
+    <w:p>
+      <w:pPr>
+        <w:rPr>
+          <w:rFonts w:ascii="Courier" w:hAnsi="Courier"/>
+          <w:sz w:val="22"/>
+        </w:rPr>
+      </w:pPr>
+      <w:r>
+        <w:rPr>
+          <w:rFonts w:ascii="Courier" w:hAnsi="Courier"/>
+          <w:sz w:val="22"/>
+        </w:rPr>
+        <w:t xml:space="preserve">            &lt;/ns2:Kontaktinformasjon&gt;</w:t>
+      </w:r>
+    </w:p>
+    <w:p>
+      <w:pPr>
+        <w:rPr>
+          <w:rFonts w:ascii="Courier" w:hAnsi="Courier"/>
+          <w:sz w:val="22"/>
+        </w:rPr>
+      </w:pPr>
+      <w:r>
+        <w:rPr>
+          <w:rFonts w:ascii="Courier" w:hAnsi="Courier"/>
+          <w:sz w:val="22"/>
+        </w:rPr>
+        <w:t xml:space="preserve">            &lt;ns2:SikkerDigitalPostAdresse&gt;</w:t>
+      </w:r>
+    </w:p>
+    <w:p>
+      <w:pPr>
+        <w:ind w:left="708" w:firstLine="708"/>
+        <w:rPr>
+          <w:rFonts w:ascii="Courier" w:hAnsi="Courier"/>
+          <w:sz w:val="22"/>
+        </w:rPr>
+      </w:pPr>
+      <w:r>
+        <w:rPr>
+          <w:rFonts w:ascii="Courier" w:hAnsi="Courier"/>
+          <w:sz w:val="22"/>
+        </w:rPr>
+        <w:t>&lt;ns2:postkasseadresse&gt;1&lt;/ns2:postkasseadresse&gt;</w:t>
+      </w:r>
+    </w:p>
+    <w:p>
+      <w:pPr>
+        <w:ind w:left="708" w:firstLine="708"/>
+        <w:rPr>
+          <w:rFonts w:ascii="Courier" w:hAnsi="Courier"/>
+          <w:sz w:val="22"/>
+        </w:rPr>
+      </w:pPr>
+      <w:r>
+        <w:rPr>
+          <w:rFonts w:ascii="Courier" w:hAnsi="Courier"/>
+          <w:sz w:val="22"/>
+        </w:rPr>
+        <w:t>&lt;ns2:postkasseleverandoerAdresse&gt;012345678&lt;/ns2:postkasseleverandoerAdresse&gt;</w:t>
+      </w:r>
+    </w:p>
+    <w:p>
+      <w:pPr>
+        <w:rPr>
+          <w:rFonts w:ascii="Courier" w:hAnsi="Courier"/>
+          <w:sz w:val="22"/>
+        </w:rPr>
+      </w:pPr>
+      <w:r>
+        <w:rPr>
+          <w:rFonts w:ascii="Courier" w:hAnsi="Courier"/>
+          <w:sz w:val="22"/>
+        </w:rPr>
+        <w:t xml:space="preserve">            &lt;/ns2:SikkerDigitalPostAdresse&gt;</w:t>
+      </w:r>
+    </w:p>
+    <w:p>
+      <w:pPr>
+        <w:rPr>
+          <w:rFonts w:ascii="Courier" w:hAnsi="Courier"/>
+          <w:sz w:val="22"/>
+          <w:lang w:val="en-US"/>
+        </w:rPr>
+      </w:pPr>
+      <w:r>
+        <w:rPr>
+          <w:rFonts w:ascii="Courier" w:hAnsi="Courier"/>
+          <w:sz w:val="22"/>
+        </w:rPr>
+        <w:t xml:space="preserve">            </w:t>
+      </w:r>
+      <w:r>
+        <w:rPr>
+          <w:rFonts w:ascii="Courier" w:hAnsi="Courier"/>
+          <w:sz w:val="22"/>
+          <w:lang w:val="en-US"/>
+        </w:rPr>
+        <w:t>&lt;ns2:X509Certificate&gt;MIIC2jCCAkMC..</w:t>
+      </w:r>
+      <w:r>
+        <w:rPr>
+          <w:rFonts w:ascii="Courier" w:hAnsi="Courier"/>
+          <w:sz w:val="22"/>
+          <w:lang w:val="en-US"/>
+        </w:rPr>
+        <w:t>.&lt;</w:t>
+      </w:r>
+      <w:r>
+        <w:rPr>
+          <w:rFonts w:ascii="Courier" w:hAnsi="Courier"/>
+          <w:sz w:val="22"/>
+          <w:lang w:val="en-US"/>
+        </w:rPr>
+        <w:t>ns2:X509Certificate&gt;</w:t>
+      </w:r>
+    </w:p>
+    <w:p>
+      <w:pPr>
+        <w:rPr>
+          <w:rFonts w:ascii="Courier" w:hAnsi="Courier"/>
+          <w:sz w:val="22"/>
+        </w:rPr>
+      </w:pPr>
+      <w:r>
+        <w:rPr>
+          <w:rFonts w:ascii="Courier" w:hAnsi="Courier"/>
+          <w:sz w:val="22"/>
+          <w:lang w:val="en-US"/>
+        </w:rPr>
+        <w:t xml:space="preserve">         </w:t>
+      </w:r>
+      <w:r>
+        <w:rPr>
+          <w:rFonts w:ascii="Courier" w:hAnsi="Courier"/>
+          <w:sz w:val="22"/>
+        </w:rPr>
+        <w:t>&lt;/ns2:Person&gt;</w:t>
+      </w:r>
+    </w:p>
+    <w:p>
+      <w:pPr>
+        <w:rPr>
+          <w:rFonts w:ascii="Courier" w:hAnsi="Courier"/>
+          <w:sz w:val="22"/>
+        </w:rPr>
+      </w:pPr>
+      <w:r>
+        <w:rPr>
+          <w:rFonts w:ascii="Courier" w:hAnsi="Courier"/>
+          <w:sz w:val="22"/>
+        </w:rPr>
+        <w:t xml:space="preserve">         &lt;ns2:Person&gt;</w:t>
+      </w:r>
+    </w:p>
+    <w:p>
+      <w:pPr>
+        <w:rPr>
+          <w:rFonts w:ascii="Courier" w:hAnsi="Courier"/>
+          <w:sz w:val="22"/>
+        </w:rPr>
+      </w:pPr>
+      <w:r>
+        <w:rPr>
+          <w:rFonts w:ascii="Courier" w:hAnsi="Courier"/>
+          <w:sz w:val="22"/>
+        </w:rPr>
+        <w:t xml:space="preserve">            &lt;ns2:personidentifikator&gt;01013355491&lt;/ns2:personidentifikator&gt;</w:t>
+      </w:r>
+    </w:p>
+    <w:p>
+      <w:pPr>
+        <w:rPr>
+          <w:rFonts w:ascii="Courier" w:hAnsi="Courier"/>
+          <w:sz w:val="22"/>
+        </w:rPr>
+      </w:pPr>
+      <w:r>
+        <w:rPr>
+          <w:rFonts w:ascii="Courier" w:hAnsi="Courier"/>
+          <w:sz w:val="22"/>
+        </w:rPr>
+        <w:t xml:space="preserve">            &lt;ns2:reservasjon&gt;NEI&lt;/ns2:reservasjon&gt;</w:t>
+      </w:r>
+    </w:p>
+    <w:p>
+      <w:pPr>
+        <w:rPr>
+          <w:rFonts w:ascii="Courier" w:hAnsi="Courier"/>
+          <w:sz w:val="22"/>
+        </w:rPr>
+      </w:pPr>
+      <w:r>
+        <w:rPr>
+          <w:rFonts w:ascii="Courier" w:hAnsi="Courier"/>
+          <w:sz w:val="22"/>
+        </w:rPr>
+        <w:t xml:space="preserve">            &lt;ns2:status&gt;AKTIV&lt;/ns2:status&gt;</w:t>
+      </w:r>
+    </w:p>
+    <w:p>
+      <w:pPr>
+        <w:rPr>
+          <w:rFonts w:ascii="Courier" w:hAnsi="Courier"/>
+          <w:sz w:val="22"/>
+        </w:rPr>
+      </w:pPr>
+      <w:r>
+        <w:rPr>
+          <w:rFonts w:ascii="Courier" w:hAnsi="Courier"/>
+          <w:sz w:val="22"/>
+        </w:rPr>
+        <w:t xml:space="preserve">            </w:t>
+      </w:r>
+      <w:r>
+        <w:rPr>
+          <w:rFonts w:ascii="Courier" w:hAnsi="Courier"/>
+          <w:sz w:val="22"/>
+        </w:rPr>
+        <w:t>&lt;ns2:Kontaktinformasjon&gt;</w:t>
+      </w:r>
+    </w:p>
+    <w:p>
+      <w:pPr>
+        <w:rPr>
+          <w:rFonts w:ascii="Courier" w:hAnsi="Courier"/>
+          <w:sz w:val="22"/>
+        </w:rPr>
+      </w:pPr>
+      <w:r>
+        <w:rPr>
+          <w:rFonts w:ascii="Courier" w:hAnsi="Courier"/>
+          <w:sz w:val="22"/>
+        </w:rPr>
+        <w:t xml:space="preserve">            </w:t>
+      </w:r>
+      <w:r>
+        <w:rPr>
+          <w:rFonts w:ascii="Courier" w:hAnsi="Courier"/>
+          <w:sz w:val="22"/>
+        </w:rPr>
+        <w:t xml:space="preserve">&lt;ns2:Mobiltelefonnummer </w:t>
+      </w:r>
+      <w:proofErr w:type="spellStart"/>
+      <w:r>
+        <w:rPr>
+          <w:rFonts w:ascii="Courier" w:hAnsi="Courier"/>
+          <w:sz w:val="22"/>
+        </w:rPr>
+        <w:t>sistOppdatert</w:t>
+      </w:r>
+      <w:proofErr w:type="spellEnd"/>
+      <w:r>
+        <w:rPr>
+          <w:rFonts w:ascii="Courier" w:hAnsi="Courier"/>
+          <w:sz w:val="22"/>
+        </w:rPr>
+        <w:t>="2014-02-25T13:08:00.000+01:00" sistVerifisert="2013-10-21T10:09:28.000+02:00"&gt;12121212&lt;/ns2:Mobiltelefonnummer&gt;</w:t>
+      </w:r>
+    </w:p>
+    <w:p>
+      <w:pPr>
+        <w:rPr>
+          <w:rFonts w:ascii="Courier" w:hAnsi="Courier"/>
+          <w:sz w:val="22"/>
+        </w:rPr>
+      </w:pPr>
+      <w:r>
+        <w:rPr>
+          <w:rFonts w:ascii="Courier" w:hAnsi="Courier"/>
+          <w:sz w:val="22"/>
+        </w:rPr>
+        <w:t xml:space="preserve">             </w:t>
+      </w:r>
+      <w:r>
+        <w:rPr>
+          <w:rFonts w:ascii="Courier" w:hAnsi="Courier"/>
+          <w:sz w:val="22"/>
+        </w:rPr>
+        <w:t xml:space="preserve">&lt;ns2:Epostadresse </w:t>
+      </w:r>
+      <w:proofErr w:type="spellStart"/>
+      <w:r>
+        <w:rPr>
+          <w:rFonts w:ascii="Courier" w:hAnsi="Courier"/>
+          <w:sz w:val="22"/>
+        </w:rPr>
+        <w:t>sistOppdatert</w:t>
+      </w:r>
+      <w:proofErr w:type="spellEnd"/>
+      <w:r>
+        <w:rPr>
+          <w:rFonts w:ascii="Courier" w:hAnsi="Courier"/>
+          <w:sz w:val="22"/>
+        </w:rPr>
+        <w:t>="2014-02-25T13:08:00.000+01:00" sistVerifisert="2013-10-</w:t>
       </w:r>
       <w:r>
         <w:rPr>
@@ -7797,7 +8257,235 @@
           <w:sz w:val="22"/>
         </w:rPr>
         <w:lastRenderedPageBreak/>
-        <w:t>sistVerifisert="2013-10-21T10:09:28.000+02:00"&gt;12121212&lt;/ns2:Mobiltelefonnummer&gt;</w:t>
+        <w:t>21T10:09:28.000+02:00"&gt;01013355491_test@minid.difi.no&lt;/ns2:Epostadresse&gt;</w:t>
+      </w:r>
+    </w:p>
+    <w:p>
+      <w:pPr>
+        <w:rPr>
+          <w:rFonts w:ascii="Courier" w:hAnsi="Courier"/>
+          <w:sz w:val="22"/>
+        </w:rPr>
+      </w:pPr>
+      <w:r>
+        <w:rPr>
+          <w:rFonts w:ascii="Courier" w:hAnsi="Courier"/>
+          <w:sz w:val="22"/>
+        </w:rPr>
+        <w:t xml:space="preserve">            &lt;/ns2:Kontaktinformasjon&gt;</w:t>
+      </w:r>
+    </w:p>
+    <w:p>
+      <w:pPr>
+        <w:rPr>
+          <w:rFonts w:ascii="Courier" w:hAnsi="Courier"/>
+          <w:sz w:val="22"/>
+        </w:rPr>
+      </w:pPr>
+      <w:r>
+        <w:rPr>
+          <w:rFonts w:ascii="Courier" w:hAnsi="Courier"/>
+          <w:sz w:val="22"/>
+        </w:rPr>
+        <w:t xml:space="preserve">            &lt;ns2:SikkerDigitalPostAdresse&gt;</w:t>
+      </w:r>
+    </w:p>
+    <w:p>
+      <w:pPr>
+        <w:rPr>
+          <w:rFonts w:ascii="Courier" w:hAnsi="Courier"/>
+          <w:sz w:val="22"/>
+        </w:rPr>
+      </w:pPr>
+      <w:r>
+        <w:rPr>
+          <w:rFonts w:ascii="Courier" w:hAnsi="Courier"/>
+          <w:sz w:val="22"/>
+        </w:rPr>
+        <w:t xml:space="preserve">               &lt;ns2:postkasseadresse&gt;1&lt;/ns2:postkasseadresse&gt;</w:t>
+      </w:r>
+    </w:p>
+    <w:p>
+      <w:pPr>
+        <w:rPr>
+          <w:rFonts w:ascii="Courier" w:hAnsi="Courier"/>
+          <w:sz w:val="22"/>
+        </w:rPr>
+      </w:pPr>
+      <w:r>
+        <w:rPr>
+          <w:rFonts w:ascii="Courier" w:hAnsi="Courier"/>
+          <w:sz w:val="22"/>
+        </w:rPr>
+        <w:t xml:space="preserve">               &lt;ns2:postkasseleverandoerAdresse&gt;012345678&lt;/ns2:postkasseleverandoerAdresse&gt;</w:t>
+      </w:r>
+    </w:p>
+    <w:p>
+      <w:pPr>
+        <w:rPr>
+          <w:rFonts w:ascii="Courier" w:hAnsi="Courier"/>
+          <w:sz w:val="22"/>
+        </w:rPr>
+      </w:pPr>
+      <w:r>
+        <w:rPr>
+          <w:rFonts w:ascii="Courier" w:hAnsi="Courier"/>
+          <w:sz w:val="22"/>
+        </w:rPr>
+        <w:t xml:space="preserve">            &lt;/ns2:SikkerDigitalPostAdresse&gt;</w:t>
+      </w:r>
+    </w:p>
+    <w:p>
+      <w:pPr>
+        <w:rPr>
+          <w:rFonts w:ascii="Courier" w:hAnsi="Courier"/>
+          <w:sz w:val="22"/>
+          <w:lang w:val="en-US"/>
+        </w:rPr>
+      </w:pPr>
+      <w:r>
+        <w:rPr>
+          <w:rFonts w:ascii="Courier" w:hAnsi="Courier"/>
+          <w:sz w:val="22"/>
+        </w:rPr>
+        <w:t xml:space="preserve">            </w:t>
+      </w:r>
+      <w:r>
+        <w:rPr>
+          <w:rFonts w:ascii="Courier" w:hAnsi="Courier"/>
+          <w:sz w:val="22"/>
+          <w:lang w:val="en-US"/>
+        </w:rPr>
+        <w:t>&lt;ns2:X509Certificate&gt;MIIC2jCCAk...&lt;/ns2:X509Certificate&gt;</w:t>
+      </w:r>
+    </w:p>
+    <w:p>
+      <w:pPr>
+        <w:rPr>
+          <w:rFonts w:ascii="Courier" w:hAnsi="Courier"/>
+          <w:sz w:val="22"/>
+        </w:rPr>
+      </w:pPr>
+      <w:r>
+        <w:rPr>
+          <w:rFonts w:ascii="Courier" w:hAnsi="Courier"/>
+          <w:sz w:val="22"/>
+          <w:lang w:val="en-US"/>
+        </w:rPr>
+        <w:t xml:space="preserve">         </w:t>
+      </w:r>
+      <w:r>
+        <w:rPr>
+          <w:rFonts w:ascii="Courier" w:hAnsi="Courier"/>
+          <w:sz w:val="22"/>
+        </w:rPr>
+        <w:t>&lt;/ns2:Person&gt;</w:t>
+      </w:r>
+    </w:p>
+    <w:p>
+      <w:pPr>
+        <w:rPr>
+          <w:rFonts w:ascii="Courier" w:hAnsi="Courier"/>
+          <w:sz w:val="22"/>
+        </w:rPr>
+      </w:pPr>
+      <w:r>
+        <w:rPr>
+          <w:rFonts w:ascii="Courier" w:hAnsi="Courier"/>
+          <w:sz w:val="22"/>
+        </w:rPr>
+        <w:t xml:space="preserve">         &lt;ns2:Person&gt;</w:t>
+      </w:r>
+    </w:p>
+    <w:p>
+      <w:pPr>
+        <w:rPr>
+          <w:rFonts w:ascii="Courier" w:hAnsi="Courier"/>
+          <w:sz w:val="22"/>
+        </w:rPr>
+      </w:pPr>
+      <w:r>
+        <w:rPr>
+          <w:rFonts w:ascii="Courier" w:hAnsi="Courier"/>
+          <w:sz w:val="22"/>
+        </w:rPr>
+        <w:t xml:space="preserve">            &lt;ns2:personidentifikator&gt;01013356366&lt;/ns2:personidentifikator&gt;</w:t>
+      </w:r>
+    </w:p>
+    <w:p>
+      <w:pPr>
+        <w:rPr>
+          <w:rFonts w:ascii="Courier" w:hAnsi="Courier"/>
+          <w:sz w:val="22"/>
+        </w:rPr>
+      </w:pPr>
+      <w:r>
+        <w:rPr>
+          <w:rFonts w:ascii="Courier" w:hAnsi="Courier"/>
+          <w:sz w:val="22"/>
+        </w:rPr>
+        <w:t xml:space="preserve">            &lt;ns2:reservasjon&gt;NEI&lt;/ns2:reservasjon&gt;</w:t>
+      </w:r>
+    </w:p>
+    <w:p>
+      <w:pPr>
+        <w:rPr>
+          <w:rFonts w:ascii="Courier" w:hAnsi="Courier"/>
+          <w:sz w:val="22"/>
+        </w:rPr>
+      </w:pPr>
+      <w:r>
+        <w:rPr>
+          <w:rFonts w:ascii="Courier" w:hAnsi="Courier"/>
+          <w:sz w:val="22"/>
+        </w:rPr>
+        <w:t xml:space="preserve">            &lt;ns2:status&gt;AKTIV&lt;/ns2:status&gt;</w:t>
+      </w:r>
+    </w:p>
+    <w:p>
+      <w:pPr>
+        <w:rPr>
+          <w:rFonts w:ascii="Courier" w:hAnsi="Courier"/>
+          <w:sz w:val="22"/>
+        </w:rPr>
+      </w:pPr>
+      <w:r>
+        <w:rPr>
+          <w:rFonts w:ascii="Courier" w:hAnsi="Courier"/>
+          <w:sz w:val="22"/>
+        </w:rPr>
+        <w:t xml:space="preserve">            &lt;ns2:Kontaktinformasjon&gt;</w:t>
+      </w:r>
+    </w:p>
+    <w:p>
+      <w:pPr>
+        <w:rPr>
+          <w:rFonts w:ascii="Courier" w:hAnsi="Courier"/>
+          <w:sz w:val="22"/>
+        </w:rPr>
+      </w:pPr>
+      <w:r>
+        <w:rPr>
+          <w:rFonts w:ascii="Courier" w:hAnsi="Courier"/>
+          <w:sz w:val="22"/>
+        </w:rPr>
+        <w:t xml:space="preserve">               &lt;ns2:Mobiltelefonnummer </w:t>
+      </w:r>
+      <w:proofErr w:type="spellStart"/>
+      <w:r>
+        <w:rPr>
+          <w:rFonts w:ascii="Courier" w:hAnsi="Courier"/>
+          <w:sz w:val="22"/>
+        </w:rPr>
+        <w:t>sistOppdatert</w:t>
+      </w:r>
+      <w:proofErr w:type="spellEnd"/>
+      <w:r>
+        <w:rPr>
+          <w:rFonts w:ascii="Courier" w:hAnsi="Courier"/>
+          <w:sz w:val="22"/>
+        </w:rPr>
+        <w:t>="2014-02-25T13:08:00.000+01:00" sistVerifisert="2013-10-21T10:09:28.000+02:00"&gt;12121212&lt;/ns2:Mobiltelefonnummer&gt;</w:t>
       </w:r>
     </w:p>
     <w:p>
@@ -7828,7 +8516,7 @@
           <w:rFonts w:ascii="Courier" w:hAnsi="Courier"/>
           <w:sz w:val="22"/>
         </w:rPr>
-        <w:t>="2014-02-25T13:08:00.000+01:00" sistVerifisert="2013-10-21T10:09:28.000+02:00"&gt;01013355300_test@minid.difi.no&lt;/ns2:Epostadresse&gt;</w:t>
+        <w:t>="2014-02-25T13:08:00.000+01:00" sistVerifisert="2013-10-21T10:09:28.000+02:00"&gt;01013356366_test@minid.difi.no&lt;/ns2:Epostadresse&gt;</w:t>
       </w:r>
     </w:p>
     <w:p>
@@ -7863,34 +8551,32 @@
     </w:p>
     <w:p>
       <w:pPr>
-        <w:ind w:left="708" w:firstLine="708"/>
-        <w:rPr>
-          <w:rFonts w:ascii="Courier" w:hAnsi="Courier"/>
-          <w:sz w:val="22"/>
-        </w:rPr>
-      </w:pPr>
-      <w:r>
-        <w:rPr>
-          <w:rFonts w:ascii="Courier" w:hAnsi="Courier"/>
-          <w:sz w:val="22"/>
-        </w:rPr>
-        <w:t>&lt;ns2:postkasseadresse&gt;1&lt;/ns2:postkasseadresse&gt;</w:t>
-      </w:r>
-    </w:p>
-    <w:p>
-      <w:pPr>
-        <w:ind w:left="708" w:firstLine="708"/>
-        <w:rPr>
-          <w:rFonts w:ascii="Courier" w:hAnsi="Courier"/>
-          <w:sz w:val="22"/>
-        </w:rPr>
-      </w:pPr>
-      <w:r>
-        <w:rPr>
-          <w:rFonts w:ascii="Courier" w:hAnsi="Courier"/>
-          <w:sz w:val="22"/>
-        </w:rPr>
-        <w:t>&lt;ns2:postkasseleverandoerAdresse&gt;012345678&lt;/ns2:postkasseleverandoerAdresse&gt;</w:t>
+        <w:rPr>
+          <w:rFonts w:ascii="Courier" w:hAnsi="Courier"/>
+          <w:sz w:val="22"/>
+        </w:rPr>
+      </w:pPr>
+      <w:r>
+        <w:rPr>
+          <w:rFonts w:ascii="Courier" w:hAnsi="Courier"/>
+          <w:sz w:val="22"/>
+        </w:rPr>
+        <w:t xml:space="preserve">               &lt;ns2:postkasseadresse&gt;1&lt;/ns2:postkasseadresse&gt;</w:t>
+      </w:r>
+    </w:p>
+    <w:p>
+      <w:pPr>
+        <w:rPr>
+          <w:rFonts w:ascii="Courier" w:hAnsi="Courier"/>
+          <w:sz w:val="22"/>
+        </w:rPr>
+      </w:pPr>
+      <w:r>
+        <w:rPr>
+          <w:rFonts w:ascii="Courier" w:hAnsi="Courier"/>
+          <w:sz w:val="22"/>
+        </w:rPr>
+        <w:t xml:space="preserve">               &lt;ns2:postkasseleverandoerAdresse&gt;012345678&lt;/ns2:postkasseleverandoerAdresse&gt;</w:t>
       </w:r>
     </w:p>
     <w:p>
@@ -7929,38 +8615,22 @@
           <w:sz w:val="22"/>
           <w:lang w:val="en-US"/>
         </w:rPr>
-        <w:t>&lt;ns2:X509Certificate&gt;MIIC2jCCAkMC..</w:t>
-      </w:r>
+        <w:t>&lt;ns2:X509Certificate&gt;MIIC2jCCAkMCAg38MA0GCSqGSIb3...&lt;/ns2:X509Certificate&gt;</w:t>
+      </w:r>
+    </w:p>
+    <w:p>
+      <w:pPr>
+        <w:rPr>
+          <w:rFonts w:ascii="Courier" w:hAnsi="Courier"/>
+          <w:sz w:val="22"/>
+        </w:rPr>
+      </w:pPr>
       <w:r>
         <w:rPr>
           <w:rFonts w:ascii="Courier" w:hAnsi="Courier"/>
           <w:sz w:val="22"/>
           <w:lang w:val="en-US"/>
         </w:rPr>
-        <w:t>.&lt;</w:t>
-      </w:r>
-      <w:r>
-        <w:rPr>
-          <w:rFonts w:ascii="Courier" w:hAnsi="Courier"/>
-          <w:sz w:val="22"/>
-          <w:lang w:val="en-US"/>
-        </w:rPr>
-        <w:t>ns2:X509Certificate&gt;</w:t>
-      </w:r>
-    </w:p>
-    <w:p>
-      <w:pPr>
-        <w:rPr>
-          <w:rFonts w:ascii="Courier" w:hAnsi="Courier"/>
-          <w:sz w:val="22"/>
-        </w:rPr>
-      </w:pPr>
-      <w:r>
-        <w:rPr>
-          <w:rFonts w:ascii="Courier" w:hAnsi="Courier"/>
-          <w:sz w:val="22"/>
-          <w:lang w:val="en-US"/>
-        </w:rPr>
         <w:t xml:space="preserve">         </w:t>
       </w:r>
       <w:r>
@@ -7983,96 +8653,22 @@
           <w:rFonts w:ascii="Courier" w:hAnsi="Courier"/>
           <w:sz w:val="22"/>
         </w:rPr>
-        <w:t xml:space="preserve">         &lt;ns2:Person&gt;</w:t>
-      </w:r>
-    </w:p>
-    <w:p>
-      <w:pPr>
-        <w:rPr>
-          <w:rFonts w:ascii="Courier" w:hAnsi="Courier"/>
-          <w:sz w:val="22"/>
-        </w:rPr>
-      </w:pPr>
-      <w:r>
-        <w:rPr>
-          <w:rFonts w:ascii="Courier" w:hAnsi="Courier"/>
-          <w:sz w:val="22"/>
-        </w:rPr>
-        <w:t xml:space="preserve">            &lt;ns2:personidentifikator&gt;01013355491&lt;/ns2:personidentifikator&gt;</w:t>
-      </w:r>
-    </w:p>
-    <w:p>
-      <w:pPr>
-        <w:rPr>
-          <w:rFonts w:ascii="Courier" w:hAnsi="Courier"/>
-          <w:sz w:val="22"/>
-        </w:rPr>
-      </w:pPr>
-      <w:r>
-        <w:rPr>
-          <w:rFonts w:ascii="Courier" w:hAnsi="Courier"/>
-          <w:sz w:val="22"/>
-        </w:rPr>
-        <w:t xml:space="preserve">            &lt;ns2:reservasjon&gt;NEI&lt;/ns2:reservasjon&gt;</w:t>
-      </w:r>
-    </w:p>
-    <w:p>
-      <w:pPr>
-        <w:rPr>
-          <w:rFonts w:ascii="Courier" w:hAnsi="Courier"/>
-          <w:sz w:val="22"/>
-        </w:rPr>
-      </w:pPr>
-      <w:r>
-        <w:rPr>
-          <w:rFonts w:ascii="Courier" w:hAnsi="Courier"/>
-          <w:sz w:val="22"/>
-        </w:rPr>
-        <w:t xml:space="preserve">            &lt;ns2:status&gt;AKTIV&lt;/ns2:status&gt;</w:t>
-      </w:r>
-    </w:p>
-    <w:p>
-      <w:pPr>
-        <w:rPr>
-          <w:rFonts w:ascii="Courier" w:hAnsi="Courier"/>
-          <w:sz w:val="22"/>
-        </w:rPr>
-      </w:pPr>
-      <w:r>
-        <w:rPr>
-          <w:rFonts w:ascii="Courier" w:hAnsi="Courier"/>
-          <w:sz w:val="22"/>
-        </w:rPr>
-        <w:t xml:space="preserve">            </w:t>
-      </w:r>
-      <w:r>
-        <w:rPr>
-          <w:rFonts w:ascii="Courier" w:hAnsi="Courier"/>
-          <w:sz w:val="22"/>
-        </w:rPr>
-        <w:t>&lt;ns2:Kontaktinformasjon&gt;</w:t>
-      </w:r>
-    </w:p>
-    <w:p>
-      <w:pPr>
-        <w:rPr>
-          <w:rFonts w:ascii="Courier" w:hAnsi="Courier"/>
-          <w:sz w:val="22"/>
-        </w:rPr>
-      </w:pPr>
-      <w:r>
-        <w:rPr>
-          <w:rFonts w:ascii="Courier" w:hAnsi="Courier"/>
-          <w:sz w:val="22"/>
-        </w:rPr>
-        <w:t xml:space="preserve">            </w:t>
-      </w:r>
-      <w:r>
-        <w:rPr>
-          <w:rFonts w:ascii="Courier" w:hAnsi="Courier"/>
-          <w:sz w:val="22"/>
-        </w:rPr>
-        <w:t xml:space="preserve">&lt;ns2:Mobiltelefonnummer </w:t>
+        <w:t xml:space="preserve">      &lt;/ns3:HentPersonerRespons&gt;</w:t>
+      </w:r>
+    </w:p>
+    <w:p>
+      <w:pPr>
+        <w:rPr>
+          <w:rFonts w:ascii="Courier" w:hAnsi="Courier"/>
+          <w:sz w:val="22"/>
+        </w:rPr>
+      </w:pPr>
+      <w:r>
+        <w:rPr>
+          <w:rFonts w:ascii="Courier" w:hAnsi="Courier"/>
+          <w:sz w:val="22"/>
+        </w:rPr>
+        <w:t xml:space="preserve">   &lt;/</w:t>
       </w:r>
       <w:proofErr w:type="spellStart"/>
       <w:r>
@@ -8080,7 +8676,7 @@
           <w:rFonts w:ascii="Courier" w:hAnsi="Courier"/>
           <w:sz w:val="22"/>
         </w:rPr>
-        <w:t>sistOppdatert</w:t>
+        <w:t>SOAP-ENV:Body</w:t>
       </w:r>
       <w:proofErr w:type="spellEnd"/>
       <w:r>
@@ -8088,29 +8684,22 @@
           <w:rFonts w:ascii="Courier" w:hAnsi="Courier"/>
           <w:sz w:val="22"/>
         </w:rPr>
-        <w:t>="2014-02-25T13:08:00.000+01:00" sistVerifisert="2013-10-21T10:09:28.000+02:00"&gt;12121212&lt;/ns2:Mobiltelefonnummer&gt;</w:t>
-      </w:r>
-    </w:p>
-    <w:p>
-      <w:pPr>
-        <w:rPr>
-          <w:rFonts w:ascii="Courier" w:hAnsi="Courier"/>
-          <w:sz w:val="22"/>
-        </w:rPr>
-      </w:pPr>
-      <w:r>
-        <w:rPr>
-          <w:rFonts w:ascii="Courier" w:hAnsi="Courier"/>
-          <w:sz w:val="22"/>
-        </w:rPr>
-        <w:t xml:space="preserve">             </w:t>
-      </w:r>
-      <w:r>
-        <w:rPr>
-          <w:rFonts w:ascii="Courier" w:hAnsi="Courier"/>
-          <w:sz w:val="22"/>
-        </w:rPr>
-        <w:t xml:space="preserve">&lt;ns2:Epostadresse </w:t>
+        <w:t>&gt;</w:t>
+      </w:r>
+    </w:p>
+    <w:p>
+      <w:pPr>
+        <w:rPr>
+          <w:rFonts w:ascii="Courier" w:hAnsi="Courier"/>
+          <w:sz w:val="22"/>
+        </w:rPr>
+      </w:pPr>
+      <w:r>
+        <w:rPr>
+          <w:rFonts w:ascii="Courier" w:hAnsi="Courier"/>
+          <w:sz w:val="22"/>
+        </w:rPr>
+        <w:t>&lt;/</w:t>
       </w:r>
       <w:proofErr w:type="spellStart"/>
       <w:r>
@@ -8118,7 +8707,7 @@
           <w:rFonts w:ascii="Courier" w:hAnsi="Courier"/>
           <w:sz w:val="22"/>
         </w:rPr>
-        <w:t>sistOppdatert</w:t>
+        <w:t>SOAP-ENV:Envelope</w:t>
       </w:r>
       <w:proofErr w:type="spellEnd"/>
       <w:r>
@@ -8126,474 +8715,15 @@
           <w:rFonts w:ascii="Courier" w:hAnsi="Courier"/>
           <w:sz w:val="22"/>
         </w:rPr>
-        <w:t>="2014-02-25T13:08:00.000+01:00" sistVerifisert="2013-10-21T10:09:28.000+02:00"&gt;01013355491_test@minid.difi.no&lt;/ns2:Epostadresse&gt;</w:t>
-      </w:r>
-    </w:p>
-    <w:p>
-      <w:pPr>
-        <w:rPr>
-          <w:rFonts w:ascii="Courier" w:hAnsi="Courier"/>
-          <w:sz w:val="22"/>
-        </w:rPr>
-      </w:pPr>
-      <w:r>
-        <w:rPr>
-          <w:rFonts w:ascii="Courier" w:hAnsi="Courier"/>
-          <w:sz w:val="22"/>
-        </w:rPr>
-        <w:t xml:space="preserve">            &lt;/ns2:Kontaktinformasjon&gt;</w:t>
-      </w:r>
-    </w:p>
-    <w:p>
-      <w:pPr>
-        <w:rPr>
-          <w:rFonts w:ascii="Courier" w:hAnsi="Courier"/>
-          <w:sz w:val="22"/>
-        </w:rPr>
-      </w:pPr>
-      <w:r>
-        <w:rPr>
-          <w:rFonts w:ascii="Courier" w:hAnsi="Courier"/>
-          <w:sz w:val="22"/>
-        </w:rPr>
-        <w:t xml:space="preserve">            &lt;ns2:SikkerDigitalPostAdresse&gt;</w:t>
-      </w:r>
-    </w:p>
-    <w:p>
-      <w:pPr>
-        <w:rPr>
-          <w:rFonts w:ascii="Courier" w:hAnsi="Courier"/>
-          <w:sz w:val="22"/>
-        </w:rPr>
-      </w:pPr>
-      <w:r>
-        <w:rPr>
-          <w:rFonts w:ascii="Courier" w:hAnsi="Courier"/>
-          <w:sz w:val="22"/>
-        </w:rPr>
-        <w:t xml:space="preserve">               &lt;ns2:postkasseadresse&gt;1&lt;/ns2:postkasseadresse&gt;</w:t>
-      </w:r>
-    </w:p>
-    <w:p>
-      <w:pPr>
-        <w:rPr>
-          <w:rFonts w:ascii="Courier" w:hAnsi="Courier"/>
-          <w:sz w:val="22"/>
-        </w:rPr>
-      </w:pPr>
-      <w:r>
-        <w:rPr>
-          <w:rFonts w:ascii="Courier" w:hAnsi="Courier"/>
-          <w:sz w:val="22"/>
-        </w:rPr>
-        <w:t xml:space="preserve">               &lt;ns2:postkasseleverandoerAdresse&gt;012345678&lt;/ns2:postkasseleverandoerAdresse&gt;</w:t>
-      </w:r>
-    </w:p>
-    <w:p>
-      <w:pPr>
-        <w:rPr>
-          <w:rFonts w:ascii="Courier" w:hAnsi="Courier"/>
-          <w:sz w:val="22"/>
-        </w:rPr>
-      </w:pPr>
-      <w:r>
-        <w:rPr>
-          <w:rFonts w:ascii="Courier" w:hAnsi="Courier"/>
-          <w:sz w:val="22"/>
-        </w:rPr>
-        <w:t xml:space="preserve">            &lt;/ns2:SikkerDigitalPostAdresse&gt;</w:t>
-      </w:r>
-    </w:p>
-    <w:p>
-      <w:pPr>
-        <w:rPr>
-          <w:rFonts w:ascii="Courier" w:hAnsi="Courier"/>
-          <w:sz w:val="22"/>
-          <w:lang w:val="en-US"/>
-        </w:rPr>
-      </w:pPr>
-      <w:r>
-        <w:rPr>
-          <w:rFonts w:ascii="Courier" w:hAnsi="Courier"/>
-          <w:sz w:val="22"/>
-        </w:rPr>
-        <w:t xml:space="preserve">            </w:t>
-      </w:r>
-      <w:r>
-        <w:rPr>
-          <w:rFonts w:ascii="Courier" w:hAnsi="Courier"/>
-          <w:sz w:val="22"/>
-          <w:lang w:val="en-US"/>
-        </w:rPr>
-        <w:t>&lt;ns2:X509Certificate&gt;MIIC2jCCAk...&lt;/ns2:X509Certificate&gt;</w:t>
-      </w:r>
-    </w:p>
-    <w:p>
-      <w:pPr>
-        <w:rPr>
-          <w:rFonts w:ascii="Courier" w:hAnsi="Courier"/>
-          <w:sz w:val="22"/>
-        </w:rPr>
-      </w:pPr>
-      <w:r>
-        <w:rPr>
-          <w:rFonts w:ascii="Courier" w:hAnsi="Courier"/>
-          <w:sz w:val="22"/>
-          <w:lang w:val="en-US"/>
-        </w:rPr>
-        <w:t xml:space="preserve">         </w:t>
-      </w:r>
-      <w:r>
-        <w:rPr>
-          <w:rFonts w:ascii="Courier" w:hAnsi="Courier"/>
-          <w:sz w:val="22"/>
-        </w:rPr>
-        <w:t>&lt;/ns2:Person&gt;</w:t>
-      </w:r>
-    </w:p>
-    <w:p>
-      <w:pPr>
-        <w:rPr>
-          <w:rFonts w:ascii="Courier" w:hAnsi="Courier"/>
-          <w:sz w:val="22"/>
-        </w:rPr>
-      </w:pPr>
-      <w:r>
-        <w:rPr>
-          <w:rFonts w:ascii="Courier" w:hAnsi="Courier"/>
-          <w:sz w:val="22"/>
-        </w:rPr>
-        <w:t xml:space="preserve">         &lt;ns2:Person&gt;</w:t>
-      </w:r>
-    </w:p>
-    <w:p>
-      <w:pPr>
-        <w:rPr>
-          <w:rFonts w:ascii="Courier" w:hAnsi="Courier"/>
-          <w:sz w:val="22"/>
-        </w:rPr>
-      </w:pPr>
-      <w:r>
-        <w:rPr>
-          <w:rFonts w:ascii="Courier" w:hAnsi="Courier"/>
-          <w:sz w:val="22"/>
-        </w:rPr>
-        <w:t xml:space="preserve">            &lt;ns2:personidentifikator&gt;01013356366&lt;/ns2:personidentifikator&gt;</w:t>
-      </w:r>
-    </w:p>
-    <w:p>
-      <w:pPr>
-        <w:rPr>
-          <w:rFonts w:ascii="Courier" w:hAnsi="Courier"/>
-          <w:sz w:val="22"/>
-        </w:rPr>
-      </w:pPr>
-      <w:r>
-        <w:rPr>
-          <w:rFonts w:ascii="Courier" w:hAnsi="Courier"/>
-          <w:sz w:val="22"/>
-        </w:rPr>
-        <w:t xml:space="preserve">            &lt;ns2:reservasjon&gt;NEI&lt;/ns2:reservasjon&gt;</w:t>
-      </w:r>
-    </w:p>
-    <w:p>
-      <w:pPr>
-        <w:rPr>
-          <w:rFonts w:ascii="Courier" w:hAnsi="Courier"/>
-          <w:sz w:val="22"/>
-        </w:rPr>
-      </w:pPr>
-      <w:r>
-        <w:rPr>
-          <w:rFonts w:ascii="Courier" w:hAnsi="Courier"/>
-          <w:sz w:val="22"/>
-        </w:rPr>
-        <w:t xml:space="preserve">            &lt;ns2:status&gt;AKTIV&lt;/ns2:status&gt;</w:t>
-      </w:r>
-    </w:p>
-    <w:p>
-      <w:pPr>
-        <w:rPr>
-          <w:rFonts w:ascii="Courier" w:hAnsi="Courier"/>
-          <w:sz w:val="22"/>
-        </w:rPr>
-      </w:pPr>
-      <w:r>
-        <w:rPr>
-          <w:rFonts w:ascii="Courier" w:hAnsi="Courier"/>
-          <w:sz w:val="22"/>
-        </w:rPr>
-        <w:t xml:space="preserve">            &lt;ns2:Kontaktinformasjon&gt;</w:t>
-      </w:r>
-    </w:p>
-    <w:p>
-      <w:pPr>
-        <w:rPr>
-          <w:rFonts w:ascii="Courier" w:hAnsi="Courier"/>
-          <w:sz w:val="22"/>
-        </w:rPr>
-      </w:pPr>
-      <w:r>
-        <w:rPr>
-          <w:rFonts w:ascii="Courier" w:hAnsi="Courier"/>
-          <w:sz w:val="22"/>
-        </w:rPr>
-        <w:t xml:space="preserve">               &lt;ns2:Mobiltelefonnummer </w:t>
-      </w:r>
-      <w:proofErr w:type="spellStart"/>
-      <w:r>
-        <w:rPr>
-          <w:rFonts w:ascii="Courier" w:hAnsi="Courier"/>
-          <w:sz w:val="22"/>
-        </w:rPr>
-        <w:t>sistOppdatert</w:t>
-      </w:r>
-      <w:proofErr w:type="spellEnd"/>
-      <w:r>
-        <w:rPr>
-          <w:rFonts w:ascii="Courier" w:hAnsi="Courier"/>
-          <w:sz w:val="22"/>
-        </w:rPr>
-        <w:t>="2014-02-25T13:08:00.000+01:00" sistVerifisert="2013-10-21T10:09:28.000+02:00"&gt;12121212&lt;/ns2:Mobiltelefonnummer&gt;</w:t>
-      </w:r>
-    </w:p>
-    <w:p>
-      <w:pPr>
-        <w:rPr>
-          <w:rFonts w:ascii="Courier" w:hAnsi="Courier"/>
-          <w:sz w:val="22"/>
-        </w:rPr>
-      </w:pPr>
-      <w:r>
-        <w:rPr>
-          <w:rFonts w:ascii="Courier" w:hAnsi="Courier"/>
-          <w:sz w:val="22"/>
-        </w:rPr>
-        <w:t xml:space="preserve">               &lt;ns2:Epostadresse </w:t>
-      </w:r>
-      <w:proofErr w:type="spellStart"/>
-      <w:r>
-        <w:rPr>
-          <w:rFonts w:ascii="Courier" w:hAnsi="Courier"/>
-          <w:sz w:val="22"/>
-        </w:rPr>
-        <w:t>sistOppdatert</w:t>
-      </w:r>
-      <w:proofErr w:type="spellEnd"/>
-      <w:r>
-        <w:rPr>
-          <w:rFonts w:ascii="Courier" w:hAnsi="Courier"/>
-          <w:sz w:val="22"/>
-        </w:rPr>
-        <w:t>="2014-02-25T13:08:00.000+01:00" sistVerifisert="2013-10-21T10:09:28.000+02:00"&gt;01013356366_test@minid.difi.no&lt;/ns2:Epostadresse&gt;</w:t>
-      </w:r>
-    </w:p>
-    <w:p>
-      <w:pPr>
-        <w:rPr>
-          <w:rFonts w:ascii="Courier" w:hAnsi="Courier"/>
-          <w:sz w:val="22"/>
-        </w:rPr>
-      </w:pPr>
-      <w:r>
-        <w:rPr>
-          <w:rFonts w:ascii="Courier" w:hAnsi="Courier"/>
-          <w:sz w:val="22"/>
-        </w:rPr>
-        <w:t xml:space="preserve">            &lt;/ns2:Kontaktinformasjon&gt;</w:t>
-      </w:r>
-    </w:p>
-    <w:p>
-      <w:pPr>
-        <w:rPr>
-          <w:rFonts w:ascii="Courier" w:hAnsi="Courier"/>
-          <w:sz w:val="22"/>
-        </w:rPr>
-      </w:pPr>
-      <w:r>
-        <w:rPr>
-          <w:rFonts w:ascii="Courier" w:hAnsi="Courier"/>
-          <w:sz w:val="22"/>
-        </w:rPr>
-        <w:t xml:space="preserve">            &lt;ns2:SikkerDigitalPostAdresse&gt;</w:t>
-      </w:r>
-    </w:p>
-    <w:p>
-      <w:pPr>
-        <w:rPr>
-          <w:rFonts w:ascii="Courier" w:hAnsi="Courier"/>
-          <w:sz w:val="22"/>
-        </w:rPr>
-      </w:pPr>
-      <w:r>
-        <w:rPr>
-          <w:rFonts w:ascii="Courier" w:hAnsi="Courier"/>
-          <w:sz w:val="22"/>
-        </w:rPr>
-        <w:t xml:space="preserve">               &lt;ns2:postkasseadresse&gt;1&lt;/ns2:postkasseadresse&gt;</w:t>
-      </w:r>
-    </w:p>
-    <w:p>
-      <w:pPr>
-        <w:rPr>
-          <w:rFonts w:ascii="Courier" w:hAnsi="Courier"/>
-          <w:sz w:val="22"/>
-        </w:rPr>
-      </w:pPr>
-      <w:r>
-        <w:rPr>
-          <w:rFonts w:ascii="Courier" w:hAnsi="Courier"/>
-          <w:sz w:val="22"/>
-        </w:rPr>
-        <w:t xml:space="preserve">               &lt;ns2:postkasseleverandoerAdresse&gt;012345678&lt;/ns2:postkasseleverandoerAdresse&gt;</w:t>
-      </w:r>
-    </w:p>
-    <w:p>
-      <w:pPr>
-        <w:rPr>
-          <w:rFonts w:ascii="Courier" w:hAnsi="Courier"/>
-          <w:sz w:val="22"/>
-        </w:rPr>
-      </w:pPr>
-      <w:r>
-        <w:rPr>
-          <w:rFonts w:ascii="Courier" w:hAnsi="Courier"/>
-          <w:sz w:val="22"/>
-        </w:rPr>
-        <w:t xml:space="preserve">            &lt;/ns2:SikkerDigitalPostAdresse&gt;</w:t>
-      </w:r>
-    </w:p>
-    <w:p>
-      <w:pPr>
-        <w:rPr>
-          <w:rFonts w:ascii="Courier" w:hAnsi="Courier"/>
-          <w:sz w:val="22"/>
-          <w:lang w:val="en-US"/>
-        </w:rPr>
-      </w:pPr>
-      <w:r>
-        <w:rPr>
-          <w:rFonts w:ascii="Courier" w:hAnsi="Courier"/>
-          <w:sz w:val="22"/>
-        </w:rPr>
-        <w:lastRenderedPageBreak/>
-        <w:t xml:space="preserve">            </w:t>
-      </w:r>
-      <w:r>
-        <w:rPr>
-          <w:rFonts w:ascii="Courier" w:hAnsi="Courier"/>
-          <w:sz w:val="22"/>
-          <w:lang w:val="en-US"/>
-        </w:rPr>
-        <w:t>&lt;ns2:X509Certificate&gt;MIIC2jCCAkMCAg38MA0GCSqGSIb3...&lt;/ns2:X509Certificate&gt;</w:t>
-      </w:r>
-    </w:p>
-    <w:p>
-      <w:pPr>
-        <w:rPr>
-          <w:rFonts w:ascii="Courier" w:hAnsi="Courier"/>
-          <w:sz w:val="22"/>
-        </w:rPr>
-      </w:pPr>
-      <w:r>
-        <w:rPr>
-          <w:rFonts w:ascii="Courier" w:hAnsi="Courier"/>
-          <w:sz w:val="22"/>
-          <w:lang w:val="en-US"/>
-        </w:rPr>
-        <w:t xml:space="preserve">         </w:t>
-      </w:r>
-      <w:r>
-        <w:rPr>
-          <w:rFonts w:ascii="Courier" w:hAnsi="Courier"/>
-          <w:sz w:val="22"/>
-        </w:rPr>
-        <w:t>&lt;/ns2:Person&gt;</w:t>
-      </w:r>
-    </w:p>
-    <w:p>
-      <w:pPr>
-        <w:rPr>
-          <w:rFonts w:ascii="Courier" w:hAnsi="Courier"/>
-          <w:sz w:val="22"/>
-        </w:rPr>
-      </w:pPr>
-      <w:r>
-        <w:rPr>
-          <w:rFonts w:ascii="Courier" w:hAnsi="Courier"/>
-          <w:sz w:val="22"/>
-        </w:rPr>
-        <w:t xml:space="preserve">      &lt;/ns3:HentPersonerRespons&gt;</w:t>
-      </w:r>
-    </w:p>
-    <w:p>
-      <w:pPr>
-        <w:rPr>
-          <w:rFonts w:ascii="Courier" w:hAnsi="Courier"/>
-          <w:sz w:val="22"/>
-        </w:rPr>
-      </w:pPr>
-      <w:r>
-        <w:rPr>
-          <w:rFonts w:ascii="Courier" w:hAnsi="Courier"/>
-          <w:sz w:val="22"/>
-        </w:rPr>
-        <w:t xml:space="preserve">   &lt;/</w:t>
-      </w:r>
-      <w:proofErr w:type="spellStart"/>
-      <w:r>
-        <w:rPr>
-          <w:rFonts w:ascii="Courier" w:hAnsi="Courier"/>
-          <w:sz w:val="22"/>
-        </w:rPr>
-        <w:t>SOAP-ENV:Body</w:t>
-      </w:r>
-      <w:proofErr w:type="spellEnd"/>
-      <w:r>
-        <w:rPr>
-          <w:rFonts w:ascii="Courier" w:hAnsi="Courier"/>
-          <w:sz w:val="22"/>
-        </w:rPr>
         <w:t>&gt;</w:t>
       </w:r>
     </w:p>
-    <w:p>
-      <w:pPr>
-        <w:rPr>
-          <w:rFonts w:ascii="Courier" w:hAnsi="Courier"/>
-          <w:sz w:val="22"/>
-        </w:rPr>
-      </w:pPr>
-      <w:r>
-        <w:rPr>
-          <w:rFonts w:ascii="Courier" w:hAnsi="Courier"/>
-          <w:sz w:val="22"/>
-        </w:rPr>
-        <w:t>&lt;/</w:t>
-      </w:r>
-      <w:proofErr w:type="spellStart"/>
-      <w:r>
-        <w:rPr>
-          <w:rFonts w:ascii="Courier" w:hAnsi="Courier"/>
-          <w:sz w:val="22"/>
-        </w:rPr>
-        <w:t>SOAP-ENV:Envelope</w:t>
-      </w:r>
-      <w:proofErr w:type="spellEnd"/>
-      <w:r>
-        <w:rPr>
-          <w:rFonts w:ascii="Courier" w:hAnsi="Courier"/>
-          <w:sz w:val="22"/>
-        </w:rPr>
-        <w:t>&gt;</w:t>
-      </w:r>
-    </w:p>
     <w:p/>
     <w:p>
       <w:pPr>
         <w:pStyle w:val="Overskrift2"/>
       </w:pPr>
-      <w:bookmarkStart w:id="44" w:name="_Toc384884149"/>
+      <w:bookmarkStart w:id="44" w:name="_Toc384973216"/>
       <w:r>
         <w:t xml:space="preserve">Forespørsel: </w:t>
       </w:r>
@@ -8878,7 +9008,7 @@
       <w:pPr>
         <w:pStyle w:val="Overskrift2"/>
       </w:pPr>
-      <w:bookmarkStart w:id="45" w:name="_Toc384884150"/>
+      <w:bookmarkStart w:id="45" w:name="_Toc384973217"/>
       <w:r>
         <w:t xml:space="preserve">Respons: </w:t>
       </w:r>
@@ -8915,6 +9045,7 @@
           <w:sz w:val="22"/>
           <w:lang w:val="en-US"/>
         </w:rPr>
+        <w:lastRenderedPageBreak/>
         <w:t>&lt;</w:t>
       </w:r>
       <w:proofErr w:type="spellStart"/>
@@ -9266,7 +9397,7 @@
       <w:pPr>
         <w:pStyle w:val="Overskrift2"/>
       </w:pPr>
-      <w:bookmarkStart w:id="46" w:name="_Toc384884151"/>
+      <w:bookmarkStart w:id="46" w:name="_Toc384973218"/>
       <w:r>
         <w:t>Feilhåndtering</w:t>
       </w:r>
@@ -9546,7 +9677,6 @@
         <w:rPr>
           <w:lang w:val="en-US"/>
         </w:rPr>
-        <w:lastRenderedPageBreak/>
         <w:t xml:space="preserve">         </w:t>
       </w:r>
       <w:r>
@@ -9791,7 +9921,7 @@
       <w:pPr>
         <w:pStyle w:val="Overskrift1"/>
       </w:pPr>
-      <w:bookmarkStart w:id="47" w:name="_Toc384884152"/>
+      <w:bookmarkStart w:id="47" w:name="_Toc384973219"/>
       <w:r>
         <w:t>Lenketjeneste</w:t>
       </w:r>
@@ -9861,7 +9991,7 @@
       <w:pPr>
         <w:pStyle w:val="Overskrift2"/>
       </w:pPr>
-      <w:bookmarkStart w:id="48" w:name="_Toc384884153"/>
+      <w:bookmarkStart w:id="48" w:name="_Toc384973220"/>
       <w:r>
         <w:t>Administrasjon av egen informasjon</w:t>
       </w:r>
@@ -9886,7 +10016,7 @@
       <w:r>
         <w:t xml:space="preserve">, </w:t>
       </w:r>
-      <w:hyperlink r:id="rId41" w:history="1">
+      <w:hyperlink r:id="rId42" w:history="1">
         <w:r>
           <w:rPr>
             <w:rStyle w:val="Hyperkobling"/>
@@ -9946,8 +10076,9 @@
       <w:pPr>
         <w:pStyle w:val="Overskrift3"/>
       </w:pPr>
-      <w:bookmarkStart w:id="49" w:name="_Toc384884154"/>
-      <w:r>
+      <w:bookmarkStart w:id="49" w:name="_Toc384973221"/>
+      <w:r>
+        <w:lastRenderedPageBreak/>
         <w:t>Input data</w:t>
       </w:r>
       <w:bookmarkEnd w:id="49"/>
@@ -10336,7 +10467,7 @@
       <w:r>
         <w:t xml:space="preserve">: </w:t>
       </w:r>
-      <w:hyperlink r:id="rId42" w:history="1">
+      <w:hyperlink r:id="rId43" w:history="1">
         <w:r>
           <w:rPr>
             <w:rStyle w:val="Hyperkobling"/>
@@ -10399,7 +10530,6 @@
         <w:spacing w:before="100" w:beforeAutospacing="1" w:after="100" w:afterAutospacing="1"/>
       </w:pPr>
       <w:r>
-        <w:lastRenderedPageBreak/>
         <w:t>Dersom parameteren</w:t>
       </w:r>
       <w:r>
@@ -10602,7 +10732,7 @@
       <w:pPr>
         <w:pStyle w:val="Overskrift2"/>
       </w:pPr>
-      <w:bookmarkStart w:id="50" w:name="_Toc384884155"/>
+      <w:bookmarkStart w:id="50" w:name="_Toc384973222"/>
       <w:r>
         <w:t>Tjeneste for reservasjon</w:t>
       </w:r>
@@ -10633,7 +10763,7 @@
           <w:numId w:val="28"/>
         </w:numPr>
       </w:pPr>
-      <w:hyperlink r:id="rId43" w:history="1">
+      <w:hyperlink r:id="rId44" w:history="1">
         <w:r>
           <w:rPr>
             <w:rStyle w:val="Hyperkobling"/>
@@ -10650,7 +10780,7 @@
           <w:numId w:val="28"/>
         </w:numPr>
       </w:pPr>
-      <w:hyperlink r:id="rId44" w:history="1">
+      <w:hyperlink r:id="rId45" w:history="1">
         <w:r>
           <w:rPr>
             <w:rStyle w:val="Hyperkobling"/>
@@ -10664,7 +10794,7 @@
       <w:pPr>
         <w:pStyle w:val="Overskrift2"/>
       </w:pPr>
-      <w:bookmarkStart w:id="51" w:name="_Toc384884156"/>
+      <w:bookmarkStart w:id="51" w:name="_Toc384973223"/>
       <w:r>
         <w:t>Tjeneste for å velge digital postkasse</w:t>
       </w:r>
@@ -10696,7 +10826,7 @@
       <w:pPr>
         <w:pStyle w:val="Overskrift1"/>
       </w:pPr>
-      <w:bookmarkStart w:id="52" w:name="_Toc384884157"/>
+      <w:bookmarkStart w:id="52" w:name="_Toc384973224"/>
       <w:r>
         <w:t>Vedlegg</w:t>
       </w:r>
@@ -10814,9 +10944,9 @@
       </w:r>
     </w:p>
     <w:sectPr>
-      <w:headerReference w:type="even" r:id="rId45"/>
-      <w:headerReference w:type="default" r:id="rId46"/>
-      <w:footerReference w:type="default" r:id="rId47"/>
+      <w:headerReference w:type="even" r:id="rId46"/>
+      <w:headerReference w:type="default" r:id="rId47"/>
+      <w:footerReference w:type="default" r:id="rId48"/>
       <w:pgSz w:w="11906" w:h="16838" w:code="9"/>
       <w:pgMar w:top="1559" w:right="1758" w:bottom="1247" w:left="2438" w:header="992" w:footer="712" w:gutter="0"/>
       <w:pgNumType w:start="1"/>
@@ -10969,7 +11099,7 @@
           <w:rPr>
             <w:noProof/>
           </w:rPr>
-          <w:t>1</w:t>
+          <w:t>4</w:t>
         </w:r>
         <w:r>
           <w:fldChar w:fldCharType="end"/>
@@ -11216,7 +11346,7 @@
         <v:path o:extrusionok="f" gradientshapeok="t" o:connecttype="rect"/>
         <o:lock v:ext="edit" aspectratio="t"/>
       </v:shapetype>
-      <v:shape id="_x0000_i1037" type="#_x0000_t75" style="width:20.25pt;height:39pt" o:bullet="t">
+      <v:shape id="_x0000_i1042" type="#_x0000_t75" style="width:20.25pt;height:39pt" o:bullet="t">
         <v:imagedata r:id="rId1" o:title="art493"/>
       </v:shape>
     </w:pict>
@@ -17516,7 +17646,7 @@
 </file>
 
 <file path=customXml/itemProps1.xml><?xml version="1.0" encoding="utf-8"?>
-<ds:datastoreItem xmlns:ds="http://schemas.openxmlformats.org/officeDocument/2006/customXml" ds:itemID="{06AD6996-B7FE-4255-83DF-870A91B3EEE7}">
+<ds:datastoreItem xmlns:ds="http://schemas.openxmlformats.org/officeDocument/2006/customXml" ds:itemID="{C61B4A81-99C5-4508-84FE-88C33F85E0DD}">
   <ds:schemaRefs>
     <ds:schemaRef ds:uri="http://schemas.openxmlformats.org/officeDocument/2006/bibliography"/>
   </ds:schemaRefs>

</xml_diff>

<commit_message>
oppdatert krypteringslengde, og hvilket element som er kryptert
oppdatert krypteringslengde, og hvilket element som er kryptert
</commit_message>
<xml_diff>
--- a/integrasjonsguide_oppslagstjenesten.docx
+++ b/integrasjonsguide_oppslagstjenesten.docx
@@ -5463,12 +5463,7 @@
         <w:t>eknisk dokumenta</w:t>
       </w:r>
       <w:r>
-        <w:t>sjon knyttet til tjenesten</w:t>
-      </w:r>
-      <w:bookmarkStart w:id="37" w:name="_GoBack"/>
-      <w:bookmarkEnd w:id="37"/>
-      <w:r>
-        <w:t xml:space="preserve"> </w:t>
+        <w:t xml:space="preserve">sjon knyttet til tjenesten </w:t>
       </w:r>
       <w:r>
         <w:t>finnes</w:t>
@@ -5526,14 +5521,14 @@
           <w:rStyle w:val="nolink"/>
         </w:rPr>
       </w:pPr>
-      <w:bookmarkStart w:id="38" w:name="_Toc384973211"/>
+      <w:bookmarkStart w:id="37" w:name="_Toc384973211"/>
       <w:r>
         <w:rPr>
           <w:rStyle w:val="nolink"/>
         </w:rPr>
         <w:t>Teknisk beskrivelse</w:t>
       </w:r>
-      <w:bookmarkEnd w:id="38"/>
+      <w:bookmarkEnd w:id="37"/>
       <w:r>
         <w:rPr>
           <w:rStyle w:val="nolink"/>
@@ -5863,15 +5858,27 @@
         <w:rPr>
           <w:lang w:val="en-US"/>
         </w:rPr>
-        <w:t>ES-256 (</w:t>
-      </w:r>
-      <w:hyperlink r:id="rId32" w:anchor="aes256-cbc" w:history="1">
+        <w:t>ES-</w:t>
+      </w:r>
+      <w:r>
+        <w:rPr>
+          <w:lang w:val="en-US"/>
+        </w:rPr>
+        <w:t>128</w:t>
+      </w:r>
+      <w:r>
+        <w:rPr>
+          <w:lang w:val="en-US"/>
+        </w:rPr>
+        <w:t xml:space="preserve"> (</w:t>
+      </w:r>
+      <w:hyperlink r:id="rId32" w:history="1">
         <w:r>
           <w:rPr>
             <w:rStyle w:val="Hyperkobling"/>
             <w:lang w:val="en-US"/>
           </w:rPr>
-          <w:t>http://www.w3.org/2001/04/xmlenc#aes256-cbc</w:t>
+          <w:t>http://www.w3.org/2001/04/xmlenc#aes128-cbc</w:t>
         </w:r>
       </w:hyperlink>
       <w:r>
@@ -5890,14 +5897,46 @@
         </w:numPr>
       </w:pPr>
       <w:r>
-        <w:t>Kryptering av hele body</w:t>
-      </w:r>
-      <w:r>
-        <w:t>-</w:t>
-      </w:r>
-      <w:r>
-        <w:t>elementet</w:t>
-      </w:r>
+        <w:t xml:space="preserve">Kryptering av </w:t>
+      </w:r>
+      <w:proofErr w:type="spellStart"/>
+      <w:r>
+        <w:rPr>
+          <w:color w:val="1F497D"/>
+        </w:rPr>
+        <w:t>Entire</w:t>
+      </w:r>
+      <w:proofErr w:type="spellEnd"/>
+      <w:r>
+        <w:rPr>
+          <w:color w:val="1F497D"/>
+        </w:rPr>
+        <w:t xml:space="preserve"> </w:t>
+      </w:r>
+      <w:proofErr w:type="spellStart"/>
+      <w:r>
+        <w:rPr>
+          <w:color w:val="1F497D"/>
+        </w:rPr>
+        <w:t>message</w:t>
+      </w:r>
+      <w:proofErr w:type="spellEnd"/>
+      <w:r>
+        <w:rPr>
+          <w:color w:val="1F497D"/>
+        </w:rPr>
+        <w:t>/</w:t>
+      </w:r>
+      <w:proofErr w:type="spellStart"/>
+      <w:r>
+        <w:rPr>
+          <w:color w:val="1F497D"/>
+        </w:rPr>
+        <w:t>document</w:t>
+      </w:r>
+      <w:bookmarkStart w:id="38" w:name="_GoBack"/>
+      <w:bookmarkEnd w:id="38"/>
+      <w:proofErr w:type="spellEnd"/>
     </w:p>
     <w:p>
       <w:pPr>
@@ -7343,6 +7382,7 @@
           <w:rFonts w:ascii="Courier" w:hAnsi="Courier"/>
           <w:sz w:val="22"/>
         </w:rPr>
+        <w:lastRenderedPageBreak/>
         <w:t>&lt;</w:t>
       </w:r>
       <w:proofErr w:type="spellStart"/>
@@ -7423,7 +7463,6 @@
           <w:rFonts w:ascii="Courier" w:hAnsi="Courier"/>
           <w:sz w:val="22"/>
         </w:rPr>
-        <w:lastRenderedPageBreak/>
         <w:t xml:space="preserve">   &lt;/</w:t>
       </w:r>
       <w:proofErr w:type="spellStart"/>
@@ -8151,6 +8190,7 @@
           <w:rFonts w:ascii="Courier" w:hAnsi="Courier"/>
           <w:sz w:val="22"/>
         </w:rPr>
+        <w:lastRenderedPageBreak/>
         <w:t xml:space="preserve">            &lt;ns2:status&gt;AKTIV&lt;/ns2:status&gt;</w:t>
       </w:r>
     </w:p>
@@ -8249,15 +8289,7 @@
           <w:rFonts w:ascii="Courier" w:hAnsi="Courier"/>
           <w:sz w:val="22"/>
         </w:rPr>
-        <w:t>="2014-02-25T13:08:00.000+01:00" sistVerifisert="2013-10-</w:t>
-      </w:r>
-      <w:r>
-        <w:rPr>
-          <w:rFonts w:ascii="Courier" w:hAnsi="Courier"/>
-          <w:sz w:val="22"/>
-        </w:rPr>
-        <w:lastRenderedPageBreak/>
-        <w:t>21T10:09:28.000+02:00"&gt;01013355491_test@minid.difi.no&lt;/ns2:Epostadresse&gt;</w:t>
+        <w:t>="2014-02-25T13:08:00.000+01:00" sistVerifisert="2013-10-21T10:09:28.000+02:00"&gt;01013355491_test@minid.difi.no&lt;/ns2:Epostadresse&gt;</w:t>
       </w:r>
     </w:p>
     <w:p>
@@ -8760,6 +8792,7 @@
           <w:sz w:val="22"/>
           <w:lang w:val="en-US"/>
         </w:rPr>
+        <w:lastRenderedPageBreak/>
         <w:t>&lt;</w:t>
       </w:r>
       <w:proofErr w:type="spellStart"/>
@@ -9045,7 +9078,6 @@
           <w:sz w:val="22"/>
           <w:lang w:val="en-US"/>
         </w:rPr>
-        <w:lastRenderedPageBreak/>
         <w:t>&lt;</w:t>
       </w:r>
       <w:proofErr w:type="spellStart"/>
@@ -9923,6 +9955,7 @@
       </w:pPr>
       <w:bookmarkStart w:id="47" w:name="_Toc384973219"/>
       <w:r>
+        <w:lastRenderedPageBreak/>
         <w:t>Lenketjeneste</w:t>
       </w:r>
       <w:r>
@@ -10078,7 +10111,6 @@
       </w:pPr>
       <w:bookmarkStart w:id="49" w:name="_Toc384973221"/>
       <w:r>
-        <w:lastRenderedPageBreak/>
         <w:t>Input data</w:t>
       </w:r>
       <w:bookmarkEnd w:id="49"/>
@@ -10605,6 +10637,7 @@
         <w:pStyle w:val="NormalWeb"/>
       </w:pPr>
       <w:r>
+        <w:lastRenderedPageBreak/>
         <w:t>Valideringsregler:</w:t>
       </w:r>
     </w:p>
@@ -11081,6 +11114,7 @@
         <w:docPartUnique/>
       </w:docPartObj>
     </w:sdtPr>
+    <w:sdtEndPr/>
     <w:sdtContent>
       <w:p>
         <w:pPr>
@@ -11099,7 +11133,7 @@
           <w:rPr>
             <w:noProof/>
           </w:rPr>
-          <w:t>4</w:t>
+          <w:t>6</w:t>
         </w:r>
         <w:r>
           <w:fldChar w:fldCharType="end"/>
@@ -11346,7 +11380,7 @@
         <v:path o:extrusionok="f" gradientshapeok="t" o:connecttype="rect"/>
         <o:lock v:ext="edit" aspectratio="t"/>
       </v:shapetype>
-      <v:shape id="_x0000_i1042" type="#_x0000_t75" style="width:20.25pt;height:39pt" o:bullet="t">
+      <v:shape id="_x0000_i1032" type="#_x0000_t75" style="width:20.25pt;height:39pt" o:bullet="t">
         <v:imagedata r:id="rId1" o:title="art493"/>
       </v:shape>
     </w:pict>
@@ -17646,7 +17680,7 @@
 </file>
 
 <file path=customXml/itemProps1.xml><?xml version="1.0" encoding="utf-8"?>
-<ds:datastoreItem xmlns:ds="http://schemas.openxmlformats.org/officeDocument/2006/customXml" ds:itemID="{C61B4A81-99C5-4508-84FE-88C33F85E0DD}">
+<ds:datastoreItem xmlns:ds="http://schemas.openxmlformats.org/officeDocument/2006/customXml" ds:itemID="{9A96DF37-C400-42EF-A67D-C385B4BFC6BB}">
   <ds:schemaRefs>
     <ds:schemaRef ds:uri="http://schemas.openxmlformats.org/officeDocument/2006/bibliography"/>
   </ds:schemaRefs>

</xml_diff>